<commit_message>
v3.00 of the ABRC Website
</commit_message>
<xml_diff>
--- a/assets/doc/abresume_func.docx
+++ b/assets/doc/abresume_func.docx
@@ -1,6 +1,6 @@
 
 <file path=word/document.xml><?xml version="1.0" encoding="utf-8"?>
-<w:document xmlns:wpc="http://schemas.microsoft.com/office/word/2010/wordprocessingCanvas" xmlns:cx="http://schemas.microsoft.com/office/drawing/2014/chartex" xmlns:cx1="http://schemas.microsoft.com/office/drawing/2015/9/8/chartex" xmlns:cx2="http://schemas.microsoft.com/office/drawing/2015/10/21/chartex" xmlns:cx3="http://schemas.microsoft.com/office/drawing/2016/5/9/chartex" xmlns:cx4="http://schemas.microsoft.com/office/drawing/2016/5/10/chartex" xmlns:cx5="http://schemas.microsoft.com/office/drawing/2016/5/11/chartex" xmlns:cx6="http://schemas.microsoft.com/office/drawing/2016/5/12/chartex" xmlns:cx7="http://schemas.microsoft.com/office/drawing/2016/5/13/chartex" xmlns:cx8="http://schemas.microsoft.com/office/drawing/2016/5/14/chartex" xmlns:mc="http://schemas.openxmlformats.org/markup-compatibility/2006" xmlns:aink="http://schemas.microsoft.com/office/drawing/2016/ink" xmlns:am3d="http://schemas.microsoft.com/office/drawing/2017/model3d" xmlns:o="urn:schemas-microsoft-com:office:office" xmlns:r="http://schemas.openxmlformats.org/officeDocument/2006/relationships" xmlns:m="http://schemas.openxmlformats.org/officeDocument/2006/math" xmlns:v="urn:schemas-microsoft-com:vml" xmlns:wp14="http://schemas.microsoft.com/office/word/2010/wordprocessingDrawing" xmlns:wp="http://schemas.openxmlformats.org/drawingml/2006/wordprocessingDrawing" xmlns:w10="urn:schemas-microsoft-com:office:word" xmlns:w="http://schemas.openxmlformats.org/wordprocessingml/2006/main" xmlns:w14="http://schemas.microsoft.com/office/word/2010/wordml" xmlns:w15="http://schemas.microsoft.com/office/word/2012/wordml" xmlns:w16cex="http://schemas.microsoft.com/office/word/2018/wordml/cex" xmlns:w16cid="http://schemas.microsoft.com/office/word/2016/wordml/cid" xmlns:w16="http://schemas.microsoft.com/office/word/2018/wordml" xmlns:w16se="http://schemas.microsoft.com/office/word/2015/wordml/symex" xmlns:wpg="http://schemas.microsoft.com/office/word/2010/wordprocessingGroup" xmlns:wpi="http://schemas.microsoft.com/office/word/2010/wordprocessingInk" xmlns:wne="http://schemas.microsoft.com/office/word/2006/wordml" xmlns:wps="http://schemas.microsoft.com/office/word/2010/wordprocessingShape" mc:Ignorable="w14 w15 w16se w16cid w16 w16cex wp14">
+<w:document xmlns:wpc="http://schemas.microsoft.com/office/word/2010/wordprocessingCanvas" xmlns:cx="http://schemas.microsoft.com/office/drawing/2014/chartex" xmlns:cx1="http://schemas.microsoft.com/office/drawing/2015/9/8/chartex" xmlns:cx2="http://schemas.microsoft.com/office/drawing/2015/10/21/chartex" xmlns:cx3="http://schemas.microsoft.com/office/drawing/2016/5/9/chartex" xmlns:cx4="http://schemas.microsoft.com/office/drawing/2016/5/10/chartex" xmlns:cx5="http://schemas.microsoft.com/office/drawing/2016/5/11/chartex" xmlns:cx6="http://schemas.microsoft.com/office/drawing/2016/5/12/chartex" xmlns:cx7="http://schemas.microsoft.com/office/drawing/2016/5/13/chartex" xmlns:cx8="http://schemas.microsoft.com/office/drawing/2016/5/14/chartex" xmlns:mc="http://schemas.openxmlformats.org/markup-compatibility/2006" xmlns:aink="http://schemas.microsoft.com/office/drawing/2016/ink" xmlns:am3d="http://schemas.microsoft.com/office/drawing/2017/model3d" xmlns:o="urn:schemas-microsoft-com:office:office" xmlns:r="http://schemas.openxmlformats.org/officeDocument/2006/relationships" xmlns:m="http://schemas.openxmlformats.org/officeDocument/2006/math" xmlns:v="urn:schemas-microsoft-com:vml" xmlns:wp14="http://schemas.microsoft.com/office/word/2010/wordprocessingDrawing" xmlns:wp="http://schemas.openxmlformats.org/drawingml/2006/wordprocessingDrawing" xmlns:w10="urn:schemas-microsoft-com:office:word" xmlns:w="http://schemas.openxmlformats.org/wordprocessingml/2006/main" xmlns:w14="http://schemas.microsoft.com/office/word/2010/wordml" xmlns:w15="http://schemas.microsoft.com/office/word/2012/wordml" xmlns:w16cex="http://schemas.microsoft.com/office/word/2018/wordml/cex" xmlns:w16cid="http://schemas.microsoft.com/office/word/2016/wordml/cid" xmlns:w16="http://schemas.microsoft.com/office/word/2018/wordml" xmlns:w16sdtdh="http://schemas.microsoft.com/office/word/2020/wordml/sdtdatahash" xmlns:w16se="http://schemas.microsoft.com/office/word/2015/wordml/symex" xmlns:wpg="http://schemas.microsoft.com/office/word/2010/wordprocessingGroup" xmlns:wpi="http://schemas.microsoft.com/office/word/2010/wordprocessingInk" xmlns:wne="http://schemas.microsoft.com/office/word/2006/wordml" xmlns:wps="http://schemas.microsoft.com/office/word/2010/wordprocessingShape" mc:Ignorable="w14 w15 w16se w16cid w16 w16cex w16sdtdh wp14">
   <w:body>
     <w:p>
       <w:pPr>
@@ -235,14 +235,14 @@
           <w:rFonts w:ascii="Arial" w:hAnsi="Arial" w:cs="Arial"/>
           <w:sz w:val="20"/>
         </w:rPr>
-        <w:t>Versati</w:t>
-      </w:r>
-      <w:r>
-        <w:rPr>
-          <w:rFonts w:ascii="Arial" w:hAnsi="Arial" w:cs="Arial"/>
-          <w:sz w:val="20"/>
-        </w:rPr>
-        <w:t>le I</w:t>
+        <w:t xml:space="preserve">Versatile </w:t>
+      </w:r>
+      <w:r>
+        <w:rPr>
+          <w:rFonts w:ascii="Arial" w:hAnsi="Arial" w:cs="Arial"/>
+          <w:sz w:val="20"/>
+        </w:rPr>
+        <w:t>I</w:t>
       </w:r>
       <w:r>
         <w:rPr>
@@ -375,14 +375,42 @@
           <w:rFonts w:ascii="Arial" w:hAnsi="Arial" w:cs="Arial"/>
           <w:sz w:val="20"/>
         </w:rPr>
-        <w:t xml:space="preserve">PMO, program and </w:t>
-      </w:r>
-      <w:r>
-        <w:rPr>
-          <w:rFonts w:ascii="Arial" w:hAnsi="Arial" w:cs="Arial"/>
-          <w:sz w:val="20"/>
-        </w:rPr>
-        <w:t xml:space="preserve">project management, as well as technology integration. Demonstrated history of collaborating with cross-functional and multinational teams comprised of personnel at all levels and from various skill sets. Proven ability to ensure that operations meet the needs of enterprise clients. Previous background in military leadership and staff training. </w:t>
+        <w:t>PMO, program</w:t>
+      </w:r>
+      <w:r>
+        <w:rPr>
+          <w:rFonts w:ascii="Arial" w:hAnsi="Arial" w:cs="Arial"/>
+          <w:sz w:val="20"/>
+        </w:rPr>
+        <w:t>me</w:t>
+      </w:r>
+      <w:r>
+        <w:rPr>
+          <w:rFonts w:ascii="Arial" w:hAnsi="Arial" w:cs="Arial"/>
+          <w:sz w:val="20"/>
+        </w:rPr>
+        <w:t xml:space="preserve"> and </w:t>
+      </w:r>
+      <w:r>
+        <w:rPr>
+          <w:rFonts w:ascii="Arial" w:hAnsi="Arial" w:cs="Arial"/>
+          <w:sz w:val="20"/>
+        </w:rPr>
+        <w:t>project management, as well as technology integration</w:t>
+      </w:r>
+      <w:r>
+        <w:rPr>
+          <w:rFonts w:ascii="Arial" w:hAnsi="Arial" w:cs="Arial"/>
+          <w:sz w:val="20"/>
+        </w:rPr>
+        <w:t xml:space="preserve"> and people management</w:t>
+      </w:r>
+      <w:r>
+        <w:rPr>
+          <w:rFonts w:ascii="Arial" w:hAnsi="Arial" w:cs="Arial"/>
+          <w:sz w:val="20"/>
+        </w:rPr>
+        <w:t xml:space="preserve">. Demonstrated history of collaborating with cross-functional and multinational teams comprised of personnel at all levels and from various skill sets. Proven ability to ensure that operations meet the needs of enterprise clients. Previous background in military leadership and staff training. </w:t>
       </w:r>
       <w:r>
         <w:rPr>
@@ -600,7 +628,23 @@
                 <w:sz w:val="20"/>
                 <w:szCs w:val="19"/>
               </w:rPr>
-              <w:t>IT Project Manager</w:t>
+              <w:t>IT Pro</w:t>
+            </w:r>
+            <w:r>
+              <w:rPr>
+                <w:rFonts w:ascii="Arial" w:hAnsi="Arial" w:cs="Arial"/>
+                <w:sz w:val="20"/>
+                <w:szCs w:val="19"/>
+              </w:rPr>
+              <w:t>gramme</w:t>
+            </w:r>
+            <w:r>
+              <w:rPr>
+                <w:rFonts w:ascii="Arial" w:hAnsi="Arial" w:cs="Arial"/>
+                <w:sz w:val="20"/>
+                <w:szCs w:val="19"/>
+              </w:rPr>
+              <w:t xml:space="preserve"> Manager</w:t>
             </w:r>
           </w:p>
         </w:tc>
@@ -2188,7 +2232,27 @@
           <w:sz w:val="20"/>
           <w:szCs w:val="19"/>
         </w:rPr>
-        <w:t>PROGRAM MANAGER / PMO</w:t>
+        <w:t>PROGRAM</w:t>
+      </w:r>
+      <w:r>
+        <w:rPr>
+          <w:rFonts w:ascii="Arial" w:hAnsi="Arial" w:cs="Arial"/>
+          <w:b/>
+          <w:i/>
+          <w:sz w:val="20"/>
+          <w:szCs w:val="19"/>
+        </w:rPr>
+        <w:t>ME</w:t>
+      </w:r>
+      <w:r>
+        <w:rPr>
+          <w:rFonts w:ascii="Arial" w:hAnsi="Arial" w:cs="Arial"/>
+          <w:b/>
+          <w:i/>
+          <w:sz w:val="20"/>
+          <w:szCs w:val="19"/>
+        </w:rPr>
+        <w:t xml:space="preserve"> MANAGER / PMO</w:t>
       </w:r>
     </w:p>
     <w:p>
@@ -2270,7 +2334,7 @@
           <w:szCs w:val="19"/>
           <w:lang w:eastAsia="en-GB"/>
         </w:rPr>
-        <w:t>in the range of 100.000 – 1.000.000 €</w:t>
+        <w:t xml:space="preserve">in the range of 100.000 – </w:t>
       </w:r>
       <w:r>
         <w:rPr>
@@ -2279,6 +2343,24 @@
           <w:szCs w:val="19"/>
           <w:lang w:eastAsia="en-GB"/>
         </w:rPr>
+        <w:t>2</w:t>
+      </w:r>
+      <w:r>
+        <w:rPr>
+          <w:rFonts w:ascii="Arial" w:hAnsi="Arial" w:cs="Arial"/>
+          <w:sz w:val="20"/>
+          <w:szCs w:val="19"/>
+          <w:lang w:eastAsia="en-GB"/>
+        </w:rPr>
+        <w:t>.000.000 €</w:t>
+      </w:r>
+      <w:r>
+        <w:rPr>
+          <w:rFonts w:ascii="Arial" w:hAnsi="Arial" w:cs="Arial"/>
+          <w:sz w:val="20"/>
+          <w:szCs w:val="19"/>
+          <w:lang w:eastAsia="en-GB"/>
+        </w:rPr>
         <w:t xml:space="preserve"> in </w:t>
       </w:r>
       <w:r>
@@ -2342,7 +2424,25 @@
           <w:szCs w:val="19"/>
           <w:lang w:eastAsia="en-GB"/>
         </w:rPr>
-        <w:t xml:space="preserve"> from 20 – 1000 person days</w:t>
+        <w:t xml:space="preserve"> from 20 – </w:t>
+      </w:r>
+      <w:r>
+        <w:rPr>
+          <w:rFonts w:ascii="Arial" w:hAnsi="Arial" w:cs="Arial"/>
+          <w:sz w:val="20"/>
+          <w:szCs w:val="19"/>
+          <w:lang w:eastAsia="en-GB"/>
+        </w:rPr>
+        <w:t>35</w:t>
+      </w:r>
+      <w:r>
+        <w:rPr>
+          <w:rFonts w:ascii="Arial" w:hAnsi="Arial" w:cs="Arial"/>
+          <w:sz w:val="20"/>
+          <w:szCs w:val="19"/>
+          <w:lang w:eastAsia="en-GB"/>
+        </w:rPr>
+        <w:t>00 person days</w:t>
       </w:r>
       <w:r>
         <w:rPr>
@@ -2496,6 +2596,13 @@
           <w:rFonts w:ascii="Arial" w:hAnsi="Arial" w:cs="Arial"/>
           <w:sz w:val="20"/>
         </w:rPr>
+        <w:t>me</w:t>
+      </w:r>
+      <w:r>
+        <w:rPr>
+          <w:rFonts w:ascii="Arial" w:hAnsi="Arial" w:cs="Arial"/>
+          <w:sz w:val="20"/>
+        </w:rPr>
         <w:t>s</w:t>
       </w:r>
       <w:r>
@@ -2531,7 +2638,21 @@
           <w:rFonts w:ascii="Arial" w:hAnsi="Arial" w:cs="Arial"/>
           <w:sz w:val="20"/>
         </w:rPr>
-        <w:t xml:space="preserve">onitoring the program </w:t>
+        <w:t>onitoring the program</w:t>
+      </w:r>
+      <w:r>
+        <w:rPr>
+          <w:rFonts w:ascii="Arial" w:hAnsi="Arial" w:cs="Arial"/>
+          <w:sz w:val="20"/>
+        </w:rPr>
+        <w:t>me</w:t>
+      </w:r>
+      <w:r>
+        <w:rPr>
+          <w:rFonts w:ascii="Arial" w:hAnsi="Arial" w:cs="Arial"/>
+          <w:sz w:val="20"/>
+        </w:rPr>
+        <w:t xml:space="preserve"> </w:t>
       </w:r>
       <w:r>
         <w:rPr>
@@ -2568,7 +2689,25 @@
           <w:sz w:val="20"/>
           <w:lang w:val="en"/>
         </w:rPr>
-        <w:t xml:space="preserve">Track &amp; report program progress with respect to time, budget and demonstrated results </w:t>
+        <w:t>Track &amp; report program</w:t>
+      </w:r>
+      <w:r>
+        <w:rPr>
+          <w:rFonts w:ascii="Arial" w:hAnsi="Arial" w:cs="Arial"/>
+          <w:color w:val="000000"/>
+          <w:sz w:val="20"/>
+          <w:lang w:val="en"/>
+        </w:rPr>
+        <w:t>me</w:t>
+      </w:r>
+      <w:r>
+        <w:rPr>
+          <w:rFonts w:ascii="Arial" w:hAnsi="Arial" w:cs="Arial"/>
+          <w:color w:val="000000"/>
+          <w:sz w:val="20"/>
+          <w:lang w:val="en"/>
+        </w:rPr>
+        <w:t xml:space="preserve"> progress with respect to time, budget and demonstrated results </w:t>
       </w:r>
       <w:r>
         <w:rPr>
@@ -2638,7 +2777,49 @@
           <w:rFonts w:ascii="Arial" w:hAnsi="Arial" w:cs="Arial"/>
           <w:sz w:val="20"/>
         </w:rPr>
-        <w:t>Identify, develop and recommend process improvements</w:t>
+        <w:t xml:space="preserve">Acted as liaison among Architecture, Development, </w:t>
+      </w:r>
+      <w:r>
+        <w:rPr>
+          <w:rFonts w:ascii="Arial" w:hAnsi="Arial" w:cs="Arial"/>
+          <w:sz w:val="20"/>
+        </w:rPr>
+        <w:t>Testing</w:t>
+      </w:r>
+      <w:r>
+        <w:rPr>
+          <w:rFonts w:ascii="Arial" w:hAnsi="Arial" w:cs="Arial"/>
+          <w:sz w:val="20"/>
+        </w:rPr>
+        <w:t>, Release management, Operational Readiness and Operations teams</w:t>
+      </w:r>
+      <w:r>
+        <w:rPr>
+          <w:rFonts w:ascii="Arial" w:hAnsi="Arial" w:cs="Arial"/>
+          <w:sz w:val="20"/>
+        </w:rPr>
+        <w:t xml:space="preserve"> across multiple locations</w:t>
+      </w:r>
+      <w:r>
+        <w:rPr>
+          <w:rFonts w:ascii="Arial" w:hAnsi="Arial" w:cs="Arial"/>
+          <w:sz w:val="20"/>
+        </w:rPr>
+        <w:t xml:space="preserve">, including Belgium, India, </w:t>
+      </w:r>
+      <w:r>
+        <w:rPr>
+          <w:rFonts w:ascii="Arial" w:hAnsi="Arial" w:cs="Arial"/>
+          <w:sz w:val="20"/>
+        </w:rPr>
+        <w:t>the US</w:t>
+      </w:r>
+      <w:r>
+        <w:rPr>
+          <w:rFonts w:ascii="Arial" w:hAnsi="Arial" w:cs="Arial"/>
+          <w:sz w:val="20"/>
+        </w:rPr>
+        <w:t xml:space="preserve"> and other stakeholders in Europe</w:t>
       </w:r>
       <w:r>
         <w:rPr>
@@ -2669,28 +2850,1163 @@
           <w:rFonts w:ascii="Arial" w:hAnsi="Arial" w:cs="Arial"/>
           <w:sz w:val="20"/>
         </w:rPr>
-        <w:t xml:space="preserve">Managed funding </w:t>
-      </w:r>
-      <w:r>
-        <w:rPr>
-          <w:rFonts w:ascii="Arial" w:hAnsi="Arial" w:cs="Arial"/>
-          <w:sz w:val="20"/>
-        </w:rPr>
-        <w:t>activities, including compliancy</w:t>
-      </w:r>
-      <w:r>
-        <w:rPr>
-          <w:rFonts w:ascii="Arial" w:hAnsi="Arial" w:cs="Arial"/>
-          <w:sz w:val="20"/>
-        </w:rPr>
-        <w:t xml:space="preserve"> with IWT and IBBT standards</w:t>
-      </w:r>
-      <w:r>
-        <w:rPr>
-          <w:rFonts w:ascii="Arial" w:hAnsi="Arial" w:cs="Arial"/>
-          <w:sz w:val="20"/>
-        </w:rPr>
-        <w:t>.</w:t>
+        <w:t>Key</w:t>
+      </w:r>
+      <w:r>
+        <w:rPr>
+          <w:rFonts w:ascii="Arial" w:hAnsi="Arial" w:cs="Arial"/>
+          <w:sz w:val="20"/>
+        </w:rPr>
+        <w:t xml:space="preserve"> </w:t>
+      </w:r>
+      <w:r>
+        <w:rPr>
+          <w:rFonts w:ascii="Arial" w:hAnsi="Arial" w:cs="Arial"/>
+          <w:sz w:val="20"/>
+        </w:rPr>
+        <w:t xml:space="preserve">Projects managed include: </w:t>
+      </w:r>
+    </w:p>
+    <w:p>
+      <w:pPr>
+        <w:pStyle w:val="Lijstalinea"/>
+        <w:numPr>
+          <w:ilvl w:val="1"/>
+          <w:numId w:val="5"/>
+        </w:numPr>
+        <w:spacing w:after="60" w:line="312" w:lineRule="auto"/>
+        <w:contextualSpacing w:val="0"/>
+        <w:jc w:val="both"/>
+        <w:rPr>
+          <w:rFonts w:ascii="Arial" w:hAnsi="Arial" w:cs="Arial"/>
+          <w:sz w:val="20"/>
+        </w:rPr>
+      </w:pPr>
+      <w:r>
+        <w:rPr>
+          <w:rFonts w:ascii="Arial" w:hAnsi="Arial" w:cs="Arial"/>
+          <w:sz w:val="20"/>
+        </w:rPr>
+        <w:t>Netcracker 2021 contract – Teamed up with Vendor Management to rework the</w:t>
+      </w:r>
+      <w:r>
+        <w:rPr>
+          <w:rFonts w:ascii="Arial" w:hAnsi="Arial" w:cs="Arial"/>
+          <w:sz w:val="20"/>
+        </w:rPr>
+        <w:t xml:space="preserve"> </w:t>
+      </w:r>
+      <w:r>
+        <w:rPr>
+          <w:rFonts w:ascii="Arial" w:hAnsi="Arial" w:cs="Arial"/>
+          <w:sz w:val="20"/>
+        </w:rPr>
+        <w:t>current Netcracker</w:t>
+      </w:r>
+      <w:r>
+        <w:rPr>
+          <w:rFonts w:ascii="Arial" w:hAnsi="Arial" w:cs="Arial"/>
+          <w:sz w:val="20"/>
+        </w:rPr>
+        <w:t xml:space="preserve"> </w:t>
+      </w:r>
+      <w:r>
+        <w:rPr>
+          <w:rFonts w:ascii="Arial" w:hAnsi="Arial" w:cs="Arial"/>
+          <w:sz w:val="20"/>
+        </w:rPr>
+        <w:t>contracts into a new 'Agile' contract. Move away from the</w:t>
+      </w:r>
+      <w:r>
+        <w:rPr>
+          <w:rFonts w:ascii="Arial" w:hAnsi="Arial" w:cs="Arial"/>
+          <w:sz w:val="20"/>
+        </w:rPr>
+        <w:t xml:space="preserve"> </w:t>
+      </w:r>
+      <w:r>
+        <w:rPr>
+          <w:rFonts w:ascii="Arial" w:hAnsi="Arial" w:cs="Arial"/>
+          <w:sz w:val="20"/>
+        </w:rPr>
+        <w:t>current Waterfall Way of Working</w:t>
+      </w:r>
+      <w:r>
+        <w:rPr>
+          <w:rFonts w:ascii="Arial" w:hAnsi="Arial" w:cs="Arial"/>
+          <w:sz w:val="20"/>
+        </w:rPr>
+        <w:t xml:space="preserve"> </w:t>
+      </w:r>
+      <w:r>
+        <w:rPr>
+          <w:rFonts w:ascii="Arial" w:hAnsi="Arial" w:cs="Arial"/>
+          <w:sz w:val="20"/>
+        </w:rPr>
+        <w:t>('WoW'), running workshops to understand the</w:t>
+      </w:r>
+      <w:r>
+        <w:rPr>
+          <w:rFonts w:ascii="Arial" w:hAnsi="Arial" w:cs="Arial"/>
+          <w:sz w:val="20"/>
+        </w:rPr>
+        <w:t xml:space="preserve"> </w:t>
+      </w:r>
+      <w:r>
+        <w:rPr>
+          <w:rFonts w:ascii="Arial" w:hAnsi="Arial" w:cs="Arial"/>
+          <w:sz w:val="20"/>
+        </w:rPr>
+        <w:t>requirements of all stakeholders (Architecture /</w:t>
+      </w:r>
+      <w:r>
+        <w:rPr>
+          <w:rFonts w:ascii="Arial" w:hAnsi="Arial" w:cs="Arial"/>
+          <w:sz w:val="20"/>
+        </w:rPr>
+        <w:t xml:space="preserve"> </w:t>
+      </w:r>
+      <w:r>
+        <w:rPr>
+          <w:rFonts w:ascii="Arial" w:hAnsi="Arial" w:cs="Arial"/>
+          <w:sz w:val="20"/>
+        </w:rPr>
+        <w:t>Development / Testing / Release</w:t>
+      </w:r>
+      <w:r>
+        <w:rPr>
+          <w:rFonts w:ascii="Arial" w:hAnsi="Arial" w:cs="Arial"/>
+          <w:sz w:val="20"/>
+        </w:rPr>
+        <w:t xml:space="preserve"> </w:t>
+      </w:r>
+      <w:r>
+        <w:rPr>
+          <w:rFonts w:ascii="Arial" w:hAnsi="Arial" w:cs="Arial"/>
+          <w:sz w:val="20"/>
+        </w:rPr>
+        <w:t>Management / Operational Readiness / Operations), alignment on SLA’s and KPI’s,</w:t>
+      </w:r>
+      <w:r>
+        <w:rPr>
+          <w:rFonts w:ascii="Arial" w:hAnsi="Arial" w:cs="Arial"/>
+          <w:sz w:val="20"/>
+        </w:rPr>
+        <w:t xml:space="preserve"> </w:t>
+      </w:r>
+      <w:r>
+        <w:rPr>
+          <w:rFonts w:ascii="Arial" w:hAnsi="Arial" w:cs="Arial"/>
+          <w:sz w:val="20"/>
+        </w:rPr>
+        <w:t>charges, introduce lessons learned from previous Vendor Management Meetings,</w:t>
+      </w:r>
+      <w:r>
+        <w:rPr>
+          <w:rFonts w:ascii="Arial" w:hAnsi="Arial" w:cs="Arial"/>
+          <w:sz w:val="20"/>
+        </w:rPr>
+        <w:t xml:space="preserve"> </w:t>
+      </w:r>
+      <w:r>
+        <w:rPr>
+          <w:rFonts w:ascii="Arial" w:hAnsi="Arial" w:cs="Arial"/>
+          <w:sz w:val="20"/>
+        </w:rPr>
+        <w:t>introduce a Capacity Based Model.</w:t>
+      </w:r>
+    </w:p>
+    <w:p>
+      <w:pPr>
+        <w:pStyle w:val="Lijstalinea"/>
+        <w:numPr>
+          <w:ilvl w:val="1"/>
+          <w:numId w:val="5"/>
+        </w:numPr>
+        <w:spacing w:after="60" w:line="312" w:lineRule="auto"/>
+        <w:contextualSpacing w:val="0"/>
+        <w:jc w:val="both"/>
+        <w:rPr>
+          <w:rFonts w:ascii="Arial" w:hAnsi="Arial" w:cs="Arial"/>
+          <w:sz w:val="20"/>
+        </w:rPr>
+      </w:pPr>
+      <w:r>
+        <w:rPr>
+          <w:rFonts w:ascii="Arial" w:hAnsi="Arial" w:cs="Arial"/>
+          <w:sz w:val="20"/>
+        </w:rPr>
+        <w:t>IC2N programme – Manage all activities needed to make our strategic partners</w:t>
+      </w:r>
+      <w:r>
+        <w:rPr>
+          <w:rFonts w:ascii="Arial" w:hAnsi="Arial" w:cs="Arial"/>
+          <w:sz w:val="20"/>
+        </w:rPr>
+        <w:t xml:space="preserve"> </w:t>
+      </w:r>
+      <w:r>
+        <w:rPr>
+          <w:rFonts w:ascii="Arial" w:hAnsi="Arial" w:cs="Arial"/>
+          <w:sz w:val="20"/>
+        </w:rPr>
+        <w:t>Infosys and</w:t>
+      </w:r>
+      <w:r>
+        <w:rPr>
+          <w:rFonts w:ascii="Arial" w:hAnsi="Arial" w:cs="Arial"/>
+          <w:sz w:val="20"/>
+        </w:rPr>
+        <w:t xml:space="preserve"> </w:t>
+      </w:r>
+      <w:r>
+        <w:rPr>
+          <w:rFonts w:ascii="Arial" w:hAnsi="Arial" w:cs="Arial"/>
+          <w:sz w:val="20"/>
+        </w:rPr>
+        <w:t>Cognizant land in the new Telenet Agile Way of Working moving away</w:t>
+      </w:r>
+      <w:r>
+        <w:rPr>
+          <w:rFonts w:ascii="Arial" w:hAnsi="Arial" w:cs="Arial"/>
+          <w:sz w:val="20"/>
+        </w:rPr>
+        <w:t xml:space="preserve"> </w:t>
+      </w:r>
+      <w:r>
+        <w:rPr>
+          <w:rFonts w:ascii="Arial" w:hAnsi="Arial" w:cs="Arial"/>
+          <w:sz w:val="20"/>
+        </w:rPr>
+        <w:t>from the current 'Waterfall'</w:t>
+      </w:r>
+      <w:r>
+        <w:rPr>
+          <w:rFonts w:ascii="Arial" w:hAnsi="Arial" w:cs="Arial"/>
+          <w:sz w:val="20"/>
+        </w:rPr>
+        <w:t xml:space="preserve"> </w:t>
+      </w:r>
+      <w:r>
+        <w:rPr>
+          <w:rFonts w:ascii="Arial" w:hAnsi="Arial" w:cs="Arial"/>
+          <w:sz w:val="20"/>
+        </w:rPr>
+        <w:t>WoW. This included introduction of trainings,</w:t>
+      </w:r>
+      <w:r>
+        <w:rPr>
+          <w:rFonts w:ascii="Arial" w:hAnsi="Arial" w:cs="Arial"/>
+          <w:sz w:val="20"/>
+        </w:rPr>
+        <w:t xml:space="preserve"> </w:t>
+      </w:r>
+      <w:r>
+        <w:rPr>
+          <w:rFonts w:ascii="Arial" w:hAnsi="Arial" w:cs="Arial"/>
+          <w:sz w:val="20"/>
+        </w:rPr>
+        <w:t>introducing new roles and processes, facilitating</w:t>
+      </w:r>
+      <w:r>
+        <w:rPr>
+          <w:rFonts w:ascii="Arial" w:hAnsi="Arial" w:cs="Arial"/>
+          <w:sz w:val="20"/>
+        </w:rPr>
+        <w:t xml:space="preserve"> </w:t>
+      </w:r>
+      <w:r>
+        <w:rPr>
+          <w:rFonts w:ascii="Arial" w:hAnsi="Arial" w:cs="Arial"/>
+          <w:sz w:val="20"/>
+        </w:rPr>
+        <w:t>multivendor / multi-disciplinary</w:t>
+      </w:r>
+      <w:r>
+        <w:rPr>
+          <w:rFonts w:ascii="Arial" w:hAnsi="Arial" w:cs="Arial"/>
+          <w:sz w:val="20"/>
+        </w:rPr>
+        <w:t xml:space="preserve"> </w:t>
+      </w:r>
+      <w:r>
+        <w:rPr>
+          <w:rFonts w:ascii="Arial" w:hAnsi="Arial" w:cs="Arial"/>
+          <w:sz w:val="20"/>
+        </w:rPr>
+        <w:t>/ T-shaped teams.</w:t>
+      </w:r>
+    </w:p>
+    <w:p>
+      <w:pPr>
+        <w:pStyle w:val="Lijstalinea"/>
+        <w:numPr>
+          <w:ilvl w:val="1"/>
+          <w:numId w:val="5"/>
+        </w:numPr>
+        <w:spacing w:after="60" w:line="312" w:lineRule="auto"/>
+        <w:contextualSpacing w:val="0"/>
+        <w:jc w:val="both"/>
+        <w:rPr>
+          <w:rFonts w:ascii="Arial" w:hAnsi="Arial" w:cs="Arial"/>
+          <w:sz w:val="20"/>
+        </w:rPr>
+      </w:pPr>
+      <w:r>
+        <w:rPr>
+          <w:rFonts w:ascii="Arial" w:hAnsi="Arial" w:cs="Arial"/>
+          <w:sz w:val="20"/>
+        </w:rPr>
+        <w:t>Popeye program</w:t>
+      </w:r>
+      <w:r>
+        <w:rPr>
+          <w:rFonts w:ascii="Arial" w:hAnsi="Arial" w:cs="Arial"/>
+          <w:sz w:val="20"/>
+        </w:rPr>
+        <w:t>me</w:t>
+      </w:r>
+      <w:r>
+        <w:rPr>
+          <w:rFonts w:ascii="Arial" w:hAnsi="Arial" w:cs="Arial"/>
+          <w:sz w:val="20"/>
+        </w:rPr>
+        <w:t xml:space="preserve"> – Managed the transition of 85+ Digital and Data resources and </w:t>
+      </w:r>
+      <w:r>
+        <w:rPr>
+          <w:rFonts w:ascii="Arial" w:hAnsi="Arial" w:cs="Arial"/>
+          <w:sz w:val="20"/>
+        </w:rPr>
+        <w:br/>
+        <w:t>3</w:t>
+      </w:r>
+      <w:r>
+        <w:rPr>
+          <w:rFonts w:ascii="Arial" w:hAnsi="Arial" w:cs="Arial"/>
+          <w:sz w:val="20"/>
+        </w:rPr>
+        <w:t xml:space="preserve">5+ legacy BSS / OSS applications of several incumbents partners to two main future partners Infosys </w:t>
+      </w:r>
+      <w:r>
+        <w:rPr>
+          <w:rFonts w:ascii="Arial" w:hAnsi="Arial" w:cs="Arial"/>
+          <w:sz w:val="20"/>
+        </w:rPr>
+        <w:t xml:space="preserve">(for Development and Support) </w:t>
+      </w:r>
+      <w:r>
+        <w:rPr>
+          <w:rFonts w:ascii="Arial" w:hAnsi="Arial" w:cs="Arial"/>
+          <w:sz w:val="20"/>
+        </w:rPr>
+        <w:t>and Cognizant</w:t>
+      </w:r>
+      <w:r>
+        <w:rPr>
+          <w:rFonts w:ascii="Arial" w:hAnsi="Arial" w:cs="Arial"/>
+          <w:sz w:val="20"/>
+        </w:rPr>
+        <w:t xml:space="preserve"> (for </w:t>
+      </w:r>
+      <w:r>
+        <w:rPr>
+          <w:rFonts w:ascii="Arial" w:hAnsi="Arial" w:cs="Arial"/>
+          <w:sz w:val="20"/>
+        </w:rPr>
+        <w:t>T</w:t>
+      </w:r>
+      <w:r>
+        <w:rPr>
+          <w:rFonts w:ascii="Arial" w:hAnsi="Arial" w:cs="Arial"/>
+          <w:sz w:val="20"/>
+        </w:rPr>
+        <w:t>esting)</w:t>
+      </w:r>
+      <w:r>
+        <w:rPr>
+          <w:rFonts w:ascii="Arial" w:hAnsi="Arial" w:cs="Arial"/>
+          <w:sz w:val="20"/>
+        </w:rPr>
+        <w:t>. The program</w:t>
+      </w:r>
+      <w:r>
+        <w:rPr>
+          <w:rFonts w:ascii="Arial" w:hAnsi="Arial" w:cs="Arial"/>
+          <w:sz w:val="20"/>
+        </w:rPr>
+        <w:t>me</w:t>
+      </w:r>
+      <w:r>
+        <w:rPr>
+          <w:rFonts w:ascii="Arial" w:hAnsi="Arial" w:cs="Arial"/>
+          <w:sz w:val="20"/>
+        </w:rPr>
+        <w:t xml:space="preserve"> also included the management of the University track, the Employee Value Proposition track, Communications to Key Stakeholders and </w:t>
+      </w:r>
+      <w:r>
+        <w:rPr>
+          <w:rFonts w:ascii="Arial" w:hAnsi="Arial" w:cs="Arial"/>
+          <w:sz w:val="20"/>
+        </w:rPr>
+        <w:t xml:space="preserve">setup of the </w:t>
+      </w:r>
+      <w:r>
+        <w:rPr>
+          <w:rFonts w:ascii="Arial" w:hAnsi="Arial" w:cs="Arial"/>
+          <w:sz w:val="20"/>
+        </w:rPr>
+        <w:t>Contract Governance. This program</w:t>
+      </w:r>
+      <w:r>
+        <w:rPr>
+          <w:rFonts w:ascii="Arial" w:hAnsi="Arial" w:cs="Arial"/>
+          <w:sz w:val="20"/>
+        </w:rPr>
+        <w:t>me</w:t>
+      </w:r>
+      <w:r>
+        <w:rPr>
+          <w:rFonts w:ascii="Arial" w:hAnsi="Arial" w:cs="Arial"/>
+          <w:sz w:val="20"/>
+        </w:rPr>
+        <w:t xml:space="preserve"> aims to save 3</w:t>
+      </w:r>
+      <w:r>
+        <w:rPr>
+          <w:rFonts w:ascii="Arial" w:hAnsi="Arial" w:cs="Arial"/>
+          <w:sz w:val="20"/>
+        </w:rPr>
+        <w:t>0+</w:t>
+      </w:r>
+      <w:r>
+        <w:rPr>
+          <w:rFonts w:ascii="Arial" w:hAnsi="Arial" w:cs="Arial"/>
+          <w:sz w:val="20"/>
+        </w:rPr>
+        <w:t xml:space="preserve"> mio€ CAPEX over 5 years.</w:t>
+      </w:r>
+      <w:r>
+        <w:rPr>
+          <w:rFonts w:ascii="Arial" w:hAnsi="Arial" w:cs="Arial"/>
+          <w:sz w:val="20"/>
+        </w:rPr>
+        <w:t xml:space="preserve"> Reporting to the CTO and occasionally to the SLT of Telenet.</w:t>
+      </w:r>
+    </w:p>
+    <w:p>
+      <w:pPr>
+        <w:pStyle w:val="Lijstalinea"/>
+        <w:numPr>
+          <w:ilvl w:val="1"/>
+          <w:numId w:val="5"/>
+        </w:numPr>
+        <w:spacing w:after="60" w:line="312" w:lineRule="auto"/>
+        <w:contextualSpacing w:val="0"/>
+        <w:jc w:val="both"/>
+        <w:rPr>
+          <w:rFonts w:ascii="Arial" w:hAnsi="Arial" w:cs="Arial"/>
+          <w:sz w:val="20"/>
+        </w:rPr>
+      </w:pPr>
+      <w:r>
+        <w:rPr>
+          <w:rFonts w:ascii="Arial" w:hAnsi="Arial" w:cs="Arial"/>
+          <w:sz w:val="20"/>
+        </w:rPr>
+        <w:t xml:space="preserve">Dependencies on Commercial WholeSale </w:t>
+      </w:r>
+      <w:r>
+        <w:rPr>
+          <w:rFonts w:ascii="Arial" w:hAnsi="Arial" w:cs="Arial"/>
+          <w:sz w:val="20"/>
+        </w:rPr>
+        <w:t>(‘DoC WHS’)</w:t>
+      </w:r>
+      <w:r>
+        <w:rPr>
+          <w:rFonts w:ascii="Arial" w:hAnsi="Arial" w:cs="Arial"/>
+          <w:sz w:val="20"/>
+        </w:rPr>
+        <w:t xml:space="preserve"> </w:t>
+      </w:r>
+      <w:r>
+        <w:rPr>
+          <w:rFonts w:ascii="Arial" w:hAnsi="Arial" w:cs="Arial"/>
+          <w:sz w:val="20"/>
+        </w:rPr>
+        <w:t>programme</w:t>
+      </w:r>
+    </w:p>
+    <w:p>
+      <w:pPr>
+        <w:pStyle w:val="Lijstalinea"/>
+        <w:numPr>
+          <w:ilvl w:val="2"/>
+          <w:numId w:val="5"/>
+        </w:numPr>
+        <w:spacing w:after="60" w:line="312" w:lineRule="auto"/>
+        <w:contextualSpacing w:val="0"/>
+        <w:jc w:val="both"/>
+        <w:rPr>
+          <w:rFonts w:ascii="Arial" w:hAnsi="Arial" w:cs="Arial"/>
+          <w:sz w:val="20"/>
+        </w:rPr>
+      </w:pPr>
+      <w:r>
+        <w:rPr>
+          <w:rFonts w:ascii="Arial" w:hAnsi="Arial" w:cs="Arial"/>
+          <w:sz w:val="20"/>
+        </w:rPr>
+        <w:t>B</w:t>
+      </w:r>
+      <w:r>
+        <w:rPr>
+          <w:rFonts w:ascii="Arial" w:hAnsi="Arial" w:cs="Arial"/>
+          <w:sz w:val="20"/>
+        </w:rPr>
+        <w:t>uild</w:t>
+      </w:r>
+      <w:r>
+        <w:rPr>
+          <w:rFonts w:ascii="Arial" w:hAnsi="Arial" w:cs="Arial"/>
+          <w:sz w:val="20"/>
+        </w:rPr>
+        <w:t xml:space="preserve"> part</w:t>
+      </w:r>
+      <w:r>
+        <w:rPr>
+          <w:rFonts w:ascii="Arial" w:hAnsi="Arial" w:cs="Arial"/>
+          <w:sz w:val="20"/>
+        </w:rPr>
+        <w:t xml:space="preserve"> - </w:t>
+      </w:r>
+      <w:r>
+        <w:rPr>
+          <w:rFonts w:ascii="Arial" w:hAnsi="Arial" w:cs="Arial"/>
+          <w:sz w:val="20"/>
+        </w:rPr>
+        <w:t>m</w:t>
+      </w:r>
+      <w:r>
+        <w:rPr>
+          <w:rFonts w:ascii="Arial" w:hAnsi="Arial" w:cs="Arial"/>
+          <w:sz w:val="20"/>
+        </w:rPr>
+        <w:t>ake sure that the historical dependencies of the BASE legacy</w:t>
+      </w:r>
+      <w:r>
+        <w:rPr>
+          <w:rFonts w:ascii="Arial" w:hAnsi="Arial" w:cs="Arial"/>
+          <w:sz w:val="20"/>
+        </w:rPr>
+        <w:t xml:space="preserve"> </w:t>
+      </w:r>
+      <w:r>
+        <w:rPr>
+          <w:rFonts w:ascii="Arial" w:hAnsi="Arial" w:cs="Arial"/>
+          <w:sz w:val="20"/>
+        </w:rPr>
+        <w:t>environment (Ericsson components BSCS / BCS / CVAS, Epiphany...) on the BASE</w:t>
+      </w:r>
+      <w:r>
+        <w:rPr>
+          <w:rFonts w:ascii="Arial" w:hAnsi="Arial" w:cs="Arial"/>
+          <w:sz w:val="20"/>
+        </w:rPr>
+        <w:t xml:space="preserve"> </w:t>
+      </w:r>
+      <w:r>
+        <w:rPr>
+          <w:rFonts w:ascii="Arial" w:hAnsi="Arial" w:cs="Arial"/>
+          <w:sz w:val="20"/>
+        </w:rPr>
+        <w:t>Retail environment are cleared and that a 'Chinese Wall' on the new inventories</w:t>
+      </w:r>
+      <w:r>
+        <w:rPr>
+          <w:rFonts w:ascii="Arial" w:hAnsi="Arial" w:cs="Arial"/>
+          <w:sz w:val="20"/>
+        </w:rPr>
+        <w:t xml:space="preserve"> </w:t>
+      </w:r>
+      <w:r>
+        <w:rPr>
+          <w:rFonts w:ascii="Arial" w:hAnsi="Arial" w:cs="Arial"/>
+          <w:sz w:val="20"/>
+        </w:rPr>
+        <w:t>(Ninas / Dinoman) was implemented. Automation of the SIM Ordering process</w:t>
+      </w:r>
+      <w:r>
+        <w:rPr>
+          <w:rFonts w:ascii="Arial" w:hAnsi="Arial" w:cs="Arial"/>
+          <w:sz w:val="20"/>
+        </w:rPr>
+        <w:t xml:space="preserve"> </w:t>
+      </w:r>
+      <w:r>
+        <w:rPr>
+          <w:rFonts w:ascii="Arial" w:hAnsi="Arial" w:cs="Arial"/>
+          <w:sz w:val="20"/>
+        </w:rPr>
+        <w:t>(towards and from Gemalto / Idemia). Migration of about 7 million IMSI's and</w:t>
+      </w:r>
+      <w:r>
+        <w:rPr>
+          <w:rFonts w:ascii="Arial" w:hAnsi="Arial" w:cs="Arial"/>
+          <w:sz w:val="20"/>
+        </w:rPr>
+        <w:t xml:space="preserve"> </w:t>
+      </w:r>
+      <w:r>
+        <w:rPr>
+          <w:rFonts w:ascii="Arial" w:hAnsi="Arial" w:cs="Arial"/>
+          <w:sz w:val="20"/>
+        </w:rPr>
+        <w:t>MSISDN's to the new</w:t>
+      </w:r>
+      <w:r>
+        <w:rPr>
+          <w:rFonts w:ascii="Arial" w:hAnsi="Arial" w:cs="Arial"/>
+          <w:sz w:val="20"/>
+        </w:rPr>
+        <w:t xml:space="preserve"> </w:t>
+      </w:r>
+      <w:r>
+        <w:rPr>
+          <w:rFonts w:ascii="Arial" w:hAnsi="Arial" w:cs="Arial"/>
+          <w:sz w:val="20"/>
+        </w:rPr>
+        <w:t>inventories. Java development on an Oracle WebLogic</w:t>
+      </w:r>
+      <w:r>
+        <w:rPr>
+          <w:rFonts w:ascii="Arial" w:hAnsi="Arial" w:cs="Arial"/>
+          <w:sz w:val="20"/>
+        </w:rPr>
+        <w:t xml:space="preserve"> </w:t>
+      </w:r>
+      <w:r>
+        <w:rPr>
+          <w:rFonts w:ascii="Arial" w:hAnsi="Arial" w:cs="Arial"/>
+          <w:sz w:val="20"/>
+        </w:rPr>
+        <w:t>environment.</w:t>
+      </w:r>
+    </w:p>
+    <w:p>
+      <w:pPr>
+        <w:pStyle w:val="Lijstalinea"/>
+        <w:numPr>
+          <w:ilvl w:val="2"/>
+          <w:numId w:val="5"/>
+        </w:numPr>
+        <w:spacing w:after="60" w:line="312" w:lineRule="auto"/>
+        <w:contextualSpacing w:val="0"/>
+        <w:jc w:val="both"/>
+        <w:rPr>
+          <w:rFonts w:ascii="Arial" w:hAnsi="Arial" w:cs="Arial"/>
+          <w:sz w:val="20"/>
+        </w:rPr>
+      </w:pPr>
+      <w:r>
+        <w:rPr>
+          <w:rFonts w:ascii="Arial" w:hAnsi="Arial" w:cs="Arial"/>
+          <w:sz w:val="20"/>
+        </w:rPr>
+        <w:t>D</w:t>
+      </w:r>
+      <w:r>
+        <w:rPr>
+          <w:rFonts w:ascii="Arial" w:hAnsi="Arial" w:cs="Arial"/>
+          <w:sz w:val="20"/>
+        </w:rPr>
+        <w:t>ecommissioning</w:t>
+      </w:r>
+      <w:r>
+        <w:rPr>
+          <w:rFonts w:ascii="Arial" w:hAnsi="Arial" w:cs="Arial"/>
+          <w:sz w:val="20"/>
+        </w:rPr>
+        <w:t xml:space="preserve"> part - </w:t>
+      </w:r>
+      <w:r>
+        <w:rPr>
+          <w:rFonts w:ascii="Arial" w:hAnsi="Arial" w:cs="Arial"/>
+          <w:sz w:val="20"/>
+        </w:rPr>
+        <w:t>r</w:t>
+      </w:r>
+      <w:r>
+        <w:rPr>
+          <w:rFonts w:ascii="Arial" w:hAnsi="Arial" w:cs="Arial"/>
+          <w:sz w:val="20"/>
+        </w:rPr>
+        <w:t>ealizing synergies for about 60 (mostly) BASE legacy</w:t>
+      </w:r>
+      <w:r>
+        <w:rPr>
+          <w:rFonts w:ascii="Arial" w:hAnsi="Arial" w:cs="Arial"/>
+          <w:sz w:val="20"/>
+        </w:rPr>
+        <w:t xml:space="preserve"> </w:t>
+      </w:r>
+      <w:r>
+        <w:rPr>
+          <w:rFonts w:ascii="Arial" w:hAnsi="Arial" w:cs="Arial"/>
+          <w:sz w:val="20"/>
+        </w:rPr>
+        <w:t>CSS, BSS and OSS applications that are not needed anymore during and after the</w:t>
+      </w:r>
+      <w:r>
+        <w:rPr>
+          <w:rFonts w:ascii="Arial" w:hAnsi="Arial" w:cs="Arial"/>
+          <w:sz w:val="20"/>
+        </w:rPr>
+        <w:t xml:space="preserve"> </w:t>
+      </w:r>
+      <w:r>
+        <w:rPr>
+          <w:rFonts w:ascii="Arial" w:hAnsi="Arial" w:cs="Arial"/>
+          <w:sz w:val="20"/>
+        </w:rPr>
+        <w:t>migration of Base Pre Paid, Post Paid and B2B customers to the new integrated</w:t>
+      </w:r>
+      <w:r>
+        <w:rPr>
+          <w:rFonts w:ascii="Arial" w:hAnsi="Arial" w:cs="Arial"/>
+          <w:sz w:val="20"/>
+        </w:rPr>
+        <w:t xml:space="preserve"> </w:t>
+      </w:r>
+      <w:r>
+        <w:rPr>
+          <w:rFonts w:ascii="Arial" w:hAnsi="Arial" w:cs="Arial"/>
+          <w:sz w:val="20"/>
+        </w:rPr>
+        <w:t>Telenet / BASE IT stack (‘Origin’). This programme aimed to save 15 mio€ in TCO</w:t>
+      </w:r>
+      <w:r>
+        <w:rPr>
+          <w:rFonts w:ascii="Arial" w:hAnsi="Arial" w:cs="Arial"/>
+          <w:sz w:val="20"/>
+        </w:rPr>
+        <w:t xml:space="preserve"> </w:t>
+      </w:r>
+      <w:r>
+        <w:rPr>
+          <w:rFonts w:ascii="Arial" w:hAnsi="Arial" w:cs="Arial"/>
+          <w:sz w:val="20"/>
+        </w:rPr>
+        <w:t>for the IT Transformation &amp; Integration BU. Total CAPEX investment of 1.85 mio€.</w:t>
+      </w:r>
+    </w:p>
+    <w:p>
+      <w:pPr>
+        <w:pStyle w:val="Lijstalinea"/>
+        <w:numPr>
+          <w:ilvl w:val="0"/>
+          <w:numId w:val="5"/>
+        </w:numPr>
+        <w:spacing w:after="60" w:line="312" w:lineRule="auto"/>
+        <w:contextualSpacing w:val="0"/>
+        <w:jc w:val="both"/>
+        <w:rPr>
+          <w:rFonts w:ascii="Arial" w:hAnsi="Arial" w:cs="Arial"/>
+          <w:sz w:val="20"/>
+        </w:rPr>
+      </w:pPr>
+      <w:r>
+        <w:rPr>
+          <w:rFonts w:ascii="Arial" w:hAnsi="Arial" w:cs="Arial"/>
+          <w:sz w:val="20"/>
+        </w:rPr>
+        <w:t>Other</w:t>
+      </w:r>
+      <w:r>
+        <w:rPr>
+          <w:rFonts w:ascii="Arial" w:hAnsi="Arial" w:cs="Arial"/>
+          <w:sz w:val="20"/>
+        </w:rPr>
+        <w:t xml:space="preserve"> projects managed within budgetary parameters </w:t>
+      </w:r>
+      <w:r>
+        <w:rPr>
+          <w:rFonts w:ascii="Arial" w:hAnsi="Arial" w:cs="Arial"/>
+          <w:sz w:val="20"/>
+        </w:rPr>
+        <w:t xml:space="preserve">include </w:t>
+      </w:r>
+      <w:r>
+        <w:rPr>
+          <w:rFonts w:ascii="Arial" w:hAnsi="Arial" w:cs="Arial"/>
+          <w:sz w:val="20"/>
+        </w:rPr>
+        <w:t>Telenet</w:t>
+      </w:r>
+      <w:r>
+        <w:rPr>
+          <w:rFonts w:ascii="Arial" w:hAnsi="Arial" w:cs="Arial"/>
+          <w:sz w:val="20"/>
+        </w:rPr>
+        <w:t xml:space="preserve"> – GDPR project to </w:t>
+      </w:r>
+      <w:r>
+        <w:rPr>
+          <w:rFonts w:ascii="Arial" w:hAnsi="Arial" w:cs="Arial"/>
+          <w:sz w:val="20"/>
+        </w:rPr>
+        <w:t>i</w:t>
+      </w:r>
+      <w:r>
+        <w:rPr>
+          <w:rFonts w:ascii="Arial" w:hAnsi="Arial" w:cs="Arial"/>
+          <w:sz w:val="20"/>
+        </w:rPr>
+        <w:t xml:space="preserve">ntroduction a Test Data Management (‘TDM’) system for </w:t>
+      </w:r>
+      <w:r>
+        <w:rPr>
+          <w:rFonts w:ascii="Arial" w:hAnsi="Arial" w:cs="Arial"/>
+          <w:sz w:val="20"/>
+        </w:rPr>
+        <w:t xml:space="preserve">the new </w:t>
+      </w:r>
+      <w:r>
+        <w:rPr>
+          <w:rFonts w:ascii="Arial" w:hAnsi="Arial" w:cs="Arial"/>
+          <w:sz w:val="20"/>
+        </w:rPr>
+        <w:t>O</w:t>
+      </w:r>
+      <w:r>
+        <w:rPr>
+          <w:rFonts w:ascii="Arial" w:hAnsi="Arial" w:cs="Arial"/>
+          <w:sz w:val="20"/>
+        </w:rPr>
+        <w:t>rigin platform</w:t>
+      </w:r>
+      <w:r>
+        <w:rPr>
+          <w:rFonts w:ascii="Arial" w:hAnsi="Arial" w:cs="Arial"/>
+          <w:sz w:val="20"/>
+        </w:rPr>
+        <w:t xml:space="preserve">, </w:t>
+      </w:r>
+      <w:r>
+        <w:rPr>
+          <w:rFonts w:ascii="Arial" w:hAnsi="Arial" w:cs="Arial"/>
+          <w:sz w:val="20"/>
+        </w:rPr>
+        <w:t xml:space="preserve">Econocom – Introduction of EconoCloud </w:t>
+      </w:r>
+      <w:r>
+        <w:rPr>
+          <w:rFonts w:ascii="Arial" w:hAnsi="Arial" w:cs="Arial"/>
+          <w:sz w:val="20"/>
+        </w:rPr>
+        <w:lastRenderedPageBreak/>
+        <w:t xml:space="preserve">platform using Nutanix </w:t>
+      </w:r>
+      <w:r>
+        <w:rPr>
+          <w:rFonts w:ascii="Arial" w:hAnsi="Arial" w:cs="Arial"/>
+          <w:sz w:val="20"/>
+        </w:rPr>
+        <w:t xml:space="preserve">hyperconverged </w:t>
+      </w:r>
+      <w:r>
+        <w:rPr>
+          <w:rFonts w:ascii="Arial" w:hAnsi="Arial" w:cs="Arial"/>
+          <w:sz w:val="20"/>
+        </w:rPr>
+        <w:t xml:space="preserve">technology, </w:t>
+      </w:r>
+      <w:r>
+        <w:rPr>
+          <w:rFonts w:ascii="Arial" w:hAnsi="Arial" w:cs="Arial"/>
+          <w:sz w:val="20"/>
+        </w:rPr>
+        <w:t>BNP Fortis Paribas – Asse</w:t>
+      </w:r>
+      <w:r>
+        <w:rPr>
+          <w:rFonts w:ascii="Arial" w:hAnsi="Arial" w:cs="Arial"/>
+          <w:sz w:val="20"/>
+        </w:rPr>
+        <w:t>t</w:t>
+      </w:r>
+      <w:r>
+        <w:rPr>
+          <w:rFonts w:ascii="Arial" w:hAnsi="Arial" w:cs="Arial"/>
+          <w:sz w:val="20"/>
+        </w:rPr>
+        <w:t xml:space="preserve"> management</w:t>
+      </w:r>
+      <w:r>
+        <w:rPr>
+          <w:rFonts w:ascii="Arial" w:hAnsi="Arial" w:cs="Arial"/>
+          <w:sz w:val="20"/>
+        </w:rPr>
+        <w:t xml:space="preserve"> / </w:t>
+      </w:r>
+      <w:r>
+        <w:rPr>
+          <w:rFonts w:ascii="Arial" w:hAnsi="Arial" w:cs="Arial"/>
+          <w:sz w:val="20"/>
+        </w:rPr>
+        <w:t>s</w:t>
+      </w:r>
+      <w:r>
+        <w:rPr>
+          <w:rFonts w:ascii="Arial" w:hAnsi="Arial" w:cs="Arial"/>
+          <w:sz w:val="20"/>
+        </w:rPr>
+        <w:t xml:space="preserve">ervice </w:t>
+      </w:r>
+      <w:r>
+        <w:rPr>
+          <w:rFonts w:ascii="Arial" w:hAnsi="Arial" w:cs="Arial"/>
+          <w:sz w:val="20"/>
+        </w:rPr>
+        <w:t>d</w:t>
+      </w:r>
+      <w:r>
+        <w:rPr>
+          <w:rFonts w:ascii="Arial" w:hAnsi="Arial" w:cs="Arial"/>
+          <w:sz w:val="20"/>
+        </w:rPr>
+        <w:t>e</w:t>
+      </w:r>
+      <w:r>
+        <w:rPr>
+          <w:rFonts w:ascii="Arial" w:hAnsi="Arial" w:cs="Arial"/>
+          <w:sz w:val="20"/>
+        </w:rPr>
+        <w:t xml:space="preserve">sk / interface with SAP, </w:t>
+      </w:r>
+      <w:r>
+        <w:rPr>
+          <w:rFonts w:ascii="Arial" w:hAnsi="Arial" w:cs="Arial"/>
+          <w:sz w:val="20"/>
+        </w:rPr>
+        <w:t xml:space="preserve">ABX Logistics – </w:t>
+      </w:r>
+      <w:r>
+        <w:rPr>
+          <w:rFonts w:ascii="Arial" w:hAnsi="Arial" w:cs="Arial"/>
+          <w:sz w:val="20"/>
+        </w:rPr>
+        <w:t xml:space="preserve">setup of </w:t>
+      </w:r>
+      <w:r>
+        <w:rPr>
+          <w:rFonts w:ascii="Arial" w:hAnsi="Arial" w:cs="Arial"/>
+          <w:sz w:val="20"/>
+        </w:rPr>
+        <w:t xml:space="preserve">2 IBM iSeries servers </w:t>
+      </w:r>
+      <w:r>
+        <w:rPr>
+          <w:rFonts w:ascii="Arial" w:hAnsi="Arial" w:cs="Arial"/>
+          <w:sz w:val="20"/>
+        </w:rPr>
+        <w:t xml:space="preserve">/ </w:t>
+      </w:r>
+      <w:r>
+        <w:rPr>
+          <w:rFonts w:ascii="Arial" w:hAnsi="Arial" w:cs="Arial"/>
+          <w:sz w:val="20"/>
+        </w:rPr>
+        <w:t>t</w:t>
+      </w:r>
+      <w:r>
+        <w:rPr>
+          <w:rFonts w:ascii="Arial" w:hAnsi="Arial" w:cs="Arial"/>
+          <w:sz w:val="20"/>
+        </w:rPr>
+        <w:t xml:space="preserve">ape robot / Mimix Software, </w:t>
+      </w:r>
+      <w:r>
+        <w:rPr>
+          <w:rFonts w:ascii="Arial" w:hAnsi="Arial" w:cs="Arial"/>
+          <w:sz w:val="20"/>
+        </w:rPr>
+        <w:t xml:space="preserve">Alken Maes – Infrastructure consolidation </w:t>
+      </w:r>
+      <w:r>
+        <w:rPr>
+          <w:rFonts w:ascii="Arial" w:hAnsi="Arial" w:cs="Arial"/>
+          <w:sz w:val="20"/>
+        </w:rPr>
+        <w:t>program</w:t>
+      </w:r>
+      <w:r>
+        <w:rPr>
+          <w:rFonts w:ascii="Arial" w:hAnsi="Arial" w:cs="Arial"/>
+          <w:sz w:val="20"/>
+        </w:rPr>
+        <w:t>me</w:t>
+      </w:r>
+      <w:r>
+        <w:rPr>
+          <w:rFonts w:ascii="Arial" w:hAnsi="Arial" w:cs="Arial"/>
+          <w:sz w:val="20"/>
+        </w:rPr>
+        <w:t xml:space="preserve"> </w:t>
+      </w:r>
+      <w:r>
+        <w:rPr>
+          <w:rFonts w:ascii="Arial" w:hAnsi="Arial" w:cs="Arial"/>
+          <w:sz w:val="20"/>
+        </w:rPr>
+        <w:t>(</w:t>
+      </w:r>
+      <w:r>
+        <w:rPr>
+          <w:rFonts w:ascii="Arial" w:hAnsi="Arial" w:cs="Arial"/>
+          <w:sz w:val="20"/>
+        </w:rPr>
+        <w:t xml:space="preserve">Navision, W2K, Citrix, AS400 upgrade, </w:t>
+      </w:r>
+      <w:r>
+        <w:rPr>
+          <w:rFonts w:ascii="Arial" w:hAnsi="Arial" w:cs="Arial"/>
+          <w:sz w:val="20"/>
+        </w:rPr>
+        <w:t>BU and monitoring</w:t>
+      </w:r>
+      <w:r>
+        <w:rPr>
+          <w:rFonts w:ascii="Arial" w:hAnsi="Arial" w:cs="Arial"/>
+          <w:sz w:val="20"/>
+        </w:rPr>
+        <w:t>)</w:t>
+      </w:r>
+      <w:r>
+        <w:rPr>
+          <w:rFonts w:ascii="Arial" w:hAnsi="Arial" w:cs="Arial"/>
+          <w:sz w:val="20"/>
+        </w:rPr>
+        <w:t xml:space="preserve">, </w:t>
+      </w:r>
+      <w:r>
+        <w:rPr>
+          <w:rFonts w:ascii="Arial" w:hAnsi="Arial" w:cs="Arial"/>
+          <w:sz w:val="20"/>
+        </w:rPr>
+        <w:t xml:space="preserve">EMC – CentraStar ‘D’ release and Service packs, </w:t>
+      </w:r>
+      <w:r>
+        <w:rPr>
+          <w:rFonts w:ascii="Arial" w:hAnsi="Arial" w:cs="Arial"/>
+          <w:sz w:val="20"/>
+        </w:rPr>
+        <w:t xml:space="preserve">EMC – Introduction of MS Project platform, EMC </w:t>
+      </w:r>
+      <w:r>
+        <w:rPr>
+          <w:rFonts w:ascii="Arial" w:hAnsi="Arial" w:cs="Arial"/>
+          <w:sz w:val="20"/>
+        </w:rPr>
+        <w:t>–</w:t>
+      </w:r>
+      <w:r>
+        <w:rPr>
+          <w:rFonts w:ascii="Arial" w:hAnsi="Arial" w:cs="Arial"/>
+          <w:sz w:val="20"/>
+        </w:rPr>
+        <w:t xml:space="preserve"> </w:t>
+      </w:r>
+      <w:r>
+        <w:rPr>
+          <w:rFonts w:ascii="Arial" w:hAnsi="Arial" w:cs="Arial"/>
+          <w:sz w:val="20"/>
+        </w:rPr>
+        <w:t>C</w:t>
+      </w:r>
+      <w:r>
+        <w:rPr>
+          <w:rFonts w:ascii="Arial" w:hAnsi="Arial" w:cs="Arial"/>
+          <w:sz w:val="20"/>
+        </w:rPr>
+        <w:t xml:space="preserve">oordination </w:t>
+      </w:r>
+      <w:r>
+        <w:rPr>
+          <w:rFonts w:ascii="Arial" w:hAnsi="Arial" w:cs="Arial"/>
+          <w:sz w:val="20"/>
+        </w:rPr>
+        <w:t xml:space="preserve">of 2 datacenters for QA department </w:t>
+      </w:r>
+      <w:r>
+        <w:rPr>
+          <w:rFonts w:ascii="Arial" w:hAnsi="Arial" w:cs="Arial"/>
+          <w:sz w:val="20"/>
+        </w:rPr>
+        <w:t>(</w:t>
+      </w:r>
+      <w:r>
+        <w:rPr>
+          <w:rFonts w:ascii="Arial" w:hAnsi="Arial" w:cs="Arial"/>
+          <w:sz w:val="20"/>
+        </w:rPr>
+        <w:t>200 racks, 3PB</w:t>
+      </w:r>
+      <w:r>
+        <w:rPr>
+          <w:rFonts w:ascii="Arial" w:hAnsi="Arial" w:cs="Arial"/>
+          <w:sz w:val="20"/>
+        </w:rPr>
+        <w:t>)</w:t>
+      </w:r>
+      <w:r>
+        <w:rPr>
+          <w:rFonts w:ascii="Arial" w:hAnsi="Arial" w:cs="Arial"/>
+          <w:sz w:val="20"/>
+        </w:rPr>
+        <w:t xml:space="preserve">, </w:t>
+      </w:r>
+      <w:r>
+        <w:rPr>
+          <w:rFonts w:ascii="Arial" w:hAnsi="Arial" w:cs="Arial"/>
+          <w:sz w:val="20"/>
+        </w:rPr>
+        <w:t>KBC Bank - DBO/2 Dragers- &amp; Bestandsopvolging, BLOSO – W2K migration, Toyota – Extra Care Application, Kluwer – Intranet Site CED Samsom, Xircom N.V. - MIS Department, VRT - Conversion of ‘Kost Prijs Systeem’, Pinguin - Binnendienst aankoop verse groenten, RVS - Development of a Marketing Support Environment Information System</w:t>
+      </w:r>
+    </w:p>
+    <w:p/>
+    <w:p>
+      <w:pPr>
+        <w:pStyle w:val="DefaultText"/>
+        <w:spacing w:after="60"/>
+        <w:rPr>
+          <w:rFonts w:ascii="Arial" w:hAnsi="Arial" w:cs="Arial"/>
+          <w:b/>
+          <w:i/>
+          <w:sz w:val="20"/>
+          <w:szCs w:val="19"/>
+        </w:rPr>
+      </w:pPr>
+      <w:r>
+        <w:rPr>
+          <w:rFonts w:ascii="Arial" w:hAnsi="Arial" w:cs="Arial"/>
+          <w:b/>
+          <w:i/>
+          <w:sz w:val="20"/>
+          <w:szCs w:val="19"/>
+        </w:rPr>
+        <w:t xml:space="preserve">PEOPLE MANAGER / </w:t>
+      </w:r>
+      <w:r>
+        <w:rPr>
+          <w:rFonts w:ascii="Arial" w:hAnsi="Arial" w:cs="Arial"/>
+          <w:b/>
+          <w:i/>
+          <w:sz w:val="20"/>
+          <w:szCs w:val="19"/>
+        </w:rPr>
+        <w:t>TEAM LEADER / PROFESSIONAL SERVICES MANAGER</w:t>
       </w:r>
     </w:p>
     <w:p>
@@ -2714,35 +4030,14 @@
           <w:rFonts w:ascii="Arial" w:hAnsi="Arial" w:cs="Arial"/>
           <w:sz w:val="20"/>
         </w:rPr>
-        <w:t>Acted as liaison among Architecture, Development, and QA teams across multiple locations</w:t>
-      </w:r>
-      <w:r>
-        <w:rPr>
-          <w:rFonts w:ascii="Arial" w:hAnsi="Arial" w:cs="Arial"/>
-          <w:sz w:val="20"/>
-        </w:rPr>
-        <w:t xml:space="preserve">, including Belgium, India, </w:t>
-      </w:r>
-      <w:r>
-        <w:rPr>
-          <w:rFonts w:ascii="Arial" w:hAnsi="Arial" w:cs="Arial"/>
-          <w:sz w:val="20"/>
-        </w:rPr>
-        <w:t>the US</w:t>
-      </w:r>
-      <w:r>
-        <w:rPr>
-          <w:rFonts w:ascii="Arial" w:hAnsi="Arial" w:cs="Arial"/>
-          <w:sz w:val="20"/>
-        </w:rPr>
-        <w:t xml:space="preserve"> and other stakeholders in Europe</w:t>
-      </w:r>
-      <w:r>
-        <w:rPr>
-          <w:rFonts w:ascii="Arial" w:hAnsi="Arial" w:cs="Arial"/>
-          <w:sz w:val="20"/>
-        </w:rPr>
-        <w:t>.</w:t>
+        <w:t>Directed teams of approximately 10 - 15 (internal and external) Architects, TAM’s, Consultants, SW and HW Engineers</w:t>
+      </w:r>
+      <w:r>
+        <w:rPr>
+          <w:rFonts w:ascii="Arial" w:hAnsi="Arial" w:cs="Arial"/>
+          <w:sz w:val="20"/>
+        </w:rPr>
+        <w:t xml:space="preserve"> who were active in the Build and Run phase of major projects of national and international customers across various industries</w:t>
       </w:r>
     </w:p>
     <w:p>
@@ -2766,1142 +4061,7 @@
           <w:rFonts w:ascii="Arial" w:hAnsi="Arial" w:cs="Arial"/>
           <w:sz w:val="20"/>
         </w:rPr>
-        <w:t>Key</w:t>
-      </w:r>
-      <w:r>
-        <w:rPr>
-          <w:rFonts w:ascii="Arial" w:hAnsi="Arial" w:cs="Arial"/>
-          <w:sz w:val="20"/>
-        </w:rPr>
-        <w:t xml:space="preserve"> </w:t>
-      </w:r>
-      <w:r>
-        <w:rPr>
-          <w:rFonts w:ascii="Arial" w:hAnsi="Arial" w:cs="Arial"/>
-          <w:sz w:val="20"/>
-        </w:rPr>
-        <w:t xml:space="preserve">Projects managed include: </w:t>
-      </w:r>
-    </w:p>
-    <w:p>
-      <w:pPr>
-        <w:pStyle w:val="Lijstalinea"/>
-        <w:numPr>
-          <w:ilvl w:val="1"/>
-          <w:numId w:val="5"/>
-        </w:numPr>
-        <w:spacing w:after="60" w:line="312" w:lineRule="auto"/>
-        <w:contextualSpacing w:val="0"/>
-        <w:jc w:val="both"/>
-        <w:rPr>
-          <w:rFonts w:ascii="Arial" w:hAnsi="Arial" w:cs="Arial"/>
-          <w:sz w:val="20"/>
-        </w:rPr>
-      </w:pPr>
-      <w:r>
-        <w:rPr>
-          <w:rFonts w:ascii="Arial" w:hAnsi="Arial" w:cs="Arial"/>
-          <w:sz w:val="20"/>
-        </w:rPr>
-        <w:t>Netcracker 2021 contract – Coordinate the activities needed to define the new Netcracker 2021 contract “Agile style”. Move away from the curre</w:t>
-      </w:r>
-      <w:r>
-        <w:rPr>
-          <w:rFonts w:ascii="Arial" w:hAnsi="Arial" w:cs="Arial"/>
-          <w:sz w:val="20"/>
-        </w:rPr>
-        <w:t>nt Waterfall Way of W</w:t>
-      </w:r>
-      <w:r>
-        <w:rPr>
-          <w:rFonts w:ascii="Arial" w:hAnsi="Arial" w:cs="Arial"/>
-          <w:sz w:val="20"/>
-        </w:rPr>
-        <w:t>orking,</w:t>
-      </w:r>
-      <w:r>
-        <w:rPr>
-          <w:rFonts w:ascii="Arial" w:hAnsi="Arial" w:cs="Arial"/>
-          <w:sz w:val="20"/>
-        </w:rPr>
-        <w:t xml:space="preserve"> running workshops to understand the requirements of</w:t>
-      </w:r>
-      <w:r>
-        <w:rPr>
-          <w:rFonts w:ascii="Arial" w:hAnsi="Arial" w:cs="Arial"/>
-          <w:sz w:val="20"/>
-        </w:rPr>
-        <w:t xml:space="preserve"> all stakeholders, alignment on SLA’s / KPI’s, introduce lessons learned from previous Vendor Management Meetings</w:t>
-      </w:r>
-      <w:r>
-        <w:rPr>
-          <w:rFonts w:ascii="Arial" w:hAnsi="Arial" w:cs="Arial"/>
-          <w:sz w:val="20"/>
-        </w:rPr>
-        <w:t>, introduce a</w:t>
-      </w:r>
-      <w:r>
-        <w:rPr>
-          <w:rFonts w:ascii="Arial" w:hAnsi="Arial" w:cs="Arial"/>
-          <w:sz w:val="20"/>
-        </w:rPr>
-        <w:t xml:space="preserve"> Capacity Based Model</w:t>
-      </w:r>
-      <w:r>
-        <w:rPr>
-          <w:rFonts w:ascii="Arial" w:hAnsi="Arial" w:cs="Arial"/>
-          <w:sz w:val="20"/>
-        </w:rPr>
-        <w:t>.</w:t>
-      </w:r>
-    </w:p>
-    <w:p>
-      <w:pPr>
-        <w:pStyle w:val="Lijstalinea"/>
-        <w:numPr>
-          <w:ilvl w:val="1"/>
-          <w:numId w:val="5"/>
-        </w:numPr>
-        <w:spacing w:after="60" w:line="312" w:lineRule="auto"/>
-        <w:contextualSpacing w:val="0"/>
-        <w:jc w:val="both"/>
-        <w:rPr>
-          <w:rFonts w:ascii="Arial" w:hAnsi="Arial" w:cs="Arial"/>
-          <w:sz w:val="20"/>
-        </w:rPr>
-      </w:pPr>
-      <w:r>
-        <w:rPr>
-          <w:rFonts w:ascii="Arial" w:hAnsi="Arial" w:cs="Arial"/>
-          <w:sz w:val="20"/>
-        </w:rPr>
-        <w:t xml:space="preserve">IC2N program – Manage all activities needed to make our strategic partners Infosys and Cognizant </w:t>
-      </w:r>
-      <w:r>
-        <w:rPr>
-          <w:rFonts w:ascii="Arial" w:hAnsi="Arial" w:cs="Arial"/>
-          <w:sz w:val="20"/>
-        </w:rPr>
-        <w:t xml:space="preserve">land </w:t>
-      </w:r>
-      <w:r>
-        <w:rPr>
-          <w:rFonts w:ascii="Arial" w:hAnsi="Arial" w:cs="Arial"/>
-          <w:sz w:val="20"/>
-        </w:rPr>
-        <w:t xml:space="preserve">in the </w:t>
-      </w:r>
-      <w:r>
-        <w:rPr>
-          <w:rFonts w:ascii="Arial" w:hAnsi="Arial" w:cs="Arial"/>
-          <w:sz w:val="20"/>
-        </w:rPr>
-        <w:t xml:space="preserve">new </w:t>
-      </w:r>
-      <w:r>
-        <w:rPr>
-          <w:rFonts w:ascii="Arial" w:hAnsi="Arial" w:cs="Arial"/>
-          <w:sz w:val="20"/>
-        </w:rPr>
-        <w:t>Telenet Agile Way of Working (“TAWOW”)</w:t>
-      </w:r>
-      <w:r>
-        <w:rPr>
-          <w:rFonts w:ascii="Arial" w:hAnsi="Arial" w:cs="Arial"/>
-          <w:sz w:val="20"/>
-        </w:rPr>
-        <w:t xml:space="preserve"> moving away from the</w:t>
-      </w:r>
-      <w:r>
-        <w:rPr>
-          <w:rFonts w:ascii="Arial" w:hAnsi="Arial" w:cs="Arial"/>
-          <w:sz w:val="20"/>
-        </w:rPr>
-        <w:t xml:space="preserve"> current “Waterfall” WoW</w:t>
-      </w:r>
-      <w:r>
-        <w:rPr>
-          <w:rFonts w:ascii="Arial" w:hAnsi="Arial" w:cs="Arial"/>
-          <w:sz w:val="20"/>
-        </w:rPr>
-        <w:t>.</w:t>
-      </w:r>
-      <w:r>
-        <w:rPr>
-          <w:rFonts w:ascii="Arial" w:hAnsi="Arial" w:cs="Arial"/>
-          <w:sz w:val="20"/>
-        </w:rPr>
-        <w:t xml:space="preserve"> This includes introduction of trainings, introducing new roles / processes, </w:t>
-      </w:r>
-      <w:r>
-        <w:rPr>
-          <w:rFonts w:ascii="Arial" w:hAnsi="Arial" w:cs="Arial"/>
-          <w:sz w:val="20"/>
-        </w:rPr>
-        <w:t>facilitating</w:t>
-      </w:r>
-      <w:r>
-        <w:rPr>
-          <w:rFonts w:ascii="Arial" w:hAnsi="Arial" w:cs="Arial"/>
-          <w:sz w:val="20"/>
-        </w:rPr>
-        <w:t xml:space="preserve"> multi-vendor / multi-disciplinary teams…</w:t>
-      </w:r>
-    </w:p>
-    <w:p>
-      <w:pPr>
-        <w:pStyle w:val="Lijstalinea"/>
-        <w:numPr>
-          <w:ilvl w:val="1"/>
-          <w:numId w:val="5"/>
-        </w:numPr>
-        <w:spacing w:after="60" w:line="312" w:lineRule="auto"/>
-        <w:contextualSpacing w:val="0"/>
-        <w:jc w:val="both"/>
-        <w:rPr>
-          <w:rFonts w:ascii="Arial" w:hAnsi="Arial" w:cs="Arial"/>
-          <w:sz w:val="20"/>
-        </w:rPr>
-      </w:pPr>
-      <w:r>
-        <w:rPr>
-          <w:rFonts w:ascii="Arial" w:hAnsi="Arial" w:cs="Arial"/>
-          <w:sz w:val="20"/>
-        </w:rPr>
-        <w:lastRenderedPageBreak/>
-        <w:t xml:space="preserve">Popeye program – Managed the transition of 85+ Digital and Data resources and </w:t>
-      </w:r>
-      <w:r>
-        <w:rPr>
-          <w:rFonts w:ascii="Arial" w:hAnsi="Arial" w:cs="Arial"/>
-          <w:sz w:val="20"/>
-        </w:rPr>
-        <w:br/>
-        <w:t>3</w:t>
-      </w:r>
-      <w:r>
-        <w:rPr>
-          <w:rFonts w:ascii="Arial" w:hAnsi="Arial" w:cs="Arial"/>
-          <w:sz w:val="20"/>
-        </w:rPr>
-        <w:t xml:space="preserve">5+ legacy BSS / OSS applications of several incumbents partners to two main future partners Infosys </w:t>
-      </w:r>
-      <w:r>
-        <w:rPr>
-          <w:rFonts w:ascii="Arial" w:hAnsi="Arial" w:cs="Arial"/>
-          <w:sz w:val="20"/>
-        </w:rPr>
-        <w:t xml:space="preserve">(for Development and Support) </w:t>
-      </w:r>
-      <w:r>
-        <w:rPr>
-          <w:rFonts w:ascii="Arial" w:hAnsi="Arial" w:cs="Arial"/>
-          <w:sz w:val="20"/>
-        </w:rPr>
-        <w:t>and Cognizant</w:t>
-      </w:r>
-      <w:r>
-        <w:rPr>
-          <w:rFonts w:ascii="Arial" w:hAnsi="Arial" w:cs="Arial"/>
-          <w:sz w:val="20"/>
-        </w:rPr>
-        <w:t xml:space="preserve"> (for </w:t>
-      </w:r>
-      <w:r>
-        <w:rPr>
-          <w:rFonts w:ascii="Arial" w:hAnsi="Arial" w:cs="Arial"/>
-          <w:sz w:val="20"/>
-        </w:rPr>
-        <w:t>T</w:t>
-      </w:r>
-      <w:r>
-        <w:rPr>
-          <w:rFonts w:ascii="Arial" w:hAnsi="Arial" w:cs="Arial"/>
-          <w:sz w:val="20"/>
-        </w:rPr>
-        <w:t>esting)</w:t>
-      </w:r>
-      <w:r>
-        <w:rPr>
-          <w:rFonts w:ascii="Arial" w:hAnsi="Arial" w:cs="Arial"/>
-          <w:sz w:val="20"/>
-        </w:rPr>
-        <w:t xml:space="preserve">. The program also included the management of the University track, the Employee Value Proposition track, Communications to Key Stakeholders and </w:t>
-      </w:r>
-      <w:r>
-        <w:rPr>
-          <w:rFonts w:ascii="Arial" w:hAnsi="Arial" w:cs="Arial"/>
-          <w:sz w:val="20"/>
-        </w:rPr>
-        <w:t xml:space="preserve">setup of the </w:t>
-      </w:r>
-      <w:r>
-        <w:rPr>
-          <w:rFonts w:ascii="Arial" w:hAnsi="Arial" w:cs="Arial"/>
-          <w:sz w:val="20"/>
-        </w:rPr>
-        <w:t>Contract Governance. This programs aims to save 3</w:t>
-      </w:r>
-      <w:r>
-        <w:rPr>
-          <w:rFonts w:ascii="Arial" w:hAnsi="Arial" w:cs="Arial"/>
-          <w:sz w:val="20"/>
-        </w:rPr>
-        <w:t>0+</w:t>
-      </w:r>
-      <w:r>
-        <w:rPr>
-          <w:rFonts w:ascii="Arial" w:hAnsi="Arial" w:cs="Arial"/>
-          <w:sz w:val="20"/>
-        </w:rPr>
-        <w:t xml:space="preserve"> mio€ CAPEX over 5 years.</w:t>
-      </w:r>
-      <w:r>
-        <w:rPr>
-          <w:rFonts w:ascii="Arial" w:hAnsi="Arial" w:cs="Arial"/>
-          <w:sz w:val="20"/>
-        </w:rPr>
-        <w:t xml:space="preserve"> Reporting to the CTO and occasionally to the SLT of Telenet.</w:t>
-      </w:r>
-    </w:p>
-    <w:p>
-      <w:pPr>
-        <w:pStyle w:val="Lijstalinea"/>
-        <w:numPr>
-          <w:ilvl w:val="1"/>
-          <w:numId w:val="5"/>
-        </w:numPr>
-        <w:spacing w:after="60" w:line="312" w:lineRule="auto"/>
-        <w:contextualSpacing w:val="0"/>
-        <w:jc w:val="both"/>
-        <w:rPr>
-          <w:rFonts w:ascii="Arial" w:hAnsi="Arial" w:cs="Arial"/>
-          <w:sz w:val="20"/>
-        </w:rPr>
-      </w:pPr>
-      <w:r>
-        <w:rPr>
-          <w:rFonts w:ascii="Arial" w:hAnsi="Arial" w:cs="Arial"/>
-          <w:sz w:val="20"/>
-        </w:rPr>
-        <w:t xml:space="preserve">GDPR program </w:t>
-      </w:r>
-      <w:r>
-        <w:rPr>
-          <w:rFonts w:ascii="Arial" w:hAnsi="Arial" w:cs="Arial"/>
-          <w:sz w:val="20"/>
-        </w:rPr>
-        <w:t>–</w:t>
-      </w:r>
-      <w:r>
-        <w:rPr>
-          <w:rFonts w:ascii="Arial" w:hAnsi="Arial" w:cs="Arial"/>
-          <w:sz w:val="20"/>
-        </w:rPr>
-        <w:t xml:space="preserve"> </w:t>
-      </w:r>
-      <w:r>
-        <w:rPr>
-          <w:rFonts w:ascii="Arial" w:hAnsi="Arial" w:cs="Arial"/>
-          <w:sz w:val="20"/>
-        </w:rPr>
-        <w:t xml:space="preserve">Introduction of a Test Data Management (‘TDM’) system </w:t>
-      </w:r>
-      <w:r>
-        <w:rPr>
-          <w:rFonts w:ascii="Arial" w:hAnsi="Arial" w:cs="Arial"/>
-          <w:sz w:val="20"/>
-        </w:rPr>
-        <w:t xml:space="preserve">for </w:t>
-      </w:r>
-      <w:r>
-        <w:rPr>
-          <w:rFonts w:ascii="Arial" w:hAnsi="Arial" w:cs="Arial"/>
-          <w:sz w:val="20"/>
-        </w:rPr>
-        <w:t xml:space="preserve">the new ORIGIN platform </w:t>
-      </w:r>
-      <w:r>
-        <w:rPr>
-          <w:rFonts w:ascii="Arial" w:hAnsi="Arial" w:cs="Arial"/>
-          <w:sz w:val="20"/>
-        </w:rPr>
-        <w:t xml:space="preserve">making sure that production data on lower environments </w:t>
-      </w:r>
-      <w:r>
-        <w:rPr>
-          <w:rFonts w:ascii="Arial" w:hAnsi="Arial" w:cs="Arial"/>
-          <w:sz w:val="20"/>
-        </w:rPr>
-        <w:t>is made available for testing and development</w:t>
-      </w:r>
-      <w:r>
-        <w:rPr>
-          <w:rFonts w:ascii="Arial" w:hAnsi="Arial" w:cs="Arial"/>
-          <w:sz w:val="20"/>
-        </w:rPr>
-        <w:t xml:space="preserve"> through slicing (apply</w:t>
-      </w:r>
-      <w:r>
-        <w:rPr>
-          <w:rFonts w:ascii="Arial" w:hAnsi="Arial" w:cs="Arial"/>
-          <w:sz w:val="20"/>
-        </w:rPr>
-        <w:t>ing</w:t>
-      </w:r>
-      <w:r>
-        <w:rPr>
-          <w:rFonts w:ascii="Arial" w:hAnsi="Arial" w:cs="Arial"/>
-          <w:sz w:val="20"/>
-        </w:rPr>
-        <w:t xml:space="preserve"> historical retention) and scrambling (</w:t>
-      </w:r>
-      <w:r>
-        <w:rPr>
-          <w:rFonts w:ascii="Arial" w:hAnsi="Arial" w:cs="Arial"/>
-          <w:sz w:val="20"/>
-        </w:rPr>
-        <w:t xml:space="preserve">making sure Personal Identifiable Information </w:t>
-      </w:r>
-      <w:r>
-        <w:rPr>
-          <w:rFonts w:ascii="Arial" w:hAnsi="Arial" w:cs="Arial"/>
-          <w:sz w:val="20"/>
-        </w:rPr>
-        <w:t>is hidden from people accessing these environments</w:t>
-      </w:r>
-      <w:r>
-        <w:rPr>
-          <w:rFonts w:ascii="Arial" w:hAnsi="Arial" w:cs="Arial"/>
-          <w:sz w:val="20"/>
-        </w:rPr>
-        <w:t>)</w:t>
-      </w:r>
-      <w:r>
-        <w:rPr>
-          <w:rFonts w:ascii="Arial" w:hAnsi="Arial" w:cs="Arial"/>
-          <w:sz w:val="20"/>
-        </w:rPr>
-        <w:t>.</w:t>
-      </w:r>
-      <w:r>
-        <w:rPr>
-          <w:rFonts w:ascii="Arial" w:hAnsi="Arial" w:cs="Arial"/>
-          <w:sz w:val="20"/>
-        </w:rPr>
-        <w:t xml:space="preserve"> </w:t>
-      </w:r>
-    </w:p>
-    <w:p>
-      <w:pPr>
-        <w:pStyle w:val="Lijstalinea"/>
-        <w:numPr>
-          <w:ilvl w:val="1"/>
-          <w:numId w:val="5"/>
-        </w:numPr>
-        <w:spacing w:after="60" w:line="312" w:lineRule="auto"/>
-        <w:contextualSpacing w:val="0"/>
-        <w:jc w:val="both"/>
-        <w:rPr>
-          <w:rFonts w:ascii="Arial" w:hAnsi="Arial" w:cs="Arial"/>
-          <w:sz w:val="20"/>
-        </w:rPr>
-      </w:pPr>
-      <w:r>
-        <w:rPr>
-          <w:rFonts w:ascii="Arial" w:hAnsi="Arial" w:cs="Arial"/>
-          <w:sz w:val="20"/>
-        </w:rPr>
-        <w:t>B-Hive</w:t>
-      </w:r>
-      <w:r>
-        <w:rPr>
-          <w:rFonts w:ascii="Arial" w:hAnsi="Arial" w:cs="Arial"/>
-          <w:sz w:val="20"/>
-        </w:rPr>
-        <w:t xml:space="preserve"> program </w:t>
-      </w:r>
-      <w:r>
-        <w:rPr>
-          <w:rFonts w:ascii="Arial" w:hAnsi="Arial" w:cs="Arial"/>
-          <w:sz w:val="20"/>
-        </w:rPr>
-        <w:t>–</w:t>
-      </w:r>
-      <w:r>
-        <w:rPr>
-          <w:rFonts w:ascii="Arial" w:hAnsi="Arial" w:cs="Arial"/>
-          <w:sz w:val="20"/>
-        </w:rPr>
-        <w:t xml:space="preserve"> </w:t>
-      </w:r>
-      <w:r>
-        <w:rPr>
-          <w:rFonts w:ascii="Arial" w:hAnsi="Arial" w:cs="Arial"/>
-          <w:sz w:val="20"/>
-        </w:rPr>
-        <w:t>D</w:t>
-      </w:r>
-      <w:r>
-        <w:rPr>
-          <w:rFonts w:ascii="Arial" w:hAnsi="Arial" w:cs="Arial"/>
-          <w:sz w:val="20"/>
-        </w:rPr>
-        <w:t xml:space="preserve">ecommissioning project, </w:t>
-      </w:r>
-      <w:r>
-        <w:rPr>
-          <w:rFonts w:ascii="Arial" w:hAnsi="Arial" w:cs="Arial"/>
-          <w:sz w:val="20"/>
-        </w:rPr>
-        <w:t xml:space="preserve">focus on </w:t>
-      </w:r>
-      <w:r>
-        <w:rPr>
-          <w:rFonts w:ascii="Arial" w:hAnsi="Arial" w:cs="Arial"/>
-          <w:sz w:val="20"/>
-        </w:rPr>
-        <w:t xml:space="preserve">realizing synergies with </w:t>
-      </w:r>
-      <w:r>
-        <w:rPr>
-          <w:rFonts w:ascii="Arial" w:hAnsi="Arial" w:cs="Arial"/>
-          <w:sz w:val="20"/>
-        </w:rPr>
-        <w:t xml:space="preserve">BASE </w:t>
-      </w:r>
-      <w:r>
-        <w:rPr>
-          <w:rFonts w:ascii="Arial" w:hAnsi="Arial" w:cs="Arial"/>
-          <w:sz w:val="20"/>
-        </w:rPr>
-        <w:t xml:space="preserve">legacy </w:t>
-      </w:r>
-      <w:r>
-        <w:rPr>
-          <w:rFonts w:ascii="Arial" w:hAnsi="Arial" w:cs="Arial"/>
-          <w:sz w:val="20"/>
-        </w:rPr>
-        <w:t>CSS</w:t>
-      </w:r>
-      <w:r>
-        <w:rPr>
-          <w:rFonts w:ascii="Arial" w:hAnsi="Arial" w:cs="Arial"/>
-          <w:sz w:val="20"/>
-        </w:rPr>
-        <w:t xml:space="preserve">, </w:t>
-      </w:r>
-      <w:r>
-        <w:rPr>
-          <w:rFonts w:ascii="Arial" w:hAnsi="Arial" w:cs="Arial"/>
-          <w:sz w:val="20"/>
-        </w:rPr>
-        <w:t xml:space="preserve">BSS </w:t>
-      </w:r>
-      <w:r>
-        <w:rPr>
-          <w:rFonts w:ascii="Arial" w:hAnsi="Arial" w:cs="Arial"/>
-          <w:sz w:val="20"/>
-        </w:rPr>
-        <w:t xml:space="preserve">and OSS </w:t>
-      </w:r>
-      <w:r>
-        <w:rPr>
-          <w:rFonts w:ascii="Arial" w:hAnsi="Arial" w:cs="Arial"/>
-          <w:sz w:val="20"/>
-        </w:rPr>
-        <w:t xml:space="preserve">systems </w:t>
-      </w:r>
-      <w:r>
-        <w:rPr>
-          <w:rFonts w:ascii="Arial" w:hAnsi="Arial" w:cs="Arial"/>
-          <w:sz w:val="20"/>
-        </w:rPr>
-        <w:t xml:space="preserve">that are not needed anymore </w:t>
-      </w:r>
-      <w:r>
-        <w:rPr>
-          <w:rFonts w:ascii="Arial" w:hAnsi="Arial" w:cs="Arial"/>
-          <w:sz w:val="20"/>
-        </w:rPr>
-        <w:t xml:space="preserve">during and </w:t>
-      </w:r>
-      <w:r>
-        <w:rPr>
-          <w:rFonts w:ascii="Arial" w:hAnsi="Arial" w:cs="Arial"/>
-          <w:sz w:val="20"/>
-        </w:rPr>
-        <w:t xml:space="preserve">after the </w:t>
-      </w:r>
-      <w:r>
-        <w:rPr>
-          <w:rFonts w:ascii="Arial" w:hAnsi="Arial" w:cs="Arial"/>
-          <w:sz w:val="20"/>
-        </w:rPr>
-        <w:t xml:space="preserve">migration of </w:t>
-      </w:r>
-      <w:r>
-        <w:rPr>
-          <w:rFonts w:ascii="Arial" w:hAnsi="Arial" w:cs="Arial"/>
-          <w:sz w:val="20"/>
-        </w:rPr>
-        <w:t xml:space="preserve">Pre Paid, Post Paid and </w:t>
-      </w:r>
-      <w:r>
-        <w:rPr>
-          <w:rFonts w:ascii="Arial" w:hAnsi="Arial" w:cs="Arial"/>
-          <w:sz w:val="20"/>
-        </w:rPr>
-        <w:t xml:space="preserve">B2B </w:t>
-      </w:r>
-      <w:r>
-        <w:rPr>
-          <w:rFonts w:ascii="Arial" w:hAnsi="Arial" w:cs="Arial"/>
-          <w:sz w:val="20"/>
-        </w:rPr>
-        <w:t>users to the new integrated Telenet / BASE IT stack</w:t>
-      </w:r>
-      <w:r>
-        <w:rPr>
-          <w:rFonts w:ascii="Arial" w:hAnsi="Arial" w:cs="Arial"/>
-          <w:sz w:val="20"/>
-        </w:rPr>
-        <w:t xml:space="preserve"> (‘</w:t>
-      </w:r>
-      <w:r>
-        <w:rPr>
-          <w:rFonts w:ascii="Arial" w:hAnsi="Arial" w:cs="Arial"/>
-          <w:sz w:val="20"/>
-        </w:rPr>
-        <w:t>ORIGIN</w:t>
-      </w:r>
-      <w:r>
-        <w:rPr>
-          <w:rFonts w:ascii="Arial" w:hAnsi="Arial" w:cs="Arial"/>
-          <w:sz w:val="20"/>
-        </w:rPr>
-        <w:t>’)</w:t>
-      </w:r>
-      <w:r>
-        <w:rPr>
-          <w:rFonts w:ascii="Arial" w:hAnsi="Arial" w:cs="Arial"/>
-          <w:sz w:val="20"/>
-        </w:rPr>
-        <w:t>. This project</w:t>
-      </w:r>
-      <w:r>
-        <w:rPr>
-          <w:rFonts w:ascii="Arial" w:hAnsi="Arial" w:cs="Arial"/>
-          <w:sz w:val="20"/>
-        </w:rPr>
-        <w:t xml:space="preserve"> aimed to save</w:t>
-      </w:r>
-      <w:r>
-        <w:rPr>
-          <w:rFonts w:ascii="Arial" w:hAnsi="Arial" w:cs="Arial"/>
-          <w:sz w:val="20"/>
-        </w:rPr>
-        <w:t xml:space="preserve"> 15 mio€ in TCO for the </w:t>
-      </w:r>
-      <w:r>
-        <w:rPr>
-          <w:rFonts w:ascii="Arial" w:hAnsi="Arial" w:cs="Arial"/>
-          <w:sz w:val="20"/>
-        </w:rPr>
-        <w:t>IT</w:t>
-      </w:r>
-      <w:r>
-        <w:rPr>
-          <w:rFonts w:ascii="Arial" w:hAnsi="Arial" w:cs="Arial"/>
-          <w:sz w:val="20"/>
-        </w:rPr>
-        <w:t xml:space="preserve"> </w:t>
-      </w:r>
-      <w:r>
-        <w:rPr>
-          <w:rFonts w:ascii="Arial" w:hAnsi="Arial" w:cs="Arial"/>
-          <w:sz w:val="20"/>
-        </w:rPr>
-        <w:t>Transformation &amp; Integration BU</w:t>
-      </w:r>
-      <w:r>
-        <w:rPr>
-          <w:rFonts w:ascii="Arial" w:hAnsi="Arial" w:cs="Arial"/>
-          <w:sz w:val="20"/>
-        </w:rPr>
-        <w:t>. CAPEX investment of 1</w:t>
-      </w:r>
-      <w:r>
-        <w:rPr>
-          <w:rFonts w:ascii="Arial" w:hAnsi="Arial" w:cs="Arial"/>
-          <w:sz w:val="20"/>
-        </w:rPr>
-        <w:t>.</w:t>
-      </w:r>
-      <w:r>
-        <w:rPr>
-          <w:rFonts w:ascii="Arial" w:hAnsi="Arial" w:cs="Arial"/>
-          <w:sz w:val="20"/>
-        </w:rPr>
-        <w:t>85</w:t>
-      </w:r>
-      <w:r>
-        <w:rPr>
-          <w:rFonts w:ascii="Arial" w:hAnsi="Arial" w:cs="Arial"/>
-          <w:sz w:val="20"/>
-        </w:rPr>
-        <w:t xml:space="preserve"> mio€.</w:t>
-      </w:r>
-    </w:p>
-    <w:p>
-      <w:pPr>
-        <w:pStyle w:val="Lijstalinea"/>
-        <w:numPr>
-          <w:ilvl w:val="1"/>
-          <w:numId w:val="5"/>
-        </w:numPr>
-        <w:spacing w:after="60" w:line="312" w:lineRule="auto"/>
-        <w:contextualSpacing w:val="0"/>
-        <w:jc w:val="both"/>
-        <w:rPr>
-          <w:rFonts w:ascii="Arial" w:hAnsi="Arial" w:cs="Arial"/>
-          <w:sz w:val="20"/>
-        </w:rPr>
-      </w:pPr>
-      <w:r>
-        <w:rPr>
-          <w:rFonts w:ascii="Arial" w:hAnsi="Arial" w:cs="Arial"/>
-          <w:sz w:val="20"/>
-        </w:rPr>
-        <w:t xml:space="preserve">B-Hive program – Dependencies on Commercial Whole Sale project, making sure that the historical dependencies of the BASE </w:t>
-      </w:r>
-      <w:r>
-        <w:rPr>
-          <w:rFonts w:ascii="Arial" w:hAnsi="Arial" w:cs="Arial"/>
-          <w:sz w:val="20"/>
-        </w:rPr>
-        <w:t>legacy</w:t>
-      </w:r>
-      <w:r>
-        <w:rPr>
-          <w:rFonts w:ascii="Arial" w:hAnsi="Arial" w:cs="Arial"/>
-          <w:sz w:val="20"/>
-        </w:rPr>
-        <w:t xml:space="preserve"> environment </w:t>
-      </w:r>
-      <w:r>
-        <w:rPr>
-          <w:rFonts w:ascii="Arial" w:hAnsi="Arial" w:cs="Arial"/>
-          <w:sz w:val="20"/>
-        </w:rPr>
-        <w:t>(</w:t>
-      </w:r>
-      <w:r>
-        <w:rPr>
-          <w:rFonts w:ascii="Arial" w:hAnsi="Arial" w:cs="Arial"/>
-          <w:sz w:val="20"/>
-        </w:rPr>
-        <w:t>E/// components BSCS, BCS and CVAS</w:t>
-      </w:r>
-      <w:r>
-        <w:rPr>
-          <w:rFonts w:ascii="Arial" w:hAnsi="Arial" w:cs="Arial"/>
-          <w:sz w:val="20"/>
-        </w:rPr>
-        <w:t>)</w:t>
-      </w:r>
-      <w:r>
-        <w:rPr>
-          <w:rFonts w:ascii="Arial" w:hAnsi="Arial" w:cs="Arial"/>
-          <w:sz w:val="20"/>
-        </w:rPr>
-        <w:t xml:space="preserve"> </w:t>
-      </w:r>
-      <w:r>
-        <w:rPr>
-          <w:rFonts w:ascii="Arial" w:hAnsi="Arial" w:cs="Arial"/>
-          <w:sz w:val="20"/>
-        </w:rPr>
-        <w:t xml:space="preserve">on the BASE Retail environment are cleared and that a “Chinese Wall” principle on the remaining </w:t>
-      </w:r>
-      <w:r>
-        <w:rPr>
-          <w:rFonts w:ascii="Arial" w:hAnsi="Arial" w:cs="Arial"/>
-          <w:sz w:val="20"/>
-        </w:rPr>
-        <w:t xml:space="preserve">BASE </w:t>
-      </w:r>
-      <w:r>
-        <w:rPr>
-          <w:rFonts w:ascii="Arial" w:hAnsi="Arial" w:cs="Arial"/>
-          <w:sz w:val="20"/>
-        </w:rPr>
-        <w:t>WHS environment (Artilium technology) can be applied</w:t>
-      </w:r>
-      <w:r>
-        <w:rPr>
-          <w:rFonts w:ascii="Arial" w:hAnsi="Arial" w:cs="Arial"/>
-          <w:sz w:val="20"/>
-        </w:rPr>
-        <w:t xml:space="preserve">. Automation of SIM Ordering process </w:t>
-      </w:r>
-      <w:r>
-        <w:rPr>
-          <w:rFonts w:ascii="Arial" w:hAnsi="Arial" w:cs="Arial"/>
-          <w:sz w:val="20"/>
-        </w:rPr>
-        <w:t>(towards and from GEMALTO)</w:t>
-      </w:r>
-      <w:r>
-        <w:rPr>
-          <w:rFonts w:ascii="Arial" w:hAnsi="Arial" w:cs="Arial"/>
-          <w:sz w:val="20"/>
-        </w:rPr>
-        <w:t>.</w:t>
-      </w:r>
-      <w:r>
-        <w:rPr>
-          <w:rFonts w:ascii="Arial" w:hAnsi="Arial" w:cs="Arial"/>
-          <w:sz w:val="20"/>
-        </w:rPr>
-        <w:t xml:space="preserve"> Java development on </w:t>
-      </w:r>
-      <w:r>
-        <w:rPr>
-          <w:rFonts w:ascii="Arial" w:hAnsi="Arial" w:cs="Arial"/>
-          <w:sz w:val="20"/>
-        </w:rPr>
-        <w:t xml:space="preserve">an Oracle WebLogic environment. </w:t>
-      </w:r>
-    </w:p>
-    <w:p>
-      <w:pPr>
-        <w:pStyle w:val="Lijstalinea"/>
-        <w:numPr>
-          <w:ilvl w:val="0"/>
-          <w:numId w:val="5"/>
-        </w:numPr>
-        <w:spacing w:after="60" w:line="312" w:lineRule="auto"/>
-        <w:contextualSpacing w:val="0"/>
-        <w:jc w:val="both"/>
-        <w:rPr>
-          <w:rFonts w:ascii="Arial" w:hAnsi="Arial" w:cs="Arial"/>
-          <w:sz w:val="20"/>
-        </w:rPr>
-      </w:pPr>
-      <w:r>
-        <w:rPr>
-          <w:rFonts w:ascii="Arial" w:hAnsi="Arial" w:cs="Arial"/>
-          <w:sz w:val="20"/>
-        </w:rPr>
-        <w:t>Other</w:t>
-      </w:r>
-      <w:r>
-        <w:rPr>
-          <w:rFonts w:ascii="Arial" w:hAnsi="Arial" w:cs="Arial"/>
-          <w:sz w:val="20"/>
-        </w:rPr>
-        <w:t xml:space="preserve"> projects managed within budgetary parameters </w:t>
-      </w:r>
-      <w:r>
-        <w:rPr>
-          <w:rFonts w:ascii="Arial" w:hAnsi="Arial" w:cs="Arial"/>
-          <w:sz w:val="20"/>
-        </w:rPr>
-        <w:t xml:space="preserve">include </w:t>
-      </w:r>
-      <w:r>
-        <w:rPr>
-          <w:rFonts w:ascii="Arial" w:hAnsi="Arial" w:cs="Arial"/>
-          <w:sz w:val="20"/>
-        </w:rPr>
-        <w:t xml:space="preserve">Econocom – Introduction of EconoCloud platform using Nutanix </w:t>
-      </w:r>
-      <w:r>
-        <w:rPr>
-          <w:rFonts w:ascii="Arial" w:hAnsi="Arial" w:cs="Arial"/>
-          <w:sz w:val="20"/>
-        </w:rPr>
-        <w:t xml:space="preserve">hyperconverged </w:t>
-      </w:r>
-      <w:r>
-        <w:rPr>
-          <w:rFonts w:ascii="Arial" w:hAnsi="Arial" w:cs="Arial"/>
-          <w:sz w:val="20"/>
-        </w:rPr>
-        <w:t xml:space="preserve">technology, </w:t>
-      </w:r>
-      <w:r>
-        <w:rPr>
-          <w:rFonts w:ascii="Arial" w:hAnsi="Arial" w:cs="Arial"/>
-          <w:sz w:val="20"/>
-        </w:rPr>
-        <w:t>BNP Fortis Paribas – Asse</w:t>
-      </w:r>
-      <w:r>
-        <w:rPr>
-          <w:rFonts w:ascii="Arial" w:hAnsi="Arial" w:cs="Arial"/>
-          <w:sz w:val="20"/>
-        </w:rPr>
-        <w:t>t</w:t>
-      </w:r>
-      <w:r>
-        <w:rPr>
-          <w:rFonts w:ascii="Arial" w:hAnsi="Arial" w:cs="Arial"/>
-          <w:sz w:val="20"/>
-        </w:rPr>
-        <w:t xml:space="preserve"> management</w:t>
-      </w:r>
-      <w:r>
-        <w:rPr>
-          <w:rFonts w:ascii="Arial" w:hAnsi="Arial" w:cs="Arial"/>
-          <w:sz w:val="20"/>
-        </w:rPr>
-        <w:t xml:space="preserve"> / </w:t>
-      </w:r>
-      <w:r>
-        <w:rPr>
-          <w:rFonts w:ascii="Arial" w:hAnsi="Arial" w:cs="Arial"/>
-          <w:sz w:val="20"/>
-        </w:rPr>
-        <w:t>s</w:t>
-      </w:r>
-      <w:r>
-        <w:rPr>
-          <w:rFonts w:ascii="Arial" w:hAnsi="Arial" w:cs="Arial"/>
-          <w:sz w:val="20"/>
-        </w:rPr>
-        <w:t xml:space="preserve">ervice </w:t>
-      </w:r>
-      <w:r>
-        <w:rPr>
-          <w:rFonts w:ascii="Arial" w:hAnsi="Arial" w:cs="Arial"/>
-          <w:sz w:val="20"/>
-        </w:rPr>
-        <w:t>d</w:t>
-      </w:r>
-      <w:r>
-        <w:rPr>
-          <w:rFonts w:ascii="Arial" w:hAnsi="Arial" w:cs="Arial"/>
-          <w:sz w:val="20"/>
-        </w:rPr>
-        <w:t>e</w:t>
-      </w:r>
-      <w:r>
-        <w:rPr>
-          <w:rFonts w:ascii="Arial" w:hAnsi="Arial" w:cs="Arial"/>
-          <w:sz w:val="20"/>
-        </w:rPr>
-        <w:t xml:space="preserve">sk / interface with SAP, </w:t>
-      </w:r>
-      <w:r>
-        <w:rPr>
-          <w:rFonts w:ascii="Arial" w:hAnsi="Arial" w:cs="Arial"/>
-          <w:sz w:val="20"/>
-        </w:rPr>
-        <w:t xml:space="preserve">ABX Logistics – </w:t>
-      </w:r>
-      <w:r>
-        <w:rPr>
-          <w:rFonts w:ascii="Arial" w:hAnsi="Arial" w:cs="Arial"/>
-          <w:sz w:val="20"/>
-        </w:rPr>
-        <w:t xml:space="preserve">setup of </w:t>
-      </w:r>
-      <w:r>
-        <w:rPr>
-          <w:rFonts w:ascii="Arial" w:hAnsi="Arial" w:cs="Arial"/>
-          <w:sz w:val="20"/>
-        </w:rPr>
-        <w:t xml:space="preserve">2 IBM iSeries servers </w:t>
-      </w:r>
-      <w:r>
-        <w:rPr>
-          <w:rFonts w:ascii="Arial" w:hAnsi="Arial" w:cs="Arial"/>
-          <w:sz w:val="20"/>
-        </w:rPr>
-        <w:t xml:space="preserve">/ </w:t>
-      </w:r>
-      <w:r>
-        <w:rPr>
-          <w:rFonts w:ascii="Arial" w:hAnsi="Arial" w:cs="Arial"/>
-          <w:sz w:val="20"/>
-        </w:rPr>
-        <w:t>t</w:t>
-      </w:r>
-      <w:r>
-        <w:rPr>
-          <w:rFonts w:ascii="Arial" w:hAnsi="Arial" w:cs="Arial"/>
-          <w:sz w:val="20"/>
-        </w:rPr>
-        <w:t xml:space="preserve">ape robot / Mimix Software, </w:t>
-      </w:r>
-      <w:r>
-        <w:rPr>
-          <w:rFonts w:ascii="Arial" w:hAnsi="Arial" w:cs="Arial"/>
-          <w:sz w:val="20"/>
-        </w:rPr>
-        <w:t xml:space="preserve">Alken Maes – Infrastructure consolidation </w:t>
-      </w:r>
-      <w:r>
-        <w:rPr>
-          <w:rFonts w:ascii="Arial" w:hAnsi="Arial" w:cs="Arial"/>
-          <w:sz w:val="20"/>
-        </w:rPr>
-        <w:t xml:space="preserve">program </w:t>
-      </w:r>
-      <w:r>
-        <w:rPr>
-          <w:rFonts w:ascii="Arial" w:hAnsi="Arial" w:cs="Arial"/>
-          <w:sz w:val="20"/>
-        </w:rPr>
-        <w:t>(</w:t>
-      </w:r>
-      <w:r>
-        <w:rPr>
-          <w:rFonts w:ascii="Arial" w:hAnsi="Arial" w:cs="Arial"/>
-          <w:sz w:val="20"/>
-        </w:rPr>
-        <w:t xml:space="preserve">Navision, W2K, Citrix, AS400 upgrade, </w:t>
-      </w:r>
-      <w:r>
-        <w:rPr>
-          <w:rFonts w:ascii="Arial" w:hAnsi="Arial" w:cs="Arial"/>
-          <w:sz w:val="20"/>
-        </w:rPr>
-        <w:t>BU and monitoring</w:t>
-      </w:r>
-      <w:r>
-        <w:rPr>
-          <w:rFonts w:ascii="Arial" w:hAnsi="Arial" w:cs="Arial"/>
-          <w:sz w:val="20"/>
-        </w:rPr>
-        <w:t>)</w:t>
-      </w:r>
-      <w:r>
-        <w:rPr>
-          <w:rFonts w:ascii="Arial" w:hAnsi="Arial" w:cs="Arial"/>
-          <w:sz w:val="20"/>
-        </w:rPr>
-        <w:t xml:space="preserve">, </w:t>
-      </w:r>
-      <w:r>
-        <w:rPr>
-          <w:rFonts w:ascii="Arial" w:hAnsi="Arial" w:cs="Arial"/>
-          <w:sz w:val="20"/>
-        </w:rPr>
-        <w:t xml:space="preserve">EMC – CentraStar ‘D’ release and Service packs, </w:t>
-      </w:r>
-      <w:r>
-        <w:rPr>
-          <w:rFonts w:ascii="Arial" w:hAnsi="Arial" w:cs="Arial"/>
-          <w:sz w:val="20"/>
-        </w:rPr>
-        <w:t xml:space="preserve">EMC – Introduction of MS Project platform, EMC </w:t>
-      </w:r>
-      <w:r>
-        <w:rPr>
-          <w:rFonts w:ascii="Arial" w:hAnsi="Arial" w:cs="Arial"/>
-          <w:sz w:val="20"/>
-        </w:rPr>
-        <w:t>–</w:t>
-      </w:r>
-      <w:r>
-        <w:rPr>
-          <w:rFonts w:ascii="Arial" w:hAnsi="Arial" w:cs="Arial"/>
-          <w:sz w:val="20"/>
-        </w:rPr>
-        <w:t xml:space="preserve"> </w:t>
-      </w:r>
-      <w:r>
-        <w:rPr>
-          <w:rFonts w:ascii="Arial" w:hAnsi="Arial" w:cs="Arial"/>
-          <w:sz w:val="20"/>
-        </w:rPr>
-        <w:t>C</w:t>
-      </w:r>
-      <w:r>
-        <w:rPr>
-          <w:rFonts w:ascii="Arial" w:hAnsi="Arial" w:cs="Arial"/>
-          <w:sz w:val="20"/>
-        </w:rPr>
-        <w:t xml:space="preserve">oordination </w:t>
-      </w:r>
-      <w:r>
-        <w:rPr>
-          <w:rFonts w:ascii="Arial" w:hAnsi="Arial" w:cs="Arial"/>
-          <w:sz w:val="20"/>
-        </w:rPr>
-        <w:t xml:space="preserve">of 2 datacenters for QA department </w:t>
-      </w:r>
-      <w:r>
-        <w:rPr>
-          <w:rFonts w:ascii="Arial" w:hAnsi="Arial" w:cs="Arial"/>
-          <w:sz w:val="20"/>
-        </w:rPr>
-        <w:t>(</w:t>
-      </w:r>
-      <w:r>
-        <w:rPr>
-          <w:rFonts w:ascii="Arial" w:hAnsi="Arial" w:cs="Arial"/>
-          <w:sz w:val="20"/>
-        </w:rPr>
-        <w:t>200 racks, 3PB</w:t>
-      </w:r>
-      <w:r>
-        <w:rPr>
-          <w:rFonts w:ascii="Arial" w:hAnsi="Arial" w:cs="Arial"/>
-          <w:sz w:val="20"/>
-        </w:rPr>
-        <w:t>)</w:t>
-      </w:r>
-      <w:r>
-        <w:rPr>
-          <w:rFonts w:ascii="Arial" w:hAnsi="Arial" w:cs="Arial"/>
-          <w:sz w:val="20"/>
-        </w:rPr>
-        <w:t xml:space="preserve">, </w:t>
-      </w:r>
-      <w:r>
-        <w:rPr>
-          <w:rFonts w:ascii="Arial" w:hAnsi="Arial" w:cs="Arial"/>
-          <w:sz w:val="20"/>
-        </w:rPr>
-        <w:t>KBC Bank - DBO/2 Dragers- &amp; Bestandsopvolging, BLOSO – W2K migration, Toyota – Extra Care Application, Kluwer – Intranet Site CED Samsom, Xircom N.V. - MIS Department, VRT - Conversion of ‘Kost Prijs Systeem’, Pinguin - Binnendienst aankoop verse groenten, RVS - Development of a Marketing Support Environment Information System</w:t>
-      </w:r>
-    </w:p>
-    <w:p/>
-    <w:p>
-      <w:pPr>
-        <w:pStyle w:val="DefaultText"/>
-        <w:spacing w:after="60"/>
-        <w:rPr>
-          <w:rFonts w:ascii="Arial" w:hAnsi="Arial" w:cs="Arial"/>
-          <w:b/>
-          <w:i/>
-          <w:sz w:val="20"/>
-          <w:szCs w:val="19"/>
-        </w:rPr>
-      </w:pPr>
-      <w:r>
-        <w:rPr>
-          <w:rFonts w:ascii="Arial" w:hAnsi="Arial" w:cs="Arial"/>
-          <w:b/>
-          <w:i/>
-          <w:sz w:val="20"/>
-          <w:szCs w:val="19"/>
-        </w:rPr>
-        <w:t xml:space="preserve">PEOPLE MANAGER / </w:t>
-      </w:r>
-      <w:r>
-        <w:rPr>
-          <w:rFonts w:ascii="Arial" w:hAnsi="Arial" w:cs="Arial"/>
-          <w:b/>
-          <w:i/>
-          <w:sz w:val="20"/>
-          <w:szCs w:val="19"/>
-        </w:rPr>
-        <w:t>TEAM LEADER / PROFESSIONAL SERVICES MANAGER</w:t>
+        <w:t>Supervised a team of 3 – 5 (internal and external) Project Managers who were engaged in various large new and ongoing IT infrastructure projects for national and international customers</w:t>
       </w:r>
     </w:p>
     <w:p>
@@ -3925,14 +4085,7 @@
           <w:rFonts w:ascii="Arial" w:hAnsi="Arial" w:cs="Arial"/>
           <w:sz w:val="20"/>
         </w:rPr>
-        <w:t>Directed teams of approximately 10 - 15 (internal and external) Architects, TAM’s, Consultants, SW and HW Engineers</w:t>
-      </w:r>
-      <w:r>
-        <w:rPr>
-          <w:rFonts w:ascii="Arial" w:hAnsi="Arial" w:cs="Arial"/>
-          <w:sz w:val="20"/>
-        </w:rPr>
-        <w:t xml:space="preserve"> who were active in the Build and Run phase of major projects of national and international customers across various industries</w:t>
+        <w:t>Oversaw design creation, configuration, data migration, testing, and system-wide audits</w:t>
       </w:r>
     </w:p>
     <w:p>
@@ -3956,7 +4109,7 @@
           <w:rFonts w:ascii="Arial" w:hAnsi="Arial" w:cs="Arial"/>
           <w:sz w:val="20"/>
         </w:rPr>
-        <w:t>Supervised a team of 3 – 5 (internal and external) Project Managers who were engaged in various large new and ongoing IT infrastructure projects for national and international customers</w:t>
+        <w:t>Evaluated operations for Professional Services team and drove annual strategic planning through gathering and analyzing feedback from staff, clients, partners and colleagues.</w:t>
       </w:r>
     </w:p>
     <w:p>
@@ -3980,7 +4133,7 @@
           <w:rFonts w:ascii="Arial" w:hAnsi="Arial" w:cs="Arial"/>
           <w:sz w:val="20"/>
         </w:rPr>
-        <w:t>Oversaw design creation, configuration, data migration, testing, and system-wide audits</w:t>
+        <w:t>Responsible for Hiring, Training, Firing, Communicating, Organizing, Controlling, Planning and Evaluating of above teams</w:t>
       </w:r>
     </w:p>
     <w:p>
@@ -4004,7 +4157,49 @@
           <w:rFonts w:ascii="Arial" w:hAnsi="Arial" w:cs="Arial"/>
           <w:sz w:val="20"/>
         </w:rPr>
-        <w:t>Evaluated operations for Professional Services team and drove annual strategic planning through gathering and analyzing feedback from staff, clients, partners and colleagues.</w:t>
+        <w:t>Technologies covered by the teams</w:t>
+      </w:r>
+      <w:r>
+        <w:rPr>
+          <w:rFonts w:ascii="Arial" w:hAnsi="Arial" w:cs="Arial"/>
+          <w:sz w:val="20"/>
+        </w:rPr>
+        <w:t xml:space="preserve"> were</w:t>
+      </w:r>
+      <w:r>
+        <w:rPr>
+          <w:rFonts w:ascii="Arial" w:hAnsi="Arial" w:cs="Arial"/>
+          <w:sz w:val="20"/>
+        </w:rPr>
+        <w:t xml:space="preserve"> (amongst others): Wintel, AD, Unix / Linux, Solaris, AS400, Oracle, </w:t>
+      </w:r>
+      <w:r>
+        <w:rPr>
+          <w:rFonts w:ascii="Arial" w:hAnsi="Arial" w:cs="Arial"/>
+          <w:sz w:val="20"/>
+        </w:rPr>
+        <w:t xml:space="preserve">SQL Server, </w:t>
+      </w:r>
+      <w:r>
+        <w:rPr>
+          <w:rFonts w:ascii="Arial" w:hAnsi="Arial" w:cs="Arial"/>
+          <w:sz w:val="20"/>
+        </w:rPr>
+        <w:t>NetApp, EMC, Nutan</w:t>
+      </w:r>
+      <w:r>
+        <w:rPr>
+          <w:rFonts w:ascii="Arial" w:hAnsi="Arial" w:cs="Arial"/>
+          <w:sz w:val="20"/>
+        </w:rPr>
+        <w:t xml:space="preserve">ix, SCCM, CloudStack, CheckPoint, FortiGate, SilverPeak </w:t>
+      </w:r>
+      <w:r>
+        <w:rPr>
+          <w:rFonts w:ascii="Arial" w:hAnsi="Arial" w:cs="Arial"/>
+          <w:sz w:val="20"/>
+        </w:rPr>
+        <w:t xml:space="preserve">…   </w:t>
       </w:r>
     </w:p>
     <w:p>
@@ -4028,7 +4223,70 @@
           <w:rFonts w:ascii="Arial" w:hAnsi="Arial" w:cs="Arial"/>
           <w:sz w:val="20"/>
         </w:rPr>
-        <w:t>Responsible for Hiring, Training, Firing, Communicating, Organizing, Controlling, Planning and Evaluating of above teams</w:t>
+        <w:t xml:space="preserve">Work in close relationships with the </w:t>
+      </w:r>
+      <w:r>
+        <w:rPr>
+          <w:rFonts w:ascii="Arial" w:hAnsi="Arial" w:cs="Arial"/>
+          <w:sz w:val="20"/>
+        </w:rPr>
+        <w:t xml:space="preserve">Enterprise Sales District Managers, </w:t>
+      </w:r>
+      <w:r>
+        <w:rPr>
+          <w:rFonts w:ascii="Arial" w:hAnsi="Arial" w:cs="Arial"/>
+          <w:sz w:val="20"/>
+        </w:rPr>
+        <w:t xml:space="preserve">BU managers, </w:t>
+      </w:r>
+      <w:r>
+        <w:rPr>
+          <w:rFonts w:ascii="Arial" w:hAnsi="Arial" w:cs="Arial"/>
+          <w:sz w:val="20"/>
+        </w:rPr>
+        <w:t xml:space="preserve">Service </w:t>
+      </w:r>
+      <w:r>
+        <w:rPr>
+          <w:rFonts w:ascii="Arial" w:hAnsi="Arial" w:cs="Arial"/>
+          <w:sz w:val="20"/>
+        </w:rPr>
+        <w:t>Delivery Managers</w:t>
+      </w:r>
+      <w:r>
+        <w:rPr>
+          <w:rFonts w:ascii="Arial" w:hAnsi="Arial" w:cs="Arial"/>
+          <w:sz w:val="20"/>
+        </w:rPr>
+        <w:t>, Incident Managers and Change Managers</w:t>
+      </w:r>
+      <w:r>
+        <w:rPr>
+          <w:rFonts w:ascii="Arial" w:hAnsi="Arial" w:cs="Arial"/>
+          <w:sz w:val="20"/>
+        </w:rPr>
+        <w:t xml:space="preserve"> to </w:t>
+      </w:r>
+      <w:r>
+        <w:rPr>
+          <w:rFonts w:ascii="Arial" w:hAnsi="Arial" w:cs="Arial"/>
+          <w:sz w:val="20"/>
+        </w:rPr>
+        <w:t xml:space="preserve">understand the current business needs </w:t>
+      </w:r>
+      <w:r>
+        <w:rPr>
+          <w:rFonts w:ascii="Arial" w:hAnsi="Arial" w:cs="Arial"/>
+          <w:sz w:val="20"/>
+        </w:rPr>
+        <w:t xml:space="preserve">/ issues </w:t>
+      </w:r>
+      <w:r>
+        <w:rPr>
+          <w:rFonts w:ascii="Arial" w:hAnsi="Arial" w:cs="Arial"/>
+          <w:sz w:val="20"/>
+        </w:rPr>
+        <w:t>and pipeline</w:t>
       </w:r>
     </w:p>
     <w:p>
@@ -4052,49 +4310,35 @@
           <w:rFonts w:ascii="Arial" w:hAnsi="Arial" w:cs="Arial"/>
           <w:sz w:val="20"/>
         </w:rPr>
-        <w:t>Technologies covered by the teams</w:t>
-      </w:r>
-      <w:r>
-        <w:rPr>
-          <w:rFonts w:ascii="Arial" w:hAnsi="Arial" w:cs="Arial"/>
-          <w:sz w:val="20"/>
-        </w:rPr>
-        <w:t xml:space="preserve"> were</w:t>
-      </w:r>
-      <w:r>
-        <w:rPr>
-          <w:rFonts w:ascii="Arial" w:hAnsi="Arial" w:cs="Arial"/>
-          <w:sz w:val="20"/>
-        </w:rPr>
-        <w:t xml:space="preserve"> (amongst others): Wintel, AD, Unix / Linux, Solaris, AS400, Oracle, </w:t>
-      </w:r>
-      <w:r>
-        <w:rPr>
-          <w:rFonts w:ascii="Arial" w:hAnsi="Arial" w:cs="Arial"/>
-          <w:sz w:val="20"/>
-        </w:rPr>
-        <w:t xml:space="preserve">SQL Server, </w:t>
-      </w:r>
-      <w:r>
-        <w:rPr>
-          <w:rFonts w:ascii="Arial" w:hAnsi="Arial" w:cs="Arial"/>
-          <w:sz w:val="20"/>
-        </w:rPr>
-        <w:t>NetApp, EMC, Nutan</w:t>
-      </w:r>
-      <w:r>
-        <w:rPr>
-          <w:rFonts w:ascii="Arial" w:hAnsi="Arial" w:cs="Arial"/>
-          <w:sz w:val="20"/>
-        </w:rPr>
-        <w:t xml:space="preserve">ix, SCCM, CloudStack, CheckPoint, FortiGate, SilverPeak </w:t>
-      </w:r>
-      <w:r>
-        <w:rPr>
-          <w:rFonts w:ascii="Arial" w:hAnsi="Arial" w:cs="Arial"/>
-          <w:sz w:val="20"/>
-        </w:rPr>
-        <w:t xml:space="preserve">…   </w:t>
+        <w:t xml:space="preserve">Define </w:t>
+      </w:r>
+      <w:r>
+        <w:rPr>
+          <w:rFonts w:ascii="Arial" w:hAnsi="Arial" w:cs="Arial"/>
+          <w:sz w:val="20"/>
+        </w:rPr>
+        <w:t xml:space="preserve">individual </w:t>
+      </w:r>
+      <w:r>
+        <w:rPr>
+          <w:rFonts w:ascii="Arial" w:hAnsi="Arial" w:cs="Arial"/>
+          <w:sz w:val="20"/>
+        </w:rPr>
+        <w:t>training plans and objectives for the team</w:t>
+      </w:r>
+      <w:r>
+        <w:rPr>
+          <w:rFonts w:ascii="Arial" w:hAnsi="Arial" w:cs="Arial"/>
+          <w:sz w:val="20"/>
+        </w:rPr>
+        <w:t>s</w:t>
+      </w:r>
+      <w:r>
+        <w:rPr>
+          <w:rFonts w:ascii="Arial" w:hAnsi="Arial" w:cs="Arial"/>
+          <w:sz w:val="20"/>
+        </w:rPr>
+        <w:t xml:space="preserve"> in line with local and corporate company goals</w:t>
       </w:r>
     </w:p>
     <w:p>
@@ -4118,71 +4362,14 @@
           <w:rFonts w:ascii="Arial" w:hAnsi="Arial" w:cs="Arial"/>
           <w:sz w:val="20"/>
         </w:rPr>
-        <w:lastRenderedPageBreak/>
-        <w:t xml:space="preserve">Work in close relationships with the </w:t>
-      </w:r>
-      <w:r>
-        <w:rPr>
-          <w:rFonts w:ascii="Arial" w:hAnsi="Arial" w:cs="Arial"/>
-          <w:sz w:val="20"/>
-        </w:rPr>
-        <w:t xml:space="preserve">Enterprise Sales District Managers, </w:t>
-      </w:r>
-      <w:r>
-        <w:rPr>
-          <w:rFonts w:ascii="Arial" w:hAnsi="Arial" w:cs="Arial"/>
-          <w:sz w:val="20"/>
-        </w:rPr>
-        <w:t xml:space="preserve">BU managers, </w:t>
-      </w:r>
-      <w:r>
-        <w:rPr>
-          <w:rFonts w:ascii="Arial" w:hAnsi="Arial" w:cs="Arial"/>
-          <w:sz w:val="20"/>
-        </w:rPr>
-        <w:t xml:space="preserve">Service </w:t>
-      </w:r>
-      <w:r>
-        <w:rPr>
-          <w:rFonts w:ascii="Arial" w:hAnsi="Arial" w:cs="Arial"/>
-          <w:sz w:val="20"/>
-        </w:rPr>
-        <w:t>Delivery Managers</w:t>
-      </w:r>
-      <w:r>
-        <w:rPr>
-          <w:rFonts w:ascii="Arial" w:hAnsi="Arial" w:cs="Arial"/>
-          <w:sz w:val="20"/>
-        </w:rPr>
-        <w:t>, Incident Managers and Change Managers</w:t>
-      </w:r>
-      <w:r>
-        <w:rPr>
-          <w:rFonts w:ascii="Arial" w:hAnsi="Arial" w:cs="Arial"/>
-          <w:sz w:val="20"/>
-        </w:rPr>
-        <w:t xml:space="preserve"> to </w:t>
-      </w:r>
-      <w:r>
-        <w:rPr>
-          <w:rFonts w:ascii="Arial" w:hAnsi="Arial" w:cs="Arial"/>
-          <w:sz w:val="20"/>
-        </w:rPr>
-        <w:t xml:space="preserve">understand the current business needs </w:t>
-      </w:r>
-      <w:r>
-        <w:rPr>
-          <w:rFonts w:ascii="Arial" w:hAnsi="Arial" w:cs="Arial"/>
-          <w:sz w:val="20"/>
-        </w:rPr>
-        <w:t xml:space="preserve">/ issues </w:t>
-      </w:r>
-      <w:r>
-        <w:rPr>
-          <w:rFonts w:ascii="Arial" w:hAnsi="Arial" w:cs="Arial"/>
-          <w:sz w:val="20"/>
-        </w:rPr>
-        <w:t>and pipeline</w:t>
+        <w:t>Manage technical escalations</w:t>
+      </w:r>
+      <w:r>
+        <w:rPr>
+          <w:rFonts w:ascii="Arial" w:hAnsi="Arial" w:cs="Arial"/>
+          <w:sz w:val="20"/>
+        </w:rPr>
+        <w:t>, provide shadowing opportunities, ensured backlog was controlled</w:t>
       </w:r>
     </w:p>
     <w:p>
@@ -4206,7 +4393,28 @@
           <w:rFonts w:ascii="Arial" w:hAnsi="Arial" w:cs="Arial"/>
           <w:sz w:val="20"/>
         </w:rPr>
-        <w:t>Coaching of employees, provide career guidance</w:t>
+        <w:t xml:space="preserve">Key customers included </w:t>
+      </w:r>
+      <w:r>
+        <w:rPr>
+          <w:rFonts w:ascii="Arial" w:hAnsi="Arial" w:cs="Arial"/>
+          <w:sz w:val="20"/>
+        </w:rPr>
+        <w:t xml:space="preserve">were </w:t>
+      </w:r>
+      <w:r>
+        <w:rPr>
+          <w:rFonts w:ascii="Arial" w:hAnsi="Arial" w:cs="Arial"/>
+          <w:sz w:val="20"/>
+        </w:rPr>
+        <w:t>Fabricom, ISS, Base, Daikin, Goodyear, VMM, Magotteaux, Toyota, ING, Ministry of Defense, European Commission, European Parliament, European Court of Auditors, KBC Bank, UCB Pharmaceutical, RBS, Rossel, UZ Gent, ASML and ABN AMRO</w:t>
+      </w:r>
+      <w:r>
+        <w:rPr>
+          <w:rFonts w:ascii="Arial" w:hAnsi="Arial" w:cs="Arial"/>
+          <w:sz w:val="20"/>
+        </w:rPr>
+        <w:t>.</w:t>
       </w:r>
     </w:p>
     <w:p>
@@ -4230,35 +4438,7 @@
           <w:rFonts w:ascii="Arial" w:hAnsi="Arial" w:cs="Arial"/>
           <w:sz w:val="20"/>
         </w:rPr>
-        <w:t xml:space="preserve">Define </w:t>
-      </w:r>
-      <w:r>
-        <w:rPr>
-          <w:rFonts w:ascii="Arial" w:hAnsi="Arial" w:cs="Arial"/>
-          <w:sz w:val="20"/>
-        </w:rPr>
-        <w:t xml:space="preserve">individual </w:t>
-      </w:r>
-      <w:r>
-        <w:rPr>
-          <w:rFonts w:ascii="Arial" w:hAnsi="Arial" w:cs="Arial"/>
-          <w:sz w:val="20"/>
-        </w:rPr>
-        <w:t>training plans and objectives for the team</w:t>
-      </w:r>
-      <w:r>
-        <w:rPr>
-          <w:rFonts w:ascii="Arial" w:hAnsi="Arial" w:cs="Arial"/>
-          <w:sz w:val="20"/>
-        </w:rPr>
-        <w:t>s</w:t>
-      </w:r>
-      <w:r>
-        <w:rPr>
-          <w:rFonts w:ascii="Arial" w:hAnsi="Arial" w:cs="Arial"/>
-          <w:sz w:val="20"/>
-        </w:rPr>
-        <w:t xml:space="preserve"> in line with local and corporate company goals</w:t>
+        <w:t>Met or exceeded targets of $2.5 million in annual service booking and $3 million in revenue during tenure</w:t>
       </w:r>
     </w:p>
     <w:p>
@@ -4282,14 +4462,39 @@
           <w:rFonts w:ascii="Arial" w:hAnsi="Arial" w:cs="Arial"/>
           <w:sz w:val="20"/>
         </w:rPr>
-        <w:t>Strategic decision making, seeki</w:t>
-      </w:r>
-      <w:r>
-        <w:rPr>
-          <w:rFonts w:ascii="Arial" w:hAnsi="Arial" w:cs="Arial"/>
-          <w:sz w:val="20"/>
-        </w:rPr>
-        <w:t>ng synergies, optimizing tools and processes</w:t>
+        <w:t xml:space="preserve">Worked with NetApp </w:t>
+      </w:r>
+      <w:r>
+        <w:rPr>
+          <w:rFonts w:ascii="Arial" w:hAnsi="Arial" w:cs="Arial"/>
+          <w:sz w:val="20"/>
+        </w:rPr>
+        <w:t>partners to ensure joined customer successes, organized Partner Academies to uplift knowledge of their technical resources</w:t>
+      </w:r>
+    </w:p>
+    <w:p/>
+    <w:p>
+      <w:pPr>
+        <w:pStyle w:val="DefaultText"/>
+        <w:keepNext/>
+        <w:spacing w:after="60"/>
+        <w:rPr>
+          <w:rFonts w:ascii="Arial" w:hAnsi="Arial" w:cs="Arial"/>
+          <w:b/>
+          <w:i/>
+          <w:sz w:val="20"/>
+          <w:szCs w:val="19"/>
+        </w:rPr>
+      </w:pPr>
+      <w:r>
+        <w:rPr>
+          <w:rFonts w:ascii="Arial" w:hAnsi="Arial" w:cs="Arial"/>
+          <w:b/>
+          <w:i/>
+          <w:sz w:val="20"/>
+          <w:szCs w:val="19"/>
+        </w:rPr>
+        <w:t>BUSINESS DEVELOPMENT MANAGER / ENGAGEMENT MANAGER</w:t>
       </w:r>
     </w:p>
     <w:p>
@@ -4313,14 +4518,7 @@
           <w:rFonts w:ascii="Arial" w:hAnsi="Arial" w:cs="Arial"/>
           <w:sz w:val="20"/>
         </w:rPr>
-        <w:t>Manage technical escalations</w:t>
-      </w:r>
-      <w:r>
-        <w:rPr>
-          <w:rFonts w:ascii="Arial" w:hAnsi="Arial" w:cs="Arial"/>
-          <w:sz w:val="20"/>
-        </w:rPr>
-        <w:t>, provide shadowing opportunities, ensured backlog was controlled</w:t>
+        <w:t>Collaborated with Enterprise Account Managers to drive positioning of NetApp Professional Services to major accounts throughout Benelux</w:t>
       </w:r>
     </w:p>
     <w:p>
@@ -4344,21 +4542,7 @@
           <w:rFonts w:ascii="Arial" w:hAnsi="Arial" w:cs="Arial"/>
           <w:sz w:val="20"/>
         </w:rPr>
-        <w:t xml:space="preserve">Key customers included </w:t>
-      </w:r>
-      <w:r>
-        <w:rPr>
-          <w:rFonts w:ascii="Arial" w:hAnsi="Arial" w:cs="Arial"/>
-          <w:sz w:val="20"/>
-        </w:rPr>
-        <w:t xml:space="preserve">were </w:t>
-      </w:r>
-      <w:r>
-        <w:rPr>
-          <w:rFonts w:ascii="Arial" w:hAnsi="Arial" w:cs="Arial"/>
-          <w:sz w:val="20"/>
-        </w:rPr>
-        <w:t xml:space="preserve">Fabricom, ISS, Base, Daikin, Goodyear, VMM, Magotteaux, Toyota, ING, Ministry of Defense, European Commission, European Parliament, European Court of Auditors, KBC Bank, UCB Pharmaceutical, RBS, Rossel, UZ Gent, ASML and ABN AMRO </w:t>
+        <w:t>Designed brand positioning strategy for corporate packages to enterprise clients, as well as created Benelux customized packages</w:t>
       </w:r>
     </w:p>
     <w:p>
@@ -4382,7 +4566,7 @@
           <w:rFonts w:ascii="Arial" w:hAnsi="Arial" w:cs="Arial"/>
           <w:sz w:val="20"/>
         </w:rPr>
-        <w:t>Met or exceeded targets of $2.5 million in annual service booking and $3 million in revenue during tenure</w:t>
+        <w:t>Facilitated creation and presentations of Statement of Works, including prerequisites, tasks, timelines, deliverables, and acceptance criteria</w:t>
       </w:r>
     </w:p>
     <w:p>
@@ -4406,39 +4590,7 @@
           <w:rFonts w:ascii="Arial" w:hAnsi="Arial" w:cs="Arial"/>
           <w:sz w:val="20"/>
         </w:rPr>
-        <w:t xml:space="preserve">Worked with NetApp </w:t>
-      </w:r>
-      <w:r>
-        <w:rPr>
-          <w:rFonts w:ascii="Arial" w:hAnsi="Arial" w:cs="Arial"/>
-          <w:sz w:val="20"/>
-        </w:rPr>
-        <w:t>partners to ensure joined customer successes, organized Partner Academies to uplift knowledge of their technical resources</w:t>
-      </w:r>
-    </w:p>
-    <w:p/>
-    <w:p>
-      <w:pPr>
-        <w:pStyle w:val="DefaultText"/>
-        <w:keepNext/>
-        <w:spacing w:after="60"/>
-        <w:rPr>
-          <w:rFonts w:ascii="Arial" w:hAnsi="Arial" w:cs="Arial"/>
-          <w:b/>
-          <w:i/>
-          <w:sz w:val="20"/>
-          <w:szCs w:val="19"/>
-        </w:rPr>
-      </w:pPr>
-      <w:r>
-        <w:rPr>
-          <w:rFonts w:ascii="Arial" w:hAnsi="Arial" w:cs="Arial"/>
-          <w:b/>
-          <w:i/>
-          <w:sz w:val="20"/>
-          <w:szCs w:val="19"/>
-        </w:rPr>
-        <w:t>BUSINESS DEVELOPMENT MANAGER / ENGAGEMENT MANAGER</w:t>
+        <w:t>Worked with NetApp partners to ensure joined customer successes through common engagements (‘Design - Execute - Verify’ methodology)</w:t>
       </w:r>
     </w:p>
     <w:p>
@@ -4462,7 +4614,7 @@
           <w:rFonts w:ascii="Arial" w:hAnsi="Arial" w:cs="Arial"/>
           <w:sz w:val="20"/>
         </w:rPr>
-        <w:t>Collaborated with Enterprise Account Managers to drive positioning of NetApp Professional Services to major accounts throughout Benelux</w:t>
+        <w:t xml:space="preserve">Provided coaching for Project Managers and Professional Services teams during rollouts </w:t>
       </w:r>
     </w:p>
     <w:p>
@@ -4486,7 +4638,7 @@
           <w:rFonts w:ascii="Arial" w:hAnsi="Arial" w:cs="Arial"/>
           <w:sz w:val="20"/>
         </w:rPr>
-        <w:t>Designed brand positioning strategy for corporate packages to enterprise clients, as well as created Benelux customized packages</w:t>
+        <w:t>Generated between 380K € and 670K € annually in Professional Services revenue</w:t>
       </w:r>
     </w:p>
     <w:p>
@@ -4510,7 +4662,35 @@
           <w:rFonts w:ascii="Arial" w:hAnsi="Arial" w:cs="Arial"/>
           <w:sz w:val="20"/>
         </w:rPr>
-        <w:t>Facilitated creation and presentations of Statement of Works, including prerequisites, tasks, timelines, deliverables, and acceptance criteria</w:t>
+        <w:t>Served within NetApp Global EM</w:t>
+      </w:r>
+      <w:r>
+        <w:rPr>
+          <w:rFonts w:ascii="Arial" w:hAnsi="Arial" w:cs="Arial"/>
+          <w:sz w:val="20"/>
+        </w:rPr>
+        <w:t xml:space="preserve"> </w:t>
+      </w:r>
+      <w:r>
+        <w:rPr>
+          <w:rFonts w:ascii="Arial" w:hAnsi="Arial" w:cs="Arial"/>
+          <w:sz w:val="20"/>
+        </w:rPr>
+        <w:t>/</w:t>
+      </w:r>
+      <w:r>
+        <w:rPr>
+          <w:rFonts w:ascii="Arial" w:hAnsi="Arial" w:cs="Arial"/>
+          <w:sz w:val="20"/>
+        </w:rPr>
+        <w:t xml:space="preserve"> </w:t>
+      </w:r>
+      <w:r>
+        <w:rPr>
+          <w:rFonts w:ascii="Arial" w:hAnsi="Arial" w:cs="Arial"/>
+          <w:sz w:val="20"/>
+        </w:rPr>
+        <w:t>PM community as EMEA Geo Lead</w:t>
       </w:r>
     </w:p>
     <w:p>
@@ -4534,130 +4714,7 @@
           <w:rFonts w:ascii="Arial" w:hAnsi="Arial" w:cs="Arial"/>
           <w:sz w:val="20"/>
         </w:rPr>
-        <w:t>Worked with NetApp partners to ensure joined customer successes through common engagements (‘Design - Execute - Verify’ methodology)</w:t>
-      </w:r>
-    </w:p>
-    <w:p>
-      <w:pPr>
-        <w:pStyle w:val="Lijstalinea"/>
-        <w:numPr>
-          <w:ilvl w:val="0"/>
-          <w:numId w:val="5"/>
-        </w:numPr>
-        <w:spacing w:after="60" w:line="312" w:lineRule="auto"/>
-        <w:ind w:left="714" w:hanging="357"/>
-        <w:contextualSpacing w:val="0"/>
-        <w:jc w:val="both"/>
-        <w:rPr>
-          <w:rFonts w:ascii="Arial" w:hAnsi="Arial" w:cs="Arial"/>
-          <w:sz w:val="20"/>
-        </w:rPr>
-      </w:pPr>
-      <w:r>
-        <w:rPr>
-          <w:rFonts w:ascii="Arial" w:hAnsi="Arial" w:cs="Arial"/>
-          <w:sz w:val="20"/>
-        </w:rPr>
-        <w:t xml:space="preserve">Provided coaching for Project Managers and Professional Services teams during rollouts </w:t>
-      </w:r>
-    </w:p>
-    <w:p>
-      <w:pPr>
-        <w:pStyle w:val="Lijstalinea"/>
-        <w:numPr>
-          <w:ilvl w:val="0"/>
-          <w:numId w:val="5"/>
-        </w:numPr>
-        <w:spacing w:after="60" w:line="312" w:lineRule="auto"/>
-        <w:ind w:left="714" w:hanging="357"/>
-        <w:contextualSpacing w:val="0"/>
-        <w:jc w:val="both"/>
-        <w:rPr>
-          <w:rFonts w:ascii="Arial" w:hAnsi="Arial" w:cs="Arial"/>
-          <w:sz w:val="20"/>
-        </w:rPr>
-      </w:pPr>
-      <w:r>
-        <w:rPr>
-          <w:rFonts w:ascii="Arial" w:hAnsi="Arial" w:cs="Arial"/>
-          <w:sz w:val="20"/>
-        </w:rPr>
-        <w:t>Generated between 380K € and 670K € annually in Professional Services revenue</w:t>
-      </w:r>
-    </w:p>
-    <w:p>
-      <w:pPr>
-        <w:pStyle w:val="Lijstalinea"/>
-        <w:numPr>
-          <w:ilvl w:val="0"/>
-          <w:numId w:val="5"/>
-        </w:numPr>
-        <w:spacing w:after="60" w:line="312" w:lineRule="auto"/>
-        <w:ind w:left="714" w:hanging="357"/>
-        <w:contextualSpacing w:val="0"/>
-        <w:jc w:val="both"/>
-        <w:rPr>
-          <w:rFonts w:ascii="Arial" w:hAnsi="Arial" w:cs="Arial"/>
-          <w:sz w:val="20"/>
-        </w:rPr>
-      </w:pPr>
-      <w:r>
-        <w:rPr>
-          <w:rFonts w:ascii="Arial" w:hAnsi="Arial" w:cs="Arial"/>
-          <w:sz w:val="20"/>
-        </w:rPr>
-        <w:t>Served within NetApp Global EM</w:t>
-      </w:r>
-      <w:r>
-        <w:rPr>
-          <w:rFonts w:ascii="Arial" w:hAnsi="Arial" w:cs="Arial"/>
-          <w:sz w:val="20"/>
-        </w:rPr>
-        <w:t xml:space="preserve"> </w:t>
-      </w:r>
-      <w:r>
-        <w:rPr>
-          <w:rFonts w:ascii="Arial" w:hAnsi="Arial" w:cs="Arial"/>
-          <w:sz w:val="20"/>
-        </w:rPr>
-        <w:t>/</w:t>
-      </w:r>
-      <w:r>
-        <w:rPr>
-          <w:rFonts w:ascii="Arial" w:hAnsi="Arial" w:cs="Arial"/>
-          <w:sz w:val="20"/>
-        </w:rPr>
-        <w:t xml:space="preserve"> </w:t>
-      </w:r>
-      <w:r>
-        <w:rPr>
-          <w:rFonts w:ascii="Arial" w:hAnsi="Arial" w:cs="Arial"/>
-          <w:sz w:val="20"/>
-        </w:rPr>
-        <w:t>PM community as EMEA Geo Lead</w:t>
-      </w:r>
-    </w:p>
-    <w:p>
-      <w:pPr>
-        <w:pStyle w:val="Lijstalinea"/>
-        <w:numPr>
-          <w:ilvl w:val="0"/>
-          <w:numId w:val="5"/>
-        </w:numPr>
-        <w:spacing w:after="60" w:line="312" w:lineRule="auto"/>
-        <w:ind w:left="714" w:hanging="357"/>
-        <w:contextualSpacing w:val="0"/>
-        <w:jc w:val="both"/>
-        <w:rPr>
-          <w:rFonts w:ascii="Arial" w:hAnsi="Arial" w:cs="Arial"/>
-          <w:sz w:val="20"/>
-        </w:rPr>
-      </w:pPr>
-      <w:r>
-        <w:rPr>
-          <w:rFonts w:ascii="Arial" w:hAnsi="Arial" w:cs="Arial"/>
-          <w:sz w:val="20"/>
-        </w:rPr>
+        <w:lastRenderedPageBreak/>
         <w:t>Major clients included KPN Getronics, KBC Bank, Belgacom, TomTom, Mobistar, De Post, UZ Gent, FeDict, European institutions, and UCB</w:t>
       </w:r>
     </w:p>
@@ -6088,21 +6145,6 @@
           <w:b/>
           <w:sz w:val="20"/>
         </w:rPr>
-        <w:t>Clarity</w:t>
-      </w:r>
-      <w:r>
-        <w:rPr>
-          <w:rFonts w:ascii="Arial" w:hAnsi="Arial" w:cs="Arial"/>
-          <w:sz w:val="20"/>
-        </w:rPr>
-        <w:t xml:space="preserve">, </w:t>
-      </w:r>
-      <w:r>
-        <w:rPr>
-          <w:rFonts w:ascii="Arial" w:hAnsi="Arial" w:cs="Arial"/>
-          <w:b/>
-          <w:sz w:val="20"/>
-        </w:rPr>
         <w:t>Jira</w:t>
       </w:r>
       <w:r>
@@ -6376,7 +6418,7 @@
 </file>
 
 <file path=word/endnotes.xml><?xml version="1.0" encoding="utf-8"?>
-<w:endnotes xmlns:wpc="http://schemas.microsoft.com/office/word/2010/wordprocessingCanvas" xmlns:cx="http://schemas.microsoft.com/office/drawing/2014/chartex" xmlns:cx1="http://schemas.microsoft.com/office/drawing/2015/9/8/chartex" xmlns:cx2="http://schemas.microsoft.com/office/drawing/2015/10/21/chartex" xmlns:cx3="http://schemas.microsoft.com/office/drawing/2016/5/9/chartex" xmlns:cx4="http://schemas.microsoft.com/office/drawing/2016/5/10/chartex" xmlns:cx5="http://schemas.microsoft.com/office/drawing/2016/5/11/chartex" xmlns:cx6="http://schemas.microsoft.com/office/drawing/2016/5/12/chartex" xmlns:cx7="http://schemas.microsoft.com/office/drawing/2016/5/13/chartex" xmlns:cx8="http://schemas.microsoft.com/office/drawing/2016/5/14/chartex" xmlns:mc="http://schemas.openxmlformats.org/markup-compatibility/2006" xmlns:aink="http://schemas.microsoft.com/office/drawing/2016/ink" xmlns:am3d="http://schemas.microsoft.com/office/drawing/2017/model3d" xmlns:o="urn:schemas-microsoft-com:office:office" xmlns:r="http://schemas.openxmlformats.org/officeDocument/2006/relationships" xmlns:m="http://schemas.openxmlformats.org/officeDocument/2006/math" xmlns:v="urn:schemas-microsoft-com:vml" xmlns:wp14="http://schemas.microsoft.com/office/word/2010/wordprocessingDrawing" xmlns:wp="http://schemas.openxmlformats.org/drawingml/2006/wordprocessingDrawing" xmlns:w10="urn:schemas-microsoft-com:office:word" xmlns:w="http://schemas.openxmlformats.org/wordprocessingml/2006/main" xmlns:w14="http://schemas.microsoft.com/office/word/2010/wordml" xmlns:w15="http://schemas.microsoft.com/office/word/2012/wordml" xmlns:w16cex="http://schemas.microsoft.com/office/word/2018/wordml/cex" xmlns:w16cid="http://schemas.microsoft.com/office/word/2016/wordml/cid" xmlns:w16="http://schemas.microsoft.com/office/word/2018/wordml" xmlns:w16se="http://schemas.microsoft.com/office/word/2015/wordml/symex" xmlns:wpg="http://schemas.microsoft.com/office/word/2010/wordprocessingGroup" xmlns:wpi="http://schemas.microsoft.com/office/word/2010/wordprocessingInk" xmlns:wne="http://schemas.microsoft.com/office/word/2006/wordml" xmlns:wps="http://schemas.microsoft.com/office/word/2010/wordprocessingShape" mc:Ignorable="w14 w15 w16se w16cid w16 w16cex wp14">
+<w:endnotes xmlns:wpc="http://schemas.microsoft.com/office/word/2010/wordprocessingCanvas" xmlns:cx="http://schemas.microsoft.com/office/drawing/2014/chartex" xmlns:cx1="http://schemas.microsoft.com/office/drawing/2015/9/8/chartex" xmlns:cx2="http://schemas.microsoft.com/office/drawing/2015/10/21/chartex" xmlns:cx3="http://schemas.microsoft.com/office/drawing/2016/5/9/chartex" xmlns:cx4="http://schemas.microsoft.com/office/drawing/2016/5/10/chartex" xmlns:cx5="http://schemas.microsoft.com/office/drawing/2016/5/11/chartex" xmlns:cx6="http://schemas.microsoft.com/office/drawing/2016/5/12/chartex" xmlns:cx7="http://schemas.microsoft.com/office/drawing/2016/5/13/chartex" xmlns:cx8="http://schemas.microsoft.com/office/drawing/2016/5/14/chartex" xmlns:mc="http://schemas.openxmlformats.org/markup-compatibility/2006" xmlns:aink="http://schemas.microsoft.com/office/drawing/2016/ink" xmlns:am3d="http://schemas.microsoft.com/office/drawing/2017/model3d" xmlns:o="urn:schemas-microsoft-com:office:office" xmlns:r="http://schemas.openxmlformats.org/officeDocument/2006/relationships" xmlns:m="http://schemas.openxmlformats.org/officeDocument/2006/math" xmlns:v="urn:schemas-microsoft-com:vml" xmlns:wp14="http://schemas.microsoft.com/office/word/2010/wordprocessingDrawing" xmlns:wp="http://schemas.openxmlformats.org/drawingml/2006/wordprocessingDrawing" xmlns:w10="urn:schemas-microsoft-com:office:word" xmlns:w="http://schemas.openxmlformats.org/wordprocessingml/2006/main" xmlns:w14="http://schemas.microsoft.com/office/word/2010/wordml" xmlns:w15="http://schemas.microsoft.com/office/word/2012/wordml" xmlns:w16cex="http://schemas.microsoft.com/office/word/2018/wordml/cex" xmlns:w16cid="http://schemas.microsoft.com/office/word/2016/wordml/cid" xmlns:w16="http://schemas.microsoft.com/office/word/2018/wordml" xmlns:w16sdtdh="http://schemas.microsoft.com/office/word/2020/wordml/sdtdatahash" xmlns:w16se="http://schemas.microsoft.com/office/word/2015/wordml/symex" xmlns:wpg="http://schemas.microsoft.com/office/word/2010/wordprocessingGroup" xmlns:wpi="http://schemas.microsoft.com/office/word/2010/wordprocessingInk" xmlns:wne="http://schemas.microsoft.com/office/word/2006/wordml" xmlns:wps="http://schemas.microsoft.com/office/word/2010/wordprocessingShape" mc:Ignorable="w14 w15 w16se w16cid w16 w16cex w16sdtdh wp14">
   <w:endnote w:type="separator" w:id="-1">
     <w:p>
       <w:r>
@@ -6395,7 +6437,7 @@
 </file>
 
 <file path=word/footer1.xml><?xml version="1.0" encoding="utf-8"?>
-<w:ftr xmlns:wpc="http://schemas.microsoft.com/office/word/2010/wordprocessingCanvas" xmlns:cx="http://schemas.microsoft.com/office/drawing/2014/chartex" xmlns:cx1="http://schemas.microsoft.com/office/drawing/2015/9/8/chartex" xmlns:cx2="http://schemas.microsoft.com/office/drawing/2015/10/21/chartex" xmlns:cx3="http://schemas.microsoft.com/office/drawing/2016/5/9/chartex" xmlns:cx4="http://schemas.microsoft.com/office/drawing/2016/5/10/chartex" xmlns:cx5="http://schemas.microsoft.com/office/drawing/2016/5/11/chartex" xmlns:cx6="http://schemas.microsoft.com/office/drawing/2016/5/12/chartex" xmlns:cx7="http://schemas.microsoft.com/office/drawing/2016/5/13/chartex" xmlns:cx8="http://schemas.microsoft.com/office/drawing/2016/5/14/chartex" xmlns:mc="http://schemas.openxmlformats.org/markup-compatibility/2006" xmlns:aink="http://schemas.microsoft.com/office/drawing/2016/ink" xmlns:am3d="http://schemas.microsoft.com/office/drawing/2017/model3d" xmlns:o="urn:schemas-microsoft-com:office:office" xmlns:r="http://schemas.openxmlformats.org/officeDocument/2006/relationships" xmlns:m="http://schemas.openxmlformats.org/officeDocument/2006/math" xmlns:v="urn:schemas-microsoft-com:vml" xmlns:wp14="http://schemas.microsoft.com/office/word/2010/wordprocessingDrawing" xmlns:wp="http://schemas.openxmlformats.org/drawingml/2006/wordprocessingDrawing" xmlns:w10="urn:schemas-microsoft-com:office:word" xmlns:w="http://schemas.openxmlformats.org/wordprocessingml/2006/main" xmlns:w14="http://schemas.microsoft.com/office/word/2010/wordml" xmlns:w15="http://schemas.microsoft.com/office/word/2012/wordml" xmlns:w16cex="http://schemas.microsoft.com/office/word/2018/wordml/cex" xmlns:w16cid="http://schemas.microsoft.com/office/word/2016/wordml/cid" xmlns:w16="http://schemas.microsoft.com/office/word/2018/wordml" xmlns:w16se="http://schemas.microsoft.com/office/word/2015/wordml/symex" xmlns:wpg="http://schemas.microsoft.com/office/word/2010/wordprocessingGroup" xmlns:wpi="http://schemas.microsoft.com/office/word/2010/wordprocessingInk" xmlns:wne="http://schemas.microsoft.com/office/word/2006/wordml" xmlns:wps="http://schemas.microsoft.com/office/word/2010/wordprocessingShape" mc:Ignorable="w14 w15 w16se w16cid w16 w16cex wp14">
+<w:ftr xmlns:wpc="http://schemas.microsoft.com/office/word/2010/wordprocessingCanvas" xmlns:cx="http://schemas.microsoft.com/office/drawing/2014/chartex" xmlns:cx1="http://schemas.microsoft.com/office/drawing/2015/9/8/chartex" xmlns:cx2="http://schemas.microsoft.com/office/drawing/2015/10/21/chartex" xmlns:cx3="http://schemas.microsoft.com/office/drawing/2016/5/9/chartex" xmlns:cx4="http://schemas.microsoft.com/office/drawing/2016/5/10/chartex" xmlns:cx5="http://schemas.microsoft.com/office/drawing/2016/5/11/chartex" xmlns:cx6="http://schemas.microsoft.com/office/drawing/2016/5/12/chartex" xmlns:cx7="http://schemas.microsoft.com/office/drawing/2016/5/13/chartex" xmlns:cx8="http://schemas.microsoft.com/office/drawing/2016/5/14/chartex" xmlns:mc="http://schemas.openxmlformats.org/markup-compatibility/2006" xmlns:aink="http://schemas.microsoft.com/office/drawing/2016/ink" xmlns:am3d="http://schemas.microsoft.com/office/drawing/2017/model3d" xmlns:o="urn:schemas-microsoft-com:office:office" xmlns:r="http://schemas.openxmlformats.org/officeDocument/2006/relationships" xmlns:m="http://schemas.openxmlformats.org/officeDocument/2006/math" xmlns:v="urn:schemas-microsoft-com:vml" xmlns:wp14="http://schemas.microsoft.com/office/word/2010/wordprocessingDrawing" xmlns:wp="http://schemas.openxmlformats.org/drawingml/2006/wordprocessingDrawing" xmlns:w10="urn:schemas-microsoft-com:office:word" xmlns:w="http://schemas.openxmlformats.org/wordprocessingml/2006/main" xmlns:w14="http://schemas.microsoft.com/office/word/2010/wordml" xmlns:w15="http://schemas.microsoft.com/office/word/2012/wordml" xmlns:w16cex="http://schemas.microsoft.com/office/word/2018/wordml/cex" xmlns:w16cid="http://schemas.microsoft.com/office/word/2016/wordml/cid" xmlns:w16="http://schemas.microsoft.com/office/word/2018/wordml" xmlns:w16sdtdh="http://schemas.microsoft.com/office/word/2020/wordml/sdtdatahash" xmlns:w16se="http://schemas.microsoft.com/office/word/2015/wordml/symex" xmlns:wpg="http://schemas.microsoft.com/office/word/2010/wordprocessingGroup" xmlns:wpi="http://schemas.microsoft.com/office/word/2010/wordprocessingInk" xmlns:wne="http://schemas.microsoft.com/office/word/2006/wordml" xmlns:wps="http://schemas.microsoft.com/office/word/2010/wordprocessingShape" mc:Ignorable="w14 w15 w16se w16cid w16 w16cex w16sdtdh wp14">
   <w:p>
     <w:pPr>
       <w:pStyle w:val="Voettekst"/>
@@ -6481,7 +6523,15 @@
         <w:sz w:val="12"/>
         <w:lang w:val="nl-BE"/>
       </w:rPr>
-      <w:t>20</w:t>
+      <w:t>2</w:t>
+    </w:r>
+    <w:r>
+      <w:rPr>
+        <w:rFonts w:ascii="Arial" w:hAnsi="Arial" w:cs="Arial"/>
+        <w:sz w:val="12"/>
+        <w:lang w:val="nl-BE"/>
+      </w:rPr>
+      <w:t>1</w:t>
     </w:r>
     <w:r>
       <w:rPr>
@@ -6607,7 +6657,7 @@
 </file>
 
 <file path=word/footer2.xml><?xml version="1.0" encoding="utf-8"?>
-<w:ftr xmlns:wpc="http://schemas.microsoft.com/office/word/2010/wordprocessingCanvas" xmlns:cx="http://schemas.microsoft.com/office/drawing/2014/chartex" xmlns:cx1="http://schemas.microsoft.com/office/drawing/2015/9/8/chartex" xmlns:cx2="http://schemas.microsoft.com/office/drawing/2015/10/21/chartex" xmlns:cx3="http://schemas.microsoft.com/office/drawing/2016/5/9/chartex" xmlns:cx4="http://schemas.microsoft.com/office/drawing/2016/5/10/chartex" xmlns:cx5="http://schemas.microsoft.com/office/drawing/2016/5/11/chartex" xmlns:cx6="http://schemas.microsoft.com/office/drawing/2016/5/12/chartex" xmlns:cx7="http://schemas.microsoft.com/office/drawing/2016/5/13/chartex" xmlns:cx8="http://schemas.microsoft.com/office/drawing/2016/5/14/chartex" xmlns:mc="http://schemas.openxmlformats.org/markup-compatibility/2006" xmlns:aink="http://schemas.microsoft.com/office/drawing/2016/ink" xmlns:am3d="http://schemas.microsoft.com/office/drawing/2017/model3d" xmlns:o="urn:schemas-microsoft-com:office:office" xmlns:r="http://schemas.openxmlformats.org/officeDocument/2006/relationships" xmlns:m="http://schemas.openxmlformats.org/officeDocument/2006/math" xmlns:v="urn:schemas-microsoft-com:vml" xmlns:wp14="http://schemas.microsoft.com/office/word/2010/wordprocessingDrawing" xmlns:wp="http://schemas.openxmlformats.org/drawingml/2006/wordprocessingDrawing" xmlns:w10="urn:schemas-microsoft-com:office:word" xmlns:w="http://schemas.openxmlformats.org/wordprocessingml/2006/main" xmlns:w14="http://schemas.microsoft.com/office/word/2010/wordml" xmlns:w15="http://schemas.microsoft.com/office/word/2012/wordml" xmlns:w16cex="http://schemas.microsoft.com/office/word/2018/wordml/cex" xmlns:w16cid="http://schemas.microsoft.com/office/word/2016/wordml/cid" xmlns:w16="http://schemas.microsoft.com/office/word/2018/wordml" xmlns:w16se="http://schemas.microsoft.com/office/word/2015/wordml/symex" xmlns:wpg="http://schemas.microsoft.com/office/word/2010/wordprocessingGroup" xmlns:wpi="http://schemas.microsoft.com/office/word/2010/wordprocessingInk" xmlns:wne="http://schemas.microsoft.com/office/word/2006/wordml" xmlns:wps="http://schemas.microsoft.com/office/word/2010/wordprocessingShape" mc:Ignorable="w14 w15 w16se w16cid w16 w16cex wp14">
+<w:ftr xmlns:wpc="http://schemas.microsoft.com/office/word/2010/wordprocessingCanvas" xmlns:cx="http://schemas.microsoft.com/office/drawing/2014/chartex" xmlns:cx1="http://schemas.microsoft.com/office/drawing/2015/9/8/chartex" xmlns:cx2="http://schemas.microsoft.com/office/drawing/2015/10/21/chartex" xmlns:cx3="http://schemas.microsoft.com/office/drawing/2016/5/9/chartex" xmlns:cx4="http://schemas.microsoft.com/office/drawing/2016/5/10/chartex" xmlns:cx5="http://schemas.microsoft.com/office/drawing/2016/5/11/chartex" xmlns:cx6="http://schemas.microsoft.com/office/drawing/2016/5/12/chartex" xmlns:cx7="http://schemas.microsoft.com/office/drawing/2016/5/13/chartex" xmlns:cx8="http://schemas.microsoft.com/office/drawing/2016/5/14/chartex" xmlns:mc="http://schemas.openxmlformats.org/markup-compatibility/2006" xmlns:aink="http://schemas.microsoft.com/office/drawing/2016/ink" xmlns:am3d="http://schemas.microsoft.com/office/drawing/2017/model3d" xmlns:o="urn:schemas-microsoft-com:office:office" xmlns:r="http://schemas.openxmlformats.org/officeDocument/2006/relationships" xmlns:m="http://schemas.openxmlformats.org/officeDocument/2006/math" xmlns:v="urn:schemas-microsoft-com:vml" xmlns:wp14="http://schemas.microsoft.com/office/word/2010/wordprocessingDrawing" xmlns:wp="http://schemas.openxmlformats.org/drawingml/2006/wordprocessingDrawing" xmlns:w10="urn:schemas-microsoft-com:office:word" xmlns:w="http://schemas.openxmlformats.org/wordprocessingml/2006/main" xmlns:w14="http://schemas.microsoft.com/office/word/2010/wordml" xmlns:w15="http://schemas.microsoft.com/office/word/2012/wordml" xmlns:w16cex="http://schemas.microsoft.com/office/word/2018/wordml/cex" xmlns:w16cid="http://schemas.microsoft.com/office/word/2016/wordml/cid" xmlns:w16="http://schemas.microsoft.com/office/word/2018/wordml" xmlns:w16sdtdh="http://schemas.microsoft.com/office/word/2020/wordml/sdtdatahash" xmlns:w16se="http://schemas.microsoft.com/office/word/2015/wordml/symex" xmlns:wpg="http://schemas.microsoft.com/office/word/2010/wordprocessingGroup" xmlns:wpi="http://schemas.microsoft.com/office/word/2010/wordprocessingInk" xmlns:wne="http://schemas.microsoft.com/office/word/2006/wordml" xmlns:wps="http://schemas.microsoft.com/office/word/2010/wordprocessingShape" mc:Ignorable="w14 w15 w16se w16cid w16 w16cex w16sdtdh wp14">
   <w:p>
     <w:pPr>
       <w:pStyle w:val="Voettekst"/>
@@ -6628,7 +6678,7 @@
 </file>
 
 <file path=word/footnotes.xml><?xml version="1.0" encoding="utf-8"?>
-<w:footnotes xmlns:wpc="http://schemas.microsoft.com/office/word/2010/wordprocessingCanvas" xmlns:cx="http://schemas.microsoft.com/office/drawing/2014/chartex" xmlns:cx1="http://schemas.microsoft.com/office/drawing/2015/9/8/chartex" xmlns:cx2="http://schemas.microsoft.com/office/drawing/2015/10/21/chartex" xmlns:cx3="http://schemas.microsoft.com/office/drawing/2016/5/9/chartex" xmlns:cx4="http://schemas.microsoft.com/office/drawing/2016/5/10/chartex" xmlns:cx5="http://schemas.microsoft.com/office/drawing/2016/5/11/chartex" xmlns:cx6="http://schemas.microsoft.com/office/drawing/2016/5/12/chartex" xmlns:cx7="http://schemas.microsoft.com/office/drawing/2016/5/13/chartex" xmlns:cx8="http://schemas.microsoft.com/office/drawing/2016/5/14/chartex" xmlns:mc="http://schemas.openxmlformats.org/markup-compatibility/2006" xmlns:aink="http://schemas.microsoft.com/office/drawing/2016/ink" xmlns:am3d="http://schemas.microsoft.com/office/drawing/2017/model3d" xmlns:o="urn:schemas-microsoft-com:office:office" xmlns:r="http://schemas.openxmlformats.org/officeDocument/2006/relationships" xmlns:m="http://schemas.openxmlformats.org/officeDocument/2006/math" xmlns:v="urn:schemas-microsoft-com:vml" xmlns:wp14="http://schemas.microsoft.com/office/word/2010/wordprocessingDrawing" xmlns:wp="http://schemas.openxmlformats.org/drawingml/2006/wordprocessingDrawing" xmlns:w10="urn:schemas-microsoft-com:office:word" xmlns:w="http://schemas.openxmlformats.org/wordprocessingml/2006/main" xmlns:w14="http://schemas.microsoft.com/office/word/2010/wordml" xmlns:w15="http://schemas.microsoft.com/office/word/2012/wordml" xmlns:w16cex="http://schemas.microsoft.com/office/word/2018/wordml/cex" xmlns:w16cid="http://schemas.microsoft.com/office/word/2016/wordml/cid" xmlns:w16="http://schemas.microsoft.com/office/word/2018/wordml" xmlns:w16se="http://schemas.microsoft.com/office/word/2015/wordml/symex" xmlns:wpg="http://schemas.microsoft.com/office/word/2010/wordprocessingGroup" xmlns:wpi="http://schemas.microsoft.com/office/word/2010/wordprocessingInk" xmlns:wne="http://schemas.microsoft.com/office/word/2006/wordml" xmlns:wps="http://schemas.microsoft.com/office/word/2010/wordprocessingShape" mc:Ignorable="w14 w15 w16se w16cid w16 w16cex wp14">
+<w:footnotes xmlns:wpc="http://schemas.microsoft.com/office/word/2010/wordprocessingCanvas" xmlns:cx="http://schemas.microsoft.com/office/drawing/2014/chartex" xmlns:cx1="http://schemas.microsoft.com/office/drawing/2015/9/8/chartex" xmlns:cx2="http://schemas.microsoft.com/office/drawing/2015/10/21/chartex" xmlns:cx3="http://schemas.microsoft.com/office/drawing/2016/5/9/chartex" xmlns:cx4="http://schemas.microsoft.com/office/drawing/2016/5/10/chartex" xmlns:cx5="http://schemas.microsoft.com/office/drawing/2016/5/11/chartex" xmlns:cx6="http://schemas.microsoft.com/office/drawing/2016/5/12/chartex" xmlns:cx7="http://schemas.microsoft.com/office/drawing/2016/5/13/chartex" xmlns:cx8="http://schemas.microsoft.com/office/drawing/2016/5/14/chartex" xmlns:mc="http://schemas.openxmlformats.org/markup-compatibility/2006" xmlns:aink="http://schemas.microsoft.com/office/drawing/2016/ink" xmlns:am3d="http://schemas.microsoft.com/office/drawing/2017/model3d" xmlns:o="urn:schemas-microsoft-com:office:office" xmlns:r="http://schemas.openxmlformats.org/officeDocument/2006/relationships" xmlns:m="http://schemas.openxmlformats.org/officeDocument/2006/math" xmlns:v="urn:schemas-microsoft-com:vml" xmlns:wp14="http://schemas.microsoft.com/office/word/2010/wordprocessingDrawing" xmlns:wp="http://schemas.openxmlformats.org/drawingml/2006/wordprocessingDrawing" xmlns:w10="urn:schemas-microsoft-com:office:word" xmlns:w="http://schemas.openxmlformats.org/wordprocessingml/2006/main" xmlns:w14="http://schemas.microsoft.com/office/word/2010/wordml" xmlns:w15="http://schemas.microsoft.com/office/word/2012/wordml" xmlns:w16cex="http://schemas.microsoft.com/office/word/2018/wordml/cex" xmlns:w16cid="http://schemas.microsoft.com/office/word/2016/wordml/cid" xmlns:w16="http://schemas.microsoft.com/office/word/2018/wordml" xmlns:w16sdtdh="http://schemas.microsoft.com/office/word/2020/wordml/sdtdatahash" xmlns:w16se="http://schemas.microsoft.com/office/word/2015/wordml/symex" xmlns:wpg="http://schemas.microsoft.com/office/word/2010/wordprocessingGroup" xmlns:wpi="http://schemas.microsoft.com/office/word/2010/wordprocessingInk" xmlns:wne="http://schemas.microsoft.com/office/word/2006/wordml" xmlns:wps="http://schemas.microsoft.com/office/word/2010/wordprocessingShape" mc:Ignorable="w14 w15 w16se w16cid w16 w16cex w16sdtdh wp14">
   <w:footnote w:type="separator" w:id="-1">
     <w:p>
       <w:r>
@@ -6647,7 +6697,7 @@
 </file>
 
 <file path=word/header1.xml><?xml version="1.0" encoding="utf-8"?>
-<w:hdr xmlns:wpc="http://schemas.microsoft.com/office/word/2010/wordprocessingCanvas" xmlns:cx="http://schemas.microsoft.com/office/drawing/2014/chartex" xmlns:cx1="http://schemas.microsoft.com/office/drawing/2015/9/8/chartex" xmlns:cx2="http://schemas.microsoft.com/office/drawing/2015/10/21/chartex" xmlns:cx3="http://schemas.microsoft.com/office/drawing/2016/5/9/chartex" xmlns:cx4="http://schemas.microsoft.com/office/drawing/2016/5/10/chartex" xmlns:cx5="http://schemas.microsoft.com/office/drawing/2016/5/11/chartex" xmlns:cx6="http://schemas.microsoft.com/office/drawing/2016/5/12/chartex" xmlns:cx7="http://schemas.microsoft.com/office/drawing/2016/5/13/chartex" xmlns:cx8="http://schemas.microsoft.com/office/drawing/2016/5/14/chartex" xmlns:mc="http://schemas.openxmlformats.org/markup-compatibility/2006" xmlns:aink="http://schemas.microsoft.com/office/drawing/2016/ink" xmlns:am3d="http://schemas.microsoft.com/office/drawing/2017/model3d" xmlns:o="urn:schemas-microsoft-com:office:office" xmlns:r="http://schemas.openxmlformats.org/officeDocument/2006/relationships" xmlns:m="http://schemas.openxmlformats.org/officeDocument/2006/math" xmlns:v="urn:schemas-microsoft-com:vml" xmlns:wp14="http://schemas.microsoft.com/office/word/2010/wordprocessingDrawing" xmlns:wp="http://schemas.openxmlformats.org/drawingml/2006/wordprocessingDrawing" xmlns:w10="urn:schemas-microsoft-com:office:word" xmlns:w="http://schemas.openxmlformats.org/wordprocessingml/2006/main" xmlns:w14="http://schemas.microsoft.com/office/word/2010/wordml" xmlns:w15="http://schemas.microsoft.com/office/word/2012/wordml" xmlns:w16cex="http://schemas.microsoft.com/office/word/2018/wordml/cex" xmlns:w16cid="http://schemas.microsoft.com/office/word/2016/wordml/cid" xmlns:w16="http://schemas.microsoft.com/office/word/2018/wordml" xmlns:w16se="http://schemas.microsoft.com/office/word/2015/wordml/symex" xmlns:wpg="http://schemas.microsoft.com/office/word/2010/wordprocessingGroup" xmlns:wpi="http://schemas.microsoft.com/office/word/2010/wordprocessingInk" xmlns:wne="http://schemas.microsoft.com/office/word/2006/wordml" xmlns:wps="http://schemas.microsoft.com/office/word/2010/wordprocessingShape" mc:Ignorable="w14 w15 w16se w16cid w16 w16cex wp14">
+<w:hdr xmlns:wpc="http://schemas.microsoft.com/office/word/2010/wordprocessingCanvas" xmlns:cx="http://schemas.microsoft.com/office/drawing/2014/chartex" xmlns:cx1="http://schemas.microsoft.com/office/drawing/2015/9/8/chartex" xmlns:cx2="http://schemas.microsoft.com/office/drawing/2015/10/21/chartex" xmlns:cx3="http://schemas.microsoft.com/office/drawing/2016/5/9/chartex" xmlns:cx4="http://schemas.microsoft.com/office/drawing/2016/5/10/chartex" xmlns:cx5="http://schemas.microsoft.com/office/drawing/2016/5/11/chartex" xmlns:cx6="http://schemas.microsoft.com/office/drawing/2016/5/12/chartex" xmlns:cx7="http://schemas.microsoft.com/office/drawing/2016/5/13/chartex" xmlns:cx8="http://schemas.microsoft.com/office/drawing/2016/5/14/chartex" xmlns:mc="http://schemas.openxmlformats.org/markup-compatibility/2006" xmlns:aink="http://schemas.microsoft.com/office/drawing/2016/ink" xmlns:am3d="http://schemas.microsoft.com/office/drawing/2017/model3d" xmlns:o="urn:schemas-microsoft-com:office:office" xmlns:r="http://schemas.openxmlformats.org/officeDocument/2006/relationships" xmlns:m="http://schemas.openxmlformats.org/officeDocument/2006/math" xmlns:v="urn:schemas-microsoft-com:vml" xmlns:wp14="http://schemas.microsoft.com/office/word/2010/wordprocessingDrawing" xmlns:wp="http://schemas.openxmlformats.org/drawingml/2006/wordprocessingDrawing" xmlns:w10="urn:schemas-microsoft-com:office:word" xmlns:w="http://schemas.openxmlformats.org/wordprocessingml/2006/main" xmlns:w14="http://schemas.microsoft.com/office/word/2010/wordml" xmlns:w15="http://schemas.microsoft.com/office/word/2012/wordml" xmlns:w16cex="http://schemas.microsoft.com/office/word/2018/wordml/cex" xmlns:w16cid="http://schemas.microsoft.com/office/word/2016/wordml/cid" xmlns:w16="http://schemas.microsoft.com/office/word/2018/wordml" xmlns:w16sdtdh="http://schemas.microsoft.com/office/word/2020/wordml/sdtdatahash" xmlns:w16se="http://schemas.microsoft.com/office/word/2015/wordml/symex" xmlns:wpg="http://schemas.microsoft.com/office/word/2010/wordprocessingGroup" xmlns:wpi="http://schemas.microsoft.com/office/word/2010/wordprocessingInk" xmlns:wne="http://schemas.microsoft.com/office/word/2006/wordml" xmlns:wps="http://schemas.microsoft.com/office/word/2010/wordprocessingShape" mc:Ignorable="w14 w15 w16se w16cid w16 w16cex w16sdtdh wp14">
   <w:p>
     <w:pPr>
       <w:pStyle w:val="Koptekst"/>
@@ -6665,7 +6715,7 @@
 </file>
 
 <file path=word/header2.xml><?xml version="1.0" encoding="utf-8"?>
-<w:hdr xmlns:wpc="http://schemas.microsoft.com/office/word/2010/wordprocessingCanvas" xmlns:cx="http://schemas.microsoft.com/office/drawing/2014/chartex" xmlns:cx1="http://schemas.microsoft.com/office/drawing/2015/9/8/chartex" xmlns:cx2="http://schemas.microsoft.com/office/drawing/2015/10/21/chartex" xmlns:cx3="http://schemas.microsoft.com/office/drawing/2016/5/9/chartex" xmlns:cx4="http://schemas.microsoft.com/office/drawing/2016/5/10/chartex" xmlns:cx5="http://schemas.microsoft.com/office/drawing/2016/5/11/chartex" xmlns:cx6="http://schemas.microsoft.com/office/drawing/2016/5/12/chartex" xmlns:cx7="http://schemas.microsoft.com/office/drawing/2016/5/13/chartex" xmlns:cx8="http://schemas.microsoft.com/office/drawing/2016/5/14/chartex" xmlns:mc="http://schemas.openxmlformats.org/markup-compatibility/2006" xmlns:aink="http://schemas.microsoft.com/office/drawing/2016/ink" xmlns:am3d="http://schemas.microsoft.com/office/drawing/2017/model3d" xmlns:o="urn:schemas-microsoft-com:office:office" xmlns:r="http://schemas.openxmlformats.org/officeDocument/2006/relationships" xmlns:m="http://schemas.openxmlformats.org/officeDocument/2006/math" xmlns:v="urn:schemas-microsoft-com:vml" xmlns:wp14="http://schemas.microsoft.com/office/word/2010/wordprocessingDrawing" xmlns:wp="http://schemas.openxmlformats.org/drawingml/2006/wordprocessingDrawing" xmlns:w10="urn:schemas-microsoft-com:office:word" xmlns:w="http://schemas.openxmlformats.org/wordprocessingml/2006/main" xmlns:w14="http://schemas.microsoft.com/office/word/2010/wordml" xmlns:w15="http://schemas.microsoft.com/office/word/2012/wordml" xmlns:w16cex="http://schemas.microsoft.com/office/word/2018/wordml/cex" xmlns:w16cid="http://schemas.microsoft.com/office/word/2016/wordml/cid" xmlns:w16="http://schemas.microsoft.com/office/word/2018/wordml" xmlns:w16se="http://schemas.microsoft.com/office/word/2015/wordml/symex" xmlns:wpg="http://schemas.microsoft.com/office/word/2010/wordprocessingGroup" xmlns:wpi="http://schemas.microsoft.com/office/word/2010/wordprocessingInk" xmlns:wne="http://schemas.microsoft.com/office/word/2006/wordml" xmlns:wps="http://schemas.microsoft.com/office/word/2010/wordprocessingShape" mc:Ignorable="w14 w15 w16se w16cid w16 w16cex wp14">
+<w:hdr xmlns:wpc="http://schemas.microsoft.com/office/word/2010/wordprocessingCanvas" xmlns:cx="http://schemas.microsoft.com/office/drawing/2014/chartex" xmlns:cx1="http://schemas.microsoft.com/office/drawing/2015/9/8/chartex" xmlns:cx2="http://schemas.microsoft.com/office/drawing/2015/10/21/chartex" xmlns:cx3="http://schemas.microsoft.com/office/drawing/2016/5/9/chartex" xmlns:cx4="http://schemas.microsoft.com/office/drawing/2016/5/10/chartex" xmlns:cx5="http://schemas.microsoft.com/office/drawing/2016/5/11/chartex" xmlns:cx6="http://schemas.microsoft.com/office/drawing/2016/5/12/chartex" xmlns:cx7="http://schemas.microsoft.com/office/drawing/2016/5/13/chartex" xmlns:cx8="http://schemas.microsoft.com/office/drawing/2016/5/14/chartex" xmlns:mc="http://schemas.openxmlformats.org/markup-compatibility/2006" xmlns:aink="http://schemas.microsoft.com/office/drawing/2016/ink" xmlns:am3d="http://schemas.microsoft.com/office/drawing/2017/model3d" xmlns:o="urn:schemas-microsoft-com:office:office" xmlns:r="http://schemas.openxmlformats.org/officeDocument/2006/relationships" xmlns:m="http://schemas.openxmlformats.org/officeDocument/2006/math" xmlns:v="urn:schemas-microsoft-com:vml" xmlns:wp14="http://schemas.microsoft.com/office/word/2010/wordprocessingDrawing" xmlns:wp="http://schemas.openxmlformats.org/drawingml/2006/wordprocessingDrawing" xmlns:w10="urn:schemas-microsoft-com:office:word" xmlns:w="http://schemas.openxmlformats.org/wordprocessingml/2006/main" xmlns:w14="http://schemas.microsoft.com/office/word/2010/wordml" xmlns:w15="http://schemas.microsoft.com/office/word/2012/wordml" xmlns:w16cex="http://schemas.microsoft.com/office/word/2018/wordml/cex" xmlns:w16cid="http://schemas.microsoft.com/office/word/2016/wordml/cid" xmlns:w16="http://schemas.microsoft.com/office/word/2018/wordml" xmlns:w16sdtdh="http://schemas.microsoft.com/office/word/2020/wordml/sdtdatahash" xmlns:w16se="http://schemas.microsoft.com/office/word/2015/wordml/symex" xmlns:wpg="http://schemas.microsoft.com/office/word/2010/wordprocessingGroup" xmlns:wpi="http://schemas.microsoft.com/office/word/2010/wordprocessingInk" xmlns:wne="http://schemas.microsoft.com/office/word/2006/wordml" xmlns:wps="http://schemas.microsoft.com/office/word/2010/wordprocessingShape" mc:Ignorable="w14 w15 w16se w16cid w16 w16cex w16sdtdh wp14">
   <w:p>
     <w:pPr>
       <w:pStyle w:val="Koptekst"/>
@@ -6682,7 +6732,7 @@
 </file>
 
 <file path=word/numbering.xml><?xml version="1.0" encoding="utf-8"?>
-<w:numbering xmlns:wpc="http://schemas.microsoft.com/office/word/2010/wordprocessingCanvas" xmlns:cx="http://schemas.microsoft.com/office/drawing/2014/chartex" xmlns:cx1="http://schemas.microsoft.com/office/drawing/2015/9/8/chartex" xmlns:cx2="http://schemas.microsoft.com/office/drawing/2015/10/21/chartex" xmlns:cx3="http://schemas.microsoft.com/office/drawing/2016/5/9/chartex" xmlns:cx4="http://schemas.microsoft.com/office/drawing/2016/5/10/chartex" xmlns:cx5="http://schemas.microsoft.com/office/drawing/2016/5/11/chartex" xmlns:cx6="http://schemas.microsoft.com/office/drawing/2016/5/12/chartex" xmlns:cx7="http://schemas.microsoft.com/office/drawing/2016/5/13/chartex" xmlns:cx8="http://schemas.microsoft.com/office/drawing/2016/5/14/chartex" xmlns:mc="http://schemas.openxmlformats.org/markup-compatibility/2006" xmlns:aink="http://schemas.microsoft.com/office/drawing/2016/ink" xmlns:am3d="http://schemas.microsoft.com/office/drawing/2017/model3d" xmlns:o="urn:schemas-microsoft-com:office:office" xmlns:r="http://schemas.openxmlformats.org/officeDocument/2006/relationships" xmlns:m="http://schemas.openxmlformats.org/officeDocument/2006/math" xmlns:v="urn:schemas-microsoft-com:vml" xmlns:wp14="http://schemas.microsoft.com/office/word/2010/wordprocessingDrawing" xmlns:wp="http://schemas.openxmlformats.org/drawingml/2006/wordprocessingDrawing" xmlns:w10="urn:schemas-microsoft-com:office:word" xmlns:w="http://schemas.openxmlformats.org/wordprocessingml/2006/main" xmlns:w14="http://schemas.microsoft.com/office/word/2010/wordml" xmlns:w15="http://schemas.microsoft.com/office/word/2012/wordml" xmlns:w16cex="http://schemas.microsoft.com/office/word/2018/wordml/cex" xmlns:w16cid="http://schemas.microsoft.com/office/word/2016/wordml/cid" xmlns:w16="http://schemas.microsoft.com/office/word/2018/wordml" xmlns:w16se="http://schemas.microsoft.com/office/word/2015/wordml/symex" xmlns:wpg="http://schemas.microsoft.com/office/word/2010/wordprocessingGroup" xmlns:wpi="http://schemas.microsoft.com/office/word/2010/wordprocessingInk" xmlns:wne="http://schemas.microsoft.com/office/word/2006/wordml" xmlns:wps="http://schemas.microsoft.com/office/word/2010/wordprocessingShape" mc:Ignorable="w14 w15 w16se w16cid w16 w16cex wp14">
+<w:numbering xmlns:wpc="http://schemas.microsoft.com/office/word/2010/wordprocessingCanvas" xmlns:cx="http://schemas.microsoft.com/office/drawing/2014/chartex" xmlns:cx1="http://schemas.microsoft.com/office/drawing/2015/9/8/chartex" xmlns:cx2="http://schemas.microsoft.com/office/drawing/2015/10/21/chartex" xmlns:cx3="http://schemas.microsoft.com/office/drawing/2016/5/9/chartex" xmlns:cx4="http://schemas.microsoft.com/office/drawing/2016/5/10/chartex" xmlns:cx5="http://schemas.microsoft.com/office/drawing/2016/5/11/chartex" xmlns:cx6="http://schemas.microsoft.com/office/drawing/2016/5/12/chartex" xmlns:cx7="http://schemas.microsoft.com/office/drawing/2016/5/13/chartex" xmlns:cx8="http://schemas.microsoft.com/office/drawing/2016/5/14/chartex" xmlns:mc="http://schemas.openxmlformats.org/markup-compatibility/2006" xmlns:aink="http://schemas.microsoft.com/office/drawing/2016/ink" xmlns:am3d="http://schemas.microsoft.com/office/drawing/2017/model3d" xmlns:o="urn:schemas-microsoft-com:office:office" xmlns:r="http://schemas.openxmlformats.org/officeDocument/2006/relationships" xmlns:m="http://schemas.openxmlformats.org/officeDocument/2006/math" xmlns:v="urn:schemas-microsoft-com:vml" xmlns:wp14="http://schemas.microsoft.com/office/word/2010/wordprocessingDrawing" xmlns:wp="http://schemas.openxmlformats.org/drawingml/2006/wordprocessingDrawing" xmlns:w10="urn:schemas-microsoft-com:office:word" xmlns:w="http://schemas.openxmlformats.org/wordprocessingml/2006/main" xmlns:w14="http://schemas.microsoft.com/office/word/2010/wordml" xmlns:w15="http://schemas.microsoft.com/office/word/2012/wordml" xmlns:w16cex="http://schemas.microsoft.com/office/word/2018/wordml/cex" xmlns:w16cid="http://schemas.microsoft.com/office/word/2016/wordml/cid" xmlns:w16="http://schemas.microsoft.com/office/word/2018/wordml" xmlns:w16sdtdh="http://schemas.microsoft.com/office/word/2020/wordml/sdtdatahash" xmlns:w16se="http://schemas.microsoft.com/office/word/2015/wordml/symex" xmlns:wpg="http://schemas.microsoft.com/office/word/2010/wordprocessingGroup" xmlns:wpi="http://schemas.microsoft.com/office/word/2010/wordprocessingInk" xmlns:wne="http://schemas.microsoft.com/office/word/2006/wordml" xmlns:wps="http://schemas.microsoft.com/office/word/2010/wordprocessingShape" mc:Ignorable="w14 w15 w16se w16cid w16 w16cex w16sdtdh wp14">
   <w:abstractNum w:abstractNumId="0" w15:restartNumberingAfterBreak="0">
     <w:nsid w:val="025F336E"/>
     <w:multiLevelType w:val="hybridMultilevel"/>
@@ -6937,7 +6987,7 @@
         <w:rFonts w:ascii="Courier New" w:hAnsi="Courier New" w:cs="Courier New" w:hint="default"/>
       </w:rPr>
     </w:lvl>
-    <w:lvl w:ilvl="2" w:tplc="080C0005" w:tentative="1">
+    <w:lvl w:ilvl="2" w:tplc="080C0005">
       <w:start w:val="1"/>
       <w:numFmt w:val="bullet"/>
       <w:lvlText w:val=""/>
@@ -7847,7 +7897,7 @@
 </file>
 
 <file path=word/styles.xml><?xml version="1.0" encoding="utf-8"?>
-<w:styles xmlns:mc="http://schemas.openxmlformats.org/markup-compatibility/2006" xmlns:r="http://schemas.openxmlformats.org/officeDocument/2006/relationships" xmlns:w="http://schemas.openxmlformats.org/wordprocessingml/2006/main" xmlns:w14="http://schemas.microsoft.com/office/word/2010/wordml" xmlns:w15="http://schemas.microsoft.com/office/word/2012/wordml" xmlns:w16cex="http://schemas.microsoft.com/office/word/2018/wordml/cex" xmlns:w16cid="http://schemas.microsoft.com/office/word/2016/wordml/cid" xmlns:w16="http://schemas.microsoft.com/office/word/2018/wordml" xmlns:w16se="http://schemas.microsoft.com/office/word/2015/wordml/symex" mc:Ignorable="w14 w15 w16se w16cid w16 w16cex">
+<w:styles xmlns:mc="http://schemas.openxmlformats.org/markup-compatibility/2006" xmlns:r="http://schemas.openxmlformats.org/officeDocument/2006/relationships" xmlns:w="http://schemas.openxmlformats.org/wordprocessingml/2006/main" xmlns:w14="http://schemas.microsoft.com/office/word/2010/wordml" xmlns:w15="http://schemas.microsoft.com/office/word/2012/wordml" xmlns:w16cex="http://schemas.microsoft.com/office/word/2018/wordml/cex" xmlns:w16cid="http://schemas.microsoft.com/office/word/2016/wordml/cid" xmlns:w16="http://schemas.microsoft.com/office/word/2018/wordml" xmlns:w16sdtdh="http://schemas.microsoft.com/office/word/2020/wordml/sdtdatahash" xmlns:w16se="http://schemas.microsoft.com/office/word/2015/wordml/symex" mc:Ignorable="w14 w15 w16se w16cid w16 w16cex w16sdtdh">
   <w:docDefaults>
     <w:rPrDefault>
       <w:rPr>
@@ -7963,6 +8013,7 @@
     <w:lsdException w:name="HTML Sample" w:semiHidden="1" w:unhideWhenUsed="1"/>
     <w:lsdException w:name="HTML Typewriter" w:semiHidden="1" w:unhideWhenUsed="1"/>
     <w:lsdException w:name="HTML Variable" w:semiHidden="1" w:unhideWhenUsed="1"/>
+    <w:lsdException w:name="Normal Table" w:semiHidden="1" w:unhideWhenUsed="1"/>
     <w:lsdException w:name="annotation subject" w:semiHidden="1" w:unhideWhenUsed="1"/>
     <w:lsdException w:name="No List" w:semiHidden="1" w:unhideWhenUsed="1"/>
     <w:lsdException w:name="Outline List 1" w:semiHidden="1" w:unhideWhenUsed="1"/>
@@ -8005,8 +8056,11 @@
     <w:lsdException w:name="Table Contemporary" w:semiHidden="1" w:unhideWhenUsed="1"/>
     <w:lsdException w:name="Table Elegant" w:semiHidden="1" w:unhideWhenUsed="1"/>
     <w:lsdException w:name="Table Professional" w:semiHidden="1" w:unhideWhenUsed="1"/>
+    <w:lsdException w:name="Table Subtle 1" w:semiHidden="1" w:unhideWhenUsed="1"/>
     <w:lsdException w:name="Table Subtle 2" w:semiHidden="1" w:unhideWhenUsed="1"/>
     <w:lsdException w:name="Table Web 1" w:semiHidden="1" w:unhideWhenUsed="1"/>
+    <w:lsdException w:name="Table Web 2" w:semiHidden="1" w:unhideWhenUsed="1"/>
+    <w:lsdException w:name="Table Web 3" w:semiHidden="1" w:unhideWhenUsed="1"/>
     <w:lsdException w:name="Balloon Text" w:semiHidden="1" w:unhideWhenUsed="1"/>
     <w:lsdException w:name="Table Grid" w:uiPriority="39"/>
     <w:lsdException w:name="Table Theme" w:semiHidden="1" w:unhideWhenUsed="1"/>
@@ -8470,6 +8524,51 @@
       <w:u w:val="single"/>
     </w:rPr>
   </w:style>
+  <w:style w:type="paragraph" w:styleId="HTML-voorafopgemaakt">
+    <w:name w:val="HTML Preformatted"/>
+    <w:basedOn w:val="Standaard"/>
+    <w:link w:val="HTML-voorafopgemaaktChar"/>
+    <w:uiPriority w:val="99"/>
+    <w:semiHidden/>
+    <w:unhideWhenUsed/>
+    <w:rsid w:val="00AD5C6A"/>
+    <w:pPr>
+      <w:tabs>
+        <w:tab w:val="left" w:pos="916"/>
+        <w:tab w:val="left" w:pos="1832"/>
+        <w:tab w:val="left" w:pos="2748"/>
+        <w:tab w:val="left" w:pos="3664"/>
+        <w:tab w:val="left" w:pos="4580"/>
+        <w:tab w:val="left" w:pos="5496"/>
+        <w:tab w:val="left" w:pos="6412"/>
+        <w:tab w:val="left" w:pos="7328"/>
+        <w:tab w:val="left" w:pos="8244"/>
+        <w:tab w:val="left" w:pos="9160"/>
+        <w:tab w:val="left" w:pos="10076"/>
+        <w:tab w:val="left" w:pos="10992"/>
+        <w:tab w:val="left" w:pos="11908"/>
+        <w:tab w:val="left" w:pos="12824"/>
+        <w:tab w:val="left" w:pos="13740"/>
+        <w:tab w:val="left" w:pos="14656"/>
+      </w:tabs>
+    </w:pPr>
+    <w:rPr>
+      <w:rFonts w:ascii="Courier New" w:hAnsi="Courier New" w:cs="Courier New"/>
+      <w:sz w:val="20"/>
+      <w:lang w:val="nl-BE" w:eastAsia="nl-BE"/>
+    </w:rPr>
+  </w:style>
+  <w:style w:type="character" w:customStyle="1" w:styleId="HTML-voorafopgemaaktChar">
+    <w:name w:val="HTML - vooraf opgemaakt Char"/>
+    <w:basedOn w:val="Standaardalinea-lettertype"/>
+    <w:link w:val="HTML-voorafopgemaakt"/>
+    <w:uiPriority w:val="99"/>
+    <w:semiHidden/>
+    <w:rsid w:val="00AD5C6A"/>
+    <w:rPr>
+      <w:rFonts w:ascii="Courier New" w:eastAsia="Times New Roman" w:hAnsi="Courier New" w:cs="Courier New"/>
+    </w:rPr>
+  </w:style>
 </w:styles>
 </file>
 

</xml_diff>

<commit_message>
Combell Webhosting - Revised CV v22.00 - Minor updates
</commit_message>
<xml_diff>
--- a/assets/doc/abresume_func.docx
+++ b/assets/doc/abresume_func.docx
@@ -87,7 +87,7 @@
             <w:sz w:val="20"/>
             <w:szCs w:val="19"/>
           </w:rPr>
-          <w:t>http://abrconsultancy.hopto.me</w:t>
+          <w:t>www.abrconsultancy.be</w:t>
         </w:r>
       </w:hyperlink>
       <w:r>
@@ -164,6 +164,15 @@
           <w:sz w:val="20"/>
           <w:szCs w:val="18"/>
         </w:rPr>
+        <w:t xml:space="preserve">Programme and </w:t>
+      </w:r>
+      <w:r>
+        <w:rPr>
+          <w:rFonts w:ascii="Arial" w:hAnsi="Arial" w:cs="Arial"/>
+          <w:b/>
+          <w:sz w:val="20"/>
+          <w:szCs w:val="18"/>
+        </w:rPr>
         <w:t xml:space="preserve">Project Manager </w:t>
       </w:r>
       <w:r>
@@ -263,14 +272,14 @@
           <w:rFonts w:ascii="Arial" w:hAnsi="Arial" w:cs="Arial"/>
           <w:sz w:val="20"/>
         </w:rPr>
-        <w:t>with more than 1</w:t>
-      </w:r>
-      <w:r>
-        <w:rPr>
-          <w:rFonts w:ascii="Arial" w:hAnsi="Arial" w:cs="Arial"/>
-          <w:sz w:val="20"/>
-        </w:rPr>
-        <w:t>5</w:t>
+        <w:t xml:space="preserve">with more than </w:t>
+      </w:r>
+      <w:r>
+        <w:rPr>
+          <w:rFonts w:ascii="Arial" w:hAnsi="Arial" w:cs="Arial"/>
+          <w:sz w:val="20"/>
+        </w:rPr>
+        <w:t>20</w:t>
       </w:r>
       <w:r>
         <w:rPr>
@@ -326,7 +335,7 @@
           <w:rFonts w:ascii="Arial" w:hAnsi="Arial" w:cs="Arial"/>
           <w:sz w:val="20"/>
         </w:rPr>
-        <w:t>/</w:t>
+        <w:t>and</w:t>
       </w:r>
       <w:r>
         <w:rPr>
@@ -438,7 +447,7 @@
           <w:rFonts w:ascii="Arial" w:hAnsi="Arial" w:cs="Arial"/>
           <w:sz w:val="20"/>
         </w:rPr>
-        <w:t xml:space="preserve">, </w:t>
+        <w:t xml:space="preserve"> and </w:t>
       </w:r>
       <w:r>
         <w:rPr>
@@ -628,7 +637,23 @@
                 <w:sz w:val="20"/>
                 <w:szCs w:val="19"/>
               </w:rPr>
-              <w:t>IT Pro</w:t>
+              <w:t>I</w:t>
+            </w:r>
+            <w:r>
+              <w:rPr>
+                <w:rFonts w:ascii="Arial" w:hAnsi="Arial" w:cs="Arial"/>
+                <w:sz w:val="20"/>
+                <w:szCs w:val="19"/>
+              </w:rPr>
+              <w:t>C</w:t>
+            </w:r>
+            <w:r>
+              <w:rPr>
+                <w:rFonts w:ascii="Arial" w:hAnsi="Arial" w:cs="Arial"/>
+                <w:sz w:val="20"/>
+                <w:szCs w:val="19"/>
+              </w:rPr>
+              <w:t>T Pro</w:t>
             </w:r>
             <w:r>
               <w:rPr>
@@ -2182,7 +2207,7 @@
           <w:sz w:val="20"/>
           <w:szCs w:val="19"/>
         </w:rPr>
-        <w:t>PROJECT MANAGER</w:t>
+        <w:t xml:space="preserve">PROGRAMME MANAGER / </w:t>
       </w:r>
       <w:r>
         <w:rPr>
@@ -2192,7 +2217,7 @@
           <w:sz w:val="20"/>
           <w:szCs w:val="19"/>
         </w:rPr>
-        <w:t xml:space="preserve"> / </w:t>
+        <w:t>PROJECT MANAGER</w:t>
       </w:r>
       <w:r>
         <w:rPr>
@@ -2202,7 +2227,7 @@
           <w:sz w:val="20"/>
           <w:szCs w:val="19"/>
         </w:rPr>
-        <w:t>CSM / CSPO</w:t>
+        <w:t xml:space="preserve"> / </w:t>
       </w:r>
       <w:r>
         <w:rPr>
@@ -2212,7 +2237,7 @@
           <w:sz w:val="20"/>
           <w:szCs w:val="19"/>
         </w:rPr>
-        <w:t xml:space="preserve"> </w:t>
+        <w:t xml:space="preserve">SCRUM MASTER </w:t>
       </w:r>
       <w:r>
         <w:rPr>
@@ -2222,7 +2247,7 @@
           <w:sz w:val="20"/>
           <w:szCs w:val="19"/>
         </w:rPr>
-        <w:t xml:space="preserve">/ </w:t>
+        <w:t>/ P</w:t>
       </w:r>
       <w:r>
         <w:rPr>
@@ -2232,7 +2257,7 @@
           <w:sz w:val="20"/>
           <w:szCs w:val="19"/>
         </w:rPr>
-        <w:t>PROGRAM</w:t>
+        <w:t>RODUCT OWNER</w:t>
       </w:r>
       <w:r>
         <w:rPr>
@@ -2242,7 +2267,7 @@
           <w:sz w:val="20"/>
           <w:szCs w:val="19"/>
         </w:rPr>
-        <w:t>ME</w:t>
+        <w:t xml:space="preserve"> </w:t>
       </w:r>
       <w:r>
         <w:rPr>
@@ -2252,7 +2277,7 @@
           <w:sz w:val="20"/>
           <w:szCs w:val="19"/>
         </w:rPr>
-        <w:t xml:space="preserve"> MANAGER / PMO</w:t>
+        <w:t>/ PMO</w:t>
       </w:r>
     </w:p>
     <w:p>
@@ -3277,7 +3302,14 @@
           <w:rFonts w:ascii="Arial" w:hAnsi="Arial" w:cs="Arial"/>
           <w:sz w:val="20"/>
         </w:rPr>
-        <w:t>0+</w:t>
+        <w:t>3</w:t>
+      </w:r>
+      <w:r>
+        <w:rPr>
+          <w:rFonts w:ascii="Arial" w:hAnsi="Arial" w:cs="Arial"/>
+          <w:sz w:val="20"/>
+        </w:rPr>
+        <w:t>+</w:t>
       </w:r>
       <w:r>
         <w:rPr>
@@ -3407,7 +3439,21 @@
           <w:rFonts w:ascii="Arial" w:hAnsi="Arial" w:cs="Arial"/>
           <w:sz w:val="20"/>
         </w:rPr>
-        <w:t>environment (Ericsson components BSCS / BCS / CVAS, Epiphany...) on the BASE</w:t>
+        <w:t xml:space="preserve">environment (Ericsson components BSCS / BCS / CVAS, Epiphany...) on the </w:t>
+      </w:r>
+      <w:r>
+        <w:rPr>
+          <w:rFonts w:ascii="Arial" w:hAnsi="Arial" w:cs="Arial"/>
+          <w:sz w:val="20"/>
+        </w:rPr>
+        <w:t xml:space="preserve">remaining </w:t>
+      </w:r>
+      <w:r>
+        <w:rPr>
+          <w:rFonts w:ascii="Arial" w:hAnsi="Arial" w:cs="Arial"/>
+          <w:sz w:val="20"/>
+        </w:rPr>
+        <w:t>BASE</w:t>
       </w:r>
       <w:r>
         <w:rPr>
@@ -3542,7 +3588,21 @@
           <w:rFonts w:ascii="Arial" w:hAnsi="Arial" w:cs="Arial"/>
           <w:sz w:val="20"/>
         </w:rPr>
-        <w:t>ealizing synergies for about 60 (mostly) BASE legacy</w:t>
+        <w:t xml:space="preserve">ealizing synergies for about </w:t>
+      </w:r>
+      <w:r>
+        <w:rPr>
+          <w:rFonts w:ascii="Arial" w:hAnsi="Arial" w:cs="Arial"/>
+          <w:sz w:val="20"/>
+        </w:rPr>
+        <w:t>7</w:t>
+      </w:r>
+      <w:r>
+        <w:rPr>
+          <w:rFonts w:ascii="Arial" w:hAnsi="Arial" w:cs="Arial"/>
+          <w:sz w:val="20"/>
+        </w:rPr>
+        <w:t>0 (mostly) BASE legacy</w:t>
       </w:r>
       <w:r>
         <w:rPr>
@@ -3584,7 +3644,56 @@
           <w:rFonts w:ascii="Arial" w:hAnsi="Arial" w:cs="Arial"/>
           <w:sz w:val="20"/>
         </w:rPr>
-        <w:t>Telenet / BASE IT stack (‘Origin’). This programme aimed to save 15 mio€ in TCO</w:t>
+        <w:t xml:space="preserve">Telenet / BASE IT stack (‘Origin’). This programme </w:t>
+      </w:r>
+      <w:r>
+        <w:rPr>
+          <w:rFonts w:ascii="Arial" w:hAnsi="Arial" w:cs="Arial"/>
+          <w:sz w:val="20"/>
+        </w:rPr>
+        <w:t xml:space="preserve">realized </w:t>
+      </w:r>
+      <w:r>
+        <w:rPr>
+          <w:rFonts w:ascii="Arial" w:hAnsi="Arial" w:cs="Arial"/>
+          <w:sz w:val="20"/>
+        </w:rPr>
+        <w:t>1</w:t>
+      </w:r>
+      <w:r>
+        <w:rPr>
+          <w:rFonts w:ascii="Arial" w:hAnsi="Arial" w:cs="Arial"/>
+          <w:sz w:val="20"/>
+        </w:rPr>
+        <w:t>2</w:t>
+      </w:r>
+      <w:r>
+        <w:rPr>
+          <w:rFonts w:ascii="Arial" w:hAnsi="Arial" w:cs="Arial"/>
+          <w:sz w:val="20"/>
+        </w:rPr>
+        <w:t xml:space="preserve"> mio€ </w:t>
+      </w:r>
+      <w:r>
+        <w:rPr>
+          <w:rFonts w:ascii="Arial" w:hAnsi="Arial" w:cs="Arial"/>
+          <w:sz w:val="20"/>
+        </w:rPr>
+        <w:t>savin</w:t>
+      </w:r>
+      <w:r>
+        <w:rPr>
+          <w:rFonts w:ascii="Arial" w:hAnsi="Arial" w:cs="Arial"/>
+          <w:sz w:val="20"/>
+        </w:rPr>
+        <w:t xml:space="preserve">gs </w:t>
+      </w:r>
+      <w:r>
+        <w:rPr>
+          <w:rFonts w:ascii="Arial" w:hAnsi="Arial" w:cs="Arial"/>
+          <w:sz w:val="20"/>
+        </w:rPr>
+        <w:t>in TCO</w:t>
       </w:r>
       <w:r>
         <w:rPr>
@@ -3642,6 +3751,27 @@
           <w:rFonts w:ascii="Arial" w:hAnsi="Arial" w:cs="Arial"/>
           <w:sz w:val="20"/>
         </w:rPr>
+        <w:t>Telenet – introduc</w:t>
+      </w:r>
+      <w:r>
+        <w:rPr>
+          <w:rFonts w:ascii="Arial" w:hAnsi="Arial" w:cs="Arial"/>
+          <w:sz w:val="20"/>
+        </w:rPr>
+        <w:t xml:space="preserve">tion of </w:t>
+      </w:r>
+      <w:r>
+        <w:rPr>
+          <w:rFonts w:ascii="Arial" w:hAnsi="Arial" w:cs="Arial"/>
+          <w:sz w:val="20"/>
+        </w:rPr>
+        <w:t xml:space="preserve">new EECC regulatory requirements for Card Stop and Number Portability, </w:t>
+      </w:r>
+      <w:r>
+        <w:rPr>
+          <w:rFonts w:ascii="Arial" w:hAnsi="Arial" w:cs="Arial"/>
+          <w:sz w:val="20"/>
+        </w:rPr>
         <w:t>Telenet</w:t>
       </w:r>
       <w:r>
@@ -3656,14 +3786,15 @@
           <w:rFonts w:ascii="Arial" w:hAnsi="Arial" w:cs="Arial"/>
           <w:sz w:val="20"/>
         </w:rPr>
-        <w:t>i</w:t>
-      </w:r>
-      <w:r>
-        <w:rPr>
-          <w:rFonts w:ascii="Arial" w:hAnsi="Arial" w:cs="Arial"/>
-          <w:sz w:val="20"/>
-        </w:rPr>
-        <w:t xml:space="preserve">ntroduction a Test Data Management (‘TDM’) system for </w:t>
+        <w:t xml:space="preserve">introduction a Test Data </w:t>
+      </w:r>
+      <w:r>
+        <w:rPr>
+          <w:rFonts w:ascii="Arial" w:hAnsi="Arial" w:cs="Arial"/>
+          <w:sz w:val="20"/>
+        </w:rPr>
+        <w:lastRenderedPageBreak/>
+        <w:t xml:space="preserve">Management (‘TDM’) system for </w:t>
       </w:r>
       <w:r>
         <w:rPr>
@@ -3698,15 +3829,14 @@
           <w:rFonts w:ascii="Arial" w:hAnsi="Arial" w:cs="Arial"/>
           <w:sz w:val="20"/>
         </w:rPr>
-        <w:t xml:space="preserve">Econocom – Introduction of EconoCloud </w:t>
-      </w:r>
-      <w:r>
-        <w:rPr>
-          <w:rFonts w:ascii="Arial" w:hAnsi="Arial" w:cs="Arial"/>
-          <w:sz w:val="20"/>
-        </w:rPr>
-        <w:lastRenderedPageBreak/>
-        <w:t xml:space="preserve">platform using Nutanix </w:t>
+        <w:t xml:space="preserve">, </w:t>
+      </w:r>
+      <w:r>
+        <w:rPr>
+          <w:rFonts w:ascii="Arial" w:hAnsi="Arial" w:cs="Arial"/>
+          <w:sz w:val="20"/>
+        </w:rPr>
+        <w:t xml:space="preserve">Econocom – Introduction of EconoCloud platform using Nutanix </w:t>
       </w:r>
       <w:r>
         <w:rPr>
@@ -4061,7 +4191,21 @@
           <w:rFonts w:ascii="Arial" w:hAnsi="Arial" w:cs="Arial"/>
           <w:sz w:val="20"/>
         </w:rPr>
-        <w:t>Supervised a team of 3 – 5 (internal and external) Project Managers who were engaged in various large new and ongoing IT infrastructure projects for national and international customers</w:t>
+        <w:t>Supervised a team of 3 – 5 (internal and external) Project Managers who were engaged in various large new and ongoing I</w:t>
+      </w:r>
+      <w:r>
+        <w:rPr>
+          <w:rFonts w:ascii="Arial" w:hAnsi="Arial" w:cs="Arial"/>
+          <w:sz w:val="20"/>
+        </w:rPr>
+        <w:t>C</w:t>
+      </w:r>
+      <w:r>
+        <w:rPr>
+          <w:rFonts w:ascii="Arial" w:hAnsi="Arial" w:cs="Arial"/>
+          <w:sz w:val="20"/>
+        </w:rPr>
+        <w:t>T infrastructure projects for national and international customers</w:t>
       </w:r>
     </w:p>
     <w:p>
@@ -4494,7 +4638,17 @@
           <w:sz w:val="20"/>
           <w:szCs w:val="19"/>
         </w:rPr>
-        <w:t>BUSINESS DEVELOPMENT MANAGER / ENGAGEMENT MANAGER</w:t>
+        <w:t>BUSINESS DEVELOPMENT</w:t>
+      </w:r>
+      <w:r>
+        <w:rPr>
+          <w:rFonts w:ascii="Arial" w:hAnsi="Arial" w:cs="Arial"/>
+          <w:b/>
+          <w:i/>
+          <w:sz w:val="20"/>
+          <w:szCs w:val="19"/>
+        </w:rPr>
+        <w:t xml:space="preserve"> MANAGER / ENGAGEMENT MANAGER</w:t>
       </w:r>
     </w:p>
     <w:p>
@@ -4662,6 +4816,7 @@
           <w:rFonts w:ascii="Arial" w:hAnsi="Arial" w:cs="Arial"/>
           <w:sz w:val="20"/>
         </w:rPr>
+        <w:lastRenderedPageBreak/>
         <w:t>Served within NetApp Global EM</w:t>
       </w:r>
       <w:r>
@@ -4714,7 +4869,6 @@
           <w:rFonts w:ascii="Arial" w:hAnsi="Arial" w:cs="Arial"/>
           <w:sz w:val="20"/>
         </w:rPr>
-        <w:lastRenderedPageBreak/>
         <w:t>Major clients included KPN Getronics, KBC Bank, Belgacom, TomTom, Mobistar, De Post, UZ Gent, FeDict, European institutions, and UCB</w:t>
       </w:r>
     </w:p>
@@ -4978,7 +5132,23 @@
                 <w:sz w:val="20"/>
                 <w:szCs w:val="19"/>
               </w:rPr>
-              <w:t>ster, Id: 000741796, Expires: 06</w:t>
+              <w:t>ster, Id: 000741796, Expire</w:t>
+            </w:r>
+            <w:r>
+              <w:rPr>
+                <w:rFonts w:ascii="Arial" w:hAnsi="Arial" w:cs="Arial"/>
+                <w:sz w:val="20"/>
+                <w:szCs w:val="19"/>
+              </w:rPr>
+              <w:t>d</w:t>
+            </w:r>
+            <w:r>
+              <w:rPr>
+                <w:rFonts w:ascii="Arial" w:hAnsi="Arial" w:cs="Arial"/>
+                <w:sz w:val="20"/>
+                <w:szCs w:val="19"/>
+              </w:rPr>
+              <w:t>: 06</w:t>
             </w:r>
             <w:r>
               <w:rPr>
@@ -5124,7 +5294,23 @@
                 <w:sz w:val="20"/>
                 <w:szCs w:val="19"/>
               </w:rPr>
-              <w:t xml:space="preserve">, Expires: </w:t>
+              <w:t>, Expire</w:t>
+            </w:r>
+            <w:r>
+              <w:rPr>
+                <w:rFonts w:ascii="Arial" w:hAnsi="Arial" w:cs="Arial"/>
+                <w:sz w:val="20"/>
+                <w:szCs w:val="19"/>
+              </w:rPr>
+              <w:t>d</w:t>
+            </w:r>
+            <w:r>
+              <w:rPr>
+                <w:rFonts w:ascii="Arial" w:hAnsi="Arial" w:cs="Arial"/>
+                <w:sz w:val="20"/>
+                <w:szCs w:val="19"/>
+              </w:rPr>
+              <w:t xml:space="preserve">: </w:t>
             </w:r>
             <w:r>
               <w:rPr>
@@ -6133,10 +6319,20 @@
       <w:r>
         <w:rPr>
           <w:rFonts w:ascii="Arial" w:hAnsi="Arial" w:cs="Arial"/>
+          <w:b/>
           <w:sz w:val="20"/>
           <w:szCs w:val="19"/>
           <w:lang w:eastAsia="en-GB"/>
         </w:rPr>
+        <w:t xml:space="preserve"> / Teams</w:t>
+      </w:r>
+      <w:r>
+        <w:rPr>
+          <w:rFonts w:ascii="Arial" w:hAnsi="Arial" w:cs="Arial"/>
+          <w:sz w:val="20"/>
+          <w:szCs w:val="19"/>
+          <w:lang w:eastAsia="en-GB"/>
+        </w:rPr>
         <w:t xml:space="preserve">, </w:t>
       </w:r>
       <w:r>
@@ -6161,21 +6357,6 @@
           <w:sz w:val="20"/>
         </w:rPr>
         <w:t>Confluence</w:t>
-      </w:r>
-      <w:r>
-        <w:rPr>
-          <w:rFonts w:ascii="Arial" w:hAnsi="Arial" w:cs="Arial"/>
-          <w:sz w:val="20"/>
-        </w:rPr>
-        <w:t xml:space="preserve">, </w:t>
-      </w:r>
-      <w:r>
-        <w:rPr>
-          <w:rFonts w:ascii="Arial" w:hAnsi="Arial" w:cs="Arial"/>
-          <w:b/>
-          <w:sz w:val="20"/>
-        </w:rPr>
-        <w:t>HP Application Lifecycle Management</w:t>
       </w:r>
       <w:r>
         <w:rPr>
@@ -6531,7 +6712,7 @@
         <w:sz w:val="12"/>
         <w:lang w:val="nl-BE"/>
       </w:rPr>
-      <w:t>1</w:t>
+      <w:t>2</w:t>
     </w:r>
     <w:r>
       <w:rPr>
@@ -6658,6 +6839,149 @@
 
 <file path=word/footer2.xml><?xml version="1.0" encoding="utf-8"?>
 <w:ftr xmlns:wpc="http://schemas.microsoft.com/office/word/2010/wordprocessingCanvas" xmlns:cx="http://schemas.microsoft.com/office/drawing/2014/chartex" xmlns:cx1="http://schemas.microsoft.com/office/drawing/2015/9/8/chartex" xmlns:cx2="http://schemas.microsoft.com/office/drawing/2015/10/21/chartex" xmlns:cx3="http://schemas.microsoft.com/office/drawing/2016/5/9/chartex" xmlns:cx4="http://schemas.microsoft.com/office/drawing/2016/5/10/chartex" xmlns:cx5="http://schemas.microsoft.com/office/drawing/2016/5/11/chartex" xmlns:cx6="http://schemas.microsoft.com/office/drawing/2016/5/12/chartex" xmlns:cx7="http://schemas.microsoft.com/office/drawing/2016/5/13/chartex" xmlns:cx8="http://schemas.microsoft.com/office/drawing/2016/5/14/chartex" xmlns:mc="http://schemas.openxmlformats.org/markup-compatibility/2006" xmlns:aink="http://schemas.microsoft.com/office/drawing/2016/ink" xmlns:am3d="http://schemas.microsoft.com/office/drawing/2017/model3d" xmlns:o="urn:schemas-microsoft-com:office:office" xmlns:r="http://schemas.openxmlformats.org/officeDocument/2006/relationships" xmlns:m="http://schemas.openxmlformats.org/officeDocument/2006/math" xmlns:v="urn:schemas-microsoft-com:vml" xmlns:wp14="http://schemas.microsoft.com/office/word/2010/wordprocessingDrawing" xmlns:wp="http://schemas.openxmlformats.org/drawingml/2006/wordprocessingDrawing" xmlns:w10="urn:schemas-microsoft-com:office:word" xmlns:w="http://schemas.openxmlformats.org/wordprocessingml/2006/main" xmlns:w14="http://schemas.microsoft.com/office/word/2010/wordml" xmlns:w15="http://schemas.microsoft.com/office/word/2012/wordml" xmlns:w16cex="http://schemas.microsoft.com/office/word/2018/wordml/cex" xmlns:w16cid="http://schemas.microsoft.com/office/word/2016/wordml/cid" xmlns:w16="http://schemas.microsoft.com/office/word/2018/wordml" xmlns:w16sdtdh="http://schemas.microsoft.com/office/word/2020/wordml/sdtdatahash" xmlns:w16se="http://schemas.microsoft.com/office/word/2015/wordml/symex" xmlns:wpg="http://schemas.microsoft.com/office/word/2010/wordprocessingGroup" xmlns:wpi="http://schemas.microsoft.com/office/word/2010/wordprocessingInk" xmlns:wne="http://schemas.microsoft.com/office/word/2006/wordml" xmlns:wps="http://schemas.microsoft.com/office/word/2010/wordprocessingShape" mc:Ignorable="w14 w15 w16se w16cid w16 w16cex w16sdtdh wp14">
+  <w:p>
+    <w:pPr>
+      <w:pStyle w:val="Voettekst"/>
+      <w:tabs>
+        <w:tab w:val="clear" w:pos="4680"/>
+        <w:tab w:val="clear" w:pos="9360"/>
+        <w:tab w:val="center" w:pos="5387"/>
+        <w:tab w:val="right" w:pos="10490"/>
+      </w:tabs>
+      <w:rPr>
+        <w:rFonts w:ascii="Arial" w:hAnsi="Arial" w:cs="Arial"/>
+        <w:sz w:val="12"/>
+        <w:lang w:val="nl-BE"/>
+      </w:rPr>
+    </w:pPr>
+    <w:r>
+      <w:rPr>
+        <w:rFonts w:ascii="Arial" w:hAnsi="Arial" w:cs="Arial"/>
+        <w:sz w:val="12"/>
+        <w:lang w:val="nl-BE"/>
+      </w:rPr>
+      <w:t>AXEL BREENS Resume</w:t>
+    </w:r>
+    <w:r>
+      <w:rPr>
+        <w:rFonts w:ascii="Arial" w:hAnsi="Arial" w:cs="Arial"/>
+        <w:sz w:val="12"/>
+        <w:lang w:val="nl-BE"/>
+      </w:rPr>
+      <w:t xml:space="preserve"> (f)</w:t>
+    </w:r>
+    <w:r>
+      <w:rPr>
+        <w:rFonts w:ascii="Arial" w:hAnsi="Arial" w:cs="Arial"/>
+        <w:sz w:val="12"/>
+        <w:lang w:val="nl-BE"/>
+      </w:rPr>
+      <w:tab/>
+      <w:t>Version 22.00</w:t>
+    </w:r>
+    <w:r>
+      <w:rPr>
+        <w:rFonts w:ascii="Arial" w:hAnsi="Arial" w:cs="Arial"/>
+        <w:sz w:val="12"/>
+        <w:lang w:val="nl-BE"/>
+      </w:rPr>
+      <w:tab/>
+    </w:r>
+    <w:r>
+      <w:rPr>
+        <w:rFonts w:ascii="Arial" w:hAnsi="Arial" w:cs="Arial"/>
+        <w:sz w:val="12"/>
+        <w:lang w:val="nl-BE"/>
+      </w:rPr>
+      <w:t xml:space="preserve">Page </w:t>
+    </w:r>
+    <w:r>
+      <w:rPr>
+        <w:rFonts w:ascii="Arial" w:hAnsi="Arial" w:cs="Arial"/>
+        <w:sz w:val="12"/>
+        <w:lang w:val="nl-BE"/>
+      </w:rPr>
+      <w:fldChar w:fldCharType="begin"/>
+    </w:r>
+    <w:r>
+      <w:rPr>
+        <w:rFonts w:ascii="Arial" w:hAnsi="Arial" w:cs="Arial"/>
+        <w:sz w:val="12"/>
+        <w:lang w:val="nl-BE"/>
+      </w:rPr>
+      <w:instrText xml:space="preserve"> PAGE   \* MERGEFORMAT </w:instrText>
+    </w:r>
+    <w:r>
+      <w:rPr>
+        <w:rFonts w:ascii="Arial" w:hAnsi="Arial" w:cs="Arial"/>
+        <w:sz w:val="12"/>
+        <w:lang w:val="nl-BE"/>
+      </w:rPr>
+      <w:fldChar w:fldCharType="separate"/>
+    </w:r>
+    <w:r>
+      <w:rPr>
+        <w:rFonts w:ascii="Arial" w:hAnsi="Arial" w:cs="Arial"/>
+        <w:sz w:val="12"/>
+      </w:rPr>
+      <w:t>2</w:t>
+    </w:r>
+    <w:r>
+      <w:rPr>
+        <w:rFonts w:ascii="Arial" w:hAnsi="Arial" w:cs="Arial"/>
+        <w:sz w:val="12"/>
+        <w:lang w:val="nl-BE"/>
+      </w:rPr>
+      <w:fldChar w:fldCharType="end"/>
+    </w:r>
+    <w:r>
+      <w:rPr>
+        <w:rFonts w:ascii="Arial" w:hAnsi="Arial" w:cs="Arial"/>
+        <w:sz w:val="12"/>
+        <w:lang w:val="nl-BE"/>
+      </w:rPr>
+      <w:t>/</w:t>
+    </w:r>
+    <w:r>
+      <w:rPr>
+        <w:rFonts w:ascii="Arial" w:hAnsi="Arial" w:cs="Arial"/>
+        <w:sz w:val="12"/>
+        <w:lang w:val="nl-BE"/>
+      </w:rPr>
+      <w:fldChar w:fldCharType="begin"/>
+    </w:r>
+    <w:r>
+      <w:rPr>
+        <w:rFonts w:ascii="Arial" w:hAnsi="Arial" w:cs="Arial"/>
+        <w:sz w:val="12"/>
+        <w:lang w:val="nl-BE"/>
+      </w:rPr>
+      <w:instrText xml:space="preserve"> NUMPAGES   \* MERGEFORMAT </w:instrText>
+    </w:r>
+    <w:r>
+      <w:rPr>
+        <w:rFonts w:ascii="Arial" w:hAnsi="Arial" w:cs="Arial"/>
+        <w:sz w:val="12"/>
+        <w:lang w:val="nl-BE"/>
+      </w:rPr>
+      <w:fldChar w:fldCharType="separate"/>
+    </w:r>
+    <w:r>
+      <w:rPr>
+        <w:rFonts w:ascii="Arial" w:hAnsi="Arial" w:cs="Arial"/>
+        <w:sz w:val="12"/>
+      </w:rPr>
+      <w:t>4</w:t>
+    </w:r>
+    <w:r>
+      <w:rPr>
+        <w:rFonts w:ascii="Arial" w:hAnsi="Arial" w:cs="Arial"/>
+        <w:sz w:val="12"/>
+        <w:lang w:val="nl-BE"/>
+      </w:rPr>
+      <w:fldChar w:fldCharType="end"/>
+    </w:r>
+  </w:p>
   <w:p>
     <w:pPr>
       <w:pStyle w:val="Voettekst"/>
@@ -8569,6 +8893,18 @@
       <w:rFonts w:ascii="Courier New" w:eastAsia="Times New Roman" w:hAnsi="Courier New" w:cs="Courier New"/>
     </w:rPr>
   </w:style>
+  <w:style w:type="character" w:styleId="Onopgelostemelding">
+    <w:name w:val="Unresolved Mention"/>
+    <w:basedOn w:val="Standaardalinea-lettertype"/>
+    <w:uiPriority w:val="99"/>
+    <w:semiHidden/>
+    <w:unhideWhenUsed/>
+    <w:rsid w:val="00BA480D"/>
+    <w:rPr>
+      <w:color w:val="605E5C"/>
+      <w:shd w:val="clear" w:color="auto" w:fill="E1DFDD"/>
+    </w:rPr>
+  </w:style>
 </w:styles>
 </file>
 

</xml_diff>

<commit_message>
CV updated to v23.00
CV updated to v23.00.
</commit_message>
<xml_diff>
--- a/assets/doc/abresume_func.docx
+++ b/assets/doc/abresume_func.docx
@@ -1,6 +1,6 @@
 
 <file path=word/document.xml><?xml version="1.0" encoding="utf-8"?>
-<w:document xmlns:wpc="http://schemas.microsoft.com/office/word/2010/wordprocessingCanvas" xmlns:cx="http://schemas.microsoft.com/office/drawing/2014/chartex" xmlns:cx1="http://schemas.microsoft.com/office/drawing/2015/9/8/chartex" xmlns:cx2="http://schemas.microsoft.com/office/drawing/2015/10/21/chartex" xmlns:cx3="http://schemas.microsoft.com/office/drawing/2016/5/9/chartex" xmlns:cx4="http://schemas.microsoft.com/office/drawing/2016/5/10/chartex" xmlns:cx5="http://schemas.microsoft.com/office/drawing/2016/5/11/chartex" xmlns:cx6="http://schemas.microsoft.com/office/drawing/2016/5/12/chartex" xmlns:cx7="http://schemas.microsoft.com/office/drawing/2016/5/13/chartex" xmlns:cx8="http://schemas.microsoft.com/office/drawing/2016/5/14/chartex" xmlns:mc="http://schemas.openxmlformats.org/markup-compatibility/2006" xmlns:aink="http://schemas.microsoft.com/office/drawing/2016/ink" xmlns:am3d="http://schemas.microsoft.com/office/drawing/2017/model3d" xmlns:o="urn:schemas-microsoft-com:office:office" xmlns:r="http://schemas.openxmlformats.org/officeDocument/2006/relationships" xmlns:m="http://schemas.openxmlformats.org/officeDocument/2006/math" xmlns:v="urn:schemas-microsoft-com:vml" xmlns:wp14="http://schemas.microsoft.com/office/word/2010/wordprocessingDrawing" xmlns:wp="http://schemas.openxmlformats.org/drawingml/2006/wordprocessingDrawing" xmlns:w10="urn:schemas-microsoft-com:office:word" xmlns:w="http://schemas.openxmlformats.org/wordprocessingml/2006/main" xmlns:w14="http://schemas.microsoft.com/office/word/2010/wordml" xmlns:w15="http://schemas.microsoft.com/office/word/2012/wordml" xmlns:w16cex="http://schemas.microsoft.com/office/word/2018/wordml/cex" xmlns:w16cid="http://schemas.microsoft.com/office/word/2016/wordml/cid" xmlns:w16="http://schemas.microsoft.com/office/word/2018/wordml" xmlns:w16sdtdh="http://schemas.microsoft.com/office/word/2020/wordml/sdtdatahash" xmlns:w16se="http://schemas.microsoft.com/office/word/2015/wordml/symex" xmlns:wpg="http://schemas.microsoft.com/office/word/2010/wordprocessingGroup" xmlns:wpi="http://schemas.microsoft.com/office/word/2010/wordprocessingInk" xmlns:wne="http://schemas.microsoft.com/office/word/2006/wordml" xmlns:wps="http://schemas.microsoft.com/office/word/2010/wordprocessingShape" mc:Ignorable="w14 w15 w16se w16cid w16 w16cex w16sdtdh wp14">
+<w:document xmlns:wpc="http://schemas.microsoft.com/office/word/2010/wordprocessingCanvas" xmlns:cx="http://schemas.microsoft.com/office/drawing/2014/chartex" xmlns:cx1="http://schemas.microsoft.com/office/drawing/2015/9/8/chartex" xmlns:cx2="http://schemas.microsoft.com/office/drawing/2015/10/21/chartex" xmlns:cx3="http://schemas.microsoft.com/office/drawing/2016/5/9/chartex" xmlns:cx4="http://schemas.microsoft.com/office/drawing/2016/5/10/chartex" xmlns:cx5="http://schemas.microsoft.com/office/drawing/2016/5/11/chartex" xmlns:cx6="http://schemas.microsoft.com/office/drawing/2016/5/12/chartex" xmlns:cx7="http://schemas.microsoft.com/office/drawing/2016/5/13/chartex" xmlns:cx8="http://schemas.microsoft.com/office/drawing/2016/5/14/chartex" xmlns:mc="http://schemas.openxmlformats.org/markup-compatibility/2006" xmlns:aink="http://schemas.microsoft.com/office/drawing/2016/ink" xmlns:am3d="http://schemas.microsoft.com/office/drawing/2017/model3d" xmlns:o="urn:schemas-microsoft-com:office:office" xmlns:oel="http://schemas.microsoft.com/office/2019/extlst" xmlns:r="http://schemas.openxmlformats.org/officeDocument/2006/relationships" xmlns:m="http://schemas.openxmlformats.org/officeDocument/2006/math" xmlns:v="urn:schemas-microsoft-com:vml" xmlns:wp14="http://schemas.microsoft.com/office/word/2010/wordprocessingDrawing" xmlns:wp="http://schemas.openxmlformats.org/drawingml/2006/wordprocessingDrawing" xmlns:w10="urn:schemas-microsoft-com:office:word" xmlns:w="http://schemas.openxmlformats.org/wordprocessingml/2006/main" xmlns:w14="http://schemas.microsoft.com/office/word/2010/wordml" xmlns:w15="http://schemas.microsoft.com/office/word/2012/wordml" xmlns:w16cex="http://schemas.microsoft.com/office/word/2018/wordml/cex" xmlns:w16cid="http://schemas.microsoft.com/office/word/2016/wordml/cid" xmlns:w16="http://schemas.microsoft.com/office/word/2018/wordml" xmlns:w16sdtdh="http://schemas.microsoft.com/office/word/2020/wordml/sdtdatahash" xmlns:w16se="http://schemas.microsoft.com/office/word/2015/wordml/symex" xmlns:wpg="http://schemas.microsoft.com/office/word/2010/wordprocessingGroup" xmlns:wpi="http://schemas.microsoft.com/office/word/2010/wordprocessingInk" xmlns:wne="http://schemas.microsoft.com/office/word/2006/wordml" xmlns:wps="http://schemas.microsoft.com/office/word/2010/wordprocessingShape" mc:Ignorable="w14 w15 w16se w16cid w16 w16cex w16sdtdh wp14">
   <w:body>
     <w:p>
       <w:pPr>
@@ -419,14 +419,21 @@
           <w:rFonts w:ascii="Arial" w:hAnsi="Arial" w:cs="Arial"/>
           <w:sz w:val="20"/>
         </w:rPr>
-        <w:t xml:space="preserve">. Demonstrated history of collaborating with cross-functional and multinational teams comprised of personnel at all levels and from various skill sets. Proven ability to ensure that operations meet the needs of enterprise clients. Previous background in military leadership and staff training. </w:t>
-      </w:r>
-      <w:r>
-        <w:rPr>
-          <w:rFonts w:ascii="Arial" w:hAnsi="Arial" w:cs="Arial"/>
-          <w:sz w:val="20"/>
-        </w:rPr>
-        <w:t xml:space="preserve">Enthusiastic, motivated, </w:t>
+        <w:t xml:space="preserve">. Demonstrated history of collaborating with cross-functional and multinational teams comprised of personnel at all levels and from various skill sets. Proven ability to ensure that operations meet the needs of enterprise clients. </w:t>
+      </w:r>
+      <w:r>
+        <w:rPr>
+          <w:rFonts w:ascii="Arial" w:hAnsi="Arial" w:cs="Arial"/>
+          <w:sz w:val="20"/>
+        </w:rPr>
+        <w:t>Enthusiastic, motivated</w:t>
+      </w:r>
+      <w:r>
+        <w:rPr>
+          <w:rFonts w:ascii="Arial" w:hAnsi="Arial" w:cs="Arial"/>
+          <w:sz w:val="20"/>
+        </w:rPr>
+        <w:t xml:space="preserve"> and </w:t>
       </w:r>
       <w:r>
         <w:rPr>
@@ -440,35 +447,7 @@
           <w:rFonts w:ascii="Arial" w:hAnsi="Arial" w:cs="Arial"/>
           <w:sz w:val="20"/>
         </w:rPr>
-        <w:t>eam player</w:t>
-      </w:r>
-      <w:r>
-        <w:rPr>
-          <w:rFonts w:ascii="Arial" w:hAnsi="Arial" w:cs="Arial"/>
-          <w:sz w:val="20"/>
-        </w:rPr>
-        <w:t xml:space="preserve"> and </w:t>
-      </w:r>
-      <w:r>
-        <w:rPr>
-          <w:rFonts w:ascii="Arial" w:hAnsi="Arial" w:cs="Arial"/>
-          <w:sz w:val="20"/>
-        </w:rPr>
-        <w:t>e</w:t>
-      </w:r>
-      <w:r>
-        <w:rPr>
-          <w:rFonts w:ascii="Arial" w:hAnsi="Arial" w:cs="Arial"/>
-          <w:sz w:val="20"/>
-        </w:rPr>
-        <w:t>ntrepreneur</w:t>
-      </w:r>
-      <w:r>
-        <w:rPr>
-          <w:rFonts w:ascii="Arial" w:hAnsi="Arial" w:cs="Arial"/>
-          <w:sz w:val="20"/>
-        </w:rPr>
-        <w:t xml:space="preserve">. </w:t>
+        <w:t xml:space="preserve">eam player. </w:t>
       </w:r>
     </w:p>
     <w:p/>
@@ -2061,6 +2040,57 @@
               <w:t>Platoon Commander, 6e Linie Bn, Hoogboom</w:t>
             </w:r>
           </w:p>
+          <w:p>
+            <w:pPr>
+              <w:rPr>
+                <w:lang w:val="nl-BE" w:eastAsia="en-GB"/>
+              </w:rPr>
+            </w:pPr>
+          </w:p>
+          <w:p>
+            <w:pPr>
+              <w:rPr>
+                <w:lang w:val="nl-BE" w:eastAsia="en-GB"/>
+              </w:rPr>
+            </w:pPr>
+          </w:p>
+          <w:p>
+            <w:pPr>
+              <w:rPr>
+                <w:lang w:val="nl-BE" w:eastAsia="en-GB"/>
+              </w:rPr>
+            </w:pPr>
+          </w:p>
+          <w:p>
+            <w:pPr>
+              <w:rPr>
+                <w:lang w:val="nl-BE" w:eastAsia="en-GB"/>
+              </w:rPr>
+            </w:pPr>
+          </w:p>
+          <w:p>
+            <w:pPr>
+              <w:rPr>
+                <w:lang w:val="nl-BE" w:eastAsia="en-GB"/>
+              </w:rPr>
+            </w:pPr>
+          </w:p>
+          <w:p>
+            <w:pPr>
+              <w:tabs>
+                <w:tab w:val="left" w:pos="2739"/>
+              </w:tabs>
+              <w:rPr>
+                <w:lang w:val="nl-BE" w:eastAsia="en-GB"/>
+              </w:rPr>
+            </w:pPr>
+            <w:r>
+              <w:rPr>
+                <w:lang w:val="nl-BE" w:eastAsia="en-GB"/>
+              </w:rPr>
+              <w:tab/>
+            </w:r>
+          </w:p>
         </w:tc>
         <w:tc>
           <w:tcPr>
@@ -2315,14 +2345,49 @@
           <w:rFonts w:ascii="Arial" w:hAnsi="Arial" w:cs="Arial"/>
           <w:sz w:val="20"/>
         </w:rPr>
-        <w:t xml:space="preserve"> large ne</w:t>
-      </w:r>
-      <w:r>
-        <w:rPr>
-          <w:rFonts w:ascii="Arial" w:hAnsi="Arial" w:cs="Arial"/>
-          <w:sz w:val="20"/>
-        </w:rPr>
-        <w:t xml:space="preserve">w and ongoing IT </w:t>
+        <w:t xml:space="preserve"> </w:t>
+      </w:r>
+      <w:r>
+        <w:rPr>
+          <w:rFonts w:ascii="Arial" w:hAnsi="Arial" w:cs="Arial"/>
+          <w:sz w:val="20"/>
+        </w:rPr>
+        <w:t xml:space="preserve">full lifecycle </w:t>
+      </w:r>
+      <w:r>
+        <w:rPr>
+          <w:rFonts w:ascii="Arial" w:hAnsi="Arial" w:cs="Arial"/>
+          <w:sz w:val="20"/>
+        </w:rPr>
+        <w:t xml:space="preserve">of </w:t>
+      </w:r>
+      <w:r>
+        <w:rPr>
+          <w:rFonts w:ascii="Arial" w:hAnsi="Arial" w:cs="Arial"/>
+          <w:sz w:val="20"/>
+        </w:rPr>
+        <w:t>large ne</w:t>
+      </w:r>
+      <w:r>
+        <w:rPr>
+          <w:rFonts w:ascii="Arial" w:hAnsi="Arial" w:cs="Arial"/>
+          <w:sz w:val="20"/>
+        </w:rPr>
+        <w:t>w and ongoing I</w:t>
+      </w:r>
+      <w:r>
+        <w:rPr>
+          <w:rFonts w:ascii="Arial" w:hAnsi="Arial" w:cs="Arial"/>
+          <w:sz w:val="20"/>
+        </w:rPr>
+        <w:t>C</w:t>
+      </w:r>
+      <w:r>
+        <w:rPr>
+          <w:rFonts w:ascii="Arial" w:hAnsi="Arial" w:cs="Arial"/>
+          <w:sz w:val="20"/>
+        </w:rPr>
+        <w:t xml:space="preserve">T </w:t>
       </w:r>
       <w:r>
         <w:rPr>
@@ -2396,6 +2461,15 @@
           <w:lang w:eastAsia="en-GB"/>
         </w:rPr>
         <w:t>CAPEX</w:t>
+      </w:r>
+      <w:r>
+        <w:rPr>
+          <w:rFonts w:ascii="Arial" w:hAnsi="Arial" w:cs="Arial"/>
+          <w:sz w:val="20"/>
+          <w:szCs w:val="19"/>
+          <w:lang w:eastAsia="en-GB"/>
+        </w:rPr>
+        <w:t xml:space="preserve"> using waterfall and / or agile methodologies</w:t>
       </w:r>
       <w:r>
         <w:rPr>
@@ -2816,7 +2890,21 @@
           <w:rFonts w:ascii="Arial" w:hAnsi="Arial" w:cs="Arial"/>
           <w:sz w:val="20"/>
         </w:rPr>
-        <w:t>, Release management, Operational Readiness and Operations teams</w:t>
+        <w:t>, Release management, Operational Readiness</w:t>
+      </w:r>
+      <w:r>
+        <w:rPr>
+          <w:rFonts w:ascii="Arial" w:hAnsi="Arial" w:cs="Arial"/>
+          <w:sz w:val="20"/>
+        </w:rPr>
+        <w:t xml:space="preserve">, Infrastructure and </w:t>
+      </w:r>
+      <w:r>
+        <w:rPr>
+          <w:rFonts w:ascii="Arial" w:hAnsi="Arial" w:cs="Arial"/>
+          <w:sz w:val="20"/>
+        </w:rPr>
+        <w:t>Operations teams</w:t>
       </w:r>
       <w:r>
         <w:rPr>
@@ -2912,7 +3000,21 @@
           <w:rFonts w:ascii="Arial" w:hAnsi="Arial" w:cs="Arial"/>
           <w:sz w:val="20"/>
         </w:rPr>
-        <w:t>Netcracker 2021 contract – Teamed up with Vendor Management to rework the</w:t>
+        <w:t xml:space="preserve">Network Service Assurance initiative – </w:t>
+      </w:r>
+      <w:r>
+        <w:rPr>
+          <w:rFonts w:ascii="Arial" w:hAnsi="Arial" w:cs="Arial"/>
+          <w:sz w:val="20"/>
+        </w:rPr>
+        <w:t>Improve the customer experience and financials</w:t>
+      </w:r>
+      <w:r>
+        <w:rPr>
+          <w:rFonts w:ascii="Arial" w:hAnsi="Arial" w:cs="Arial"/>
+          <w:sz w:val="20"/>
+        </w:rPr>
+        <w:t xml:space="preserve"> of the maintenance</w:t>
       </w:r>
       <w:r>
         <w:rPr>
@@ -2926,7 +3028,85 @@
           <w:rFonts w:ascii="Arial" w:hAnsi="Arial" w:cs="Arial"/>
           <w:sz w:val="20"/>
         </w:rPr>
-        <w:t>current Netcracker</w:t>
+        <w:t xml:space="preserve">of </w:t>
+      </w:r>
+      <w:r>
+        <w:rPr>
+          <w:rFonts w:ascii="Arial" w:hAnsi="Arial" w:cs="Arial"/>
+          <w:sz w:val="20"/>
+        </w:rPr>
+        <w:t xml:space="preserve">Telenet’s Hybrid Fibre Coax </w:t>
+      </w:r>
+      <w:r>
+        <w:rPr>
+          <w:rFonts w:ascii="Arial" w:hAnsi="Arial" w:cs="Arial"/>
+          <w:sz w:val="20"/>
+        </w:rPr>
+        <w:t xml:space="preserve">and Fibre network </w:t>
+      </w:r>
+      <w:r>
+        <w:rPr>
+          <w:rFonts w:ascii="Arial" w:hAnsi="Arial" w:cs="Arial"/>
+          <w:sz w:val="20"/>
+        </w:rPr>
+        <w:t xml:space="preserve">by introducing new </w:t>
+      </w:r>
+      <w:r>
+        <w:rPr>
+          <w:rFonts w:ascii="Arial" w:hAnsi="Arial" w:cs="Arial"/>
+          <w:sz w:val="20"/>
+        </w:rPr>
+        <w:t>tools based on available operational data</w:t>
+      </w:r>
+      <w:r>
+        <w:rPr>
+          <w:rFonts w:ascii="Arial" w:hAnsi="Arial" w:cs="Arial"/>
+          <w:sz w:val="20"/>
+        </w:rPr>
+        <w:t xml:space="preserve"> (predictive maintenance) and by improving </w:t>
+      </w:r>
+      <w:r>
+        <w:rPr>
+          <w:rFonts w:ascii="Arial" w:hAnsi="Arial" w:cs="Arial"/>
+          <w:sz w:val="20"/>
+        </w:rPr>
+        <w:t xml:space="preserve">the </w:t>
+      </w:r>
+      <w:r>
+        <w:rPr>
+          <w:rFonts w:ascii="Arial" w:hAnsi="Arial" w:cs="Arial"/>
+          <w:sz w:val="20"/>
+        </w:rPr>
+        <w:t xml:space="preserve">way-of-working </w:t>
+      </w:r>
+      <w:r>
+        <w:rPr>
+          <w:rFonts w:ascii="Arial" w:hAnsi="Arial" w:cs="Arial"/>
+          <w:sz w:val="20"/>
+        </w:rPr>
+        <w:t>with</w:t>
+      </w:r>
+      <w:r>
+        <w:rPr>
+          <w:rFonts w:ascii="Arial" w:hAnsi="Arial" w:cs="Arial"/>
+          <w:sz w:val="20"/>
+        </w:rPr>
+        <w:t xml:space="preserve"> 3</w:t>
+      </w:r>
+      <w:r>
+        <w:rPr>
+          <w:rFonts w:ascii="Arial" w:hAnsi="Arial" w:cs="Arial"/>
+          <w:sz w:val="20"/>
+          <w:vertAlign w:val="superscript"/>
+        </w:rPr>
+        <w:t>rd</w:t>
+      </w:r>
+      <w:r>
+        <w:rPr>
+          <w:rFonts w:ascii="Arial" w:hAnsi="Arial" w:cs="Arial"/>
+          <w:sz w:val="20"/>
+        </w:rPr>
+        <w:t xml:space="preserve"> parties (Unit-T).</w:t>
       </w:r>
       <w:r>
         <w:rPr>
@@ -2934,111 +3114,6 @@
           <w:sz w:val="20"/>
         </w:rPr>
         <w:t xml:space="preserve"> </w:t>
-      </w:r>
-      <w:r>
-        <w:rPr>
-          <w:rFonts w:ascii="Arial" w:hAnsi="Arial" w:cs="Arial"/>
-          <w:sz w:val="20"/>
-        </w:rPr>
-        <w:t>contracts into a new 'Agile' contract. Move away from the</w:t>
-      </w:r>
-      <w:r>
-        <w:rPr>
-          <w:rFonts w:ascii="Arial" w:hAnsi="Arial" w:cs="Arial"/>
-          <w:sz w:val="20"/>
-        </w:rPr>
-        <w:t xml:space="preserve"> </w:t>
-      </w:r>
-      <w:r>
-        <w:rPr>
-          <w:rFonts w:ascii="Arial" w:hAnsi="Arial" w:cs="Arial"/>
-          <w:sz w:val="20"/>
-        </w:rPr>
-        <w:t>current Waterfall Way of Working</w:t>
-      </w:r>
-      <w:r>
-        <w:rPr>
-          <w:rFonts w:ascii="Arial" w:hAnsi="Arial" w:cs="Arial"/>
-          <w:sz w:val="20"/>
-        </w:rPr>
-        <w:t xml:space="preserve"> </w:t>
-      </w:r>
-      <w:r>
-        <w:rPr>
-          <w:rFonts w:ascii="Arial" w:hAnsi="Arial" w:cs="Arial"/>
-          <w:sz w:val="20"/>
-        </w:rPr>
-        <w:t>('WoW'), running workshops to understand the</w:t>
-      </w:r>
-      <w:r>
-        <w:rPr>
-          <w:rFonts w:ascii="Arial" w:hAnsi="Arial" w:cs="Arial"/>
-          <w:sz w:val="20"/>
-        </w:rPr>
-        <w:t xml:space="preserve"> </w:t>
-      </w:r>
-      <w:r>
-        <w:rPr>
-          <w:rFonts w:ascii="Arial" w:hAnsi="Arial" w:cs="Arial"/>
-          <w:sz w:val="20"/>
-        </w:rPr>
-        <w:t>requirements of all stakeholders (Architecture /</w:t>
-      </w:r>
-      <w:r>
-        <w:rPr>
-          <w:rFonts w:ascii="Arial" w:hAnsi="Arial" w:cs="Arial"/>
-          <w:sz w:val="20"/>
-        </w:rPr>
-        <w:t xml:space="preserve"> </w:t>
-      </w:r>
-      <w:r>
-        <w:rPr>
-          <w:rFonts w:ascii="Arial" w:hAnsi="Arial" w:cs="Arial"/>
-          <w:sz w:val="20"/>
-        </w:rPr>
-        <w:t>Development / Testing / Release</w:t>
-      </w:r>
-      <w:r>
-        <w:rPr>
-          <w:rFonts w:ascii="Arial" w:hAnsi="Arial" w:cs="Arial"/>
-          <w:sz w:val="20"/>
-        </w:rPr>
-        <w:t xml:space="preserve"> </w:t>
-      </w:r>
-      <w:r>
-        <w:rPr>
-          <w:rFonts w:ascii="Arial" w:hAnsi="Arial" w:cs="Arial"/>
-          <w:sz w:val="20"/>
-        </w:rPr>
-        <w:t>Management / Operational Readiness / Operations), alignment on SLA’s and KPI’s,</w:t>
-      </w:r>
-      <w:r>
-        <w:rPr>
-          <w:rFonts w:ascii="Arial" w:hAnsi="Arial" w:cs="Arial"/>
-          <w:sz w:val="20"/>
-        </w:rPr>
-        <w:t xml:space="preserve"> </w:t>
-      </w:r>
-      <w:r>
-        <w:rPr>
-          <w:rFonts w:ascii="Arial" w:hAnsi="Arial" w:cs="Arial"/>
-          <w:sz w:val="20"/>
-        </w:rPr>
-        <w:t>charges, introduce lessons learned from previous Vendor Management Meetings,</w:t>
-      </w:r>
-      <w:r>
-        <w:rPr>
-          <w:rFonts w:ascii="Arial" w:hAnsi="Arial" w:cs="Arial"/>
-          <w:sz w:val="20"/>
-        </w:rPr>
-        <w:t xml:space="preserve"> </w:t>
-      </w:r>
-      <w:r>
-        <w:rPr>
-          <w:rFonts w:ascii="Arial" w:hAnsi="Arial" w:cs="Arial"/>
-          <w:sz w:val="20"/>
-        </w:rPr>
-        <w:t>introduce a Capacity Based Model.</w:t>
       </w:r>
     </w:p>
     <w:p>
@@ -3061,105 +3136,56 @@
           <w:rFonts w:ascii="Arial" w:hAnsi="Arial" w:cs="Arial"/>
           <w:sz w:val="20"/>
         </w:rPr>
-        <w:t>IC2N programme – Manage all activities needed to make our strategic partners</w:t>
-      </w:r>
-      <w:r>
-        <w:rPr>
-          <w:rFonts w:ascii="Arial" w:hAnsi="Arial" w:cs="Arial"/>
-          <w:sz w:val="20"/>
-        </w:rPr>
-        <w:t xml:space="preserve"> </w:t>
-      </w:r>
-      <w:r>
-        <w:rPr>
-          <w:rFonts w:ascii="Arial" w:hAnsi="Arial" w:cs="Arial"/>
-          <w:sz w:val="20"/>
-        </w:rPr>
-        <w:t>Infosys and</w:t>
-      </w:r>
-      <w:r>
-        <w:rPr>
-          <w:rFonts w:ascii="Arial" w:hAnsi="Arial" w:cs="Arial"/>
-          <w:sz w:val="20"/>
-        </w:rPr>
-        <w:t xml:space="preserve"> </w:t>
-      </w:r>
-      <w:r>
-        <w:rPr>
-          <w:rFonts w:ascii="Arial" w:hAnsi="Arial" w:cs="Arial"/>
-          <w:sz w:val="20"/>
-        </w:rPr>
-        <w:t>Cognizant land in the new Telenet Agile Way of Working moving away</w:t>
-      </w:r>
-      <w:r>
-        <w:rPr>
-          <w:rFonts w:ascii="Arial" w:hAnsi="Arial" w:cs="Arial"/>
-          <w:sz w:val="20"/>
-        </w:rPr>
-        <w:t xml:space="preserve"> </w:t>
-      </w:r>
-      <w:r>
-        <w:rPr>
-          <w:rFonts w:ascii="Arial" w:hAnsi="Arial" w:cs="Arial"/>
-          <w:sz w:val="20"/>
-        </w:rPr>
-        <w:t>from the current 'Waterfall'</w:t>
-      </w:r>
-      <w:r>
-        <w:rPr>
-          <w:rFonts w:ascii="Arial" w:hAnsi="Arial" w:cs="Arial"/>
-          <w:sz w:val="20"/>
-        </w:rPr>
-        <w:t xml:space="preserve"> </w:t>
-      </w:r>
-      <w:r>
-        <w:rPr>
-          <w:rFonts w:ascii="Arial" w:hAnsi="Arial" w:cs="Arial"/>
-          <w:sz w:val="20"/>
-        </w:rPr>
-        <w:t>WoW. This included introduction of trainings,</w:t>
-      </w:r>
-      <w:r>
-        <w:rPr>
-          <w:rFonts w:ascii="Arial" w:hAnsi="Arial" w:cs="Arial"/>
-          <w:sz w:val="20"/>
-        </w:rPr>
-        <w:t xml:space="preserve"> </w:t>
-      </w:r>
-      <w:r>
-        <w:rPr>
-          <w:rFonts w:ascii="Arial" w:hAnsi="Arial" w:cs="Arial"/>
-          <w:sz w:val="20"/>
-        </w:rPr>
-        <w:t>introducing new roles and processes, facilitating</w:t>
-      </w:r>
-      <w:r>
-        <w:rPr>
-          <w:rFonts w:ascii="Arial" w:hAnsi="Arial" w:cs="Arial"/>
-          <w:sz w:val="20"/>
-        </w:rPr>
-        <w:t xml:space="preserve"> </w:t>
-      </w:r>
-      <w:r>
-        <w:rPr>
-          <w:rFonts w:ascii="Arial" w:hAnsi="Arial" w:cs="Arial"/>
-          <w:sz w:val="20"/>
-        </w:rPr>
-        <w:t>multivendor / multi-disciplinary</w:t>
-      </w:r>
-      <w:r>
-        <w:rPr>
-          <w:rFonts w:ascii="Arial" w:hAnsi="Arial" w:cs="Arial"/>
-          <w:sz w:val="20"/>
-        </w:rPr>
-        <w:t xml:space="preserve"> </w:t>
-      </w:r>
-      <w:r>
-        <w:rPr>
-          <w:rFonts w:ascii="Arial" w:hAnsi="Arial" w:cs="Arial"/>
-          <w:sz w:val="20"/>
-        </w:rPr>
-        <w:t>/ T-shaped teams.</w:t>
+        <w:t>Introduction of new Telenet product</w:t>
+      </w:r>
+      <w:r>
+        <w:rPr>
+          <w:rFonts w:ascii="Arial" w:hAnsi="Arial" w:cs="Arial"/>
+          <w:sz w:val="20"/>
+        </w:rPr>
+        <w:t xml:space="preserve"> offerings</w:t>
+      </w:r>
+      <w:r>
+        <w:rPr>
+          <w:rFonts w:ascii="Arial" w:hAnsi="Arial" w:cs="Arial"/>
+          <w:sz w:val="20"/>
+        </w:rPr>
+        <w:t xml:space="preserve"> to the market – In Home Connectivity 2.0 </w:t>
+      </w:r>
+      <w:r>
+        <w:rPr>
+          <w:rFonts w:ascii="Arial" w:hAnsi="Arial" w:cs="Arial"/>
+          <w:sz w:val="20"/>
+        </w:rPr>
+        <w:t xml:space="preserve">(use of Plume pods iso Power Boosters) </w:t>
+      </w:r>
+      <w:r>
+        <w:rPr>
+          <w:rFonts w:ascii="Arial" w:hAnsi="Arial" w:cs="Arial"/>
+          <w:sz w:val="20"/>
+        </w:rPr>
+        <w:t xml:space="preserve">and introduction of </w:t>
+      </w:r>
+      <w:r>
+        <w:rPr>
+          <w:rFonts w:ascii="Arial" w:hAnsi="Arial" w:cs="Arial"/>
+          <w:sz w:val="20"/>
+        </w:rPr>
+        <w:t xml:space="preserve">a </w:t>
+      </w:r>
+      <w:r>
+        <w:rPr>
+          <w:rFonts w:ascii="Arial" w:hAnsi="Arial" w:cs="Arial"/>
+          <w:sz w:val="20"/>
+        </w:rPr>
+        <w:t>new All Internet + DTV prod</w:t>
+      </w:r>
+      <w:r>
+        <w:rPr>
+          <w:rFonts w:ascii="Arial" w:hAnsi="Arial" w:cs="Arial"/>
+          <w:sz w:val="20"/>
+        </w:rPr>
+        <w:t>uct.</w:t>
       </w:r>
     </w:p>
     <w:p>
@@ -3182,148 +3208,42 @@
           <w:rFonts w:ascii="Arial" w:hAnsi="Arial" w:cs="Arial"/>
           <w:sz w:val="20"/>
         </w:rPr>
-        <w:t>Popeye program</w:t>
-      </w:r>
-      <w:r>
-        <w:rPr>
-          <w:rFonts w:ascii="Arial" w:hAnsi="Arial" w:cs="Arial"/>
-          <w:sz w:val="20"/>
-        </w:rPr>
-        <w:t>me</w:t>
-      </w:r>
-      <w:r>
-        <w:rPr>
-          <w:rFonts w:ascii="Arial" w:hAnsi="Arial" w:cs="Arial"/>
-          <w:sz w:val="20"/>
-        </w:rPr>
-        <w:t xml:space="preserve"> – Managed the transition of 85+ Digital and Data resources and </w:t>
-      </w:r>
-      <w:r>
-        <w:rPr>
-          <w:rFonts w:ascii="Arial" w:hAnsi="Arial" w:cs="Arial"/>
-          <w:sz w:val="20"/>
-        </w:rPr>
-        <w:br/>
-        <w:t>3</w:t>
-      </w:r>
-      <w:r>
-        <w:rPr>
-          <w:rFonts w:ascii="Arial" w:hAnsi="Arial" w:cs="Arial"/>
-          <w:sz w:val="20"/>
-        </w:rPr>
-        <w:t xml:space="preserve">5+ legacy BSS / OSS applications of several incumbents partners to two main future partners Infosys </w:t>
-      </w:r>
-      <w:r>
-        <w:rPr>
-          <w:rFonts w:ascii="Arial" w:hAnsi="Arial" w:cs="Arial"/>
-          <w:sz w:val="20"/>
-        </w:rPr>
-        <w:t xml:space="preserve">(for Development and Support) </w:t>
-      </w:r>
-      <w:r>
-        <w:rPr>
-          <w:rFonts w:ascii="Arial" w:hAnsi="Arial" w:cs="Arial"/>
-          <w:sz w:val="20"/>
-        </w:rPr>
-        <w:t>and Cognizant</w:t>
-      </w:r>
-      <w:r>
-        <w:rPr>
-          <w:rFonts w:ascii="Arial" w:hAnsi="Arial" w:cs="Arial"/>
-          <w:sz w:val="20"/>
-        </w:rPr>
-        <w:t xml:space="preserve"> (for </w:t>
-      </w:r>
-      <w:r>
-        <w:rPr>
-          <w:rFonts w:ascii="Arial" w:hAnsi="Arial" w:cs="Arial"/>
-          <w:sz w:val="20"/>
-        </w:rPr>
-        <w:t>T</w:t>
-      </w:r>
-      <w:r>
-        <w:rPr>
-          <w:rFonts w:ascii="Arial" w:hAnsi="Arial" w:cs="Arial"/>
-          <w:sz w:val="20"/>
-        </w:rPr>
-        <w:t>esting)</w:t>
-      </w:r>
-      <w:r>
-        <w:rPr>
-          <w:rFonts w:ascii="Arial" w:hAnsi="Arial" w:cs="Arial"/>
-          <w:sz w:val="20"/>
-        </w:rPr>
-        <w:t>. The program</w:t>
-      </w:r>
-      <w:r>
-        <w:rPr>
-          <w:rFonts w:ascii="Arial" w:hAnsi="Arial" w:cs="Arial"/>
-          <w:sz w:val="20"/>
-        </w:rPr>
-        <w:t>me</w:t>
-      </w:r>
-      <w:r>
-        <w:rPr>
-          <w:rFonts w:ascii="Arial" w:hAnsi="Arial" w:cs="Arial"/>
-          <w:sz w:val="20"/>
-        </w:rPr>
-        <w:t xml:space="preserve"> also included the management of the University track, the Employee Value Proposition track, Communications to Key Stakeholders and </w:t>
-      </w:r>
-      <w:r>
-        <w:rPr>
-          <w:rFonts w:ascii="Arial" w:hAnsi="Arial" w:cs="Arial"/>
-          <w:sz w:val="20"/>
-        </w:rPr>
-        <w:t xml:space="preserve">setup of the </w:t>
-      </w:r>
-      <w:r>
-        <w:rPr>
-          <w:rFonts w:ascii="Arial" w:hAnsi="Arial" w:cs="Arial"/>
-          <w:sz w:val="20"/>
-        </w:rPr>
-        <w:t>Contract Governance. This program</w:t>
-      </w:r>
-      <w:r>
-        <w:rPr>
-          <w:rFonts w:ascii="Arial" w:hAnsi="Arial" w:cs="Arial"/>
-          <w:sz w:val="20"/>
-        </w:rPr>
-        <w:t>me</w:t>
-      </w:r>
-      <w:r>
-        <w:rPr>
-          <w:rFonts w:ascii="Arial" w:hAnsi="Arial" w:cs="Arial"/>
-          <w:sz w:val="20"/>
-        </w:rPr>
-        <w:t xml:space="preserve"> aims to save 3</w:t>
-      </w:r>
-      <w:r>
-        <w:rPr>
-          <w:rFonts w:ascii="Arial" w:hAnsi="Arial" w:cs="Arial"/>
-          <w:sz w:val="20"/>
-        </w:rPr>
-        <w:t>3</w:t>
-      </w:r>
-      <w:r>
-        <w:rPr>
-          <w:rFonts w:ascii="Arial" w:hAnsi="Arial" w:cs="Arial"/>
-          <w:sz w:val="20"/>
-        </w:rPr>
-        <w:t>+</w:t>
-      </w:r>
-      <w:r>
-        <w:rPr>
-          <w:rFonts w:ascii="Arial" w:hAnsi="Arial" w:cs="Arial"/>
-          <w:sz w:val="20"/>
-        </w:rPr>
-        <w:t xml:space="preserve"> mio€ CAPEX over 5 years.</w:t>
-      </w:r>
-      <w:r>
-        <w:rPr>
-          <w:rFonts w:ascii="Arial" w:hAnsi="Arial" w:cs="Arial"/>
-          <w:sz w:val="20"/>
-        </w:rPr>
-        <w:t xml:space="preserve"> Reporting to the CTO and occasionally to the SLT of Telenet.</w:t>
+        <w:t xml:space="preserve">Replacement of </w:t>
+      </w:r>
+      <w:r>
+        <w:rPr>
+          <w:rFonts w:ascii="Arial" w:hAnsi="Arial" w:cs="Arial"/>
+          <w:sz w:val="20"/>
+        </w:rPr>
+        <w:t xml:space="preserve">End Of Life / Out Of Support </w:t>
+      </w:r>
+      <w:r>
+        <w:rPr>
+          <w:rFonts w:ascii="Arial" w:hAnsi="Arial" w:cs="Arial"/>
+          <w:sz w:val="20"/>
+        </w:rPr>
+        <w:t xml:space="preserve">servers and operating systems thus reducing </w:t>
+      </w:r>
+      <w:r>
+        <w:rPr>
+          <w:rFonts w:ascii="Arial" w:hAnsi="Arial" w:cs="Arial"/>
+          <w:sz w:val="20"/>
+        </w:rPr>
+        <w:t>Telenet</w:t>
+      </w:r>
+      <w:r>
+        <w:rPr>
+          <w:rFonts w:ascii="Arial" w:hAnsi="Arial" w:cs="Arial"/>
+          <w:sz w:val="20"/>
+        </w:rPr>
+        <w:t>’s overall exposure to risk</w:t>
+      </w:r>
+      <w:r>
+        <w:rPr>
+          <w:rFonts w:ascii="Arial" w:hAnsi="Arial" w:cs="Arial"/>
+          <w:sz w:val="20"/>
+        </w:rPr>
+        <w:t xml:space="preserve"> and fraud.</w:t>
       </w:r>
     </w:p>
     <w:p>
@@ -3346,6 +3266,398 @@
           <w:rFonts w:ascii="Arial" w:hAnsi="Arial" w:cs="Arial"/>
           <w:sz w:val="20"/>
         </w:rPr>
+        <w:t>Netcracker 2021 contract – Teamed up with Vendor Management to rework the</w:t>
+      </w:r>
+      <w:r>
+        <w:rPr>
+          <w:rFonts w:ascii="Arial" w:hAnsi="Arial" w:cs="Arial"/>
+          <w:sz w:val="20"/>
+        </w:rPr>
+        <w:t xml:space="preserve"> </w:t>
+      </w:r>
+      <w:r>
+        <w:rPr>
+          <w:rFonts w:ascii="Arial" w:hAnsi="Arial" w:cs="Arial"/>
+          <w:sz w:val="20"/>
+        </w:rPr>
+        <w:t>current Netcracker</w:t>
+      </w:r>
+      <w:r>
+        <w:rPr>
+          <w:rFonts w:ascii="Arial" w:hAnsi="Arial" w:cs="Arial"/>
+          <w:sz w:val="20"/>
+        </w:rPr>
+        <w:t xml:space="preserve"> </w:t>
+      </w:r>
+      <w:r>
+        <w:rPr>
+          <w:rFonts w:ascii="Arial" w:hAnsi="Arial" w:cs="Arial"/>
+          <w:sz w:val="20"/>
+        </w:rPr>
+        <w:t>contracts into a new 'Agile' contract</w:t>
+      </w:r>
+      <w:r>
+        <w:rPr>
+          <w:rFonts w:ascii="Arial" w:hAnsi="Arial" w:cs="Arial"/>
+          <w:sz w:val="20"/>
+        </w:rPr>
+        <w:t xml:space="preserve"> m</w:t>
+      </w:r>
+      <w:r>
+        <w:rPr>
+          <w:rFonts w:ascii="Arial" w:hAnsi="Arial" w:cs="Arial"/>
+          <w:sz w:val="20"/>
+        </w:rPr>
+        <w:t>o</w:t>
+      </w:r>
+      <w:r>
+        <w:rPr>
+          <w:rFonts w:ascii="Arial" w:hAnsi="Arial" w:cs="Arial"/>
+          <w:sz w:val="20"/>
+        </w:rPr>
+        <w:t>ving</w:t>
+      </w:r>
+      <w:r>
+        <w:rPr>
+          <w:rFonts w:ascii="Arial" w:hAnsi="Arial" w:cs="Arial"/>
+          <w:sz w:val="20"/>
+        </w:rPr>
+        <w:t xml:space="preserve"> away from the</w:t>
+      </w:r>
+      <w:r>
+        <w:rPr>
+          <w:rFonts w:ascii="Arial" w:hAnsi="Arial" w:cs="Arial"/>
+          <w:sz w:val="20"/>
+        </w:rPr>
+        <w:t>ir</w:t>
+      </w:r>
+      <w:r>
+        <w:rPr>
+          <w:rFonts w:ascii="Arial" w:hAnsi="Arial" w:cs="Arial"/>
+          <w:sz w:val="20"/>
+        </w:rPr>
+        <w:t xml:space="preserve"> </w:t>
+      </w:r>
+      <w:r>
+        <w:rPr>
+          <w:rFonts w:ascii="Arial" w:hAnsi="Arial" w:cs="Arial"/>
+          <w:sz w:val="20"/>
+        </w:rPr>
+        <w:t>current Waterfall Way of Working</w:t>
+      </w:r>
+      <w:r>
+        <w:rPr>
+          <w:rFonts w:ascii="Arial" w:hAnsi="Arial" w:cs="Arial"/>
+          <w:sz w:val="20"/>
+        </w:rPr>
+        <w:t>.</w:t>
+      </w:r>
+    </w:p>
+    <w:p>
+      <w:pPr>
+        <w:pStyle w:val="Lijstalinea"/>
+        <w:numPr>
+          <w:ilvl w:val="1"/>
+          <w:numId w:val="5"/>
+        </w:numPr>
+        <w:spacing w:after="60" w:line="312" w:lineRule="auto"/>
+        <w:contextualSpacing w:val="0"/>
+        <w:jc w:val="both"/>
+        <w:rPr>
+          <w:rFonts w:ascii="Arial" w:hAnsi="Arial" w:cs="Arial"/>
+          <w:sz w:val="20"/>
+        </w:rPr>
+      </w:pPr>
+      <w:r>
+        <w:rPr>
+          <w:rFonts w:ascii="Arial" w:hAnsi="Arial" w:cs="Arial"/>
+          <w:sz w:val="20"/>
+        </w:rPr>
+        <w:t>IC2N programme – Manage all activities needed to make our strategic partners</w:t>
+      </w:r>
+      <w:r>
+        <w:rPr>
+          <w:rFonts w:ascii="Arial" w:hAnsi="Arial" w:cs="Arial"/>
+          <w:sz w:val="20"/>
+        </w:rPr>
+        <w:t xml:space="preserve"> </w:t>
+      </w:r>
+      <w:r>
+        <w:rPr>
+          <w:rFonts w:ascii="Arial" w:hAnsi="Arial" w:cs="Arial"/>
+          <w:sz w:val="20"/>
+        </w:rPr>
+        <w:t>Infosys and</w:t>
+      </w:r>
+      <w:r>
+        <w:rPr>
+          <w:rFonts w:ascii="Arial" w:hAnsi="Arial" w:cs="Arial"/>
+          <w:sz w:val="20"/>
+        </w:rPr>
+        <w:t xml:space="preserve"> </w:t>
+      </w:r>
+      <w:r>
+        <w:rPr>
+          <w:rFonts w:ascii="Arial" w:hAnsi="Arial" w:cs="Arial"/>
+          <w:sz w:val="20"/>
+        </w:rPr>
+        <w:t xml:space="preserve">Cognizant land in the new Telenet Agile Way of Working </w:t>
+      </w:r>
+      <w:r>
+        <w:rPr>
+          <w:rFonts w:ascii="Arial" w:hAnsi="Arial" w:cs="Arial"/>
+          <w:sz w:val="20"/>
+        </w:rPr>
+        <w:t xml:space="preserve">(‘TAWOW’) </w:t>
+      </w:r>
+      <w:r>
+        <w:rPr>
+          <w:rFonts w:ascii="Arial" w:hAnsi="Arial" w:cs="Arial"/>
+          <w:sz w:val="20"/>
+        </w:rPr>
+        <w:t>moving away</w:t>
+      </w:r>
+      <w:r>
+        <w:rPr>
+          <w:rFonts w:ascii="Arial" w:hAnsi="Arial" w:cs="Arial"/>
+          <w:sz w:val="20"/>
+        </w:rPr>
+        <w:t xml:space="preserve"> </w:t>
+      </w:r>
+      <w:r>
+        <w:rPr>
+          <w:rFonts w:ascii="Arial" w:hAnsi="Arial" w:cs="Arial"/>
+          <w:sz w:val="20"/>
+        </w:rPr>
+        <w:t>from the current</w:t>
+      </w:r>
+      <w:r>
+        <w:rPr>
+          <w:rFonts w:ascii="Arial" w:hAnsi="Arial" w:cs="Arial"/>
+          <w:sz w:val="20"/>
+        </w:rPr>
+        <w:t xml:space="preserve"> w</w:t>
+      </w:r>
+      <w:r>
+        <w:rPr>
+          <w:rFonts w:ascii="Arial" w:hAnsi="Arial" w:cs="Arial"/>
+          <w:sz w:val="20"/>
+        </w:rPr>
+        <w:t>aterfall</w:t>
+      </w:r>
+      <w:r>
+        <w:rPr>
+          <w:rFonts w:ascii="Arial" w:hAnsi="Arial" w:cs="Arial"/>
+          <w:sz w:val="20"/>
+        </w:rPr>
+        <w:t xml:space="preserve"> </w:t>
+      </w:r>
+      <w:r>
+        <w:rPr>
+          <w:rFonts w:ascii="Arial" w:hAnsi="Arial" w:cs="Arial"/>
+          <w:sz w:val="20"/>
+        </w:rPr>
+        <w:t>WoW.</w:t>
+      </w:r>
+    </w:p>
+    <w:p>
+      <w:pPr>
+        <w:pStyle w:val="Lijstalinea"/>
+        <w:numPr>
+          <w:ilvl w:val="1"/>
+          <w:numId w:val="5"/>
+        </w:numPr>
+        <w:spacing w:after="60" w:line="312" w:lineRule="auto"/>
+        <w:contextualSpacing w:val="0"/>
+        <w:jc w:val="both"/>
+        <w:rPr>
+          <w:rFonts w:ascii="Arial" w:hAnsi="Arial" w:cs="Arial"/>
+          <w:sz w:val="20"/>
+        </w:rPr>
+      </w:pPr>
+      <w:r>
+        <w:rPr>
+          <w:rFonts w:ascii="Arial" w:hAnsi="Arial" w:cs="Arial"/>
+          <w:sz w:val="20"/>
+        </w:rPr>
+        <w:t>Popeye program</w:t>
+      </w:r>
+      <w:r>
+        <w:rPr>
+          <w:rFonts w:ascii="Arial" w:hAnsi="Arial" w:cs="Arial"/>
+          <w:sz w:val="20"/>
+        </w:rPr>
+        <w:t>me</w:t>
+      </w:r>
+      <w:r>
+        <w:rPr>
+          <w:rFonts w:ascii="Arial" w:hAnsi="Arial" w:cs="Arial"/>
+          <w:sz w:val="20"/>
+        </w:rPr>
+        <w:t xml:space="preserve"> – Managed the transition of 85+ Digital and Data resources and </w:t>
+      </w:r>
+      <w:r>
+        <w:rPr>
+          <w:rFonts w:ascii="Arial" w:hAnsi="Arial" w:cs="Arial"/>
+          <w:sz w:val="20"/>
+        </w:rPr>
+        <w:br/>
+        <w:t>3</w:t>
+      </w:r>
+      <w:r>
+        <w:rPr>
+          <w:rFonts w:ascii="Arial" w:hAnsi="Arial" w:cs="Arial"/>
+          <w:sz w:val="20"/>
+        </w:rPr>
+        <w:t xml:space="preserve">5+ legacy BSS / OSS applications of several incumbent partners to two main future partners Infosys </w:t>
+      </w:r>
+      <w:r>
+        <w:rPr>
+          <w:rFonts w:ascii="Arial" w:hAnsi="Arial" w:cs="Arial"/>
+          <w:sz w:val="20"/>
+        </w:rPr>
+        <w:t xml:space="preserve">(for Development and Support) </w:t>
+      </w:r>
+      <w:r>
+        <w:rPr>
+          <w:rFonts w:ascii="Arial" w:hAnsi="Arial" w:cs="Arial"/>
+          <w:sz w:val="20"/>
+        </w:rPr>
+        <w:t>and Cognizant</w:t>
+      </w:r>
+      <w:r>
+        <w:rPr>
+          <w:rFonts w:ascii="Arial" w:hAnsi="Arial" w:cs="Arial"/>
+          <w:sz w:val="20"/>
+        </w:rPr>
+        <w:t xml:space="preserve"> (for </w:t>
+      </w:r>
+      <w:r>
+        <w:rPr>
+          <w:rFonts w:ascii="Arial" w:hAnsi="Arial" w:cs="Arial"/>
+          <w:sz w:val="20"/>
+        </w:rPr>
+        <w:t>T</w:t>
+      </w:r>
+      <w:r>
+        <w:rPr>
+          <w:rFonts w:ascii="Arial" w:hAnsi="Arial" w:cs="Arial"/>
+          <w:sz w:val="20"/>
+        </w:rPr>
+        <w:t>esting)</w:t>
+      </w:r>
+      <w:r>
+        <w:rPr>
+          <w:rFonts w:ascii="Arial" w:hAnsi="Arial" w:cs="Arial"/>
+          <w:sz w:val="20"/>
+        </w:rPr>
+        <w:t>. The program</w:t>
+      </w:r>
+      <w:r>
+        <w:rPr>
+          <w:rFonts w:ascii="Arial" w:hAnsi="Arial" w:cs="Arial"/>
+          <w:sz w:val="20"/>
+        </w:rPr>
+        <w:t>me</w:t>
+      </w:r>
+      <w:r>
+        <w:rPr>
+          <w:rFonts w:ascii="Arial" w:hAnsi="Arial" w:cs="Arial"/>
+          <w:sz w:val="20"/>
+        </w:rPr>
+        <w:t xml:space="preserve"> also included the management of the University track, the Employee Value Proposition track, Communications to Key Stakeholders and </w:t>
+      </w:r>
+      <w:r>
+        <w:rPr>
+          <w:rFonts w:ascii="Arial" w:hAnsi="Arial" w:cs="Arial"/>
+          <w:sz w:val="20"/>
+        </w:rPr>
+        <w:t xml:space="preserve">setup of the </w:t>
+      </w:r>
+      <w:r>
+        <w:rPr>
+          <w:rFonts w:ascii="Arial" w:hAnsi="Arial" w:cs="Arial"/>
+          <w:sz w:val="20"/>
+        </w:rPr>
+        <w:t>Contract Governance. This program</w:t>
+      </w:r>
+      <w:r>
+        <w:rPr>
+          <w:rFonts w:ascii="Arial" w:hAnsi="Arial" w:cs="Arial"/>
+          <w:sz w:val="20"/>
+        </w:rPr>
+        <w:t>me</w:t>
+      </w:r>
+      <w:r>
+        <w:rPr>
+          <w:rFonts w:ascii="Arial" w:hAnsi="Arial" w:cs="Arial"/>
+          <w:sz w:val="20"/>
+        </w:rPr>
+        <w:t xml:space="preserve"> aim</w:t>
+      </w:r>
+      <w:r>
+        <w:rPr>
+          <w:rFonts w:ascii="Arial" w:hAnsi="Arial" w:cs="Arial"/>
+          <w:sz w:val="20"/>
+        </w:rPr>
+        <w:t>ed</w:t>
+      </w:r>
+      <w:r>
+        <w:rPr>
+          <w:rFonts w:ascii="Arial" w:hAnsi="Arial" w:cs="Arial"/>
+          <w:sz w:val="20"/>
+        </w:rPr>
+        <w:t xml:space="preserve"> to save 3</w:t>
+      </w:r>
+      <w:r>
+        <w:rPr>
+          <w:rFonts w:ascii="Arial" w:hAnsi="Arial" w:cs="Arial"/>
+          <w:sz w:val="20"/>
+        </w:rPr>
+        <w:t>3</w:t>
+      </w:r>
+      <w:r>
+        <w:rPr>
+          <w:rFonts w:ascii="Arial" w:hAnsi="Arial" w:cs="Arial"/>
+          <w:sz w:val="20"/>
+        </w:rPr>
+        <w:t>+</w:t>
+      </w:r>
+      <w:r>
+        <w:rPr>
+          <w:rFonts w:ascii="Arial" w:hAnsi="Arial" w:cs="Arial"/>
+          <w:sz w:val="20"/>
+        </w:rPr>
+        <w:t xml:space="preserve"> mio€ CAPEX over 5 years.</w:t>
+      </w:r>
+      <w:r>
+        <w:rPr>
+          <w:rFonts w:ascii="Arial" w:hAnsi="Arial" w:cs="Arial"/>
+          <w:sz w:val="20"/>
+        </w:rPr>
+        <w:t xml:space="preserve"> Reporting to the CTO and occasionally to the SLT of Telenet.</w:t>
+      </w:r>
+    </w:p>
+    <w:p>
+      <w:pPr>
+        <w:pStyle w:val="Lijstalinea"/>
+        <w:numPr>
+          <w:ilvl w:val="1"/>
+          <w:numId w:val="5"/>
+        </w:numPr>
+        <w:spacing w:after="60" w:line="312" w:lineRule="auto"/>
+        <w:contextualSpacing w:val="0"/>
+        <w:jc w:val="both"/>
+        <w:rPr>
+          <w:rFonts w:ascii="Arial" w:hAnsi="Arial" w:cs="Arial"/>
+          <w:sz w:val="20"/>
+        </w:rPr>
+      </w:pPr>
+      <w:r>
+        <w:rPr>
+          <w:rFonts w:ascii="Arial" w:hAnsi="Arial" w:cs="Arial"/>
+          <w:sz w:val="20"/>
+        </w:rPr>
         <w:t xml:space="preserve">Dependencies on Commercial WholeSale </w:t>
       </w:r>
       <w:r>
@@ -3644,7 +3956,15 @@
           <w:rFonts w:ascii="Arial" w:hAnsi="Arial" w:cs="Arial"/>
           <w:sz w:val="20"/>
         </w:rPr>
-        <w:t xml:space="preserve">Telenet / BASE IT stack (‘Origin’). This programme </w:t>
+        <w:t xml:space="preserve">Telenet / BASE IT stack </w:t>
+      </w:r>
+      <w:r>
+        <w:rPr>
+          <w:rFonts w:ascii="Arial" w:hAnsi="Arial" w:cs="Arial"/>
+          <w:sz w:val="20"/>
+        </w:rPr>
+        <w:lastRenderedPageBreak/>
+        <w:t xml:space="preserve">(‘Origin’). This programme </w:t>
       </w:r>
       <w:r>
         <w:rPr>
@@ -3737,7 +4057,7 @@
           <w:rFonts w:ascii="Arial" w:hAnsi="Arial" w:cs="Arial"/>
           <w:sz w:val="20"/>
         </w:rPr>
-        <w:t xml:space="preserve"> projects managed within budgetary parameters </w:t>
+        <w:t xml:space="preserve"> projects managed </w:t>
       </w:r>
       <w:r>
         <w:rPr>
@@ -3751,6 +4071,34 @@
           <w:rFonts w:ascii="Arial" w:hAnsi="Arial" w:cs="Arial"/>
           <w:sz w:val="20"/>
         </w:rPr>
+        <w:t xml:space="preserve">Telenet </w:t>
+      </w:r>
+      <w:r>
+        <w:rPr>
+          <w:rFonts w:ascii="Arial" w:hAnsi="Arial" w:cs="Arial"/>
+          <w:sz w:val="20"/>
+        </w:rPr>
+        <w:t>–</w:t>
+      </w:r>
+      <w:r>
+        <w:rPr>
+          <w:rFonts w:ascii="Arial" w:hAnsi="Arial" w:cs="Arial"/>
+          <w:sz w:val="20"/>
+        </w:rPr>
+        <w:t xml:space="preserve"> </w:t>
+      </w:r>
+      <w:r>
+        <w:rPr>
+          <w:rFonts w:ascii="Arial" w:hAnsi="Arial" w:cs="Arial"/>
+          <w:sz w:val="20"/>
+        </w:rPr>
+        <w:t xml:space="preserve">delivery of missing promo’s on the Origin platform, </w:t>
+      </w:r>
+      <w:r>
+        <w:rPr>
+          <w:rFonts w:ascii="Arial" w:hAnsi="Arial" w:cs="Arial"/>
+          <w:sz w:val="20"/>
+        </w:rPr>
         <w:t>Telenet – introduc</w:t>
       </w:r>
       <w:r>
@@ -3786,15 +4134,21 @@
           <w:rFonts w:ascii="Arial" w:hAnsi="Arial" w:cs="Arial"/>
           <w:sz w:val="20"/>
         </w:rPr>
-        <w:t xml:space="preserve">introduction a Test Data </w:t>
-      </w:r>
-      <w:r>
-        <w:rPr>
-          <w:rFonts w:ascii="Arial" w:hAnsi="Arial" w:cs="Arial"/>
-          <w:sz w:val="20"/>
-        </w:rPr>
-        <w:lastRenderedPageBreak/>
-        <w:t xml:space="preserve">Management (‘TDM’) system for </w:t>
+        <w:t>introduc</w:t>
+      </w:r>
+      <w:r>
+        <w:rPr>
+          <w:rFonts w:ascii="Arial" w:hAnsi="Arial" w:cs="Arial"/>
+          <w:sz w:val="20"/>
+        </w:rPr>
+        <w:t>e</w:t>
+      </w:r>
+      <w:r>
+        <w:rPr>
+          <w:rFonts w:ascii="Arial" w:hAnsi="Arial" w:cs="Arial"/>
+          <w:sz w:val="20"/>
+        </w:rPr>
+        <w:t xml:space="preserve"> a Test Data Management (‘TDM’) system for </w:t>
       </w:r>
       <w:r>
         <w:rPr>
@@ -3822,14 +4176,14 @@
           <w:rFonts w:ascii="Arial" w:hAnsi="Arial" w:cs="Arial"/>
           <w:sz w:val="20"/>
         </w:rPr>
-        <w:t xml:space="preserve">, </w:t>
-      </w:r>
-      <w:r>
-        <w:rPr>
-          <w:rFonts w:ascii="Arial" w:hAnsi="Arial" w:cs="Arial"/>
-          <w:sz w:val="20"/>
-        </w:rPr>
-        <w:t xml:space="preserve">, </w:t>
+        <w:t>,</w:t>
+      </w:r>
+      <w:r>
+        <w:rPr>
+          <w:rFonts w:ascii="Arial" w:hAnsi="Arial" w:cs="Arial"/>
+          <w:sz w:val="20"/>
+        </w:rPr>
+        <w:t xml:space="preserve"> </w:t>
       </w:r>
       <w:r>
         <w:rPr>
@@ -4169,6 +4523,13 @@
         </w:rPr>
         <w:t xml:space="preserve"> who were active in the Build and Run phase of major projects of national and international customers across various industries</w:t>
       </w:r>
+      <w:r>
+        <w:rPr>
+          <w:rFonts w:ascii="Arial" w:hAnsi="Arial" w:cs="Arial"/>
+          <w:sz w:val="20"/>
+        </w:rPr>
+        <w:t>.</w:t>
+      </w:r>
     </w:p>
     <w:p>
       <w:pPr>
@@ -4207,6 +4568,13 @@
         </w:rPr>
         <w:t>T infrastructure projects for national and international customers</w:t>
       </w:r>
+      <w:r>
+        <w:rPr>
+          <w:rFonts w:ascii="Arial" w:hAnsi="Arial" w:cs="Arial"/>
+          <w:sz w:val="20"/>
+        </w:rPr>
+        <w:t>.</w:t>
+      </w:r>
     </w:p>
     <w:p>
       <w:pPr>
@@ -4229,7 +4597,7 @@
           <w:rFonts w:ascii="Arial" w:hAnsi="Arial" w:cs="Arial"/>
           <w:sz w:val="20"/>
         </w:rPr>
-        <w:t>Oversaw design creation, configuration, data migration, testing, and system-wide audits</w:t>
+        <w:t>Evaluated operations for Professional Services team and drove annual strategic planning through gathering and analyzing feedback from staff, clients, partners and colleagues.</w:t>
       </w:r>
     </w:p>
     <w:p>
@@ -4253,7 +4621,14 @@
           <w:rFonts w:ascii="Arial" w:hAnsi="Arial" w:cs="Arial"/>
           <w:sz w:val="20"/>
         </w:rPr>
-        <w:t>Evaluated operations for Professional Services team and drove annual strategic planning through gathering and analyzing feedback from staff, clients, partners and colleagues.</w:t>
+        <w:t>Responsible for Hiring, Training, Firing, Communicating, Organizing, Controlling, Planning and Evaluating of above teams</w:t>
+      </w:r>
+      <w:r>
+        <w:rPr>
+          <w:rFonts w:ascii="Arial" w:hAnsi="Arial" w:cs="Arial"/>
+          <w:sz w:val="20"/>
+        </w:rPr>
+        <w:t>.</w:t>
       </w:r>
     </w:p>
     <w:p>
@@ -4277,7 +4652,49 @@
           <w:rFonts w:ascii="Arial" w:hAnsi="Arial" w:cs="Arial"/>
           <w:sz w:val="20"/>
         </w:rPr>
-        <w:t>Responsible for Hiring, Training, Firing, Communicating, Organizing, Controlling, Planning and Evaluating of above teams</w:t>
+        <w:t>Technologies covered by the teams</w:t>
+      </w:r>
+      <w:r>
+        <w:rPr>
+          <w:rFonts w:ascii="Arial" w:hAnsi="Arial" w:cs="Arial"/>
+          <w:sz w:val="20"/>
+        </w:rPr>
+        <w:t xml:space="preserve"> were</w:t>
+      </w:r>
+      <w:r>
+        <w:rPr>
+          <w:rFonts w:ascii="Arial" w:hAnsi="Arial" w:cs="Arial"/>
+          <w:sz w:val="20"/>
+        </w:rPr>
+        <w:t xml:space="preserve"> (amongst others): Wintel, AD, Unix / Linux, Solaris, AS400, Oracle, </w:t>
+      </w:r>
+      <w:r>
+        <w:rPr>
+          <w:rFonts w:ascii="Arial" w:hAnsi="Arial" w:cs="Arial"/>
+          <w:sz w:val="20"/>
+        </w:rPr>
+        <w:t xml:space="preserve">SQL Server, </w:t>
+      </w:r>
+      <w:r>
+        <w:rPr>
+          <w:rFonts w:ascii="Arial" w:hAnsi="Arial" w:cs="Arial"/>
+          <w:sz w:val="20"/>
+        </w:rPr>
+        <w:t>NetApp, EMC, Nutan</w:t>
+      </w:r>
+      <w:r>
+        <w:rPr>
+          <w:rFonts w:ascii="Arial" w:hAnsi="Arial" w:cs="Arial"/>
+          <w:sz w:val="20"/>
+        </w:rPr>
+        <w:t>ix, SCCM, CloudStack, CheckPoint, FortiGate, SilverPeak</w:t>
+      </w:r>
+      <w:r>
+        <w:rPr>
+          <w:rFonts w:ascii="Arial" w:hAnsi="Arial" w:cs="Arial"/>
+          <w:sz w:val="20"/>
+        </w:rPr>
+        <w:t xml:space="preserve">…   </w:t>
       </w:r>
     </w:p>
     <w:p>
@@ -4301,49 +4718,77 @@
           <w:rFonts w:ascii="Arial" w:hAnsi="Arial" w:cs="Arial"/>
           <w:sz w:val="20"/>
         </w:rPr>
-        <w:t>Technologies covered by the teams</w:t>
-      </w:r>
-      <w:r>
-        <w:rPr>
-          <w:rFonts w:ascii="Arial" w:hAnsi="Arial" w:cs="Arial"/>
-          <w:sz w:val="20"/>
-        </w:rPr>
-        <w:t xml:space="preserve"> were</w:t>
-      </w:r>
-      <w:r>
-        <w:rPr>
-          <w:rFonts w:ascii="Arial" w:hAnsi="Arial" w:cs="Arial"/>
-          <w:sz w:val="20"/>
-        </w:rPr>
-        <w:t xml:space="preserve"> (amongst others): Wintel, AD, Unix / Linux, Solaris, AS400, Oracle, </w:t>
-      </w:r>
-      <w:r>
-        <w:rPr>
-          <w:rFonts w:ascii="Arial" w:hAnsi="Arial" w:cs="Arial"/>
-          <w:sz w:val="20"/>
-        </w:rPr>
-        <w:t xml:space="preserve">SQL Server, </w:t>
-      </w:r>
-      <w:r>
-        <w:rPr>
-          <w:rFonts w:ascii="Arial" w:hAnsi="Arial" w:cs="Arial"/>
-          <w:sz w:val="20"/>
-        </w:rPr>
-        <w:t>NetApp, EMC, Nutan</w:t>
-      </w:r>
-      <w:r>
-        <w:rPr>
-          <w:rFonts w:ascii="Arial" w:hAnsi="Arial" w:cs="Arial"/>
-          <w:sz w:val="20"/>
-        </w:rPr>
-        <w:t xml:space="preserve">ix, SCCM, CloudStack, CheckPoint, FortiGate, SilverPeak </w:t>
-      </w:r>
-      <w:r>
-        <w:rPr>
-          <w:rFonts w:ascii="Arial" w:hAnsi="Arial" w:cs="Arial"/>
-          <w:sz w:val="20"/>
-        </w:rPr>
-        <w:t xml:space="preserve">…   </w:t>
+        <w:t xml:space="preserve">Work in close relationships with the </w:t>
+      </w:r>
+      <w:r>
+        <w:rPr>
+          <w:rFonts w:ascii="Arial" w:hAnsi="Arial" w:cs="Arial"/>
+          <w:sz w:val="20"/>
+        </w:rPr>
+        <w:t xml:space="preserve">Enterprise Sales District Managers, </w:t>
+      </w:r>
+      <w:r>
+        <w:rPr>
+          <w:rFonts w:ascii="Arial" w:hAnsi="Arial" w:cs="Arial"/>
+          <w:sz w:val="20"/>
+        </w:rPr>
+        <w:t xml:space="preserve">BU managers, </w:t>
+      </w:r>
+      <w:r>
+        <w:rPr>
+          <w:rFonts w:ascii="Arial" w:hAnsi="Arial" w:cs="Arial"/>
+          <w:sz w:val="20"/>
+        </w:rPr>
+        <w:t xml:space="preserve">Service </w:t>
+      </w:r>
+      <w:r>
+        <w:rPr>
+          <w:rFonts w:ascii="Arial" w:hAnsi="Arial" w:cs="Arial"/>
+          <w:sz w:val="20"/>
+        </w:rPr>
+        <w:t>Delivery Managers</w:t>
+      </w:r>
+      <w:r>
+        <w:rPr>
+          <w:rFonts w:ascii="Arial" w:hAnsi="Arial" w:cs="Arial"/>
+          <w:sz w:val="20"/>
+        </w:rPr>
+        <w:t>, Incident Managers and Change Managers</w:t>
+      </w:r>
+      <w:r>
+        <w:rPr>
+          <w:rFonts w:ascii="Arial" w:hAnsi="Arial" w:cs="Arial"/>
+          <w:sz w:val="20"/>
+        </w:rPr>
+        <w:t xml:space="preserve"> to </w:t>
+      </w:r>
+      <w:r>
+        <w:rPr>
+          <w:rFonts w:ascii="Arial" w:hAnsi="Arial" w:cs="Arial"/>
+          <w:sz w:val="20"/>
+        </w:rPr>
+        <w:t xml:space="preserve">understand the current business needs </w:t>
+      </w:r>
+      <w:r>
+        <w:rPr>
+          <w:rFonts w:ascii="Arial" w:hAnsi="Arial" w:cs="Arial"/>
+          <w:sz w:val="20"/>
+        </w:rPr>
+        <w:t xml:space="preserve">/ issues </w:t>
+      </w:r>
+      <w:r>
+        <w:rPr>
+          <w:rFonts w:ascii="Arial" w:hAnsi="Arial" w:cs="Arial"/>
+          <w:sz w:val="20"/>
+        </w:rPr>
+        <w:t>and pipeline</w:t>
+      </w:r>
+      <w:r>
+        <w:rPr>
+          <w:rFonts w:ascii="Arial" w:hAnsi="Arial" w:cs="Arial"/>
+          <w:sz w:val="20"/>
+        </w:rPr>
+        <w:t>.</w:t>
       </w:r>
     </w:p>
     <w:p>
@@ -4367,70 +4812,21 @@
           <w:rFonts w:ascii="Arial" w:hAnsi="Arial" w:cs="Arial"/>
           <w:sz w:val="20"/>
         </w:rPr>
-        <w:t xml:space="preserve">Work in close relationships with the </w:t>
-      </w:r>
-      <w:r>
-        <w:rPr>
-          <w:rFonts w:ascii="Arial" w:hAnsi="Arial" w:cs="Arial"/>
-          <w:sz w:val="20"/>
-        </w:rPr>
-        <w:t xml:space="preserve">Enterprise Sales District Managers, </w:t>
-      </w:r>
-      <w:r>
-        <w:rPr>
-          <w:rFonts w:ascii="Arial" w:hAnsi="Arial" w:cs="Arial"/>
-          <w:sz w:val="20"/>
-        </w:rPr>
-        <w:t xml:space="preserve">BU managers, </w:t>
-      </w:r>
-      <w:r>
-        <w:rPr>
-          <w:rFonts w:ascii="Arial" w:hAnsi="Arial" w:cs="Arial"/>
-          <w:sz w:val="20"/>
-        </w:rPr>
-        <w:t xml:space="preserve">Service </w:t>
-      </w:r>
-      <w:r>
-        <w:rPr>
-          <w:rFonts w:ascii="Arial" w:hAnsi="Arial" w:cs="Arial"/>
-          <w:sz w:val="20"/>
-        </w:rPr>
-        <w:t>Delivery Managers</w:t>
-      </w:r>
-      <w:r>
-        <w:rPr>
-          <w:rFonts w:ascii="Arial" w:hAnsi="Arial" w:cs="Arial"/>
-          <w:sz w:val="20"/>
-        </w:rPr>
-        <w:t>, Incident Managers and Change Managers</w:t>
-      </w:r>
-      <w:r>
-        <w:rPr>
-          <w:rFonts w:ascii="Arial" w:hAnsi="Arial" w:cs="Arial"/>
-          <w:sz w:val="20"/>
-        </w:rPr>
-        <w:t xml:space="preserve"> to </w:t>
-      </w:r>
-      <w:r>
-        <w:rPr>
-          <w:rFonts w:ascii="Arial" w:hAnsi="Arial" w:cs="Arial"/>
-          <w:sz w:val="20"/>
-        </w:rPr>
-        <w:t xml:space="preserve">understand the current business needs </w:t>
-      </w:r>
-      <w:r>
-        <w:rPr>
-          <w:rFonts w:ascii="Arial" w:hAnsi="Arial" w:cs="Arial"/>
-          <w:sz w:val="20"/>
-        </w:rPr>
-        <w:t xml:space="preserve">/ issues </w:t>
-      </w:r>
-      <w:r>
-        <w:rPr>
-          <w:rFonts w:ascii="Arial" w:hAnsi="Arial" w:cs="Arial"/>
-          <w:sz w:val="20"/>
-        </w:rPr>
-        <w:t>and pipeline</w:t>
+        <w:t>Manage technical escalations</w:t>
+      </w:r>
+      <w:r>
+        <w:rPr>
+          <w:rFonts w:ascii="Arial" w:hAnsi="Arial" w:cs="Arial"/>
+          <w:sz w:val="20"/>
+        </w:rPr>
+        <w:t>, provide shadowing opportunities, ensured backlog was controlled</w:t>
+      </w:r>
+      <w:r>
+        <w:rPr>
+          <w:rFonts w:ascii="Arial" w:hAnsi="Arial" w:cs="Arial"/>
+          <w:sz w:val="20"/>
+        </w:rPr>
+        <w:t>.</w:t>
       </w:r>
     </w:p>
     <w:p>
@@ -4454,35 +4850,28 @@
           <w:rFonts w:ascii="Arial" w:hAnsi="Arial" w:cs="Arial"/>
           <w:sz w:val="20"/>
         </w:rPr>
-        <w:t xml:space="preserve">Define </w:t>
-      </w:r>
-      <w:r>
-        <w:rPr>
-          <w:rFonts w:ascii="Arial" w:hAnsi="Arial" w:cs="Arial"/>
-          <w:sz w:val="20"/>
-        </w:rPr>
-        <w:t xml:space="preserve">individual </w:t>
-      </w:r>
-      <w:r>
-        <w:rPr>
-          <w:rFonts w:ascii="Arial" w:hAnsi="Arial" w:cs="Arial"/>
-          <w:sz w:val="20"/>
-        </w:rPr>
-        <w:t>training plans and objectives for the team</w:t>
-      </w:r>
-      <w:r>
-        <w:rPr>
-          <w:rFonts w:ascii="Arial" w:hAnsi="Arial" w:cs="Arial"/>
-          <w:sz w:val="20"/>
-        </w:rPr>
-        <w:t>s</w:t>
-      </w:r>
-      <w:r>
-        <w:rPr>
-          <w:rFonts w:ascii="Arial" w:hAnsi="Arial" w:cs="Arial"/>
-          <w:sz w:val="20"/>
-        </w:rPr>
-        <w:t xml:space="preserve"> in line with local and corporate company goals</w:t>
+        <w:t xml:space="preserve">Key customers included </w:t>
+      </w:r>
+      <w:r>
+        <w:rPr>
+          <w:rFonts w:ascii="Arial" w:hAnsi="Arial" w:cs="Arial"/>
+          <w:sz w:val="20"/>
+        </w:rPr>
+        <w:t xml:space="preserve">were </w:t>
+      </w:r>
+      <w:r>
+        <w:rPr>
+          <w:rFonts w:ascii="Arial" w:hAnsi="Arial" w:cs="Arial"/>
+          <w:sz w:val="20"/>
+        </w:rPr>
+        <w:t>Fabricom, ISS, Base, Daikin, Goodyear, VMM, Magotteaux, Toyota, ING, Ministry of Defense, European Commission, European Parliament, European Court of Auditors, KBC Bank, UCB Pharmaceutical, RBS, Rossel, UZ Gent, ASML and ABN AMRO</w:t>
+      </w:r>
+      <w:r>
+        <w:rPr>
+          <w:rFonts w:ascii="Arial" w:hAnsi="Arial" w:cs="Arial"/>
+          <w:sz w:val="20"/>
+        </w:rPr>
+        <w:t>.</w:t>
       </w:r>
     </w:p>
     <w:p>
@@ -4506,14 +4895,28 @@
           <w:rFonts w:ascii="Arial" w:hAnsi="Arial" w:cs="Arial"/>
           <w:sz w:val="20"/>
         </w:rPr>
-        <w:t>Manage technical escalations</w:t>
-      </w:r>
-      <w:r>
-        <w:rPr>
-          <w:rFonts w:ascii="Arial" w:hAnsi="Arial" w:cs="Arial"/>
-          <w:sz w:val="20"/>
-        </w:rPr>
-        <w:t>, provide shadowing opportunities, ensured backlog was controlled</w:t>
+        <w:t>Met or exceeded targets of $2.5 million in annual service booking and $3</w:t>
+      </w:r>
+      <w:r>
+        <w:rPr>
+          <w:rFonts w:ascii="Arial" w:hAnsi="Arial" w:cs="Arial"/>
+          <w:sz w:val="20"/>
+        </w:rPr>
+        <w:t>.0</w:t>
+      </w:r>
+      <w:r>
+        <w:rPr>
+          <w:rFonts w:ascii="Arial" w:hAnsi="Arial" w:cs="Arial"/>
+          <w:sz w:val="20"/>
+        </w:rPr>
+        <w:t xml:space="preserve"> million in revenue during tenure</w:t>
+      </w:r>
+      <w:r>
+        <w:rPr>
+          <w:rFonts w:ascii="Arial" w:hAnsi="Arial" w:cs="Arial"/>
+          <w:sz w:val="20"/>
+        </w:rPr>
+        <w:t>.</w:t>
       </w:r>
     </w:p>
     <w:p>
@@ -4537,21 +4940,14 @@
           <w:rFonts w:ascii="Arial" w:hAnsi="Arial" w:cs="Arial"/>
           <w:sz w:val="20"/>
         </w:rPr>
-        <w:t xml:space="preserve">Key customers included </w:t>
-      </w:r>
-      <w:r>
-        <w:rPr>
-          <w:rFonts w:ascii="Arial" w:hAnsi="Arial" w:cs="Arial"/>
-          <w:sz w:val="20"/>
-        </w:rPr>
-        <w:t xml:space="preserve">were </w:t>
-      </w:r>
-      <w:r>
-        <w:rPr>
-          <w:rFonts w:ascii="Arial" w:hAnsi="Arial" w:cs="Arial"/>
-          <w:sz w:val="20"/>
-        </w:rPr>
-        <w:t>Fabricom, ISS, Base, Daikin, Goodyear, VMM, Magotteaux, Toyota, ING, Ministry of Defense, European Commission, European Parliament, European Court of Auditors, KBC Bank, UCB Pharmaceutical, RBS, Rossel, UZ Gent, ASML and ABN AMRO</w:t>
+        <w:t xml:space="preserve">Worked with NetApp </w:t>
+      </w:r>
+      <w:r>
+        <w:rPr>
+          <w:rFonts w:ascii="Arial" w:hAnsi="Arial" w:cs="Arial"/>
+          <w:sz w:val="20"/>
+        </w:rPr>
+        <w:t>partners to ensure joined customer successes, organized Partner Academies to uplift knowledge of their technical resources</w:t>
       </w:r>
       <w:r>
         <w:rPr>
@@ -4559,6 +4955,41 @@
           <w:sz w:val="20"/>
         </w:rPr>
         <w:t>.</w:t>
+      </w:r>
+    </w:p>
+    <w:p/>
+    <w:p>
+      <w:pPr>
+        <w:pStyle w:val="DefaultText"/>
+        <w:keepNext/>
+        <w:spacing w:after="60"/>
+        <w:rPr>
+          <w:rFonts w:ascii="Arial" w:hAnsi="Arial" w:cs="Arial"/>
+          <w:b/>
+          <w:i/>
+          <w:sz w:val="20"/>
+          <w:szCs w:val="19"/>
+        </w:rPr>
+      </w:pPr>
+      <w:r>
+        <w:rPr>
+          <w:rFonts w:ascii="Arial" w:hAnsi="Arial" w:cs="Arial"/>
+          <w:b/>
+          <w:i/>
+          <w:sz w:val="20"/>
+          <w:szCs w:val="19"/>
+        </w:rPr>
+        <w:t>BUSINESS DEVELOPMENT</w:t>
+      </w:r>
+      <w:r>
+        <w:rPr>
+          <w:rFonts w:ascii="Arial" w:hAnsi="Arial" w:cs="Arial"/>
+          <w:b/>
+          <w:i/>
+          <w:sz w:val="20"/>
+          <w:szCs w:val="19"/>
+        </w:rPr>
+        <w:t xml:space="preserve"> MANAGER / ENGAGEMENT MANAGER</w:t>
       </w:r>
     </w:p>
     <w:p>
@@ -4582,7 +5013,14 @@
           <w:rFonts w:ascii="Arial" w:hAnsi="Arial" w:cs="Arial"/>
           <w:sz w:val="20"/>
         </w:rPr>
-        <w:t>Met or exceeded targets of $2.5 million in annual service booking and $3 million in revenue during tenure</w:t>
+        <w:t>Collaborated with Enterprise Account Managers to drive positioning of NetApp Professional Services to major accounts throughout Benelux</w:t>
+      </w:r>
+      <w:r>
+        <w:rPr>
+          <w:rFonts w:ascii="Arial" w:hAnsi="Arial" w:cs="Arial"/>
+          <w:sz w:val="20"/>
+        </w:rPr>
+        <w:t>.</w:t>
       </w:r>
     </w:p>
     <w:p>
@@ -4606,49 +5044,14 @@
           <w:rFonts w:ascii="Arial" w:hAnsi="Arial" w:cs="Arial"/>
           <w:sz w:val="20"/>
         </w:rPr>
-        <w:t xml:space="preserve">Worked with NetApp </w:t>
-      </w:r>
-      <w:r>
-        <w:rPr>
-          <w:rFonts w:ascii="Arial" w:hAnsi="Arial" w:cs="Arial"/>
-          <w:sz w:val="20"/>
-        </w:rPr>
-        <w:t>partners to ensure joined customer successes, organized Partner Academies to uplift knowledge of their technical resources</w:t>
-      </w:r>
-    </w:p>
-    <w:p/>
-    <w:p>
-      <w:pPr>
-        <w:pStyle w:val="DefaultText"/>
-        <w:keepNext/>
-        <w:spacing w:after="60"/>
-        <w:rPr>
-          <w:rFonts w:ascii="Arial" w:hAnsi="Arial" w:cs="Arial"/>
-          <w:b/>
-          <w:i/>
-          <w:sz w:val="20"/>
-          <w:szCs w:val="19"/>
-        </w:rPr>
-      </w:pPr>
-      <w:r>
-        <w:rPr>
-          <w:rFonts w:ascii="Arial" w:hAnsi="Arial" w:cs="Arial"/>
-          <w:b/>
-          <w:i/>
-          <w:sz w:val="20"/>
-          <w:szCs w:val="19"/>
-        </w:rPr>
-        <w:t>BUSINESS DEVELOPMENT</w:t>
-      </w:r>
-      <w:r>
-        <w:rPr>
-          <w:rFonts w:ascii="Arial" w:hAnsi="Arial" w:cs="Arial"/>
-          <w:b/>
-          <w:i/>
-          <w:sz w:val="20"/>
-          <w:szCs w:val="19"/>
-        </w:rPr>
-        <w:t xml:space="preserve"> MANAGER / ENGAGEMENT MANAGER</w:t>
+        <w:t>Designed brand positioning strategy for corporate packages to enterprise clients, as well as created Benelux customized packages</w:t>
+      </w:r>
+      <w:r>
+        <w:rPr>
+          <w:rFonts w:ascii="Arial" w:hAnsi="Arial" w:cs="Arial"/>
+          <w:sz w:val="20"/>
+        </w:rPr>
+        <w:t>.</w:t>
       </w:r>
     </w:p>
     <w:p>
@@ -4672,7 +5075,14 @@
           <w:rFonts w:ascii="Arial" w:hAnsi="Arial" w:cs="Arial"/>
           <w:sz w:val="20"/>
         </w:rPr>
-        <w:t>Collaborated with Enterprise Account Managers to drive positioning of NetApp Professional Services to major accounts throughout Benelux</w:t>
+        <w:t>Facilitated creation and presentations of Statement of Works, including prerequisites, tasks, timelines, deliverables, and acceptance criteria</w:t>
+      </w:r>
+      <w:r>
+        <w:rPr>
+          <w:rFonts w:ascii="Arial" w:hAnsi="Arial" w:cs="Arial"/>
+          <w:sz w:val="20"/>
+        </w:rPr>
+        <w:t>.</w:t>
       </w:r>
     </w:p>
     <w:p>
@@ -4696,7 +5106,14 @@
           <w:rFonts w:ascii="Arial" w:hAnsi="Arial" w:cs="Arial"/>
           <w:sz w:val="20"/>
         </w:rPr>
-        <w:t>Designed brand positioning strategy for corporate packages to enterprise clients, as well as created Benelux customized packages</w:t>
+        <w:t>Worked with NetApp partners to ensure joined customer successes through common engagements (‘Design - Execute - Verify’ methodology)</w:t>
+      </w:r>
+      <w:r>
+        <w:rPr>
+          <w:rFonts w:ascii="Arial" w:hAnsi="Arial" w:cs="Arial"/>
+          <w:sz w:val="20"/>
+        </w:rPr>
+        <w:t>.</w:t>
       </w:r>
     </w:p>
     <w:p>
@@ -4720,7 +5137,15 @@
           <w:rFonts w:ascii="Arial" w:hAnsi="Arial" w:cs="Arial"/>
           <w:sz w:val="20"/>
         </w:rPr>
-        <w:t>Facilitated creation and presentations of Statement of Works, including prerequisites, tasks, timelines, deliverables, and acceptance criteria</w:t>
+        <w:lastRenderedPageBreak/>
+        <w:t>Provided coaching for Project Managers and Professional Services teams during rollouts</w:t>
+      </w:r>
+      <w:r>
+        <w:rPr>
+          <w:rFonts w:ascii="Arial" w:hAnsi="Arial" w:cs="Arial"/>
+          <w:sz w:val="20"/>
+        </w:rPr>
+        <w:t>.</w:t>
       </w:r>
     </w:p>
     <w:p>
@@ -4744,7 +5169,14 @@
           <w:rFonts w:ascii="Arial" w:hAnsi="Arial" w:cs="Arial"/>
           <w:sz w:val="20"/>
         </w:rPr>
-        <w:t>Worked with NetApp partners to ensure joined customer successes through common engagements (‘Design - Execute - Verify’ methodology)</w:t>
+        <w:t>Generated between 380K € and 670K € annually in Professional Services revenue</w:t>
+      </w:r>
+      <w:r>
+        <w:rPr>
+          <w:rFonts w:ascii="Arial" w:hAnsi="Arial" w:cs="Arial"/>
+          <w:sz w:val="20"/>
+        </w:rPr>
+        <w:t>.</w:t>
       </w:r>
     </w:p>
     <w:p>
@@ -4768,7 +5200,42 @@
           <w:rFonts w:ascii="Arial" w:hAnsi="Arial" w:cs="Arial"/>
           <w:sz w:val="20"/>
         </w:rPr>
-        <w:t xml:space="preserve">Provided coaching for Project Managers and Professional Services teams during rollouts </w:t>
+        <w:t>Served within NetApp Global EM</w:t>
+      </w:r>
+      <w:r>
+        <w:rPr>
+          <w:rFonts w:ascii="Arial" w:hAnsi="Arial" w:cs="Arial"/>
+          <w:sz w:val="20"/>
+        </w:rPr>
+        <w:t xml:space="preserve"> </w:t>
+      </w:r>
+      <w:r>
+        <w:rPr>
+          <w:rFonts w:ascii="Arial" w:hAnsi="Arial" w:cs="Arial"/>
+          <w:sz w:val="20"/>
+        </w:rPr>
+        <w:t>/</w:t>
+      </w:r>
+      <w:r>
+        <w:rPr>
+          <w:rFonts w:ascii="Arial" w:hAnsi="Arial" w:cs="Arial"/>
+          <w:sz w:val="20"/>
+        </w:rPr>
+        <w:t xml:space="preserve"> </w:t>
+      </w:r>
+      <w:r>
+        <w:rPr>
+          <w:rFonts w:ascii="Arial" w:hAnsi="Arial" w:cs="Arial"/>
+          <w:sz w:val="20"/>
+        </w:rPr>
+        <w:t>PM community as EMEA Geo Lead</w:t>
+      </w:r>
+      <w:r>
+        <w:rPr>
+          <w:rFonts w:ascii="Arial" w:hAnsi="Arial" w:cs="Arial"/>
+          <w:sz w:val="20"/>
+        </w:rPr>
+        <w:t>.</w:t>
       </w:r>
     </w:p>
     <w:p>
@@ -4792,7 +5259,49 @@
           <w:rFonts w:ascii="Arial" w:hAnsi="Arial" w:cs="Arial"/>
           <w:sz w:val="20"/>
         </w:rPr>
-        <w:t>Generated between 380K € and 670K € annually in Professional Services revenue</w:t>
+        <w:t>Major clients included KPN Getronics, KBC Bank, Belgacom, TomTom, Mobistar, De Post, UZ Gent, FeDict, European institutions, and UCB</w:t>
+      </w:r>
+      <w:r>
+        <w:rPr>
+          <w:rFonts w:ascii="Arial" w:hAnsi="Arial" w:cs="Arial"/>
+          <w:sz w:val="20"/>
+        </w:rPr>
+        <w:t>.</w:t>
+      </w:r>
+    </w:p>
+    <w:p/>
+    <w:p>
+      <w:pPr>
+        <w:pStyle w:val="DefaultText"/>
+        <w:keepNext/>
+        <w:spacing w:after="60"/>
+        <w:rPr>
+          <w:rFonts w:ascii="Arial" w:hAnsi="Arial" w:cs="Arial"/>
+          <w:b/>
+          <w:i/>
+          <w:sz w:val="20"/>
+          <w:szCs w:val="19"/>
+        </w:rPr>
+      </w:pPr>
+      <w:r>
+        <w:rPr>
+          <w:rFonts w:ascii="Arial" w:hAnsi="Arial" w:cs="Arial"/>
+          <w:b/>
+          <w:i/>
+          <w:sz w:val="20"/>
+          <w:szCs w:val="19"/>
+        </w:rPr>
+        <w:t xml:space="preserve">OTHER </w:t>
+      </w:r>
+      <w:r>
+        <w:rPr>
+          <w:rFonts w:ascii="Arial" w:hAnsi="Arial" w:cs="Arial"/>
+          <w:b/>
+          <w:i/>
+          <w:sz w:val="20"/>
+          <w:szCs w:val="19"/>
+        </w:rPr>
+        <w:t>COMPETENCIES</w:t>
       </w:r>
     </w:p>
     <w:p>
@@ -4805,19 +5314,59 @@
         <w:spacing w:after="60" w:line="312" w:lineRule="auto"/>
         <w:ind w:left="714" w:hanging="357"/>
         <w:contextualSpacing w:val="0"/>
-        <w:jc w:val="both"/>
-        <w:rPr>
-          <w:rFonts w:ascii="Arial" w:hAnsi="Arial" w:cs="Arial"/>
-          <w:sz w:val="20"/>
-        </w:rPr>
-      </w:pPr>
-      <w:r>
-        <w:rPr>
-          <w:rFonts w:ascii="Arial" w:hAnsi="Arial" w:cs="Arial"/>
-          <w:sz w:val="20"/>
-        </w:rPr>
-        <w:lastRenderedPageBreak/>
-        <w:t>Served within NetApp Global EM</w:t>
+        <w:rPr>
+          <w:rFonts w:ascii="Arial" w:hAnsi="Arial" w:cs="Arial"/>
+          <w:sz w:val="20"/>
+        </w:rPr>
+      </w:pPr>
+      <w:r>
+        <w:rPr>
+          <w:rFonts w:ascii="Arial" w:hAnsi="Arial" w:cs="Arial"/>
+          <w:sz w:val="20"/>
+        </w:rPr>
+        <w:t>Cross-Functional Collaboration</w:t>
+      </w:r>
+      <w:r>
+        <w:rPr>
+          <w:rFonts w:ascii="Arial" w:hAnsi="Arial" w:cs="Arial"/>
+          <w:sz w:val="20"/>
+        </w:rPr>
+        <w:t xml:space="preserve">, </w:t>
+      </w:r>
+      <w:r>
+        <w:rPr>
+          <w:rFonts w:ascii="Arial" w:hAnsi="Arial" w:cs="Arial"/>
+          <w:sz w:val="20"/>
+        </w:rPr>
+        <w:t>Multicultural Communications</w:t>
+      </w:r>
+      <w:r>
+        <w:rPr>
+          <w:rFonts w:ascii="Arial" w:hAnsi="Arial" w:cs="Arial"/>
+          <w:sz w:val="20"/>
+        </w:rPr>
+        <w:t>, T</w:t>
+      </w:r>
+      <w:r>
+        <w:rPr>
+          <w:rFonts w:ascii="Arial" w:hAnsi="Arial" w:cs="Arial"/>
+          <w:sz w:val="20"/>
+        </w:rPr>
+        <w:t>echnology integration</w:t>
+      </w:r>
+      <w:r>
+        <w:rPr>
+          <w:rFonts w:ascii="Arial" w:hAnsi="Arial" w:cs="Arial"/>
+          <w:sz w:val="20"/>
+        </w:rPr>
+        <w:t xml:space="preserve">, </w:t>
+      </w:r>
+      <w:r>
+        <w:rPr>
+          <w:rFonts w:ascii="Arial" w:hAnsi="Arial" w:cs="Arial"/>
+          <w:sz w:val="20"/>
+        </w:rPr>
+        <w:t>Complex</w:t>
       </w:r>
       <w:r>
         <w:rPr>
@@ -4831,104 +5380,7 @@
           <w:rFonts w:ascii="Arial" w:hAnsi="Arial" w:cs="Arial"/>
           <w:sz w:val="20"/>
         </w:rPr>
-        <w:t>/</w:t>
-      </w:r>
-      <w:r>
-        <w:rPr>
-          <w:rFonts w:ascii="Arial" w:hAnsi="Arial" w:cs="Arial"/>
-          <w:sz w:val="20"/>
-        </w:rPr>
-        <w:t xml:space="preserve"> </w:t>
-      </w:r>
-      <w:r>
-        <w:rPr>
-          <w:rFonts w:ascii="Arial" w:hAnsi="Arial" w:cs="Arial"/>
-          <w:sz w:val="20"/>
-        </w:rPr>
-        <w:t>PM community as EMEA Geo Lead</w:t>
-      </w:r>
-    </w:p>
-    <w:p>
-      <w:pPr>
-        <w:pStyle w:val="Lijstalinea"/>
-        <w:numPr>
-          <w:ilvl w:val="0"/>
-          <w:numId w:val="5"/>
-        </w:numPr>
-        <w:spacing w:after="60" w:line="312" w:lineRule="auto"/>
-        <w:ind w:left="714" w:hanging="357"/>
-        <w:contextualSpacing w:val="0"/>
-        <w:jc w:val="both"/>
-        <w:rPr>
-          <w:rFonts w:ascii="Arial" w:hAnsi="Arial" w:cs="Arial"/>
-          <w:sz w:val="20"/>
-        </w:rPr>
-      </w:pPr>
-      <w:r>
-        <w:rPr>
-          <w:rFonts w:ascii="Arial" w:hAnsi="Arial" w:cs="Arial"/>
-          <w:sz w:val="20"/>
-        </w:rPr>
-        <w:t>Major clients included KPN Getronics, KBC Bank, Belgacom, TomTom, Mobistar, De Post, UZ Gent, FeDict, European institutions, and UCB</w:t>
-      </w:r>
-    </w:p>
-    <w:p/>
-    <w:p>
-      <w:pPr>
-        <w:pStyle w:val="DefaultText"/>
-        <w:keepNext/>
-        <w:spacing w:after="60"/>
-        <w:rPr>
-          <w:rFonts w:ascii="Arial" w:hAnsi="Arial" w:cs="Arial"/>
-          <w:b/>
-          <w:i/>
-          <w:sz w:val="20"/>
-          <w:szCs w:val="19"/>
-        </w:rPr>
-      </w:pPr>
-      <w:r>
-        <w:rPr>
-          <w:rFonts w:ascii="Arial" w:hAnsi="Arial" w:cs="Arial"/>
-          <w:b/>
-          <w:i/>
-          <w:sz w:val="20"/>
-          <w:szCs w:val="19"/>
-        </w:rPr>
-        <w:t xml:space="preserve">OTHER </w:t>
-      </w:r>
-      <w:r>
-        <w:rPr>
-          <w:rFonts w:ascii="Arial" w:hAnsi="Arial" w:cs="Arial"/>
-          <w:b/>
-          <w:i/>
-          <w:sz w:val="20"/>
-          <w:szCs w:val="19"/>
-        </w:rPr>
-        <w:t>COMPETENCIES</w:t>
-      </w:r>
-    </w:p>
-    <w:p>
-      <w:pPr>
-        <w:pStyle w:val="Lijstalinea"/>
-        <w:numPr>
-          <w:ilvl w:val="0"/>
-          <w:numId w:val="5"/>
-        </w:numPr>
-        <w:spacing w:after="60" w:line="312" w:lineRule="auto"/>
-        <w:ind w:left="714" w:hanging="357"/>
-        <w:contextualSpacing w:val="0"/>
-        <w:jc w:val="both"/>
-        <w:rPr>
-          <w:rFonts w:ascii="Arial" w:hAnsi="Arial" w:cs="Arial"/>
-          <w:sz w:val="20"/>
-        </w:rPr>
-      </w:pPr>
-      <w:r>
-        <w:rPr>
-          <w:rFonts w:ascii="Arial" w:hAnsi="Arial" w:cs="Arial"/>
-          <w:sz w:val="20"/>
-        </w:rPr>
-        <w:t>Cross-Functional Collaboration</w:t>
+        <w:t>installations planning and staffing</w:t>
       </w:r>
       <w:r>
         <w:rPr>
@@ -4942,21 +5394,7 @@
           <w:rFonts w:ascii="Arial" w:hAnsi="Arial" w:cs="Arial"/>
           <w:sz w:val="20"/>
         </w:rPr>
-        <w:t>Multicultural Communications</w:t>
-      </w:r>
-      <w:r>
-        <w:rPr>
-          <w:rFonts w:ascii="Arial" w:hAnsi="Arial" w:cs="Arial"/>
-          <w:sz w:val="20"/>
-        </w:rPr>
-        <w:t>, T</w:t>
-      </w:r>
-      <w:r>
-        <w:rPr>
-          <w:rFonts w:ascii="Arial" w:hAnsi="Arial" w:cs="Arial"/>
-          <w:sz w:val="20"/>
-        </w:rPr>
-        <w:t>echnology integration</w:t>
+        <w:t>Performance metrics</w:t>
       </w:r>
       <w:r>
         <w:rPr>
@@ -4970,35 +5408,14 @@
           <w:rFonts w:ascii="Arial" w:hAnsi="Arial" w:cs="Arial"/>
           <w:sz w:val="20"/>
         </w:rPr>
-        <w:t>Complex installations planning and staffing</w:t>
-      </w:r>
-      <w:r>
-        <w:rPr>
-          <w:rFonts w:ascii="Arial" w:hAnsi="Arial" w:cs="Arial"/>
-          <w:sz w:val="20"/>
-        </w:rPr>
-        <w:t xml:space="preserve">, </w:t>
-      </w:r>
-      <w:r>
-        <w:rPr>
-          <w:rFonts w:ascii="Arial" w:hAnsi="Arial" w:cs="Arial"/>
-          <w:sz w:val="20"/>
-        </w:rPr>
-        <w:t>Performance metrics</w:t>
-      </w:r>
-      <w:r>
-        <w:rPr>
-          <w:rFonts w:ascii="Arial" w:hAnsi="Arial" w:cs="Arial"/>
-          <w:sz w:val="20"/>
-        </w:rPr>
-        <w:t xml:space="preserve">, </w:t>
-      </w:r>
-      <w:r>
-        <w:rPr>
-          <w:rFonts w:ascii="Arial" w:hAnsi="Arial" w:cs="Arial"/>
-          <w:sz w:val="20"/>
-        </w:rPr>
         <w:t>Leadership and vision</w:t>
+      </w:r>
+      <w:r>
+        <w:rPr>
+          <w:rFonts w:ascii="Arial" w:hAnsi="Arial" w:cs="Arial"/>
+          <w:sz w:val="20"/>
+        </w:rPr>
+        <w:t>.</w:t>
       </w:r>
     </w:p>
     <w:p/>
@@ -6599,7 +7016,7 @@
 </file>
 
 <file path=word/endnotes.xml><?xml version="1.0" encoding="utf-8"?>
-<w:endnotes xmlns:wpc="http://schemas.microsoft.com/office/word/2010/wordprocessingCanvas" xmlns:cx="http://schemas.microsoft.com/office/drawing/2014/chartex" xmlns:cx1="http://schemas.microsoft.com/office/drawing/2015/9/8/chartex" xmlns:cx2="http://schemas.microsoft.com/office/drawing/2015/10/21/chartex" xmlns:cx3="http://schemas.microsoft.com/office/drawing/2016/5/9/chartex" xmlns:cx4="http://schemas.microsoft.com/office/drawing/2016/5/10/chartex" xmlns:cx5="http://schemas.microsoft.com/office/drawing/2016/5/11/chartex" xmlns:cx6="http://schemas.microsoft.com/office/drawing/2016/5/12/chartex" xmlns:cx7="http://schemas.microsoft.com/office/drawing/2016/5/13/chartex" xmlns:cx8="http://schemas.microsoft.com/office/drawing/2016/5/14/chartex" xmlns:mc="http://schemas.openxmlformats.org/markup-compatibility/2006" xmlns:aink="http://schemas.microsoft.com/office/drawing/2016/ink" xmlns:am3d="http://schemas.microsoft.com/office/drawing/2017/model3d" xmlns:o="urn:schemas-microsoft-com:office:office" xmlns:r="http://schemas.openxmlformats.org/officeDocument/2006/relationships" xmlns:m="http://schemas.openxmlformats.org/officeDocument/2006/math" xmlns:v="urn:schemas-microsoft-com:vml" xmlns:wp14="http://schemas.microsoft.com/office/word/2010/wordprocessingDrawing" xmlns:wp="http://schemas.openxmlformats.org/drawingml/2006/wordprocessingDrawing" xmlns:w10="urn:schemas-microsoft-com:office:word" xmlns:w="http://schemas.openxmlformats.org/wordprocessingml/2006/main" xmlns:w14="http://schemas.microsoft.com/office/word/2010/wordml" xmlns:w15="http://schemas.microsoft.com/office/word/2012/wordml" xmlns:w16cex="http://schemas.microsoft.com/office/word/2018/wordml/cex" xmlns:w16cid="http://schemas.microsoft.com/office/word/2016/wordml/cid" xmlns:w16="http://schemas.microsoft.com/office/word/2018/wordml" xmlns:w16sdtdh="http://schemas.microsoft.com/office/word/2020/wordml/sdtdatahash" xmlns:w16se="http://schemas.microsoft.com/office/word/2015/wordml/symex" xmlns:wpg="http://schemas.microsoft.com/office/word/2010/wordprocessingGroup" xmlns:wpi="http://schemas.microsoft.com/office/word/2010/wordprocessingInk" xmlns:wne="http://schemas.microsoft.com/office/word/2006/wordml" xmlns:wps="http://schemas.microsoft.com/office/word/2010/wordprocessingShape" mc:Ignorable="w14 w15 w16se w16cid w16 w16cex w16sdtdh wp14">
+<w:endnotes xmlns:wpc="http://schemas.microsoft.com/office/word/2010/wordprocessingCanvas" xmlns:cx="http://schemas.microsoft.com/office/drawing/2014/chartex" xmlns:cx1="http://schemas.microsoft.com/office/drawing/2015/9/8/chartex" xmlns:cx2="http://schemas.microsoft.com/office/drawing/2015/10/21/chartex" xmlns:cx3="http://schemas.microsoft.com/office/drawing/2016/5/9/chartex" xmlns:cx4="http://schemas.microsoft.com/office/drawing/2016/5/10/chartex" xmlns:cx5="http://schemas.microsoft.com/office/drawing/2016/5/11/chartex" xmlns:cx6="http://schemas.microsoft.com/office/drawing/2016/5/12/chartex" xmlns:cx7="http://schemas.microsoft.com/office/drawing/2016/5/13/chartex" xmlns:cx8="http://schemas.microsoft.com/office/drawing/2016/5/14/chartex" xmlns:mc="http://schemas.openxmlformats.org/markup-compatibility/2006" xmlns:aink="http://schemas.microsoft.com/office/drawing/2016/ink" xmlns:am3d="http://schemas.microsoft.com/office/drawing/2017/model3d" xmlns:o="urn:schemas-microsoft-com:office:office" xmlns:oel="http://schemas.microsoft.com/office/2019/extlst" xmlns:r="http://schemas.openxmlformats.org/officeDocument/2006/relationships" xmlns:m="http://schemas.openxmlformats.org/officeDocument/2006/math" xmlns:v="urn:schemas-microsoft-com:vml" xmlns:wp14="http://schemas.microsoft.com/office/word/2010/wordprocessingDrawing" xmlns:wp="http://schemas.openxmlformats.org/drawingml/2006/wordprocessingDrawing" xmlns:w10="urn:schemas-microsoft-com:office:word" xmlns:w="http://schemas.openxmlformats.org/wordprocessingml/2006/main" xmlns:w14="http://schemas.microsoft.com/office/word/2010/wordml" xmlns:w15="http://schemas.microsoft.com/office/word/2012/wordml" xmlns:w16cex="http://schemas.microsoft.com/office/word/2018/wordml/cex" xmlns:w16cid="http://schemas.microsoft.com/office/word/2016/wordml/cid" xmlns:w16="http://schemas.microsoft.com/office/word/2018/wordml" xmlns:w16sdtdh="http://schemas.microsoft.com/office/word/2020/wordml/sdtdatahash" xmlns:w16se="http://schemas.microsoft.com/office/word/2015/wordml/symex" xmlns:wpg="http://schemas.microsoft.com/office/word/2010/wordprocessingGroup" xmlns:wpi="http://schemas.microsoft.com/office/word/2010/wordprocessingInk" xmlns:wne="http://schemas.microsoft.com/office/word/2006/wordml" xmlns:wps="http://schemas.microsoft.com/office/word/2010/wordprocessingShape" mc:Ignorable="w14 w15 w16se w16cid w16 w16cex w16sdtdh wp14">
   <w:endnote w:type="separator" w:id="-1">
     <w:p>
       <w:r>
@@ -6618,7 +7035,7 @@
 </file>
 
 <file path=word/footer1.xml><?xml version="1.0" encoding="utf-8"?>
-<w:ftr xmlns:wpc="http://schemas.microsoft.com/office/word/2010/wordprocessingCanvas" xmlns:cx="http://schemas.microsoft.com/office/drawing/2014/chartex" xmlns:cx1="http://schemas.microsoft.com/office/drawing/2015/9/8/chartex" xmlns:cx2="http://schemas.microsoft.com/office/drawing/2015/10/21/chartex" xmlns:cx3="http://schemas.microsoft.com/office/drawing/2016/5/9/chartex" xmlns:cx4="http://schemas.microsoft.com/office/drawing/2016/5/10/chartex" xmlns:cx5="http://schemas.microsoft.com/office/drawing/2016/5/11/chartex" xmlns:cx6="http://schemas.microsoft.com/office/drawing/2016/5/12/chartex" xmlns:cx7="http://schemas.microsoft.com/office/drawing/2016/5/13/chartex" xmlns:cx8="http://schemas.microsoft.com/office/drawing/2016/5/14/chartex" xmlns:mc="http://schemas.openxmlformats.org/markup-compatibility/2006" xmlns:aink="http://schemas.microsoft.com/office/drawing/2016/ink" xmlns:am3d="http://schemas.microsoft.com/office/drawing/2017/model3d" xmlns:o="urn:schemas-microsoft-com:office:office" xmlns:r="http://schemas.openxmlformats.org/officeDocument/2006/relationships" xmlns:m="http://schemas.openxmlformats.org/officeDocument/2006/math" xmlns:v="urn:schemas-microsoft-com:vml" xmlns:wp14="http://schemas.microsoft.com/office/word/2010/wordprocessingDrawing" xmlns:wp="http://schemas.openxmlformats.org/drawingml/2006/wordprocessingDrawing" xmlns:w10="urn:schemas-microsoft-com:office:word" xmlns:w="http://schemas.openxmlformats.org/wordprocessingml/2006/main" xmlns:w14="http://schemas.microsoft.com/office/word/2010/wordml" xmlns:w15="http://schemas.microsoft.com/office/word/2012/wordml" xmlns:w16cex="http://schemas.microsoft.com/office/word/2018/wordml/cex" xmlns:w16cid="http://schemas.microsoft.com/office/word/2016/wordml/cid" xmlns:w16="http://schemas.microsoft.com/office/word/2018/wordml" xmlns:w16sdtdh="http://schemas.microsoft.com/office/word/2020/wordml/sdtdatahash" xmlns:w16se="http://schemas.microsoft.com/office/word/2015/wordml/symex" xmlns:wpg="http://schemas.microsoft.com/office/word/2010/wordprocessingGroup" xmlns:wpi="http://schemas.microsoft.com/office/word/2010/wordprocessingInk" xmlns:wne="http://schemas.microsoft.com/office/word/2006/wordml" xmlns:wps="http://schemas.microsoft.com/office/word/2010/wordprocessingShape" mc:Ignorable="w14 w15 w16se w16cid w16 w16cex w16sdtdh wp14">
+<w:ftr xmlns:wpc="http://schemas.microsoft.com/office/word/2010/wordprocessingCanvas" xmlns:cx="http://schemas.microsoft.com/office/drawing/2014/chartex" xmlns:cx1="http://schemas.microsoft.com/office/drawing/2015/9/8/chartex" xmlns:cx2="http://schemas.microsoft.com/office/drawing/2015/10/21/chartex" xmlns:cx3="http://schemas.microsoft.com/office/drawing/2016/5/9/chartex" xmlns:cx4="http://schemas.microsoft.com/office/drawing/2016/5/10/chartex" xmlns:cx5="http://schemas.microsoft.com/office/drawing/2016/5/11/chartex" xmlns:cx6="http://schemas.microsoft.com/office/drawing/2016/5/12/chartex" xmlns:cx7="http://schemas.microsoft.com/office/drawing/2016/5/13/chartex" xmlns:cx8="http://schemas.microsoft.com/office/drawing/2016/5/14/chartex" xmlns:mc="http://schemas.openxmlformats.org/markup-compatibility/2006" xmlns:aink="http://schemas.microsoft.com/office/drawing/2016/ink" xmlns:am3d="http://schemas.microsoft.com/office/drawing/2017/model3d" xmlns:o="urn:schemas-microsoft-com:office:office" xmlns:oel="http://schemas.microsoft.com/office/2019/extlst" xmlns:r="http://schemas.openxmlformats.org/officeDocument/2006/relationships" xmlns:m="http://schemas.openxmlformats.org/officeDocument/2006/math" xmlns:v="urn:schemas-microsoft-com:vml" xmlns:wp14="http://schemas.microsoft.com/office/word/2010/wordprocessingDrawing" xmlns:wp="http://schemas.openxmlformats.org/drawingml/2006/wordprocessingDrawing" xmlns:w10="urn:schemas-microsoft-com:office:word" xmlns:w="http://schemas.openxmlformats.org/wordprocessingml/2006/main" xmlns:w14="http://schemas.microsoft.com/office/word/2010/wordml" xmlns:w15="http://schemas.microsoft.com/office/word/2012/wordml" xmlns:w16cex="http://schemas.microsoft.com/office/word/2018/wordml/cex" xmlns:w16cid="http://schemas.microsoft.com/office/word/2016/wordml/cid" xmlns:w16="http://schemas.microsoft.com/office/word/2018/wordml" xmlns:w16sdtdh="http://schemas.microsoft.com/office/word/2020/wordml/sdtdatahash" xmlns:w16se="http://schemas.microsoft.com/office/word/2015/wordml/symex" xmlns:wpg="http://schemas.microsoft.com/office/word/2010/wordprocessingGroup" xmlns:wpi="http://schemas.microsoft.com/office/word/2010/wordprocessingInk" xmlns:wne="http://schemas.microsoft.com/office/word/2006/wordml" xmlns:wps="http://schemas.microsoft.com/office/word/2010/wordprocessingShape" mc:Ignorable="w14 w15 w16se w16cid w16 w16cex w16sdtdh wp14">
   <w:p>
     <w:pPr>
       <w:pStyle w:val="Voettekst"/>
@@ -6712,7 +7129,7 @@
         <w:sz w:val="12"/>
         <w:lang w:val="nl-BE"/>
       </w:rPr>
-      <w:t>2</w:t>
+      <w:t>3</w:t>
     </w:r>
     <w:r>
       <w:rPr>
@@ -6838,7 +7255,7 @@
 </file>
 
 <file path=word/footer2.xml><?xml version="1.0" encoding="utf-8"?>
-<w:ftr xmlns:wpc="http://schemas.microsoft.com/office/word/2010/wordprocessingCanvas" xmlns:cx="http://schemas.microsoft.com/office/drawing/2014/chartex" xmlns:cx1="http://schemas.microsoft.com/office/drawing/2015/9/8/chartex" xmlns:cx2="http://schemas.microsoft.com/office/drawing/2015/10/21/chartex" xmlns:cx3="http://schemas.microsoft.com/office/drawing/2016/5/9/chartex" xmlns:cx4="http://schemas.microsoft.com/office/drawing/2016/5/10/chartex" xmlns:cx5="http://schemas.microsoft.com/office/drawing/2016/5/11/chartex" xmlns:cx6="http://schemas.microsoft.com/office/drawing/2016/5/12/chartex" xmlns:cx7="http://schemas.microsoft.com/office/drawing/2016/5/13/chartex" xmlns:cx8="http://schemas.microsoft.com/office/drawing/2016/5/14/chartex" xmlns:mc="http://schemas.openxmlformats.org/markup-compatibility/2006" xmlns:aink="http://schemas.microsoft.com/office/drawing/2016/ink" xmlns:am3d="http://schemas.microsoft.com/office/drawing/2017/model3d" xmlns:o="urn:schemas-microsoft-com:office:office" xmlns:r="http://schemas.openxmlformats.org/officeDocument/2006/relationships" xmlns:m="http://schemas.openxmlformats.org/officeDocument/2006/math" xmlns:v="urn:schemas-microsoft-com:vml" xmlns:wp14="http://schemas.microsoft.com/office/word/2010/wordprocessingDrawing" xmlns:wp="http://schemas.openxmlformats.org/drawingml/2006/wordprocessingDrawing" xmlns:w10="urn:schemas-microsoft-com:office:word" xmlns:w="http://schemas.openxmlformats.org/wordprocessingml/2006/main" xmlns:w14="http://schemas.microsoft.com/office/word/2010/wordml" xmlns:w15="http://schemas.microsoft.com/office/word/2012/wordml" xmlns:w16cex="http://schemas.microsoft.com/office/word/2018/wordml/cex" xmlns:w16cid="http://schemas.microsoft.com/office/word/2016/wordml/cid" xmlns:w16="http://schemas.microsoft.com/office/word/2018/wordml" xmlns:w16sdtdh="http://schemas.microsoft.com/office/word/2020/wordml/sdtdatahash" xmlns:w16se="http://schemas.microsoft.com/office/word/2015/wordml/symex" xmlns:wpg="http://schemas.microsoft.com/office/word/2010/wordprocessingGroup" xmlns:wpi="http://schemas.microsoft.com/office/word/2010/wordprocessingInk" xmlns:wne="http://schemas.microsoft.com/office/word/2006/wordml" xmlns:wps="http://schemas.microsoft.com/office/word/2010/wordprocessingShape" mc:Ignorable="w14 w15 w16se w16cid w16 w16cex w16sdtdh wp14">
+<w:ftr xmlns:wpc="http://schemas.microsoft.com/office/word/2010/wordprocessingCanvas" xmlns:cx="http://schemas.microsoft.com/office/drawing/2014/chartex" xmlns:cx1="http://schemas.microsoft.com/office/drawing/2015/9/8/chartex" xmlns:cx2="http://schemas.microsoft.com/office/drawing/2015/10/21/chartex" xmlns:cx3="http://schemas.microsoft.com/office/drawing/2016/5/9/chartex" xmlns:cx4="http://schemas.microsoft.com/office/drawing/2016/5/10/chartex" xmlns:cx5="http://schemas.microsoft.com/office/drawing/2016/5/11/chartex" xmlns:cx6="http://schemas.microsoft.com/office/drawing/2016/5/12/chartex" xmlns:cx7="http://schemas.microsoft.com/office/drawing/2016/5/13/chartex" xmlns:cx8="http://schemas.microsoft.com/office/drawing/2016/5/14/chartex" xmlns:mc="http://schemas.openxmlformats.org/markup-compatibility/2006" xmlns:aink="http://schemas.microsoft.com/office/drawing/2016/ink" xmlns:am3d="http://schemas.microsoft.com/office/drawing/2017/model3d" xmlns:o="urn:schemas-microsoft-com:office:office" xmlns:oel="http://schemas.microsoft.com/office/2019/extlst" xmlns:r="http://schemas.openxmlformats.org/officeDocument/2006/relationships" xmlns:m="http://schemas.openxmlformats.org/officeDocument/2006/math" xmlns:v="urn:schemas-microsoft-com:vml" xmlns:wp14="http://schemas.microsoft.com/office/word/2010/wordprocessingDrawing" xmlns:wp="http://schemas.openxmlformats.org/drawingml/2006/wordprocessingDrawing" xmlns:w10="urn:schemas-microsoft-com:office:word" xmlns:w="http://schemas.openxmlformats.org/wordprocessingml/2006/main" xmlns:w14="http://schemas.microsoft.com/office/word/2010/wordml" xmlns:w15="http://schemas.microsoft.com/office/word/2012/wordml" xmlns:w16cex="http://schemas.microsoft.com/office/word/2018/wordml/cex" xmlns:w16cid="http://schemas.microsoft.com/office/word/2016/wordml/cid" xmlns:w16="http://schemas.microsoft.com/office/word/2018/wordml" xmlns:w16sdtdh="http://schemas.microsoft.com/office/word/2020/wordml/sdtdatahash" xmlns:w16se="http://schemas.microsoft.com/office/word/2015/wordml/symex" xmlns:wpg="http://schemas.microsoft.com/office/word/2010/wordprocessingGroup" xmlns:wpi="http://schemas.microsoft.com/office/word/2010/wordprocessingInk" xmlns:wne="http://schemas.microsoft.com/office/word/2006/wordml" xmlns:wps="http://schemas.microsoft.com/office/word/2010/wordprocessingShape" mc:Ignorable="w14 w15 w16se w16cid w16 w16cex w16sdtdh wp14">
   <w:p>
     <w:pPr>
       <w:pStyle w:val="Voettekst"/>
@@ -6877,7 +7294,23 @@
         <w:lang w:val="nl-BE"/>
       </w:rPr>
       <w:tab/>
-      <w:t>Version 22.00</w:t>
+      <w:t>Version 2</w:t>
+    </w:r>
+    <w:r>
+      <w:rPr>
+        <w:rFonts w:ascii="Arial" w:hAnsi="Arial" w:cs="Arial"/>
+        <w:sz w:val="12"/>
+        <w:lang w:val="nl-BE"/>
+      </w:rPr>
+      <w:t>3</w:t>
+    </w:r>
+    <w:r>
+      <w:rPr>
+        <w:rFonts w:ascii="Arial" w:hAnsi="Arial" w:cs="Arial"/>
+        <w:sz w:val="12"/>
+        <w:lang w:val="nl-BE"/>
+      </w:rPr>
+      <w:t>.00</w:t>
     </w:r>
     <w:r>
       <w:rPr>
@@ -7002,7 +7435,7 @@
 </file>
 
 <file path=word/footnotes.xml><?xml version="1.0" encoding="utf-8"?>
-<w:footnotes xmlns:wpc="http://schemas.microsoft.com/office/word/2010/wordprocessingCanvas" xmlns:cx="http://schemas.microsoft.com/office/drawing/2014/chartex" xmlns:cx1="http://schemas.microsoft.com/office/drawing/2015/9/8/chartex" xmlns:cx2="http://schemas.microsoft.com/office/drawing/2015/10/21/chartex" xmlns:cx3="http://schemas.microsoft.com/office/drawing/2016/5/9/chartex" xmlns:cx4="http://schemas.microsoft.com/office/drawing/2016/5/10/chartex" xmlns:cx5="http://schemas.microsoft.com/office/drawing/2016/5/11/chartex" xmlns:cx6="http://schemas.microsoft.com/office/drawing/2016/5/12/chartex" xmlns:cx7="http://schemas.microsoft.com/office/drawing/2016/5/13/chartex" xmlns:cx8="http://schemas.microsoft.com/office/drawing/2016/5/14/chartex" xmlns:mc="http://schemas.openxmlformats.org/markup-compatibility/2006" xmlns:aink="http://schemas.microsoft.com/office/drawing/2016/ink" xmlns:am3d="http://schemas.microsoft.com/office/drawing/2017/model3d" xmlns:o="urn:schemas-microsoft-com:office:office" xmlns:r="http://schemas.openxmlformats.org/officeDocument/2006/relationships" xmlns:m="http://schemas.openxmlformats.org/officeDocument/2006/math" xmlns:v="urn:schemas-microsoft-com:vml" xmlns:wp14="http://schemas.microsoft.com/office/word/2010/wordprocessingDrawing" xmlns:wp="http://schemas.openxmlformats.org/drawingml/2006/wordprocessingDrawing" xmlns:w10="urn:schemas-microsoft-com:office:word" xmlns:w="http://schemas.openxmlformats.org/wordprocessingml/2006/main" xmlns:w14="http://schemas.microsoft.com/office/word/2010/wordml" xmlns:w15="http://schemas.microsoft.com/office/word/2012/wordml" xmlns:w16cex="http://schemas.microsoft.com/office/word/2018/wordml/cex" xmlns:w16cid="http://schemas.microsoft.com/office/word/2016/wordml/cid" xmlns:w16="http://schemas.microsoft.com/office/word/2018/wordml" xmlns:w16sdtdh="http://schemas.microsoft.com/office/word/2020/wordml/sdtdatahash" xmlns:w16se="http://schemas.microsoft.com/office/word/2015/wordml/symex" xmlns:wpg="http://schemas.microsoft.com/office/word/2010/wordprocessingGroup" xmlns:wpi="http://schemas.microsoft.com/office/word/2010/wordprocessingInk" xmlns:wne="http://schemas.microsoft.com/office/word/2006/wordml" xmlns:wps="http://schemas.microsoft.com/office/word/2010/wordprocessingShape" mc:Ignorable="w14 w15 w16se w16cid w16 w16cex w16sdtdh wp14">
+<w:footnotes xmlns:wpc="http://schemas.microsoft.com/office/word/2010/wordprocessingCanvas" xmlns:cx="http://schemas.microsoft.com/office/drawing/2014/chartex" xmlns:cx1="http://schemas.microsoft.com/office/drawing/2015/9/8/chartex" xmlns:cx2="http://schemas.microsoft.com/office/drawing/2015/10/21/chartex" xmlns:cx3="http://schemas.microsoft.com/office/drawing/2016/5/9/chartex" xmlns:cx4="http://schemas.microsoft.com/office/drawing/2016/5/10/chartex" xmlns:cx5="http://schemas.microsoft.com/office/drawing/2016/5/11/chartex" xmlns:cx6="http://schemas.microsoft.com/office/drawing/2016/5/12/chartex" xmlns:cx7="http://schemas.microsoft.com/office/drawing/2016/5/13/chartex" xmlns:cx8="http://schemas.microsoft.com/office/drawing/2016/5/14/chartex" xmlns:mc="http://schemas.openxmlformats.org/markup-compatibility/2006" xmlns:aink="http://schemas.microsoft.com/office/drawing/2016/ink" xmlns:am3d="http://schemas.microsoft.com/office/drawing/2017/model3d" xmlns:o="urn:schemas-microsoft-com:office:office" xmlns:oel="http://schemas.microsoft.com/office/2019/extlst" xmlns:r="http://schemas.openxmlformats.org/officeDocument/2006/relationships" xmlns:m="http://schemas.openxmlformats.org/officeDocument/2006/math" xmlns:v="urn:schemas-microsoft-com:vml" xmlns:wp14="http://schemas.microsoft.com/office/word/2010/wordprocessingDrawing" xmlns:wp="http://schemas.openxmlformats.org/drawingml/2006/wordprocessingDrawing" xmlns:w10="urn:schemas-microsoft-com:office:word" xmlns:w="http://schemas.openxmlformats.org/wordprocessingml/2006/main" xmlns:w14="http://schemas.microsoft.com/office/word/2010/wordml" xmlns:w15="http://schemas.microsoft.com/office/word/2012/wordml" xmlns:w16cex="http://schemas.microsoft.com/office/word/2018/wordml/cex" xmlns:w16cid="http://schemas.microsoft.com/office/word/2016/wordml/cid" xmlns:w16="http://schemas.microsoft.com/office/word/2018/wordml" xmlns:w16sdtdh="http://schemas.microsoft.com/office/word/2020/wordml/sdtdatahash" xmlns:w16se="http://schemas.microsoft.com/office/word/2015/wordml/symex" xmlns:wpg="http://schemas.microsoft.com/office/word/2010/wordprocessingGroup" xmlns:wpi="http://schemas.microsoft.com/office/word/2010/wordprocessingInk" xmlns:wne="http://schemas.microsoft.com/office/word/2006/wordml" xmlns:wps="http://schemas.microsoft.com/office/word/2010/wordprocessingShape" mc:Ignorable="w14 w15 w16se w16cid w16 w16cex w16sdtdh wp14">
   <w:footnote w:type="separator" w:id="-1">
     <w:p>
       <w:r>
@@ -7021,7 +7454,7 @@
 </file>
 
 <file path=word/header1.xml><?xml version="1.0" encoding="utf-8"?>
-<w:hdr xmlns:wpc="http://schemas.microsoft.com/office/word/2010/wordprocessingCanvas" xmlns:cx="http://schemas.microsoft.com/office/drawing/2014/chartex" xmlns:cx1="http://schemas.microsoft.com/office/drawing/2015/9/8/chartex" xmlns:cx2="http://schemas.microsoft.com/office/drawing/2015/10/21/chartex" xmlns:cx3="http://schemas.microsoft.com/office/drawing/2016/5/9/chartex" xmlns:cx4="http://schemas.microsoft.com/office/drawing/2016/5/10/chartex" xmlns:cx5="http://schemas.microsoft.com/office/drawing/2016/5/11/chartex" xmlns:cx6="http://schemas.microsoft.com/office/drawing/2016/5/12/chartex" xmlns:cx7="http://schemas.microsoft.com/office/drawing/2016/5/13/chartex" xmlns:cx8="http://schemas.microsoft.com/office/drawing/2016/5/14/chartex" xmlns:mc="http://schemas.openxmlformats.org/markup-compatibility/2006" xmlns:aink="http://schemas.microsoft.com/office/drawing/2016/ink" xmlns:am3d="http://schemas.microsoft.com/office/drawing/2017/model3d" xmlns:o="urn:schemas-microsoft-com:office:office" xmlns:r="http://schemas.openxmlformats.org/officeDocument/2006/relationships" xmlns:m="http://schemas.openxmlformats.org/officeDocument/2006/math" xmlns:v="urn:schemas-microsoft-com:vml" xmlns:wp14="http://schemas.microsoft.com/office/word/2010/wordprocessingDrawing" xmlns:wp="http://schemas.openxmlformats.org/drawingml/2006/wordprocessingDrawing" xmlns:w10="urn:schemas-microsoft-com:office:word" xmlns:w="http://schemas.openxmlformats.org/wordprocessingml/2006/main" xmlns:w14="http://schemas.microsoft.com/office/word/2010/wordml" xmlns:w15="http://schemas.microsoft.com/office/word/2012/wordml" xmlns:w16cex="http://schemas.microsoft.com/office/word/2018/wordml/cex" xmlns:w16cid="http://schemas.microsoft.com/office/word/2016/wordml/cid" xmlns:w16="http://schemas.microsoft.com/office/word/2018/wordml" xmlns:w16sdtdh="http://schemas.microsoft.com/office/word/2020/wordml/sdtdatahash" xmlns:w16se="http://schemas.microsoft.com/office/word/2015/wordml/symex" xmlns:wpg="http://schemas.microsoft.com/office/word/2010/wordprocessingGroup" xmlns:wpi="http://schemas.microsoft.com/office/word/2010/wordprocessingInk" xmlns:wne="http://schemas.microsoft.com/office/word/2006/wordml" xmlns:wps="http://schemas.microsoft.com/office/word/2010/wordprocessingShape" mc:Ignorable="w14 w15 w16se w16cid w16 w16cex w16sdtdh wp14">
+<w:hdr xmlns:wpc="http://schemas.microsoft.com/office/word/2010/wordprocessingCanvas" xmlns:cx="http://schemas.microsoft.com/office/drawing/2014/chartex" xmlns:cx1="http://schemas.microsoft.com/office/drawing/2015/9/8/chartex" xmlns:cx2="http://schemas.microsoft.com/office/drawing/2015/10/21/chartex" xmlns:cx3="http://schemas.microsoft.com/office/drawing/2016/5/9/chartex" xmlns:cx4="http://schemas.microsoft.com/office/drawing/2016/5/10/chartex" xmlns:cx5="http://schemas.microsoft.com/office/drawing/2016/5/11/chartex" xmlns:cx6="http://schemas.microsoft.com/office/drawing/2016/5/12/chartex" xmlns:cx7="http://schemas.microsoft.com/office/drawing/2016/5/13/chartex" xmlns:cx8="http://schemas.microsoft.com/office/drawing/2016/5/14/chartex" xmlns:mc="http://schemas.openxmlformats.org/markup-compatibility/2006" xmlns:aink="http://schemas.microsoft.com/office/drawing/2016/ink" xmlns:am3d="http://schemas.microsoft.com/office/drawing/2017/model3d" xmlns:o="urn:schemas-microsoft-com:office:office" xmlns:oel="http://schemas.microsoft.com/office/2019/extlst" xmlns:r="http://schemas.openxmlformats.org/officeDocument/2006/relationships" xmlns:m="http://schemas.openxmlformats.org/officeDocument/2006/math" xmlns:v="urn:schemas-microsoft-com:vml" xmlns:wp14="http://schemas.microsoft.com/office/word/2010/wordprocessingDrawing" xmlns:wp="http://schemas.openxmlformats.org/drawingml/2006/wordprocessingDrawing" xmlns:w10="urn:schemas-microsoft-com:office:word" xmlns:w="http://schemas.openxmlformats.org/wordprocessingml/2006/main" xmlns:w14="http://schemas.microsoft.com/office/word/2010/wordml" xmlns:w15="http://schemas.microsoft.com/office/word/2012/wordml" xmlns:w16cex="http://schemas.microsoft.com/office/word/2018/wordml/cex" xmlns:w16cid="http://schemas.microsoft.com/office/word/2016/wordml/cid" xmlns:w16="http://schemas.microsoft.com/office/word/2018/wordml" xmlns:w16sdtdh="http://schemas.microsoft.com/office/word/2020/wordml/sdtdatahash" xmlns:w16se="http://schemas.microsoft.com/office/word/2015/wordml/symex" xmlns:wpg="http://schemas.microsoft.com/office/word/2010/wordprocessingGroup" xmlns:wpi="http://schemas.microsoft.com/office/word/2010/wordprocessingInk" xmlns:wne="http://schemas.microsoft.com/office/word/2006/wordml" xmlns:wps="http://schemas.microsoft.com/office/word/2010/wordprocessingShape" mc:Ignorable="w14 w15 w16se w16cid w16 w16cex w16sdtdh wp14">
   <w:p>
     <w:pPr>
       <w:pStyle w:val="Koptekst"/>
@@ -7039,7 +7472,7 @@
 </file>
 
 <file path=word/header2.xml><?xml version="1.0" encoding="utf-8"?>
-<w:hdr xmlns:wpc="http://schemas.microsoft.com/office/word/2010/wordprocessingCanvas" xmlns:cx="http://schemas.microsoft.com/office/drawing/2014/chartex" xmlns:cx1="http://schemas.microsoft.com/office/drawing/2015/9/8/chartex" xmlns:cx2="http://schemas.microsoft.com/office/drawing/2015/10/21/chartex" xmlns:cx3="http://schemas.microsoft.com/office/drawing/2016/5/9/chartex" xmlns:cx4="http://schemas.microsoft.com/office/drawing/2016/5/10/chartex" xmlns:cx5="http://schemas.microsoft.com/office/drawing/2016/5/11/chartex" xmlns:cx6="http://schemas.microsoft.com/office/drawing/2016/5/12/chartex" xmlns:cx7="http://schemas.microsoft.com/office/drawing/2016/5/13/chartex" xmlns:cx8="http://schemas.microsoft.com/office/drawing/2016/5/14/chartex" xmlns:mc="http://schemas.openxmlformats.org/markup-compatibility/2006" xmlns:aink="http://schemas.microsoft.com/office/drawing/2016/ink" xmlns:am3d="http://schemas.microsoft.com/office/drawing/2017/model3d" xmlns:o="urn:schemas-microsoft-com:office:office" xmlns:r="http://schemas.openxmlformats.org/officeDocument/2006/relationships" xmlns:m="http://schemas.openxmlformats.org/officeDocument/2006/math" xmlns:v="urn:schemas-microsoft-com:vml" xmlns:wp14="http://schemas.microsoft.com/office/word/2010/wordprocessingDrawing" xmlns:wp="http://schemas.openxmlformats.org/drawingml/2006/wordprocessingDrawing" xmlns:w10="urn:schemas-microsoft-com:office:word" xmlns:w="http://schemas.openxmlformats.org/wordprocessingml/2006/main" xmlns:w14="http://schemas.microsoft.com/office/word/2010/wordml" xmlns:w15="http://schemas.microsoft.com/office/word/2012/wordml" xmlns:w16cex="http://schemas.microsoft.com/office/word/2018/wordml/cex" xmlns:w16cid="http://schemas.microsoft.com/office/word/2016/wordml/cid" xmlns:w16="http://schemas.microsoft.com/office/word/2018/wordml" xmlns:w16sdtdh="http://schemas.microsoft.com/office/word/2020/wordml/sdtdatahash" xmlns:w16se="http://schemas.microsoft.com/office/word/2015/wordml/symex" xmlns:wpg="http://schemas.microsoft.com/office/word/2010/wordprocessingGroup" xmlns:wpi="http://schemas.microsoft.com/office/word/2010/wordprocessingInk" xmlns:wne="http://schemas.microsoft.com/office/word/2006/wordml" xmlns:wps="http://schemas.microsoft.com/office/word/2010/wordprocessingShape" mc:Ignorable="w14 w15 w16se w16cid w16 w16cex w16sdtdh wp14">
+<w:hdr xmlns:wpc="http://schemas.microsoft.com/office/word/2010/wordprocessingCanvas" xmlns:cx="http://schemas.microsoft.com/office/drawing/2014/chartex" xmlns:cx1="http://schemas.microsoft.com/office/drawing/2015/9/8/chartex" xmlns:cx2="http://schemas.microsoft.com/office/drawing/2015/10/21/chartex" xmlns:cx3="http://schemas.microsoft.com/office/drawing/2016/5/9/chartex" xmlns:cx4="http://schemas.microsoft.com/office/drawing/2016/5/10/chartex" xmlns:cx5="http://schemas.microsoft.com/office/drawing/2016/5/11/chartex" xmlns:cx6="http://schemas.microsoft.com/office/drawing/2016/5/12/chartex" xmlns:cx7="http://schemas.microsoft.com/office/drawing/2016/5/13/chartex" xmlns:cx8="http://schemas.microsoft.com/office/drawing/2016/5/14/chartex" xmlns:mc="http://schemas.openxmlformats.org/markup-compatibility/2006" xmlns:aink="http://schemas.microsoft.com/office/drawing/2016/ink" xmlns:am3d="http://schemas.microsoft.com/office/drawing/2017/model3d" xmlns:o="urn:schemas-microsoft-com:office:office" xmlns:oel="http://schemas.microsoft.com/office/2019/extlst" xmlns:r="http://schemas.openxmlformats.org/officeDocument/2006/relationships" xmlns:m="http://schemas.openxmlformats.org/officeDocument/2006/math" xmlns:v="urn:schemas-microsoft-com:vml" xmlns:wp14="http://schemas.microsoft.com/office/word/2010/wordprocessingDrawing" xmlns:wp="http://schemas.openxmlformats.org/drawingml/2006/wordprocessingDrawing" xmlns:w10="urn:schemas-microsoft-com:office:word" xmlns:w="http://schemas.openxmlformats.org/wordprocessingml/2006/main" xmlns:w14="http://schemas.microsoft.com/office/word/2010/wordml" xmlns:w15="http://schemas.microsoft.com/office/word/2012/wordml" xmlns:w16cex="http://schemas.microsoft.com/office/word/2018/wordml/cex" xmlns:w16cid="http://schemas.microsoft.com/office/word/2016/wordml/cid" xmlns:w16="http://schemas.microsoft.com/office/word/2018/wordml" xmlns:w16sdtdh="http://schemas.microsoft.com/office/word/2020/wordml/sdtdatahash" xmlns:w16se="http://schemas.microsoft.com/office/word/2015/wordml/symex" xmlns:wpg="http://schemas.microsoft.com/office/word/2010/wordprocessingGroup" xmlns:wpi="http://schemas.microsoft.com/office/word/2010/wordprocessingInk" xmlns:wne="http://schemas.microsoft.com/office/word/2006/wordml" xmlns:wps="http://schemas.microsoft.com/office/word/2010/wordprocessingShape" mc:Ignorable="w14 w15 w16se w16cid w16 w16cex w16sdtdh wp14">
   <w:p>
     <w:pPr>
       <w:pStyle w:val="Koptekst"/>
@@ -7056,7 +7489,7 @@
 </file>
 
 <file path=word/numbering.xml><?xml version="1.0" encoding="utf-8"?>
-<w:numbering xmlns:wpc="http://schemas.microsoft.com/office/word/2010/wordprocessingCanvas" xmlns:cx="http://schemas.microsoft.com/office/drawing/2014/chartex" xmlns:cx1="http://schemas.microsoft.com/office/drawing/2015/9/8/chartex" xmlns:cx2="http://schemas.microsoft.com/office/drawing/2015/10/21/chartex" xmlns:cx3="http://schemas.microsoft.com/office/drawing/2016/5/9/chartex" xmlns:cx4="http://schemas.microsoft.com/office/drawing/2016/5/10/chartex" xmlns:cx5="http://schemas.microsoft.com/office/drawing/2016/5/11/chartex" xmlns:cx6="http://schemas.microsoft.com/office/drawing/2016/5/12/chartex" xmlns:cx7="http://schemas.microsoft.com/office/drawing/2016/5/13/chartex" xmlns:cx8="http://schemas.microsoft.com/office/drawing/2016/5/14/chartex" xmlns:mc="http://schemas.openxmlformats.org/markup-compatibility/2006" xmlns:aink="http://schemas.microsoft.com/office/drawing/2016/ink" xmlns:am3d="http://schemas.microsoft.com/office/drawing/2017/model3d" xmlns:o="urn:schemas-microsoft-com:office:office" xmlns:r="http://schemas.openxmlformats.org/officeDocument/2006/relationships" xmlns:m="http://schemas.openxmlformats.org/officeDocument/2006/math" xmlns:v="urn:schemas-microsoft-com:vml" xmlns:wp14="http://schemas.microsoft.com/office/word/2010/wordprocessingDrawing" xmlns:wp="http://schemas.openxmlformats.org/drawingml/2006/wordprocessingDrawing" xmlns:w10="urn:schemas-microsoft-com:office:word" xmlns:w="http://schemas.openxmlformats.org/wordprocessingml/2006/main" xmlns:w14="http://schemas.microsoft.com/office/word/2010/wordml" xmlns:w15="http://schemas.microsoft.com/office/word/2012/wordml" xmlns:w16cex="http://schemas.microsoft.com/office/word/2018/wordml/cex" xmlns:w16cid="http://schemas.microsoft.com/office/word/2016/wordml/cid" xmlns:w16="http://schemas.microsoft.com/office/word/2018/wordml" xmlns:w16sdtdh="http://schemas.microsoft.com/office/word/2020/wordml/sdtdatahash" xmlns:w16se="http://schemas.microsoft.com/office/word/2015/wordml/symex" xmlns:wpg="http://schemas.microsoft.com/office/word/2010/wordprocessingGroup" xmlns:wpi="http://schemas.microsoft.com/office/word/2010/wordprocessingInk" xmlns:wne="http://schemas.microsoft.com/office/word/2006/wordml" xmlns:wps="http://schemas.microsoft.com/office/word/2010/wordprocessingShape" mc:Ignorable="w14 w15 w16se w16cid w16 w16cex w16sdtdh wp14">
+<w:numbering xmlns:wpc="http://schemas.microsoft.com/office/word/2010/wordprocessingCanvas" xmlns:cx="http://schemas.microsoft.com/office/drawing/2014/chartex" xmlns:cx1="http://schemas.microsoft.com/office/drawing/2015/9/8/chartex" xmlns:cx2="http://schemas.microsoft.com/office/drawing/2015/10/21/chartex" xmlns:cx3="http://schemas.microsoft.com/office/drawing/2016/5/9/chartex" xmlns:cx4="http://schemas.microsoft.com/office/drawing/2016/5/10/chartex" xmlns:cx5="http://schemas.microsoft.com/office/drawing/2016/5/11/chartex" xmlns:cx6="http://schemas.microsoft.com/office/drawing/2016/5/12/chartex" xmlns:cx7="http://schemas.microsoft.com/office/drawing/2016/5/13/chartex" xmlns:cx8="http://schemas.microsoft.com/office/drawing/2016/5/14/chartex" xmlns:mc="http://schemas.openxmlformats.org/markup-compatibility/2006" xmlns:aink="http://schemas.microsoft.com/office/drawing/2016/ink" xmlns:am3d="http://schemas.microsoft.com/office/drawing/2017/model3d" xmlns:o="urn:schemas-microsoft-com:office:office" xmlns:oel="http://schemas.microsoft.com/office/2019/extlst" xmlns:r="http://schemas.openxmlformats.org/officeDocument/2006/relationships" xmlns:m="http://schemas.openxmlformats.org/officeDocument/2006/math" xmlns:v="urn:schemas-microsoft-com:vml" xmlns:wp14="http://schemas.microsoft.com/office/word/2010/wordprocessingDrawing" xmlns:wp="http://schemas.openxmlformats.org/drawingml/2006/wordprocessingDrawing" xmlns:w10="urn:schemas-microsoft-com:office:word" xmlns:w="http://schemas.openxmlformats.org/wordprocessingml/2006/main" xmlns:w14="http://schemas.microsoft.com/office/word/2010/wordml" xmlns:w15="http://schemas.microsoft.com/office/word/2012/wordml" xmlns:w16cex="http://schemas.microsoft.com/office/word/2018/wordml/cex" xmlns:w16cid="http://schemas.microsoft.com/office/word/2016/wordml/cid" xmlns:w16="http://schemas.microsoft.com/office/word/2018/wordml" xmlns:w16sdtdh="http://schemas.microsoft.com/office/word/2020/wordml/sdtdatahash" xmlns:w16se="http://schemas.microsoft.com/office/word/2015/wordml/symex" xmlns:wpg="http://schemas.microsoft.com/office/word/2010/wordprocessingGroup" xmlns:wpi="http://schemas.microsoft.com/office/word/2010/wordprocessingInk" xmlns:wne="http://schemas.microsoft.com/office/word/2006/wordml" xmlns:wps="http://schemas.microsoft.com/office/word/2010/wordprocessingShape" mc:Ignorable="w14 w15 w16se w16cid w16 w16cex w16sdtdh wp14">
   <w:abstractNum w:abstractNumId="0" w15:restartNumberingAfterBreak="0">
     <w:nsid w:val="025F336E"/>
     <w:multiLevelType w:val="hybridMultilevel"/>
@@ -8187,34 +8620,34 @@
       </w:rPr>
     </w:lvl>
   </w:abstractNum>
-  <w:num w:numId="1">
+  <w:num w:numId="1" w16cid:durableId="1918519106">
     <w:abstractNumId w:val="5"/>
   </w:num>
-  <w:num w:numId="2">
+  <w:num w:numId="2" w16cid:durableId="1836070156">
     <w:abstractNumId w:val="8"/>
   </w:num>
-  <w:num w:numId="3">
+  <w:num w:numId="3" w16cid:durableId="1190068684">
     <w:abstractNumId w:val="3"/>
   </w:num>
-  <w:num w:numId="4">
+  <w:num w:numId="4" w16cid:durableId="1150823422">
     <w:abstractNumId w:val="9"/>
   </w:num>
-  <w:num w:numId="5">
+  <w:num w:numId="5" w16cid:durableId="167260905">
     <w:abstractNumId w:val="2"/>
   </w:num>
-  <w:num w:numId="6">
+  <w:num w:numId="6" w16cid:durableId="758715944">
     <w:abstractNumId w:val="1"/>
   </w:num>
-  <w:num w:numId="7">
+  <w:num w:numId="7" w16cid:durableId="1922905527">
     <w:abstractNumId w:val="7"/>
   </w:num>
-  <w:num w:numId="8">
+  <w:num w:numId="8" w16cid:durableId="1745880648">
     <w:abstractNumId w:val="0"/>
   </w:num>
-  <w:num w:numId="9">
+  <w:num w:numId="9" w16cid:durableId="1461798973">
     <w:abstractNumId w:val="6"/>
   </w:num>
-  <w:num w:numId="10">
+  <w:num w:numId="10" w16cid:durableId="151222253">
     <w:abstractNumId w:val="4"/>
   </w:num>
 </w:numbering>

</xml_diff>

<commit_message>
Updated CV to v25.00
Updated CV to v25.00
</commit_message>
<xml_diff>
--- a/assets/doc/abresume_func.docx
+++ b/assets/doc/abresume_func.docx
@@ -1,6 +1,6 @@
 
 <file path=word/document.xml><?xml version="1.0" encoding="utf-8"?>
-<w:document xmlns:wpc="http://schemas.microsoft.com/office/word/2010/wordprocessingCanvas" xmlns:cx="http://schemas.microsoft.com/office/drawing/2014/chartex" xmlns:cx1="http://schemas.microsoft.com/office/drawing/2015/9/8/chartex" xmlns:cx2="http://schemas.microsoft.com/office/drawing/2015/10/21/chartex" xmlns:cx3="http://schemas.microsoft.com/office/drawing/2016/5/9/chartex" xmlns:cx4="http://schemas.microsoft.com/office/drawing/2016/5/10/chartex" xmlns:cx5="http://schemas.microsoft.com/office/drawing/2016/5/11/chartex" xmlns:cx6="http://schemas.microsoft.com/office/drawing/2016/5/12/chartex" xmlns:cx7="http://schemas.microsoft.com/office/drawing/2016/5/13/chartex" xmlns:cx8="http://schemas.microsoft.com/office/drawing/2016/5/14/chartex" xmlns:mc="http://schemas.openxmlformats.org/markup-compatibility/2006" xmlns:aink="http://schemas.microsoft.com/office/drawing/2016/ink" xmlns:am3d="http://schemas.microsoft.com/office/drawing/2017/model3d" xmlns:o="urn:schemas-microsoft-com:office:office" xmlns:oel="http://schemas.microsoft.com/office/2019/extlst" xmlns:r="http://schemas.openxmlformats.org/officeDocument/2006/relationships" xmlns:m="http://schemas.openxmlformats.org/officeDocument/2006/math" xmlns:v="urn:schemas-microsoft-com:vml" xmlns:wp14="http://schemas.microsoft.com/office/word/2010/wordprocessingDrawing" xmlns:wp="http://schemas.openxmlformats.org/drawingml/2006/wordprocessingDrawing" xmlns:w10="urn:schemas-microsoft-com:office:word" xmlns:w="http://schemas.openxmlformats.org/wordprocessingml/2006/main" xmlns:w14="http://schemas.microsoft.com/office/word/2010/wordml" xmlns:w15="http://schemas.microsoft.com/office/word/2012/wordml" xmlns:w16cex="http://schemas.microsoft.com/office/word/2018/wordml/cex" xmlns:w16cid="http://schemas.microsoft.com/office/word/2016/wordml/cid" xmlns:w16="http://schemas.microsoft.com/office/word/2018/wordml" xmlns:w16du="http://schemas.microsoft.com/office/word/2023/wordml/word16du" xmlns:w16sdtdh="http://schemas.microsoft.com/office/word/2020/wordml/sdtdatahash" xmlns:w16se="http://schemas.microsoft.com/office/word/2015/wordml/symex" xmlns:wpg="http://schemas.microsoft.com/office/word/2010/wordprocessingGroup" xmlns:wpi="http://schemas.microsoft.com/office/word/2010/wordprocessingInk" xmlns:wne="http://schemas.microsoft.com/office/word/2006/wordml" xmlns:wps="http://schemas.microsoft.com/office/word/2010/wordprocessingShape" mc:Ignorable="w14 w15 w16se w16cid w16 w16cex w16sdtdh wp14">
+<w:document xmlns:wpc="http://schemas.microsoft.com/office/word/2010/wordprocessingCanvas" xmlns:cx="http://schemas.microsoft.com/office/drawing/2014/chartex" xmlns:cx1="http://schemas.microsoft.com/office/drawing/2015/9/8/chartex" xmlns:cx2="http://schemas.microsoft.com/office/drawing/2015/10/21/chartex" xmlns:cx3="http://schemas.microsoft.com/office/drawing/2016/5/9/chartex" xmlns:cx4="http://schemas.microsoft.com/office/drawing/2016/5/10/chartex" xmlns:cx5="http://schemas.microsoft.com/office/drawing/2016/5/11/chartex" xmlns:cx6="http://schemas.microsoft.com/office/drawing/2016/5/12/chartex" xmlns:cx7="http://schemas.microsoft.com/office/drawing/2016/5/13/chartex" xmlns:cx8="http://schemas.microsoft.com/office/drawing/2016/5/14/chartex" xmlns:mc="http://schemas.openxmlformats.org/markup-compatibility/2006" xmlns:aink="http://schemas.microsoft.com/office/drawing/2016/ink" xmlns:am3d="http://schemas.microsoft.com/office/drawing/2017/model3d" xmlns:o="urn:schemas-microsoft-com:office:office" xmlns:oel="http://schemas.microsoft.com/office/2019/extlst" xmlns:r="http://schemas.openxmlformats.org/officeDocument/2006/relationships" xmlns:m="http://schemas.openxmlformats.org/officeDocument/2006/math" xmlns:v="urn:schemas-microsoft-com:vml" xmlns:wp14="http://schemas.microsoft.com/office/word/2010/wordprocessingDrawing" xmlns:wp="http://schemas.openxmlformats.org/drawingml/2006/wordprocessingDrawing" xmlns:w10="urn:schemas-microsoft-com:office:word" xmlns:w="http://schemas.openxmlformats.org/wordprocessingml/2006/main" xmlns:w14="http://schemas.microsoft.com/office/word/2010/wordml" xmlns:w15="http://schemas.microsoft.com/office/word/2012/wordml" xmlns:w16cex="http://schemas.microsoft.com/office/word/2018/wordml/cex" xmlns:w16cid="http://schemas.microsoft.com/office/word/2016/wordml/cid" xmlns:w16="http://schemas.microsoft.com/office/word/2018/wordml" xmlns:w16sdtdh="http://schemas.microsoft.com/office/word/2020/wordml/sdtdatahash" xmlns:w16se="http://schemas.microsoft.com/office/word/2015/wordml/symex" xmlns:wpg="http://schemas.microsoft.com/office/word/2010/wordprocessingGroup" xmlns:wpi="http://schemas.microsoft.com/office/word/2010/wordprocessingInk" xmlns:wne="http://schemas.microsoft.com/office/word/2006/wordml" xmlns:wps="http://schemas.microsoft.com/office/word/2010/wordprocessingShape" mc:Ignorable="w14 w15 w16se w16cid w16 w16cex w16sdtdh wp14">
   <w:body>
     <w:p>
       <w:pPr>
@@ -135,7 +135,7 @@
           <w:sz w:val="31"/>
           <w:szCs w:val="31"/>
         </w:rPr>
-        <w:t>ICT p</w:t>
+        <w:t xml:space="preserve">Seasoned </w:t>
       </w:r>
       <w:r>
         <w:rPr>
@@ -144,6 +144,15 @@
           <w:sz w:val="31"/>
           <w:szCs w:val="31"/>
         </w:rPr>
+        <w:t>ICT p</w:t>
+      </w:r>
+      <w:r>
+        <w:rPr>
+          <w:rFonts w:ascii="Arial" w:hAnsi="Arial" w:cs="Arial"/>
+          <w:b/>
+          <w:sz w:val="31"/>
+          <w:szCs w:val="31"/>
+        </w:rPr>
         <w:t>rofessional</w:t>
       </w:r>
     </w:p>
@@ -405,7 +414,28 @@
           <w:rFonts w:ascii="Arial" w:hAnsi="Arial" w:cs="Arial"/>
           <w:sz w:val="20"/>
         </w:rPr>
-        <w:t>project management, as well as technology integration</w:t>
+        <w:t>project management</w:t>
+      </w:r>
+      <w:r>
+        <w:rPr>
+          <w:rFonts w:ascii="Arial" w:hAnsi="Arial" w:cs="Arial"/>
+          <w:sz w:val="20"/>
+        </w:rPr>
+        <w:t xml:space="preserve"> </w:t>
+      </w:r>
+      <w:r>
+        <w:rPr>
+          <w:rFonts w:ascii="Arial" w:hAnsi="Arial" w:cs="Arial"/>
+          <w:sz w:val="20"/>
+        </w:rPr>
+        <w:t>using classical and agile methodologies</w:t>
+      </w:r>
+      <w:r>
+        <w:rPr>
+          <w:rFonts w:ascii="Arial" w:hAnsi="Arial" w:cs="Arial"/>
+          <w:sz w:val="20"/>
+        </w:rPr>
+        <w:t>, as well as technology integration</w:t>
       </w:r>
       <w:r>
         <w:rPr>
@@ -2317,7 +2347,37 @@
           <w:sz w:val="20"/>
           <w:szCs w:val="19"/>
         </w:rPr>
-        <w:t>SA</w:t>
+        <w:t>S</w:t>
+      </w:r>
+      <w:r>
+        <w:rPr>
+          <w:rFonts w:ascii="Arial" w:hAnsi="Arial" w:cs="Arial"/>
+          <w:b/>
+          <w:i/>
+          <w:sz w:val="20"/>
+          <w:szCs w:val="19"/>
+        </w:rPr>
+        <w:t xml:space="preserve">AFe </w:t>
+      </w:r>
+      <w:r>
+        <w:rPr>
+          <w:rFonts w:ascii="Arial" w:hAnsi="Arial" w:cs="Arial"/>
+          <w:b/>
+          <w:i/>
+          <w:sz w:val="20"/>
+          <w:szCs w:val="19"/>
+        </w:rPr>
+        <w:t>A</w:t>
+      </w:r>
+      <w:r>
+        <w:rPr>
+          <w:rFonts w:ascii="Arial" w:hAnsi="Arial" w:cs="Arial"/>
+          <w:b/>
+          <w:i/>
+          <w:sz w:val="20"/>
+          <w:szCs w:val="19"/>
+        </w:rPr>
+        <w:t>gilist</w:t>
       </w:r>
     </w:p>
     <w:p>
@@ -2488,87 +2548,6 @@
           <w:szCs w:val="19"/>
           <w:lang w:eastAsia="en-GB"/>
         </w:rPr>
-        <w:t xml:space="preserve">. </w:t>
-      </w:r>
-      <w:r>
-        <w:rPr>
-          <w:rFonts w:ascii="Arial" w:hAnsi="Arial" w:cs="Arial"/>
-          <w:sz w:val="20"/>
-          <w:szCs w:val="19"/>
-          <w:lang w:eastAsia="en-GB"/>
-        </w:rPr>
-        <w:t>P</w:t>
-      </w:r>
-      <w:r>
-        <w:rPr>
-          <w:rFonts w:ascii="Arial" w:hAnsi="Arial" w:cs="Arial"/>
-          <w:sz w:val="20"/>
-          <w:szCs w:val="19"/>
-          <w:lang w:eastAsia="en-GB"/>
-        </w:rPr>
-        <w:t xml:space="preserve">rojects </w:t>
-      </w:r>
-      <w:r>
-        <w:rPr>
-          <w:rFonts w:ascii="Arial" w:hAnsi="Arial" w:cs="Arial"/>
-          <w:sz w:val="20"/>
-          <w:szCs w:val="19"/>
-          <w:lang w:eastAsia="en-GB"/>
-        </w:rPr>
-        <w:t>vari</w:t>
-      </w:r>
-      <w:r>
-        <w:rPr>
-          <w:rFonts w:ascii="Arial" w:hAnsi="Arial" w:cs="Arial"/>
-          <w:sz w:val="20"/>
-          <w:szCs w:val="19"/>
-          <w:lang w:eastAsia="en-GB"/>
-        </w:rPr>
-        <w:t>ed</w:t>
-      </w:r>
-      <w:r>
-        <w:rPr>
-          <w:rFonts w:ascii="Arial" w:hAnsi="Arial" w:cs="Arial"/>
-          <w:sz w:val="20"/>
-          <w:szCs w:val="19"/>
-          <w:lang w:eastAsia="en-GB"/>
-        </w:rPr>
-        <w:t xml:space="preserve"> from 20 – </w:t>
-      </w:r>
-      <w:r>
-        <w:rPr>
-          <w:rFonts w:ascii="Arial" w:hAnsi="Arial" w:cs="Arial"/>
-          <w:sz w:val="20"/>
-          <w:szCs w:val="19"/>
-          <w:lang w:eastAsia="en-GB"/>
-        </w:rPr>
-        <w:t>35</w:t>
-      </w:r>
-      <w:r>
-        <w:rPr>
-          <w:rFonts w:ascii="Arial" w:hAnsi="Arial" w:cs="Arial"/>
-          <w:sz w:val="20"/>
-          <w:szCs w:val="19"/>
-          <w:lang w:eastAsia="en-GB"/>
-        </w:rPr>
-        <w:t>00 person days</w:t>
-      </w:r>
-      <w:r>
-        <w:rPr>
-          <w:rFonts w:ascii="Arial" w:hAnsi="Arial" w:cs="Arial"/>
-          <w:sz w:val="20"/>
-          <w:szCs w:val="19"/>
-          <w:lang w:eastAsia="en-GB"/>
-        </w:rPr>
-        <w:t xml:space="preserve"> FTE</w:t>
-      </w:r>
-      <w:r>
-        <w:rPr>
-          <w:rFonts w:ascii="Arial" w:hAnsi="Arial" w:cs="Arial"/>
-          <w:sz w:val="20"/>
-          <w:szCs w:val="19"/>
-          <w:lang w:eastAsia="en-GB"/>
-        </w:rPr>
         <w:t>.</w:t>
       </w:r>
     </w:p>
@@ -2593,14 +2572,28 @@
           <w:rFonts w:ascii="Arial" w:hAnsi="Arial" w:cs="Arial"/>
           <w:sz w:val="20"/>
         </w:rPr>
-        <w:t xml:space="preserve">Ownership of </w:t>
-      </w:r>
-      <w:r>
-        <w:rPr>
-          <w:rFonts w:ascii="Arial" w:hAnsi="Arial" w:cs="Arial"/>
-          <w:sz w:val="20"/>
-        </w:rPr>
-        <w:t>PMO department</w:t>
+        <w:t xml:space="preserve">Allocate and </w:t>
+      </w:r>
+      <w:r>
+        <w:rPr>
+          <w:rFonts w:ascii="Arial" w:hAnsi="Arial" w:cs="Arial"/>
+          <w:sz w:val="20"/>
+        </w:rPr>
+        <w:t xml:space="preserve">manage </w:t>
+      </w:r>
+      <w:r>
+        <w:rPr>
+          <w:rFonts w:ascii="Arial" w:hAnsi="Arial" w:cs="Arial"/>
+          <w:sz w:val="20"/>
+        </w:rPr>
+        <w:t>program</w:t>
+      </w:r>
+      <w:r>
+        <w:rPr>
+          <w:rFonts w:ascii="Arial" w:hAnsi="Arial" w:cs="Arial"/>
+          <w:sz w:val="20"/>
+        </w:rPr>
+        <w:t>me</w:t>
       </w:r>
       <w:r>
         <w:rPr>
@@ -2614,14 +2607,129 @@
           <w:rFonts w:ascii="Arial" w:hAnsi="Arial" w:cs="Arial"/>
           <w:sz w:val="20"/>
         </w:rPr>
-        <w:t xml:space="preserve"> and </w:t>
-      </w:r>
-      <w:r>
-        <w:rPr>
-          <w:rFonts w:ascii="Arial" w:hAnsi="Arial" w:cs="Arial"/>
-          <w:sz w:val="20"/>
-        </w:rPr>
-        <w:t>perform</w:t>
+        <w:t xml:space="preserve"> of proje</w:t>
+      </w:r>
+      <w:r>
+        <w:rPr>
+          <w:rFonts w:ascii="Arial" w:hAnsi="Arial" w:cs="Arial"/>
+          <w:sz w:val="20"/>
+        </w:rPr>
+        <w:t>cts and all related activities</w:t>
+      </w:r>
+      <w:r>
+        <w:rPr>
+          <w:rFonts w:ascii="Arial" w:hAnsi="Arial" w:cs="Arial"/>
+          <w:sz w:val="20"/>
+        </w:rPr>
+        <w:t xml:space="preserve">. </w:t>
+      </w:r>
+      <w:r>
+        <w:rPr>
+          <w:rFonts w:ascii="Arial" w:hAnsi="Arial" w:cs="Arial"/>
+          <w:sz w:val="20"/>
+        </w:rPr>
+        <w:t>Setup and m</w:t>
+      </w:r>
+      <w:r>
+        <w:rPr>
+          <w:rFonts w:ascii="Arial" w:hAnsi="Arial" w:cs="Arial"/>
+          <w:sz w:val="20"/>
+        </w:rPr>
+        <w:t>onitoring the program</w:t>
+      </w:r>
+      <w:r>
+        <w:rPr>
+          <w:rFonts w:ascii="Arial" w:hAnsi="Arial" w:cs="Arial"/>
+          <w:sz w:val="20"/>
+        </w:rPr>
+        <w:t>me</w:t>
+      </w:r>
+      <w:r>
+        <w:rPr>
+          <w:rFonts w:ascii="Arial" w:hAnsi="Arial" w:cs="Arial"/>
+          <w:sz w:val="20"/>
+        </w:rPr>
+        <w:t xml:space="preserve"> </w:t>
+      </w:r>
+      <w:r>
+        <w:rPr>
+          <w:rFonts w:ascii="Arial" w:hAnsi="Arial" w:cs="Arial"/>
+          <w:sz w:val="20"/>
+        </w:rPr>
+        <w:t>governance</w:t>
+      </w:r>
+      <w:r>
+        <w:rPr>
+          <w:rFonts w:ascii="Arial" w:hAnsi="Arial" w:cs="Arial"/>
+          <w:sz w:val="20"/>
+        </w:rPr>
+        <w:t>, strategy, policy, framework, reporting procedures and decision process</w:t>
+      </w:r>
+      <w:r>
+        <w:rPr>
+          <w:rFonts w:ascii="Arial" w:hAnsi="Arial" w:cs="Arial"/>
+          <w:sz w:val="20"/>
+        </w:rPr>
+        <w:t>es</w:t>
+      </w:r>
+      <w:r>
+        <w:rPr>
+          <w:rFonts w:ascii="Arial" w:hAnsi="Arial" w:cs="Arial"/>
+          <w:sz w:val="20"/>
+        </w:rPr>
+        <w:t xml:space="preserve">. </w:t>
+      </w:r>
+      <w:r>
+        <w:rPr>
+          <w:rFonts w:ascii="Arial" w:hAnsi="Arial" w:cs="Arial"/>
+          <w:color w:val="000000"/>
+          <w:sz w:val="20"/>
+          <w:lang w:val="en"/>
+        </w:rPr>
+        <w:t>Track &amp; report program</w:t>
+      </w:r>
+      <w:r>
+        <w:rPr>
+          <w:rFonts w:ascii="Arial" w:hAnsi="Arial" w:cs="Arial"/>
+          <w:color w:val="000000"/>
+          <w:sz w:val="20"/>
+          <w:lang w:val="en"/>
+        </w:rPr>
+        <w:t>me</w:t>
+      </w:r>
+      <w:r>
+        <w:rPr>
+          <w:rFonts w:ascii="Arial" w:hAnsi="Arial" w:cs="Arial"/>
+          <w:color w:val="000000"/>
+          <w:sz w:val="20"/>
+          <w:lang w:val="en"/>
+        </w:rPr>
+        <w:t xml:space="preserve"> progress with respect to time, budget and demonstrated results </w:t>
+      </w:r>
+      <w:r>
+        <w:rPr>
+          <w:rFonts w:ascii="Arial" w:hAnsi="Arial" w:cs="Arial"/>
+          <w:color w:val="000000"/>
+          <w:sz w:val="20"/>
+          <w:lang w:val="en"/>
+        </w:rPr>
+        <w:t>to clients and all stakeholders on different levels (CxO, technical…)</w:t>
+      </w:r>
+      <w:r>
+        <w:rPr>
+          <w:rFonts w:ascii="Arial" w:hAnsi="Arial" w:cs="Arial"/>
+          <w:color w:val="000000"/>
+          <w:sz w:val="20"/>
+          <w:lang w:val="en"/>
+        </w:rPr>
+        <w:t xml:space="preserve">. </w:t>
+      </w:r>
+      <w:r>
+        <w:rPr>
+          <w:rFonts w:ascii="Arial" w:hAnsi="Arial" w:cs="Arial"/>
+          <w:sz w:val="20"/>
+        </w:rPr>
+        <w:t>Perform</w:t>
       </w:r>
       <w:r>
         <w:rPr>
@@ -2635,30 +2743,12 @@
           <w:rFonts w:ascii="Arial" w:hAnsi="Arial" w:cs="Arial"/>
           <w:sz w:val="20"/>
         </w:rPr>
-        <w:t xml:space="preserve"> ambassador role as SPOC</w:t>
-      </w:r>
-      <w:r>
-        <w:rPr>
-          <w:rFonts w:ascii="Arial" w:hAnsi="Arial" w:cs="Arial"/>
-          <w:sz w:val="20"/>
-        </w:rPr>
-        <w:t xml:space="preserve">. </w:t>
-      </w:r>
-      <w:r>
-        <w:rPr>
-          <w:rFonts w:ascii="Arial" w:hAnsi="Arial" w:cs="Arial"/>
-          <w:sz w:val="20"/>
-          <w:szCs w:val="19"/>
-          <w:lang w:eastAsia="en-GB"/>
-        </w:rPr>
-        <w:t>Managed the implementation of a companywide PM methodology using PMI / PRINCE2 ‘best practices’</w:t>
-      </w:r>
-      <w:r>
-        <w:rPr>
-          <w:rFonts w:ascii="Arial" w:hAnsi="Arial" w:cs="Arial"/>
-          <w:sz w:val="20"/>
-          <w:szCs w:val="19"/>
-          <w:lang w:eastAsia="en-GB"/>
+        <w:t xml:space="preserve"> risk management to minimize project risks</w:t>
+      </w:r>
+      <w:r>
+        <w:rPr>
+          <w:rFonts w:ascii="Arial" w:hAnsi="Arial" w:cs="Arial"/>
+          <w:sz w:val="20"/>
         </w:rPr>
         <w:t>.</w:t>
       </w:r>
@@ -2684,178 +2774,63 @@
           <w:rFonts w:ascii="Arial" w:hAnsi="Arial" w:cs="Arial"/>
           <w:sz w:val="20"/>
         </w:rPr>
-        <w:t xml:space="preserve">Allocate and </w:t>
-      </w:r>
-      <w:r>
-        <w:rPr>
-          <w:rFonts w:ascii="Arial" w:hAnsi="Arial" w:cs="Arial"/>
-          <w:sz w:val="20"/>
-        </w:rPr>
-        <w:t xml:space="preserve">manage </w:t>
-      </w:r>
-      <w:r>
-        <w:rPr>
-          <w:rFonts w:ascii="Arial" w:hAnsi="Arial" w:cs="Arial"/>
-          <w:sz w:val="20"/>
-        </w:rPr>
-        <w:t>program</w:t>
-      </w:r>
-      <w:r>
-        <w:rPr>
-          <w:rFonts w:ascii="Arial" w:hAnsi="Arial" w:cs="Arial"/>
-          <w:sz w:val="20"/>
-        </w:rPr>
-        <w:t>me</w:t>
-      </w:r>
-      <w:r>
-        <w:rPr>
-          <w:rFonts w:ascii="Arial" w:hAnsi="Arial" w:cs="Arial"/>
-          <w:sz w:val="20"/>
-        </w:rPr>
-        <w:t>s</w:t>
-      </w:r>
-      <w:r>
-        <w:rPr>
-          <w:rFonts w:ascii="Arial" w:hAnsi="Arial" w:cs="Arial"/>
-          <w:sz w:val="20"/>
-        </w:rPr>
-        <w:t xml:space="preserve"> of proje</w:t>
-      </w:r>
-      <w:r>
-        <w:rPr>
-          <w:rFonts w:ascii="Arial" w:hAnsi="Arial" w:cs="Arial"/>
-          <w:sz w:val="20"/>
-        </w:rPr>
-        <w:t>cts and all related activities</w:t>
-      </w:r>
-      <w:r>
-        <w:rPr>
-          <w:rFonts w:ascii="Arial" w:hAnsi="Arial" w:cs="Arial"/>
-          <w:sz w:val="20"/>
-        </w:rPr>
-        <w:t xml:space="preserve">. </w:t>
-      </w:r>
-      <w:r>
-        <w:rPr>
-          <w:rFonts w:ascii="Arial" w:hAnsi="Arial" w:cs="Arial"/>
-          <w:sz w:val="20"/>
-        </w:rPr>
-        <w:t>Setup and m</w:t>
-      </w:r>
-      <w:r>
-        <w:rPr>
-          <w:rFonts w:ascii="Arial" w:hAnsi="Arial" w:cs="Arial"/>
-          <w:sz w:val="20"/>
-        </w:rPr>
-        <w:t>onitoring the program</w:t>
-      </w:r>
-      <w:r>
-        <w:rPr>
-          <w:rFonts w:ascii="Arial" w:hAnsi="Arial" w:cs="Arial"/>
-          <w:sz w:val="20"/>
-        </w:rPr>
-        <w:t>me</w:t>
-      </w:r>
-      <w:r>
-        <w:rPr>
-          <w:rFonts w:ascii="Arial" w:hAnsi="Arial" w:cs="Arial"/>
-          <w:sz w:val="20"/>
-        </w:rPr>
-        <w:t xml:space="preserve"> </w:t>
-      </w:r>
-      <w:r>
-        <w:rPr>
-          <w:rFonts w:ascii="Arial" w:hAnsi="Arial" w:cs="Arial"/>
-          <w:sz w:val="20"/>
-        </w:rPr>
-        <w:t>governance</w:t>
-      </w:r>
-      <w:r>
-        <w:rPr>
-          <w:rFonts w:ascii="Arial" w:hAnsi="Arial" w:cs="Arial"/>
-          <w:sz w:val="20"/>
-        </w:rPr>
-        <w:t>, strategy, policy, framework, reporting procedures and decision process</w:t>
-      </w:r>
-      <w:r>
-        <w:rPr>
-          <w:rFonts w:ascii="Arial" w:hAnsi="Arial" w:cs="Arial"/>
-          <w:sz w:val="20"/>
-        </w:rPr>
-        <w:t>es</w:t>
-      </w:r>
-      <w:r>
-        <w:rPr>
-          <w:rFonts w:ascii="Arial" w:hAnsi="Arial" w:cs="Arial"/>
-          <w:sz w:val="20"/>
-        </w:rPr>
-        <w:t xml:space="preserve">. </w:t>
-      </w:r>
-      <w:r>
-        <w:rPr>
-          <w:rFonts w:ascii="Arial" w:hAnsi="Arial" w:cs="Arial"/>
-          <w:color w:val="000000"/>
-          <w:sz w:val="20"/>
-          <w:lang w:val="en"/>
-        </w:rPr>
-        <w:t>Track &amp; report program</w:t>
-      </w:r>
-      <w:r>
-        <w:rPr>
-          <w:rFonts w:ascii="Arial" w:hAnsi="Arial" w:cs="Arial"/>
-          <w:color w:val="000000"/>
-          <w:sz w:val="20"/>
-          <w:lang w:val="en"/>
-        </w:rPr>
-        <w:t>me</w:t>
-      </w:r>
-      <w:r>
-        <w:rPr>
-          <w:rFonts w:ascii="Arial" w:hAnsi="Arial" w:cs="Arial"/>
-          <w:color w:val="000000"/>
-          <w:sz w:val="20"/>
-          <w:lang w:val="en"/>
-        </w:rPr>
-        <w:t xml:space="preserve"> progress with respect to time, budget and demonstrated results </w:t>
-      </w:r>
-      <w:r>
-        <w:rPr>
-          <w:rFonts w:ascii="Arial" w:hAnsi="Arial" w:cs="Arial"/>
-          <w:color w:val="000000"/>
-          <w:sz w:val="20"/>
-          <w:lang w:val="en"/>
-        </w:rPr>
-        <w:t>to clients and all stakeholders on different levels (CxO, technical…)</w:t>
-      </w:r>
-      <w:r>
-        <w:rPr>
-          <w:rFonts w:ascii="Arial" w:hAnsi="Arial" w:cs="Arial"/>
-          <w:color w:val="000000"/>
-          <w:sz w:val="20"/>
-          <w:lang w:val="en"/>
-        </w:rPr>
-        <w:t xml:space="preserve">. </w:t>
-      </w:r>
-      <w:r>
-        <w:rPr>
-          <w:rFonts w:ascii="Arial" w:hAnsi="Arial" w:cs="Arial"/>
-          <w:sz w:val="20"/>
-        </w:rPr>
-        <w:t>Perform</w:t>
-      </w:r>
-      <w:r>
-        <w:rPr>
-          <w:rFonts w:ascii="Arial" w:hAnsi="Arial" w:cs="Arial"/>
-          <w:sz w:val="20"/>
-        </w:rPr>
-        <w:t>ed</w:t>
-      </w:r>
-      <w:r>
-        <w:rPr>
-          <w:rFonts w:ascii="Arial" w:hAnsi="Arial" w:cs="Arial"/>
-          <w:sz w:val="20"/>
-        </w:rPr>
-        <w:t xml:space="preserve"> risk management to minimize project risks</w:t>
+        <w:t xml:space="preserve">Acted as liaison among Architecture, Development, </w:t>
+      </w:r>
+      <w:r>
+        <w:rPr>
+          <w:rFonts w:ascii="Arial" w:hAnsi="Arial" w:cs="Arial"/>
+          <w:sz w:val="20"/>
+        </w:rPr>
+        <w:t>Testing</w:t>
+      </w:r>
+      <w:r>
+        <w:rPr>
+          <w:rFonts w:ascii="Arial" w:hAnsi="Arial" w:cs="Arial"/>
+          <w:sz w:val="20"/>
+        </w:rPr>
+        <w:t>, Release management, Operational Readiness</w:t>
+      </w:r>
+      <w:r>
+        <w:rPr>
+          <w:rFonts w:ascii="Arial" w:hAnsi="Arial" w:cs="Arial"/>
+          <w:sz w:val="20"/>
+        </w:rPr>
+        <w:t xml:space="preserve">, Infrastructure and </w:t>
+      </w:r>
+      <w:r>
+        <w:rPr>
+          <w:rFonts w:ascii="Arial" w:hAnsi="Arial" w:cs="Arial"/>
+          <w:sz w:val="20"/>
+        </w:rPr>
+        <w:t>Operations teams</w:t>
+      </w:r>
+      <w:r>
+        <w:rPr>
+          <w:rFonts w:ascii="Arial" w:hAnsi="Arial" w:cs="Arial"/>
+          <w:sz w:val="20"/>
+        </w:rPr>
+        <w:t xml:space="preserve"> across multiple locations</w:t>
+      </w:r>
+      <w:r>
+        <w:rPr>
+          <w:rFonts w:ascii="Arial" w:hAnsi="Arial" w:cs="Arial"/>
+          <w:sz w:val="20"/>
+        </w:rPr>
+        <w:t xml:space="preserve">, including Belgium, India, </w:t>
+      </w:r>
+      <w:r>
+        <w:rPr>
+          <w:rFonts w:ascii="Arial" w:hAnsi="Arial" w:cs="Arial"/>
+          <w:sz w:val="20"/>
+        </w:rPr>
+        <w:t>the US</w:t>
+      </w:r>
+      <w:r>
+        <w:rPr>
+          <w:rFonts w:ascii="Arial" w:hAnsi="Arial" w:cs="Arial"/>
+          <w:sz w:val="20"/>
+        </w:rPr>
+        <w:t xml:space="preserve"> and other stakeholders in Europe</w:t>
       </w:r>
       <w:r>
         <w:rPr>
@@ -2886,63 +2861,542 @@
           <w:rFonts w:ascii="Arial" w:hAnsi="Arial" w:cs="Arial"/>
           <w:sz w:val="20"/>
         </w:rPr>
-        <w:t xml:space="preserve">Acted as liaison among Architecture, Development, </w:t>
-      </w:r>
-      <w:r>
-        <w:rPr>
-          <w:rFonts w:ascii="Arial" w:hAnsi="Arial" w:cs="Arial"/>
-          <w:sz w:val="20"/>
-        </w:rPr>
-        <w:t>Testing</w:t>
-      </w:r>
-      <w:r>
-        <w:rPr>
-          <w:rFonts w:ascii="Arial" w:hAnsi="Arial" w:cs="Arial"/>
-          <w:sz w:val="20"/>
-        </w:rPr>
-        <w:t>, Release management, Operational Readiness</w:t>
-      </w:r>
-      <w:r>
-        <w:rPr>
-          <w:rFonts w:ascii="Arial" w:hAnsi="Arial" w:cs="Arial"/>
-          <w:sz w:val="20"/>
-        </w:rPr>
-        <w:t xml:space="preserve">, Infrastructure and </w:t>
-      </w:r>
-      <w:r>
-        <w:rPr>
-          <w:rFonts w:ascii="Arial" w:hAnsi="Arial" w:cs="Arial"/>
-          <w:sz w:val="20"/>
-        </w:rPr>
-        <w:t>Operations teams</w:t>
-      </w:r>
-      <w:r>
-        <w:rPr>
-          <w:rFonts w:ascii="Arial" w:hAnsi="Arial" w:cs="Arial"/>
-          <w:sz w:val="20"/>
-        </w:rPr>
-        <w:t xml:space="preserve"> across multiple locations</w:t>
-      </w:r>
-      <w:r>
-        <w:rPr>
-          <w:rFonts w:ascii="Arial" w:hAnsi="Arial" w:cs="Arial"/>
-          <w:sz w:val="20"/>
-        </w:rPr>
-        <w:t xml:space="preserve">, including Belgium, India, </w:t>
-      </w:r>
-      <w:r>
-        <w:rPr>
-          <w:rFonts w:ascii="Arial" w:hAnsi="Arial" w:cs="Arial"/>
-          <w:sz w:val="20"/>
-        </w:rPr>
-        <w:t>the US</w:t>
-      </w:r>
-      <w:r>
-        <w:rPr>
-          <w:rFonts w:ascii="Arial" w:hAnsi="Arial" w:cs="Arial"/>
-          <w:sz w:val="20"/>
-        </w:rPr>
-        <w:t xml:space="preserve"> and other stakeholders in Europe</w:t>
+        <w:t>Key</w:t>
+      </w:r>
+      <w:r>
+        <w:rPr>
+          <w:rFonts w:ascii="Arial" w:hAnsi="Arial" w:cs="Arial"/>
+          <w:sz w:val="20"/>
+        </w:rPr>
+        <w:t xml:space="preserve"> </w:t>
+      </w:r>
+      <w:r>
+        <w:rPr>
+          <w:rFonts w:ascii="Arial" w:hAnsi="Arial" w:cs="Arial"/>
+          <w:sz w:val="20"/>
+        </w:rPr>
+        <w:t xml:space="preserve">Projects managed include: </w:t>
+      </w:r>
+    </w:p>
+    <w:p>
+      <w:pPr>
+        <w:pStyle w:val="Lijstalinea"/>
+        <w:numPr>
+          <w:ilvl w:val="1"/>
+          <w:numId w:val="5"/>
+        </w:numPr>
+        <w:spacing w:after="60" w:line="312" w:lineRule="auto"/>
+        <w:contextualSpacing w:val="0"/>
+        <w:jc w:val="both"/>
+        <w:rPr>
+          <w:rFonts w:ascii="Arial" w:hAnsi="Arial" w:cs="Arial"/>
+          <w:sz w:val="20"/>
+        </w:rPr>
+      </w:pPr>
+      <w:r>
+        <w:rPr>
+          <w:rFonts w:ascii="Arial" w:hAnsi="Arial" w:cs="Arial"/>
+          <w:sz w:val="20"/>
+        </w:rPr>
+        <w:t xml:space="preserve">Network Service Assurance initiative – </w:t>
+      </w:r>
+      <w:r>
+        <w:rPr>
+          <w:rFonts w:ascii="Arial" w:hAnsi="Arial" w:cs="Arial"/>
+          <w:sz w:val="20"/>
+        </w:rPr>
+        <w:t>Improve the customer experience and financials</w:t>
+      </w:r>
+      <w:r>
+        <w:rPr>
+          <w:rFonts w:ascii="Arial" w:hAnsi="Arial" w:cs="Arial"/>
+          <w:sz w:val="20"/>
+        </w:rPr>
+        <w:t xml:space="preserve"> of the maintenance</w:t>
+      </w:r>
+      <w:r>
+        <w:rPr>
+          <w:rFonts w:ascii="Arial" w:hAnsi="Arial" w:cs="Arial"/>
+          <w:sz w:val="20"/>
+        </w:rPr>
+        <w:t xml:space="preserve"> </w:t>
+      </w:r>
+      <w:r>
+        <w:rPr>
+          <w:rFonts w:ascii="Arial" w:hAnsi="Arial" w:cs="Arial"/>
+          <w:sz w:val="20"/>
+        </w:rPr>
+        <w:t xml:space="preserve">of </w:t>
+      </w:r>
+      <w:r>
+        <w:rPr>
+          <w:rFonts w:ascii="Arial" w:hAnsi="Arial" w:cs="Arial"/>
+          <w:sz w:val="20"/>
+        </w:rPr>
+        <w:t xml:space="preserve">Telenet’s Hybrid Fibre Coax </w:t>
+      </w:r>
+      <w:r>
+        <w:rPr>
+          <w:rFonts w:ascii="Arial" w:hAnsi="Arial" w:cs="Arial"/>
+          <w:sz w:val="20"/>
+        </w:rPr>
+        <w:t xml:space="preserve">and Fibre network </w:t>
+      </w:r>
+      <w:r>
+        <w:rPr>
+          <w:rFonts w:ascii="Arial" w:hAnsi="Arial" w:cs="Arial"/>
+          <w:sz w:val="20"/>
+        </w:rPr>
+        <w:t xml:space="preserve">by introducing new </w:t>
+      </w:r>
+      <w:r>
+        <w:rPr>
+          <w:rFonts w:ascii="Arial" w:hAnsi="Arial" w:cs="Arial"/>
+          <w:sz w:val="20"/>
+        </w:rPr>
+        <w:t>tools based on available operational data</w:t>
+      </w:r>
+      <w:r>
+        <w:rPr>
+          <w:rFonts w:ascii="Arial" w:hAnsi="Arial" w:cs="Arial"/>
+          <w:sz w:val="20"/>
+        </w:rPr>
+        <w:t xml:space="preserve"> (predictive maintenance) and by improving </w:t>
+      </w:r>
+      <w:r>
+        <w:rPr>
+          <w:rFonts w:ascii="Arial" w:hAnsi="Arial" w:cs="Arial"/>
+          <w:sz w:val="20"/>
+        </w:rPr>
+        <w:t xml:space="preserve">the </w:t>
+      </w:r>
+      <w:r>
+        <w:rPr>
+          <w:rFonts w:ascii="Arial" w:hAnsi="Arial" w:cs="Arial"/>
+          <w:sz w:val="20"/>
+        </w:rPr>
+        <w:t xml:space="preserve">way-of-working </w:t>
+      </w:r>
+      <w:r>
+        <w:rPr>
+          <w:rFonts w:ascii="Arial" w:hAnsi="Arial" w:cs="Arial"/>
+          <w:sz w:val="20"/>
+        </w:rPr>
+        <w:t>with</w:t>
+      </w:r>
+      <w:r>
+        <w:rPr>
+          <w:rFonts w:ascii="Arial" w:hAnsi="Arial" w:cs="Arial"/>
+          <w:sz w:val="20"/>
+        </w:rPr>
+        <w:t xml:space="preserve"> 3</w:t>
+      </w:r>
+      <w:r>
+        <w:rPr>
+          <w:rFonts w:ascii="Arial" w:hAnsi="Arial" w:cs="Arial"/>
+          <w:sz w:val="20"/>
+          <w:vertAlign w:val="superscript"/>
+        </w:rPr>
+        <w:t>rd</w:t>
+      </w:r>
+      <w:r>
+        <w:rPr>
+          <w:rFonts w:ascii="Arial" w:hAnsi="Arial" w:cs="Arial"/>
+          <w:sz w:val="20"/>
+        </w:rPr>
+        <w:t xml:space="preserve"> parties (Unit-T).</w:t>
+      </w:r>
+      <w:r>
+        <w:rPr>
+          <w:rFonts w:ascii="Arial" w:hAnsi="Arial" w:cs="Arial"/>
+          <w:sz w:val="20"/>
+        </w:rPr>
+        <w:t xml:space="preserve"> </w:t>
+      </w:r>
+      <w:r>
+        <w:rPr>
+          <w:rFonts w:ascii="Arial" w:hAnsi="Arial" w:cs="Arial"/>
+          <w:sz w:val="20"/>
+        </w:rPr>
+        <w:t xml:space="preserve">Epic Owner responsible for the development of lean business cases </w:t>
+      </w:r>
+      <w:r>
+        <w:rPr>
+          <w:rFonts w:ascii="Arial" w:hAnsi="Arial" w:cs="Arial"/>
+          <w:sz w:val="20"/>
+        </w:rPr>
+        <w:t xml:space="preserve">for different epics </w:t>
+      </w:r>
+      <w:r>
+        <w:rPr>
+          <w:rFonts w:ascii="Arial" w:hAnsi="Arial" w:cs="Arial"/>
+          <w:sz w:val="20"/>
+        </w:rPr>
+        <w:t xml:space="preserve">making sure that scope matches the </w:t>
+      </w:r>
+      <w:r>
+        <w:rPr>
+          <w:rFonts w:ascii="Arial" w:hAnsi="Arial" w:cs="Arial"/>
+          <w:sz w:val="20"/>
+        </w:rPr>
+        <w:t>strategic vision of the Business Value Stream.</w:t>
+      </w:r>
+    </w:p>
+    <w:p>
+      <w:pPr>
+        <w:pStyle w:val="Lijstalinea"/>
+        <w:numPr>
+          <w:ilvl w:val="1"/>
+          <w:numId w:val="5"/>
+        </w:numPr>
+        <w:spacing w:after="60" w:line="312" w:lineRule="auto"/>
+        <w:contextualSpacing w:val="0"/>
+        <w:jc w:val="both"/>
+        <w:rPr>
+          <w:rFonts w:ascii="Arial" w:hAnsi="Arial" w:cs="Arial"/>
+          <w:sz w:val="20"/>
+        </w:rPr>
+      </w:pPr>
+      <w:r>
+        <w:rPr>
+          <w:rFonts w:ascii="Arial" w:hAnsi="Arial" w:cs="Arial"/>
+          <w:sz w:val="20"/>
+        </w:rPr>
+        <w:t>Introduction of new Telenet product</w:t>
+      </w:r>
+      <w:r>
+        <w:rPr>
+          <w:rFonts w:ascii="Arial" w:hAnsi="Arial" w:cs="Arial"/>
+          <w:sz w:val="20"/>
+        </w:rPr>
+        <w:t xml:space="preserve"> offerings</w:t>
+      </w:r>
+      <w:r>
+        <w:rPr>
+          <w:rFonts w:ascii="Arial" w:hAnsi="Arial" w:cs="Arial"/>
+          <w:sz w:val="20"/>
+        </w:rPr>
+        <w:t xml:space="preserve"> to the market</w:t>
+      </w:r>
+    </w:p>
+    <w:p>
+      <w:pPr>
+        <w:pStyle w:val="Lijstalinea"/>
+        <w:numPr>
+          <w:ilvl w:val="2"/>
+          <w:numId w:val="5"/>
+        </w:numPr>
+        <w:spacing w:after="60" w:line="312" w:lineRule="auto"/>
+        <w:contextualSpacing w:val="0"/>
+        <w:jc w:val="both"/>
+        <w:rPr>
+          <w:rFonts w:ascii="Arial" w:hAnsi="Arial" w:cs="Arial"/>
+          <w:sz w:val="20"/>
+        </w:rPr>
+      </w:pPr>
+      <w:r>
+        <w:rPr>
+          <w:rFonts w:ascii="Arial" w:hAnsi="Arial" w:cs="Arial"/>
+          <w:sz w:val="20"/>
+        </w:rPr>
+        <w:t>In Home Connectivity 2.0</w:t>
+      </w:r>
+      <w:r>
+        <w:rPr>
+          <w:rFonts w:ascii="Arial" w:hAnsi="Arial" w:cs="Arial"/>
+          <w:sz w:val="20"/>
+        </w:rPr>
+        <w:t xml:space="preserve"> </w:t>
+      </w:r>
+      <w:r>
+        <w:rPr>
+          <w:rFonts w:ascii="Arial" w:hAnsi="Arial" w:cs="Arial"/>
+          <w:sz w:val="20"/>
+        </w:rPr>
+        <w:t>(</w:t>
+      </w:r>
+      <w:r>
+        <w:rPr>
+          <w:rFonts w:ascii="Arial" w:hAnsi="Arial" w:cs="Arial"/>
+          <w:sz w:val="20"/>
+        </w:rPr>
+        <w:t>use of Plume pods iso Power Boosters</w:t>
+      </w:r>
+      <w:r>
+        <w:rPr>
+          <w:rFonts w:ascii="Arial" w:hAnsi="Arial" w:cs="Arial"/>
+          <w:sz w:val="20"/>
+        </w:rPr>
+        <w:t>)</w:t>
+      </w:r>
+    </w:p>
+    <w:p>
+      <w:pPr>
+        <w:pStyle w:val="Lijstalinea"/>
+        <w:numPr>
+          <w:ilvl w:val="2"/>
+          <w:numId w:val="5"/>
+        </w:numPr>
+        <w:spacing w:after="60" w:line="312" w:lineRule="auto"/>
+        <w:contextualSpacing w:val="0"/>
+        <w:jc w:val="both"/>
+        <w:rPr>
+          <w:rFonts w:ascii="Arial" w:hAnsi="Arial" w:cs="Arial"/>
+          <w:sz w:val="20"/>
+        </w:rPr>
+      </w:pPr>
+      <w:r>
+        <w:rPr>
+          <w:rFonts w:ascii="Arial" w:hAnsi="Arial" w:cs="Arial"/>
+          <w:sz w:val="20"/>
+        </w:rPr>
+        <w:t>I</w:t>
+      </w:r>
+      <w:r>
+        <w:rPr>
+          <w:rFonts w:ascii="Arial" w:hAnsi="Arial" w:cs="Arial"/>
+          <w:sz w:val="20"/>
+        </w:rPr>
+        <w:t xml:space="preserve">ntroduction of </w:t>
+      </w:r>
+      <w:r>
+        <w:rPr>
+          <w:rFonts w:ascii="Arial" w:hAnsi="Arial" w:cs="Arial"/>
+          <w:sz w:val="20"/>
+        </w:rPr>
+        <w:t xml:space="preserve">a </w:t>
+      </w:r>
+      <w:r>
+        <w:rPr>
+          <w:rFonts w:ascii="Arial" w:hAnsi="Arial" w:cs="Arial"/>
+          <w:sz w:val="20"/>
+        </w:rPr>
+        <w:t>new All Internet + DTV prod</w:t>
+      </w:r>
+      <w:r>
+        <w:rPr>
+          <w:rFonts w:ascii="Arial" w:hAnsi="Arial" w:cs="Arial"/>
+          <w:sz w:val="20"/>
+        </w:rPr>
+        <w:t>uct</w:t>
+      </w:r>
+    </w:p>
+    <w:p>
+      <w:pPr>
+        <w:pStyle w:val="Lijstalinea"/>
+        <w:numPr>
+          <w:ilvl w:val="2"/>
+          <w:numId w:val="5"/>
+        </w:numPr>
+        <w:spacing w:after="60" w:line="312" w:lineRule="auto"/>
+        <w:contextualSpacing w:val="0"/>
+        <w:jc w:val="both"/>
+        <w:rPr>
+          <w:rFonts w:ascii="Arial" w:hAnsi="Arial" w:cs="Arial"/>
+          <w:sz w:val="20"/>
+        </w:rPr>
+      </w:pPr>
+      <w:r>
+        <w:rPr>
+          <w:rFonts w:ascii="Arial" w:hAnsi="Arial" w:cs="Arial"/>
+          <w:sz w:val="20"/>
+        </w:rPr>
+        <w:t>Fibre-to-the-Home programme (“FTTH”)</w:t>
+      </w:r>
+    </w:p>
+    <w:p>
+      <w:pPr>
+        <w:pStyle w:val="Lijstalinea"/>
+        <w:numPr>
+          <w:ilvl w:val="1"/>
+          <w:numId w:val="5"/>
+        </w:numPr>
+        <w:spacing w:after="60" w:line="312" w:lineRule="auto"/>
+        <w:contextualSpacing w:val="0"/>
+        <w:jc w:val="both"/>
+        <w:rPr>
+          <w:rFonts w:ascii="Arial" w:hAnsi="Arial" w:cs="Arial"/>
+          <w:sz w:val="20"/>
+        </w:rPr>
+      </w:pPr>
+      <w:r>
+        <w:rPr>
+          <w:rFonts w:ascii="Arial" w:hAnsi="Arial" w:cs="Arial"/>
+          <w:sz w:val="20"/>
+        </w:rPr>
+        <w:t xml:space="preserve">Prepare the </w:t>
+      </w:r>
+      <w:r>
+        <w:rPr>
+          <w:rFonts w:ascii="Arial" w:hAnsi="Arial" w:cs="Arial"/>
+          <w:sz w:val="20"/>
+        </w:rPr>
+        <w:t xml:space="preserve">request </w:t>
+      </w:r>
+      <w:r>
+        <w:rPr>
+          <w:rFonts w:ascii="Arial" w:hAnsi="Arial" w:cs="Arial"/>
+          <w:sz w:val="20"/>
+        </w:rPr>
+        <w:t>to regulate Telenet’s 5G solution for BIPT</w:t>
+      </w:r>
+    </w:p>
+    <w:p>
+      <w:pPr>
+        <w:pStyle w:val="Lijstalinea"/>
+        <w:numPr>
+          <w:ilvl w:val="1"/>
+          <w:numId w:val="5"/>
+        </w:numPr>
+        <w:spacing w:after="60" w:line="312" w:lineRule="auto"/>
+        <w:contextualSpacing w:val="0"/>
+        <w:jc w:val="both"/>
+        <w:rPr>
+          <w:rFonts w:ascii="Arial" w:hAnsi="Arial" w:cs="Arial"/>
+          <w:sz w:val="20"/>
+        </w:rPr>
+      </w:pPr>
+      <w:r>
+        <w:rPr>
+          <w:rFonts w:ascii="Arial" w:hAnsi="Arial" w:cs="Arial"/>
+          <w:sz w:val="20"/>
+        </w:rPr>
+        <w:t xml:space="preserve">Replacement of </w:t>
+      </w:r>
+      <w:r>
+        <w:rPr>
+          <w:rFonts w:ascii="Arial" w:hAnsi="Arial" w:cs="Arial"/>
+          <w:sz w:val="20"/>
+        </w:rPr>
+        <w:t xml:space="preserve">End Of Life / Out Of Support </w:t>
+      </w:r>
+      <w:r>
+        <w:rPr>
+          <w:rFonts w:ascii="Arial" w:hAnsi="Arial" w:cs="Arial"/>
+          <w:sz w:val="20"/>
+        </w:rPr>
+        <w:t xml:space="preserve">servers and operating systems thus reducing </w:t>
+      </w:r>
+      <w:r>
+        <w:rPr>
+          <w:rFonts w:ascii="Arial" w:hAnsi="Arial" w:cs="Arial"/>
+          <w:sz w:val="20"/>
+        </w:rPr>
+        <w:t>Telenet</w:t>
+      </w:r>
+      <w:r>
+        <w:rPr>
+          <w:rFonts w:ascii="Arial" w:hAnsi="Arial" w:cs="Arial"/>
+          <w:sz w:val="20"/>
+        </w:rPr>
+        <w:t>’s overall exposure to risk</w:t>
+      </w:r>
+      <w:r>
+        <w:rPr>
+          <w:rFonts w:ascii="Arial" w:hAnsi="Arial" w:cs="Arial"/>
+          <w:sz w:val="20"/>
+        </w:rPr>
+        <w:t xml:space="preserve"> and fraud.</w:t>
+      </w:r>
+    </w:p>
+    <w:p>
+      <w:pPr>
+        <w:pStyle w:val="Lijstalinea"/>
+        <w:numPr>
+          <w:ilvl w:val="1"/>
+          <w:numId w:val="5"/>
+        </w:numPr>
+        <w:spacing w:after="60" w:line="312" w:lineRule="auto"/>
+        <w:contextualSpacing w:val="0"/>
+        <w:jc w:val="both"/>
+        <w:rPr>
+          <w:rFonts w:ascii="Arial" w:hAnsi="Arial" w:cs="Arial"/>
+          <w:sz w:val="20"/>
+        </w:rPr>
+      </w:pPr>
+      <w:r>
+        <w:rPr>
+          <w:rFonts w:ascii="Arial" w:hAnsi="Arial" w:cs="Arial"/>
+          <w:sz w:val="20"/>
+        </w:rPr>
+        <w:t>Netcracker 2021 contract – Teamed up with Vendor Management to rework the</w:t>
+      </w:r>
+      <w:r>
+        <w:rPr>
+          <w:rFonts w:ascii="Arial" w:hAnsi="Arial" w:cs="Arial"/>
+          <w:sz w:val="20"/>
+        </w:rPr>
+        <w:t xml:space="preserve"> </w:t>
+      </w:r>
+      <w:r>
+        <w:rPr>
+          <w:rFonts w:ascii="Arial" w:hAnsi="Arial" w:cs="Arial"/>
+          <w:sz w:val="20"/>
+        </w:rPr>
+        <w:t>current Netcracker</w:t>
+      </w:r>
+      <w:r>
+        <w:rPr>
+          <w:rFonts w:ascii="Arial" w:hAnsi="Arial" w:cs="Arial"/>
+          <w:sz w:val="20"/>
+        </w:rPr>
+        <w:t xml:space="preserve"> </w:t>
+      </w:r>
+      <w:r>
+        <w:rPr>
+          <w:rFonts w:ascii="Arial" w:hAnsi="Arial" w:cs="Arial"/>
+          <w:sz w:val="20"/>
+        </w:rPr>
+        <w:t>contracts into a new 'Agile' contract</w:t>
+      </w:r>
+      <w:r>
+        <w:rPr>
+          <w:rFonts w:ascii="Arial" w:hAnsi="Arial" w:cs="Arial"/>
+          <w:sz w:val="20"/>
+        </w:rPr>
+        <w:t xml:space="preserve"> m</w:t>
+      </w:r>
+      <w:r>
+        <w:rPr>
+          <w:rFonts w:ascii="Arial" w:hAnsi="Arial" w:cs="Arial"/>
+          <w:sz w:val="20"/>
+        </w:rPr>
+        <w:t>o</w:t>
+      </w:r>
+      <w:r>
+        <w:rPr>
+          <w:rFonts w:ascii="Arial" w:hAnsi="Arial" w:cs="Arial"/>
+          <w:sz w:val="20"/>
+        </w:rPr>
+        <w:t>ving</w:t>
+      </w:r>
+      <w:r>
+        <w:rPr>
+          <w:rFonts w:ascii="Arial" w:hAnsi="Arial" w:cs="Arial"/>
+          <w:sz w:val="20"/>
+        </w:rPr>
+        <w:t xml:space="preserve"> away from the</w:t>
+      </w:r>
+      <w:r>
+        <w:rPr>
+          <w:rFonts w:ascii="Arial" w:hAnsi="Arial" w:cs="Arial"/>
+          <w:sz w:val="20"/>
+        </w:rPr>
+        <w:t>ir</w:t>
+      </w:r>
+      <w:r>
+        <w:rPr>
+          <w:rFonts w:ascii="Arial" w:hAnsi="Arial" w:cs="Arial"/>
+          <w:sz w:val="20"/>
+        </w:rPr>
+        <w:t xml:space="preserve"> </w:t>
+      </w:r>
+      <w:r>
+        <w:rPr>
+          <w:rFonts w:ascii="Arial" w:hAnsi="Arial" w:cs="Arial"/>
+          <w:sz w:val="20"/>
+        </w:rPr>
+        <w:t>current Waterfall Way of Working</w:t>
       </w:r>
       <w:r>
         <w:rPr>
@@ -2950,6 +3404,1139 @@
           <w:sz w:val="20"/>
         </w:rPr>
         <w:t>.</w:t>
+      </w:r>
+    </w:p>
+    <w:p>
+      <w:pPr>
+        <w:pStyle w:val="Lijstalinea"/>
+        <w:numPr>
+          <w:ilvl w:val="1"/>
+          <w:numId w:val="5"/>
+        </w:numPr>
+        <w:spacing w:after="60" w:line="312" w:lineRule="auto"/>
+        <w:contextualSpacing w:val="0"/>
+        <w:jc w:val="both"/>
+        <w:rPr>
+          <w:rFonts w:ascii="Arial" w:hAnsi="Arial" w:cs="Arial"/>
+          <w:sz w:val="20"/>
+        </w:rPr>
+      </w:pPr>
+      <w:r>
+        <w:rPr>
+          <w:rFonts w:ascii="Arial" w:hAnsi="Arial" w:cs="Arial"/>
+          <w:sz w:val="20"/>
+        </w:rPr>
+        <w:t>IC2N programme – Manage all activities needed to make our strategic partners</w:t>
+      </w:r>
+      <w:r>
+        <w:rPr>
+          <w:rFonts w:ascii="Arial" w:hAnsi="Arial" w:cs="Arial"/>
+          <w:sz w:val="20"/>
+        </w:rPr>
+        <w:t xml:space="preserve"> </w:t>
+      </w:r>
+      <w:r>
+        <w:rPr>
+          <w:rFonts w:ascii="Arial" w:hAnsi="Arial" w:cs="Arial"/>
+          <w:sz w:val="20"/>
+        </w:rPr>
+        <w:t>Infosys and</w:t>
+      </w:r>
+      <w:r>
+        <w:rPr>
+          <w:rFonts w:ascii="Arial" w:hAnsi="Arial" w:cs="Arial"/>
+          <w:sz w:val="20"/>
+        </w:rPr>
+        <w:t xml:space="preserve"> </w:t>
+      </w:r>
+      <w:r>
+        <w:rPr>
+          <w:rFonts w:ascii="Arial" w:hAnsi="Arial" w:cs="Arial"/>
+          <w:sz w:val="20"/>
+        </w:rPr>
+        <w:t xml:space="preserve">Cognizant land in the new Telenet Agile Way of Working </w:t>
+      </w:r>
+      <w:r>
+        <w:rPr>
+          <w:rFonts w:ascii="Arial" w:hAnsi="Arial" w:cs="Arial"/>
+          <w:sz w:val="20"/>
+        </w:rPr>
+        <w:t xml:space="preserve">(‘TAWOW’) </w:t>
+      </w:r>
+      <w:r>
+        <w:rPr>
+          <w:rFonts w:ascii="Arial" w:hAnsi="Arial" w:cs="Arial"/>
+          <w:sz w:val="20"/>
+        </w:rPr>
+        <w:t>moving away</w:t>
+      </w:r>
+      <w:r>
+        <w:rPr>
+          <w:rFonts w:ascii="Arial" w:hAnsi="Arial" w:cs="Arial"/>
+          <w:sz w:val="20"/>
+        </w:rPr>
+        <w:t xml:space="preserve"> </w:t>
+      </w:r>
+      <w:r>
+        <w:rPr>
+          <w:rFonts w:ascii="Arial" w:hAnsi="Arial" w:cs="Arial"/>
+          <w:sz w:val="20"/>
+        </w:rPr>
+        <w:t>from the current</w:t>
+      </w:r>
+      <w:r>
+        <w:rPr>
+          <w:rFonts w:ascii="Arial" w:hAnsi="Arial" w:cs="Arial"/>
+          <w:sz w:val="20"/>
+        </w:rPr>
+        <w:t xml:space="preserve"> w</w:t>
+      </w:r>
+      <w:r>
+        <w:rPr>
+          <w:rFonts w:ascii="Arial" w:hAnsi="Arial" w:cs="Arial"/>
+          <w:sz w:val="20"/>
+        </w:rPr>
+        <w:t>aterfall</w:t>
+      </w:r>
+      <w:r>
+        <w:rPr>
+          <w:rFonts w:ascii="Arial" w:hAnsi="Arial" w:cs="Arial"/>
+          <w:sz w:val="20"/>
+        </w:rPr>
+        <w:t xml:space="preserve"> </w:t>
+      </w:r>
+      <w:r>
+        <w:rPr>
+          <w:rFonts w:ascii="Arial" w:hAnsi="Arial" w:cs="Arial"/>
+          <w:sz w:val="20"/>
+        </w:rPr>
+        <w:t>WoW.</w:t>
+      </w:r>
+    </w:p>
+    <w:p>
+      <w:pPr>
+        <w:pStyle w:val="Lijstalinea"/>
+        <w:numPr>
+          <w:ilvl w:val="1"/>
+          <w:numId w:val="5"/>
+        </w:numPr>
+        <w:spacing w:after="60" w:line="312" w:lineRule="auto"/>
+        <w:contextualSpacing w:val="0"/>
+        <w:jc w:val="both"/>
+        <w:rPr>
+          <w:rFonts w:ascii="Arial" w:hAnsi="Arial" w:cs="Arial"/>
+          <w:sz w:val="20"/>
+        </w:rPr>
+      </w:pPr>
+      <w:r>
+        <w:rPr>
+          <w:rFonts w:ascii="Arial" w:hAnsi="Arial" w:cs="Arial"/>
+          <w:sz w:val="20"/>
+        </w:rPr>
+        <w:t>Popeye program</w:t>
+      </w:r>
+      <w:r>
+        <w:rPr>
+          <w:rFonts w:ascii="Arial" w:hAnsi="Arial" w:cs="Arial"/>
+          <w:sz w:val="20"/>
+        </w:rPr>
+        <w:t>me</w:t>
+      </w:r>
+      <w:r>
+        <w:rPr>
+          <w:rFonts w:ascii="Arial" w:hAnsi="Arial" w:cs="Arial"/>
+          <w:sz w:val="20"/>
+        </w:rPr>
+        <w:t xml:space="preserve"> – Managed the transition of 85+ Digital and Data resources and </w:t>
+      </w:r>
+      <w:r>
+        <w:rPr>
+          <w:rFonts w:ascii="Arial" w:hAnsi="Arial" w:cs="Arial"/>
+          <w:sz w:val="20"/>
+        </w:rPr>
+        <w:br/>
+        <w:t>3</w:t>
+      </w:r>
+      <w:r>
+        <w:rPr>
+          <w:rFonts w:ascii="Arial" w:hAnsi="Arial" w:cs="Arial"/>
+          <w:sz w:val="20"/>
+        </w:rPr>
+        <w:t xml:space="preserve">5+ legacy BSS / OSS applications of several incumbent partners to two main future partners Infosys </w:t>
+      </w:r>
+      <w:r>
+        <w:rPr>
+          <w:rFonts w:ascii="Arial" w:hAnsi="Arial" w:cs="Arial"/>
+          <w:sz w:val="20"/>
+        </w:rPr>
+        <w:t xml:space="preserve">(for Development and Support) </w:t>
+      </w:r>
+      <w:r>
+        <w:rPr>
+          <w:rFonts w:ascii="Arial" w:hAnsi="Arial" w:cs="Arial"/>
+          <w:sz w:val="20"/>
+        </w:rPr>
+        <w:t>and Cognizant</w:t>
+      </w:r>
+      <w:r>
+        <w:rPr>
+          <w:rFonts w:ascii="Arial" w:hAnsi="Arial" w:cs="Arial"/>
+          <w:sz w:val="20"/>
+        </w:rPr>
+        <w:t xml:space="preserve"> (for </w:t>
+      </w:r>
+      <w:r>
+        <w:rPr>
+          <w:rFonts w:ascii="Arial" w:hAnsi="Arial" w:cs="Arial"/>
+          <w:sz w:val="20"/>
+        </w:rPr>
+        <w:t>T</w:t>
+      </w:r>
+      <w:r>
+        <w:rPr>
+          <w:rFonts w:ascii="Arial" w:hAnsi="Arial" w:cs="Arial"/>
+          <w:sz w:val="20"/>
+        </w:rPr>
+        <w:t>esting)</w:t>
+      </w:r>
+      <w:r>
+        <w:rPr>
+          <w:rFonts w:ascii="Arial" w:hAnsi="Arial" w:cs="Arial"/>
+          <w:sz w:val="20"/>
+        </w:rPr>
+        <w:t>. The program</w:t>
+      </w:r>
+      <w:r>
+        <w:rPr>
+          <w:rFonts w:ascii="Arial" w:hAnsi="Arial" w:cs="Arial"/>
+          <w:sz w:val="20"/>
+        </w:rPr>
+        <w:t>me</w:t>
+      </w:r>
+      <w:r>
+        <w:rPr>
+          <w:rFonts w:ascii="Arial" w:hAnsi="Arial" w:cs="Arial"/>
+          <w:sz w:val="20"/>
+        </w:rPr>
+        <w:t xml:space="preserve"> also included the management of the University track, the Employee Value Proposition track, Communications to Key Stakeholders and </w:t>
+      </w:r>
+      <w:r>
+        <w:rPr>
+          <w:rFonts w:ascii="Arial" w:hAnsi="Arial" w:cs="Arial"/>
+          <w:sz w:val="20"/>
+        </w:rPr>
+        <w:t xml:space="preserve">setup of the </w:t>
+      </w:r>
+      <w:r>
+        <w:rPr>
+          <w:rFonts w:ascii="Arial" w:hAnsi="Arial" w:cs="Arial"/>
+          <w:sz w:val="20"/>
+        </w:rPr>
+        <w:t>Contract Governance. This program</w:t>
+      </w:r>
+      <w:r>
+        <w:rPr>
+          <w:rFonts w:ascii="Arial" w:hAnsi="Arial" w:cs="Arial"/>
+          <w:sz w:val="20"/>
+        </w:rPr>
+        <w:t>me</w:t>
+      </w:r>
+      <w:r>
+        <w:rPr>
+          <w:rFonts w:ascii="Arial" w:hAnsi="Arial" w:cs="Arial"/>
+          <w:sz w:val="20"/>
+        </w:rPr>
+        <w:t xml:space="preserve"> aim</w:t>
+      </w:r>
+      <w:r>
+        <w:rPr>
+          <w:rFonts w:ascii="Arial" w:hAnsi="Arial" w:cs="Arial"/>
+          <w:sz w:val="20"/>
+        </w:rPr>
+        <w:t>ed</w:t>
+      </w:r>
+      <w:r>
+        <w:rPr>
+          <w:rFonts w:ascii="Arial" w:hAnsi="Arial" w:cs="Arial"/>
+          <w:sz w:val="20"/>
+        </w:rPr>
+        <w:t xml:space="preserve"> to save 3</w:t>
+      </w:r>
+      <w:r>
+        <w:rPr>
+          <w:rFonts w:ascii="Arial" w:hAnsi="Arial" w:cs="Arial"/>
+          <w:sz w:val="20"/>
+        </w:rPr>
+        <w:t>3</w:t>
+      </w:r>
+      <w:r>
+        <w:rPr>
+          <w:rFonts w:ascii="Arial" w:hAnsi="Arial" w:cs="Arial"/>
+          <w:sz w:val="20"/>
+        </w:rPr>
+        <w:t>+</w:t>
+      </w:r>
+      <w:r>
+        <w:rPr>
+          <w:rFonts w:ascii="Arial" w:hAnsi="Arial" w:cs="Arial"/>
+          <w:sz w:val="20"/>
+        </w:rPr>
+        <w:t xml:space="preserve"> mio€ CAPEX over 5 years.</w:t>
+      </w:r>
+      <w:r>
+        <w:rPr>
+          <w:rFonts w:ascii="Arial" w:hAnsi="Arial" w:cs="Arial"/>
+          <w:sz w:val="20"/>
+        </w:rPr>
+        <w:t xml:space="preserve"> Reporting to the CTO and occasionally to the SLT of Telenet.</w:t>
+      </w:r>
+    </w:p>
+    <w:p>
+      <w:pPr>
+        <w:pStyle w:val="Lijstalinea"/>
+        <w:numPr>
+          <w:ilvl w:val="1"/>
+          <w:numId w:val="5"/>
+        </w:numPr>
+        <w:spacing w:after="60" w:line="312" w:lineRule="auto"/>
+        <w:contextualSpacing w:val="0"/>
+        <w:jc w:val="both"/>
+        <w:rPr>
+          <w:rFonts w:ascii="Arial" w:hAnsi="Arial" w:cs="Arial"/>
+          <w:sz w:val="20"/>
+        </w:rPr>
+      </w:pPr>
+      <w:r>
+        <w:rPr>
+          <w:rFonts w:ascii="Arial" w:hAnsi="Arial" w:cs="Arial"/>
+          <w:sz w:val="20"/>
+        </w:rPr>
+        <w:t xml:space="preserve">Dependencies on Commercial WholeSale </w:t>
+      </w:r>
+      <w:r>
+        <w:rPr>
+          <w:rFonts w:ascii="Arial" w:hAnsi="Arial" w:cs="Arial"/>
+          <w:sz w:val="20"/>
+        </w:rPr>
+        <w:t>(‘DoC WHS’)</w:t>
+      </w:r>
+      <w:r>
+        <w:rPr>
+          <w:rFonts w:ascii="Arial" w:hAnsi="Arial" w:cs="Arial"/>
+          <w:sz w:val="20"/>
+        </w:rPr>
+        <w:t xml:space="preserve"> </w:t>
+      </w:r>
+      <w:r>
+        <w:rPr>
+          <w:rFonts w:ascii="Arial" w:hAnsi="Arial" w:cs="Arial"/>
+          <w:sz w:val="20"/>
+        </w:rPr>
+        <w:t>programme</w:t>
+      </w:r>
+    </w:p>
+    <w:p>
+      <w:pPr>
+        <w:pStyle w:val="Lijstalinea"/>
+        <w:numPr>
+          <w:ilvl w:val="2"/>
+          <w:numId w:val="5"/>
+        </w:numPr>
+        <w:spacing w:after="60" w:line="312" w:lineRule="auto"/>
+        <w:contextualSpacing w:val="0"/>
+        <w:jc w:val="both"/>
+        <w:rPr>
+          <w:rFonts w:ascii="Arial" w:hAnsi="Arial" w:cs="Arial"/>
+          <w:sz w:val="20"/>
+        </w:rPr>
+      </w:pPr>
+      <w:r>
+        <w:rPr>
+          <w:rFonts w:ascii="Arial" w:hAnsi="Arial" w:cs="Arial"/>
+          <w:sz w:val="20"/>
+        </w:rPr>
+        <w:t>B</w:t>
+      </w:r>
+      <w:r>
+        <w:rPr>
+          <w:rFonts w:ascii="Arial" w:hAnsi="Arial" w:cs="Arial"/>
+          <w:sz w:val="20"/>
+        </w:rPr>
+        <w:t>uild</w:t>
+      </w:r>
+      <w:r>
+        <w:rPr>
+          <w:rFonts w:ascii="Arial" w:hAnsi="Arial" w:cs="Arial"/>
+          <w:sz w:val="20"/>
+        </w:rPr>
+        <w:t xml:space="preserve"> part</w:t>
+      </w:r>
+      <w:r>
+        <w:rPr>
+          <w:rFonts w:ascii="Arial" w:hAnsi="Arial" w:cs="Arial"/>
+          <w:sz w:val="20"/>
+        </w:rPr>
+        <w:t xml:space="preserve"> - </w:t>
+      </w:r>
+      <w:r>
+        <w:rPr>
+          <w:rFonts w:ascii="Arial" w:hAnsi="Arial" w:cs="Arial"/>
+          <w:sz w:val="20"/>
+        </w:rPr>
+        <w:t>m</w:t>
+      </w:r>
+      <w:r>
+        <w:rPr>
+          <w:rFonts w:ascii="Arial" w:hAnsi="Arial" w:cs="Arial"/>
+          <w:sz w:val="20"/>
+        </w:rPr>
+        <w:t>ake sure that the historical dependencies of the BASE legacy</w:t>
+      </w:r>
+      <w:r>
+        <w:rPr>
+          <w:rFonts w:ascii="Arial" w:hAnsi="Arial" w:cs="Arial"/>
+          <w:sz w:val="20"/>
+        </w:rPr>
+        <w:t xml:space="preserve"> </w:t>
+      </w:r>
+      <w:r>
+        <w:rPr>
+          <w:rFonts w:ascii="Arial" w:hAnsi="Arial" w:cs="Arial"/>
+          <w:sz w:val="20"/>
+        </w:rPr>
+        <w:t xml:space="preserve">environment (Ericsson components BSCS / BCS / CVAS, Epiphany...) on the </w:t>
+      </w:r>
+      <w:r>
+        <w:rPr>
+          <w:rFonts w:ascii="Arial" w:hAnsi="Arial" w:cs="Arial"/>
+          <w:sz w:val="20"/>
+        </w:rPr>
+        <w:t xml:space="preserve">remaining </w:t>
+      </w:r>
+      <w:r>
+        <w:rPr>
+          <w:rFonts w:ascii="Arial" w:hAnsi="Arial" w:cs="Arial"/>
+          <w:sz w:val="20"/>
+        </w:rPr>
+        <w:t>BASE</w:t>
+      </w:r>
+      <w:r>
+        <w:rPr>
+          <w:rFonts w:ascii="Arial" w:hAnsi="Arial" w:cs="Arial"/>
+          <w:sz w:val="20"/>
+        </w:rPr>
+        <w:t xml:space="preserve"> </w:t>
+      </w:r>
+      <w:r>
+        <w:rPr>
+          <w:rFonts w:ascii="Arial" w:hAnsi="Arial" w:cs="Arial"/>
+          <w:sz w:val="20"/>
+        </w:rPr>
+        <w:t>Retail environment are cleared and that a 'Chinese Wall' on the new inventories</w:t>
+      </w:r>
+      <w:r>
+        <w:rPr>
+          <w:rFonts w:ascii="Arial" w:hAnsi="Arial" w:cs="Arial"/>
+          <w:sz w:val="20"/>
+        </w:rPr>
+        <w:t xml:space="preserve"> </w:t>
+      </w:r>
+      <w:r>
+        <w:rPr>
+          <w:rFonts w:ascii="Arial" w:hAnsi="Arial" w:cs="Arial"/>
+          <w:sz w:val="20"/>
+        </w:rPr>
+        <w:t>(Ninas / Dinoman) was implemented. Automation of the SIM Ordering process</w:t>
+      </w:r>
+      <w:r>
+        <w:rPr>
+          <w:rFonts w:ascii="Arial" w:hAnsi="Arial" w:cs="Arial"/>
+          <w:sz w:val="20"/>
+        </w:rPr>
+        <w:t xml:space="preserve"> </w:t>
+      </w:r>
+      <w:r>
+        <w:rPr>
+          <w:rFonts w:ascii="Arial" w:hAnsi="Arial" w:cs="Arial"/>
+          <w:sz w:val="20"/>
+        </w:rPr>
+        <w:t>(towards and from Gemalto / Idemia). Migration of about 7 million IMSI's and</w:t>
+      </w:r>
+      <w:r>
+        <w:rPr>
+          <w:rFonts w:ascii="Arial" w:hAnsi="Arial" w:cs="Arial"/>
+          <w:sz w:val="20"/>
+        </w:rPr>
+        <w:t xml:space="preserve"> </w:t>
+      </w:r>
+      <w:r>
+        <w:rPr>
+          <w:rFonts w:ascii="Arial" w:hAnsi="Arial" w:cs="Arial"/>
+          <w:sz w:val="20"/>
+        </w:rPr>
+        <w:t>MSISDN's to the new</w:t>
+      </w:r>
+      <w:r>
+        <w:rPr>
+          <w:rFonts w:ascii="Arial" w:hAnsi="Arial" w:cs="Arial"/>
+          <w:sz w:val="20"/>
+        </w:rPr>
+        <w:t xml:space="preserve"> </w:t>
+      </w:r>
+      <w:r>
+        <w:rPr>
+          <w:rFonts w:ascii="Arial" w:hAnsi="Arial" w:cs="Arial"/>
+          <w:sz w:val="20"/>
+        </w:rPr>
+        <w:t>inventories. Java development on an Oracle WebLogic</w:t>
+      </w:r>
+      <w:r>
+        <w:rPr>
+          <w:rFonts w:ascii="Arial" w:hAnsi="Arial" w:cs="Arial"/>
+          <w:sz w:val="20"/>
+        </w:rPr>
+        <w:t xml:space="preserve"> </w:t>
+      </w:r>
+      <w:r>
+        <w:rPr>
+          <w:rFonts w:ascii="Arial" w:hAnsi="Arial" w:cs="Arial"/>
+          <w:sz w:val="20"/>
+        </w:rPr>
+        <w:t>environment.</w:t>
+      </w:r>
+    </w:p>
+    <w:p>
+      <w:pPr>
+        <w:pStyle w:val="Lijstalinea"/>
+        <w:numPr>
+          <w:ilvl w:val="2"/>
+          <w:numId w:val="5"/>
+        </w:numPr>
+        <w:spacing w:after="60" w:line="312" w:lineRule="auto"/>
+        <w:contextualSpacing w:val="0"/>
+        <w:jc w:val="both"/>
+        <w:rPr>
+          <w:rFonts w:ascii="Arial" w:hAnsi="Arial" w:cs="Arial"/>
+          <w:sz w:val="20"/>
+        </w:rPr>
+      </w:pPr>
+      <w:r>
+        <w:rPr>
+          <w:rFonts w:ascii="Arial" w:hAnsi="Arial" w:cs="Arial"/>
+          <w:sz w:val="20"/>
+        </w:rPr>
+        <w:lastRenderedPageBreak/>
+        <w:t>D</w:t>
+      </w:r>
+      <w:r>
+        <w:rPr>
+          <w:rFonts w:ascii="Arial" w:hAnsi="Arial" w:cs="Arial"/>
+          <w:sz w:val="20"/>
+        </w:rPr>
+        <w:t>ecommissioning</w:t>
+      </w:r>
+      <w:r>
+        <w:rPr>
+          <w:rFonts w:ascii="Arial" w:hAnsi="Arial" w:cs="Arial"/>
+          <w:sz w:val="20"/>
+        </w:rPr>
+        <w:t xml:space="preserve"> part - </w:t>
+      </w:r>
+      <w:r>
+        <w:rPr>
+          <w:rFonts w:ascii="Arial" w:hAnsi="Arial" w:cs="Arial"/>
+          <w:sz w:val="20"/>
+        </w:rPr>
+        <w:t>r</w:t>
+      </w:r>
+      <w:r>
+        <w:rPr>
+          <w:rFonts w:ascii="Arial" w:hAnsi="Arial" w:cs="Arial"/>
+          <w:sz w:val="20"/>
+        </w:rPr>
+        <w:t xml:space="preserve">ealizing synergies for about </w:t>
+      </w:r>
+      <w:r>
+        <w:rPr>
+          <w:rFonts w:ascii="Arial" w:hAnsi="Arial" w:cs="Arial"/>
+          <w:sz w:val="20"/>
+        </w:rPr>
+        <w:t>7</w:t>
+      </w:r>
+      <w:r>
+        <w:rPr>
+          <w:rFonts w:ascii="Arial" w:hAnsi="Arial" w:cs="Arial"/>
+          <w:sz w:val="20"/>
+        </w:rPr>
+        <w:t>0 (mostly) BASE legacy</w:t>
+      </w:r>
+      <w:r>
+        <w:rPr>
+          <w:rFonts w:ascii="Arial" w:hAnsi="Arial" w:cs="Arial"/>
+          <w:sz w:val="20"/>
+        </w:rPr>
+        <w:t xml:space="preserve"> </w:t>
+      </w:r>
+      <w:r>
+        <w:rPr>
+          <w:rFonts w:ascii="Arial" w:hAnsi="Arial" w:cs="Arial"/>
+          <w:sz w:val="20"/>
+        </w:rPr>
+        <w:t>CSS, BSS and OSS applications that are not needed anymore during and after the</w:t>
+      </w:r>
+      <w:r>
+        <w:rPr>
+          <w:rFonts w:ascii="Arial" w:hAnsi="Arial" w:cs="Arial"/>
+          <w:sz w:val="20"/>
+        </w:rPr>
+        <w:t xml:space="preserve"> </w:t>
+      </w:r>
+      <w:r>
+        <w:rPr>
+          <w:rFonts w:ascii="Arial" w:hAnsi="Arial" w:cs="Arial"/>
+          <w:sz w:val="20"/>
+        </w:rPr>
+        <w:t>migration of Base Pre Paid, Post Paid and B2B customers to the new integrated</w:t>
+      </w:r>
+      <w:r>
+        <w:rPr>
+          <w:rFonts w:ascii="Arial" w:hAnsi="Arial" w:cs="Arial"/>
+          <w:sz w:val="20"/>
+        </w:rPr>
+        <w:t xml:space="preserve"> </w:t>
+      </w:r>
+      <w:r>
+        <w:rPr>
+          <w:rFonts w:ascii="Arial" w:hAnsi="Arial" w:cs="Arial"/>
+          <w:sz w:val="20"/>
+        </w:rPr>
+        <w:t xml:space="preserve">Telenet / BASE IT stack (‘Origin’). This programme </w:t>
+      </w:r>
+      <w:r>
+        <w:rPr>
+          <w:rFonts w:ascii="Arial" w:hAnsi="Arial" w:cs="Arial"/>
+          <w:sz w:val="20"/>
+        </w:rPr>
+        <w:t xml:space="preserve">realized </w:t>
+      </w:r>
+      <w:r>
+        <w:rPr>
+          <w:rFonts w:ascii="Arial" w:hAnsi="Arial" w:cs="Arial"/>
+          <w:sz w:val="20"/>
+        </w:rPr>
+        <w:t>1</w:t>
+      </w:r>
+      <w:r>
+        <w:rPr>
+          <w:rFonts w:ascii="Arial" w:hAnsi="Arial" w:cs="Arial"/>
+          <w:sz w:val="20"/>
+        </w:rPr>
+        <w:t>2</w:t>
+      </w:r>
+      <w:r>
+        <w:rPr>
+          <w:rFonts w:ascii="Arial" w:hAnsi="Arial" w:cs="Arial"/>
+          <w:sz w:val="20"/>
+        </w:rPr>
+        <w:t xml:space="preserve"> mio€ </w:t>
+      </w:r>
+      <w:r>
+        <w:rPr>
+          <w:rFonts w:ascii="Arial" w:hAnsi="Arial" w:cs="Arial"/>
+          <w:sz w:val="20"/>
+        </w:rPr>
+        <w:t>savin</w:t>
+      </w:r>
+      <w:r>
+        <w:rPr>
+          <w:rFonts w:ascii="Arial" w:hAnsi="Arial" w:cs="Arial"/>
+          <w:sz w:val="20"/>
+        </w:rPr>
+        <w:t xml:space="preserve">gs </w:t>
+      </w:r>
+      <w:r>
+        <w:rPr>
+          <w:rFonts w:ascii="Arial" w:hAnsi="Arial" w:cs="Arial"/>
+          <w:sz w:val="20"/>
+        </w:rPr>
+        <w:t>in TCO</w:t>
+      </w:r>
+      <w:r>
+        <w:rPr>
+          <w:rFonts w:ascii="Arial" w:hAnsi="Arial" w:cs="Arial"/>
+          <w:sz w:val="20"/>
+        </w:rPr>
+        <w:t xml:space="preserve"> </w:t>
+      </w:r>
+      <w:r>
+        <w:rPr>
+          <w:rFonts w:ascii="Arial" w:hAnsi="Arial" w:cs="Arial"/>
+          <w:sz w:val="20"/>
+        </w:rPr>
+        <w:t>for the IT Transformation &amp; Integration BU. Total CAPEX investment of 1.85 mio€.</w:t>
+      </w:r>
+    </w:p>
+    <w:p>
+      <w:pPr>
+        <w:pStyle w:val="Lijstalinea"/>
+        <w:numPr>
+          <w:ilvl w:val="0"/>
+          <w:numId w:val="5"/>
+        </w:numPr>
+        <w:spacing w:after="60" w:line="312" w:lineRule="auto"/>
+        <w:contextualSpacing w:val="0"/>
+        <w:jc w:val="both"/>
+        <w:rPr>
+          <w:rFonts w:ascii="Arial" w:hAnsi="Arial" w:cs="Arial"/>
+          <w:sz w:val="20"/>
+        </w:rPr>
+      </w:pPr>
+      <w:r>
+        <w:rPr>
+          <w:rFonts w:ascii="Arial" w:hAnsi="Arial" w:cs="Arial"/>
+          <w:sz w:val="20"/>
+        </w:rPr>
+        <w:t>Other</w:t>
+      </w:r>
+      <w:r>
+        <w:rPr>
+          <w:rFonts w:ascii="Arial" w:hAnsi="Arial" w:cs="Arial"/>
+          <w:sz w:val="20"/>
+        </w:rPr>
+        <w:t xml:space="preserve"> projects managed </w:t>
+      </w:r>
+      <w:r>
+        <w:rPr>
+          <w:rFonts w:ascii="Arial" w:hAnsi="Arial" w:cs="Arial"/>
+          <w:sz w:val="20"/>
+        </w:rPr>
+        <w:t xml:space="preserve">include </w:t>
+      </w:r>
+      <w:r>
+        <w:rPr>
+          <w:rFonts w:ascii="Arial" w:hAnsi="Arial" w:cs="Arial"/>
+          <w:sz w:val="20"/>
+        </w:rPr>
+        <w:t xml:space="preserve">Telenet </w:t>
+      </w:r>
+      <w:r>
+        <w:rPr>
+          <w:rFonts w:ascii="Arial" w:hAnsi="Arial" w:cs="Arial"/>
+          <w:sz w:val="20"/>
+        </w:rPr>
+        <w:t>–</w:t>
+      </w:r>
+      <w:r>
+        <w:rPr>
+          <w:rFonts w:ascii="Arial" w:hAnsi="Arial" w:cs="Arial"/>
+          <w:sz w:val="20"/>
+        </w:rPr>
+        <w:t xml:space="preserve"> </w:t>
+      </w:r>
+      <w:r>
+        <w:rPr>
+          <w:rFonts w:ascii="Arial" w:hAnsi="Arial" w:cs="Arial"/>
+          <w:sz w:val="20"/>
+        </w:rPr>
+        <w:t xml:space="preserve">delivery of missing promo’s on the Origin platform, </w:t>
+      </w:r>
+      <w:r>
+        <w:rPr>
+          <w:rFonts w:ascii="Arial" w:hAnsi="Arial" w:cs="Arial"/>
+          <w:sz w:val="20"/>
+        </w:rPr>
+        <w:t>Telenet – introduc</w:t>
+      </w:r>
+      <w:r>
+        <w:rPr>
+          <w:rFonts w:ascii="Arial" w:hAnsi="Arial" w:cs="Arial"/>
+          <w:sz w:val="20"/>
+        </w:rPr>
+        <w:t xml:space="preserve">tion of </w:t>
+      </w:r>
+      <w:r>
+        <w:rPr>
+          <w:rFonts w:ascii="Arial" w:hAnsi="Arial" w:cs="Arial"/>
+          <w:sz w:val="20"/>
+        </w:rPr>
+        <w:t xml:space="preserve">new EECC regulatory requirements for Card Stop and Number Portability, </w:t>
+      </w:r>
+      <w:r>
+        <w:rPr>
+          <w:rFonts w:ascii="Arial" w:hAnsi="Arial" w:cs="Arial"/>
+          <w:sz w:val="20"/>
+        </w:rPr>
+        <w:t>Telenet</w:t>
+      </w:r>
+      <w:r>
+        <w:rPr>
+          <w:rFonts w:ascii="Arial" w:hAnsi="Arial" w:cs="Arial"/>
+          <w:sz w:val="20"/>
+        </w:rPr>
+        <w:t xml:space="preserve"> – GDPR project to </w:t>
+      </w:r>
+      <w:r>
+        <w:rPr>
+          <w:rFonts w:ascii="Arial" w:hAnsi="Arial" w:cs="Arial"/>
+          <w:sz w:val="20"/>
+        </w:rPr>
+        <w:t>introduc</w:t>
+      </w:r>
+      <w:r>
+        <w:rPr>
+          <w:rFonts w:ascii="Arial" w:hAnsi="Arial" w:cs="Arial"/>
+          <w:sz w:val="20"/>
+        </w:rPr>
+        <w:t>e</w:t>
+      </w:r>
+      <w:r>
+        <w:rPr>
+          <w:rFonts w:ascii="Arial" w:hAnsi="Arial" w:cs="Arial"/>
+          <w:sz w:val="20"/>
+        </w:rPr>
+        <w:t xml:space="preserve"> a Test Data Management (‘TDM’) system for </w:t>
+      </w:r>
+      <w:r>
+        <w:rPr>
+          <w:rFonts w:ascii="Arial" w:hAnsi="Arial" w:cs="Arial"/>
+          <w:sz w:val="20"/>
+        </w:rPr>
+        <w:t xml:space="preserve">the new </w:t>
+      </w:r>
+      <w:r>
+        <w:rPr>
+          <w:rFonts w:ascii="Arial" w:hAnsi="Arial" w:cs="Arial"/>
+          <w:sz w:val="20"/>
+        </w:rPr>
+        <w:t>O</w:t>
+      </w:r>
+      <w:r>
+        <w:rPr>
+          <w:rFonts w:ascii="Arial" w:hAnsi="Arial" w:cs="Arial"/>
+          <w:sz w:val="20"/>
+        </w:rPr>
+        <w:t>rigin platform</w:t>
+      </w:r>
+      <w:r>
+        <w:rPr>
+          <w:rFonts w:ascii="Arial" w:hAnsi="Arial" w:cs="Arial"/>
+          <w:sz w:val="20"/>
+        </w:rPr>
+        <w:t>,</w:t>
+      </w:r>
+      <w:r>
+        <w:rPr>
+          <w:rFonts w:ascii="Arial" w:hAnsi="Arial" w:cs="Arial"/>
+          <w:sz w:val="20"/>
+        </w:rPr>
+        <w:t xml:space="preserve"> </w:t>
+      </w:r>
+      <w:r>
+        <w:rPr>
+          <w:rFonts w:ascii="Arial" w:hAnsi="Arial" w:cs="Arial"/>
+          <w:sz w:val="20"/>
+        </w:rPr>
+        <w:t xml:space="preserve">Econocom – Introduction of EconoCloud platform using Nutanix </w:t>
+      </w:r>
+      <w:r>
+        <w:rPr>
+          <w:rFonts w:ascii="Arial" w:hAnsi="Arial" w:cs="Arial"/>
+          <w:sz w:val="20"/>
+        </w:rPr>
+        <w:t xml:space="preserve">hyperconverged </w:t>
+      </w:r>
+      <w:r>
+        <w:rPr>
+          <w:rFonts w:ascii="Arial" w:hAnsi="Arial" w:cs="Arial"/>
+          <w:sz w:val="20"/>
+        </w:rPr>
+        <w:t xml:space="preserve">technology, </w:t>
+      </w:r>
+      <w:r>
+        <w:rPr>
+          <w:rFonts w:ascii="Arial" w:hAnsi="Arial" w:cs="Arial"/>
+          <w:sz w:val="20"/>
+        </w:rPr>
+        <w:t>BNP Fortis Paribas – Asse</w:t>
+      </w:r>
+      <w:r>
+        <w:rPr>
+          <w:rFonts w:ascii="Arial" w:hAnsi="Arial" w:cs="Arial"/>
+          <w:sz w:val="20"/>
+        </w:rPr>
+        <w:t>t</w:t>
+      </w:r>
+      <w:r>
+        <w:rPr>
+          <w:rFonts w:ascii="Arial" w:hAnsi="Arial" w:cs="Arial"/>
+          <w:sz w:val="20"/>
+        </w:rPr>
+        <w:t xml:space="preserve"> management</w:t>
+      </w:r>
+      <w:r>
+        <w:rPr>
+          <w:rFonts w:ascii="Arial" w:hAnsi="Arial" w:cs="Arial"/>
+          <w:sz w:val="20"/>
+        </w:rPr>
+        <w:t xml:space="preserve"> / </w:t>
+      </w:r>
+      <w:r>
+        <w:rPr>
+          <w:rFonts w:ascii="Arial" w:hAnsi="Arial" w:cs="Arial"/>
+          <w:sz w:val="20"/>
+        </w:rPr>
+        <w:t>s</w:t>
+      </w:r>
+      <w:r>
+        <w:rPr>
+          <w:rFonts w:ascii="Arial" w:hAnsi="Arial" w:cs="Arial"/>
+          <w:sz w:val="20"/>
+        </w:rPr>
+        <w:t xml:space="preserve">ervice </w:t>
+      </w:r>
+      <w:r>
+        <w:rPr>
+          <w:rFonts w:ascii="Arial" w:hAnsi="Arial" w:cs="Arial"/>
+          <w:sz w:val="20"/>
+        </w:rPr>
+        <w:t>d</w:t>
+      </w:r>
+      <w:r>
+        <w:rPr>
+          <w:rFonts w:ascii="Arial" w:hAnsi="Arial" w:cs="Arial"/>
+          <w:sz w:val="20"/>
+        </w:rPr>
+        <w:t>e</w:t>
+      </w:r>
+      <w:r>
+        <w:rPr>
+          <w:rFonts w:ascii="Arial" w:hAnsi="Arial" w:cs="Arial"/>
+          <w:sz w:val="20"/>
+        </w:rPr>
+        <w:t xml:space="preserve">sk / interface with SAP, </w:t>
+      </w:r>
+      <w:r>
+        <w:rPr>
+          <w:rFonts w:ascii="Arial" w:hAnsi="Arial" w:cs="Arial"/>
+          <w:sz w:val="20"/>
+        </w:rPr>
+        <w:t xml:space="preserve">ABX Logistics – </w:t>
+      </w:r>
+      <w:r>
+        <w:rPr>
+          <w:rFonts w:ascii="Arial" w:hAnsi="Arial" w:cs="Arial"/>
+          <w:sz w:val="20"/>
+        </w:rPr>
+        <w:t xml:space="preserve">setup of </w:t>
+      </w:r>
+      <w:r>
+        <w:rPr>
+          <w:rFonts w:ascii="Arial" w:hAnsi="Arial" w:cs="Arial"/>
+          <w:sz w:val="20"/>
+        </w:rPr>
+        <w:t xml:space="preserve">2 IBM iSeries servers </w:t>
+      </w:r>
+      <w:r>
+        <w:rPr>
+          <w:rFonts w:ascii="Arial" w:hAnsi="Arial" w:cs="Arial"/>
+          <w:sz w:val="20"/>
+        </w:rPr>
+        <w:t xml:space="preserve">/ </w:t>
+      </w:r>
+      <w:r>
+        <w:rPr>
+          <w:rFonts w:ascii="Arial" w:hAnsi="Arial" w:cs="Arial"/>
+          <w:sz w:val="20"/>
+        </w:rPr>
+        <w:t>t</w:t>
+      </w:r>
+      <w:r>
+        <w:rPr>
+          <w:rFonts w:ascii="Arial" w:hAnsi="Arial" w:cs="Arial"/>
+          <w:sz w:val="20"/>
+        </w:rPr>
+        <w:t xml:space="preserve">ape robot / Mimix Software, </w:t>
+      </w:r>
+      <w:r>
+        <w:rPr>
+          <w:rFonts w:ascii="Arial" w:hAnsi="Arial" w:cs="Arial"/>
+          <w:sz w:val="20"/>
+        </w:rPr>
+        <w:t xml:space="preserve">Alken Maes – Infrastructure consolidation </w:t>
+      </w:r>
+      <w:r>
+        <w:rPr>
+          <w:rFonts w:ascii="Arial" w:hAnsi="Arial" w:cs="Arial"/>
+          <w:sz w:val="20"/>
+        </w:rPr>
+        <w:t>program</w:t>
+      </w:r>
+      <w:r>
+        <w:rPr>
+          <w:rFonts w:ascii="Arial" w:hAnsi="Arial" w:cs="Arial"/>
+          <w:sz w:val="20"/>
+        </w:rPr>
+        <w:t>me</w:t>
+      </w:r>
+      <w:r>
+        <w:rPr>
+          <w:rFonts w:ascii="Arial" w:hAnsi="Arial" w:cs="Arial"/>
+          <w:sz w:val="20"/>
+        </w:rPr>
+        <w:t xml:space="preserve"> </w:t>
+      </w:r>
+      <w:r>
+        <w:rPr>
+          <w:rFonts w:ascii="Arial" w:hAnsi="Arial" w:cs="Arial"/>
+          <w:sz w:val="20"/>
+        </w:rPr>
+        <w:t>(</w:t>
+      </w:r>
+      <w:r>
+        <w:rPr>
+          <w:rFonts w:ascii="Arial" w:hAnsi="Arial" w:cs="Arial"/>
+          <w:sz w:val="20"/>
+        </w:rPr>
+        <w:t xml:space="preserve">Navision, W2K, Citrix, AS400 upgrade, </w:t>
+      </w:r>
+      <w:r>
+        <w:rPr>
+          <w:rFonts w:ascii="Arial" w:hAnsi="Arial" w:cs="Arial"/>
+          <w:sz w:val="20"/>
+        </w:rPr>
+        <w:t>BU and monitoring</w:t>
+      </w:r>
+      <w:r>
+        <w:rPr>
+          <w:rFonts w:ascii="Arial" w:hAnsi="Arial" w:cs="Arial"/>
+          <w:sz w:val="20"/>
+        </w:rPr>
+        <w:t>)</w:t>
+      </w:r>
+      <w:r>
+        <w:rPr>
+          <w:rFonts w:ascii="Arial" w:hAnsi="Arial" w:cs="Arial"/>
+          <w:sz w:val="20"/>
+        </w:rPr>
+        <w:t xml:space="preserve">, </w:t>
+      </w:r>
+      <w:r>
+        <w:rPr>
+          <w:rFonts w:ascii="Arial" w:hAnsi="Arial" w:cs="Arial"/>
+          <w:sz w:val="20"/>
+        </w:rPr>
+        <w:t xml:space="preserve">EMC – CentraStar ‘D’ release and Service packs, </w:t>
+      </w:r>
+      <w:r>
+        <w:rPr>
+          <w:rFonts w:ascii="Arial" w:hAnsi="Arial" w:cs="Arial"/>
+          <w:sz w:val="20"/>
+        </w:rPr>
+        <w:t xml:space="preserve">EMC – Introduction of MS Project platform, EMC </w:t>
+      </w:r>
+      <w:r>
+        <w:rPr>
+          <w:rFonts w:ascii="Arial" w:hAnsi="Arial" w:cs="Arial"/>
+          <w:sz w:val="20"/>
+        </w:rPr>
+        <w:t>–</w:t>
+      </w:r>
+      <w:r>
+        <w:rPr>
+          <w:rFonts w:ascii="Arial" w:hAnsi="Arial" w:cs="Arial"/>
+          <w:sz w:val="20"/>
+        </w:rPr>
+        <w:t xml:space="preserve"> </w:t>
+      </w:r>
+      <w:r>
+        <w:rPr>
+          <w:rFonts w:ascii="Arial" w:hAnsi="Arial" w:cs="Arial"/>
+          <w:sz w:val="20"/>
+        </w:rPr>
+        <w:t>C</w:t>
+      </w:r>
+      <w:r>
+        <w:rPr>
+          <w:rFonts w:ascii="Arial" w:hAnsi="Arial" w:cs="Arial"/>
+          <w:sz w:val="20"/>
+        </w:rPr>
+        <w:t xml:space="preserve">oordination </w:t>
+      </w:r>
+      <w:r>
+        <w:rPr>
+          <w:rFonts w:ascii="Arial" w:hAnsi="Arial" w:cs="Arial"/>
+          <w:sz w:val="20"/>
+        </w:rPr>
+        <w:t xml:space="preserve">of 2 datacenters for QA department </w:t>
+      </w:r>
+      <w:r>
+        <w:rPr>
+          <w:rFonts w:ascii="Arial" w:hAnsi="Arial" w:cs="Arial"/>
+          <w:sz w:val="20"/>
+        </w:rPr>
+        <w:t>(</w:t>
+      </w:r>
+      <w:r>
+        <w:rPr>
+          <w:rFonts w:ascii="Arial" w:hAnsi="Arial" w:cs="Arial"/>
+          <w:sz w:val="20"/>
+        </w:rPr>
+        <w:t>200 racks, 3PB</w:t>
+      </w:r>
+      <w:r>
+        <w:rPr>
+          <w:rFonts w:ascii="Arial" w:hAnsi="Arial" w:cs="Arial"/>
+          <w:sz w:val="20"/>
+        </w:rPr>
+        <w:t>)</w:t>
+      </w:r>
+      <w:r>
+        <w:rPr>
+          <w:rFonts w:ascii="Arial" w:hAnsi="Arial" w:cs="Arial"/>
+          <w:sz w:val="20"/>
+        </w:rPr>
+        <w:t xml:space="preserve">, </w:t>
+      </w:r>
+      <w:r>
+        <w:rPr>
+          <w:rFonts w:ascii="Arial" w:hAnsi="Arial" w:cs="Arial"/>
+          <w:sz w:val="20"/>
+        </w:rPr>
+        <w:t>KBC Bank - DBO/2 Dragers- &amp; Bestandsopvolging, BLOSO – W2K migration, Toyota – Extra Care Application, Kluwer – Intranet Site CED Samsom, Xircom N.V. - MIS Department, VRT - Conversion of ‘Kost Prijs Systeem’, Pinguin - Binnendienst aankoop verse groenten, RVS - Development of a Marketing Support Environment Information System</w:t>
+      </w:r>
+    </w:p>
+    <w:p/>
+    <w:p>
+      <w:pPr>
+        <w:pStyle w:val="DefaultText"/>
+        <w:spacing w:after="60"/>
+        <w:rPr>
+          <w:rFonts w:ascii="Arial" w:hAnsi="Arial" w:cs="Arial"/>
+          <w:b/>
+          <w:i/>
+          <w:sz w:val="20"/>
+          <w:szCs w:val="19"/>
+        </w:rPr>
+      </w:pPr>
+      <w:r>
+        <w:rPr>
+          <w:rFonts w:ascii="Arial" w:hAnsi="Arial" w:cs="Arial"/>
+          <w:b/>
+          <w:i/>
+          <w:sz w:val="20"/>
+          <w:szCs w:val="19"/>
+        </w:rPr>
+        <w:t xml:space="preserve">PEOPLE MANAGER / </w:t>
+      </w:r>
+      <w:r>
+        <w:rPr>
+          <w:rFonts w:ascii="Arial" w:hAnsi="Arial" w:cs="Arial"/>
+          <w:b/>
+          <w:i/>
+          <w:sz w:val="20"/>
+          <w:szCs w:val="19"/>
+        </w:rPr>
+        <w:t>TEAM LEADER / PROFESSIONAL SERVICES MANAGER</w:t>
       </w:r>
     </w:p>
     <w:p>
@@ -2973,387 +4560,14 @@
           <w:rFonts w:ascii="Arial" w:hAnsi="Arial" w:cs="Arial"/>
           <w:sz w:val="20"/>
         </w:rPr>
-        <w:t>Key</w:t>
-      </w:r>
-      <w:r>
-        <w:rPr>
-          <w:rFonts w:ascii="Arial" w:hAnsi="Arial" w:cs="Arial"/>
-          <w:sz w:val="20"/>
-        </w:rPr>
-        <w:t xml:space="preserve"> </w:t>
-      </w:r>
-      <w:r>
-        <w:rPr>
-          <w:rFonts w:ascii="Arial" w:hAnsi="Arial" w:cs="Arial"/>
-          <w:sz w:val="20"/>
-        </w:rPr>
-        <w:t xml:space="preserve">Projects managed include: </w:t>
-      </w:r>
-    </w:p>
-    <w:p>
-      <w:pPr>
-        <w:pStyle w:val="Lijstalinea"/>
-        <w:numPr>
-          <w:ilvl w:val="1"/>
-          <w:numId w:val="5"/>
-        </w:numPr>
-        <w:spacing w:after="60" w:line="312" w:lineRule="auto"/>
-        <w:contextualSpacing w:val="0"/>
-        <w:jc w:val="both"/>
-        <w:rPr>
-          <w:rFonts w:ascii="Arial" w:hAnsi="Arial" w:cs="Arial"/>
-          <w:sz w:val="20"/>
-        </w:rPr>
-      </w:pPr>
-      <w:r>
-        <w:rPr>
-          <w:rFonts w:ascii="Arial" w:hAnsi="Arial" w:cs="Arial"/>
-          <w:sz w:val="20"/>
-        </w:rPr>
-        <w:t xml:space="preserve">Network Service Assurance initiative – </w:t>
-      </w:r>
-      <w:r>
-        <w:rPr>
-          <w:rFonts w:ascii="Arial" w:hAnsi="Arial" w:cs="Arial"/>
-          <w:sz w:val="20"/>
-        </w:rPr>
-        <w:t>Improve the customer experience and financials</w:t>
-      </w:r>
-      <w:r>
-        <w:rPr>
-          <w:rFonts w:ascii="Arial" w:hAnsi="Arial" w:cs="Arial"/>
-          <w:sz w:val="20"/>
-        </w:rPr>
-        <w:t xml:space="preserve"> of the maintenance</w:t>
-      </w:r>
-      <w:r>
-        <w:rPr>
-          <w:rFonts w:ascii="Arial" w:hAnsi="Arial" w:cs="Arial"/>
-          <w:sz w:val="20"/>
-        </w:rPr>
-        <w:t xml:space="preserve"> </w:t>
-      </w:r>
-      <w:r>
-        <w:rPr>
-          <w:rFonts w:ascii="Arial" w:hAnsi="Arial" w:cs="Arial"/>
-          <w:sz w:val="20"/>
-        </w:rPr>
-        <w:t xml:space="preserve">of </w:t>
-      </w:r>
-      <w:r>
-        <w:rPr>
-          <w:rFonts w:ascii="Arial" w:hAnsi="Arial" w:cs="Arial"/>
-          <w:sz w:val="20"/>
-        </w:rPr>
-        <w:t xml:space="preserve">Telenet’s Hybrid Fibre Coax </w:t>
-      </w:r>
-      <w:r>
-        <w:rPr>
-          <w:rFonts w:ascii="Arial" w:hAnsi="Arial" w:cs="Arial"/>
-          <w:sz w:val="20"/>
-        </w:rPr>
-        <w:t xml:space="preserve">and Fibre network </w:t>
-      </w:r>
-      <w:r>
-        <w:rPr>
-          <w:rFonts w:ascii="Arial" w:hAnsi="Arial" w:cs="Arial"/>
-          <w:sz w:val="20"/>
-        </w:rPr>
-        <w:t xml:space="preserve">by introducing new </w:t>
-      </w:r>
-      <w:r>
-        <w:rPr>
-          <w:rFonts w:ascii="Arial" w:hAnsi="Arial" w:cs="Arial"/>
-          <w:sz w:val="20"/>
-        </w:rPr>
-        <w:t>tools based on available operational data</w:t>
-      </w:r>
-      <w:r>
-        <w:rPr>
-          <w:rFonts w:ascii="Arial" w:hAnsi="Arial" w:cs="Arial"/>
-          <w:sz w:val="20"/>
-        </w:rPr>
-        <w:t xml:space="preserve"> (predictive maintenance) and by improving </w:t>
-      </w:r>
-      <w:r>
-        <w:rPr>
-          <w:rFonts w:ascii="Arial" w:hAnsi="Arial" w:cs="Arial"/>
-          <w:sz w:val="20"/>
-        </w:rPr>
-        <w:t xml:space="preserve">the </w:t>
-      </w:r>
-      <w:r>
-        <w:rPr>
-          <w:rFonts w:ascii="Arial" w:hAnsi="Arial" w:cs="Arial"/>
-          <w:sz w:val="20"/>
-        </w:rPr>
-        <w:t xml:space="preserve">way-of-working </w:t>
-      </w:r>
-      <w:r>
-        <w:rPr>
-          <w:rFonts w:ascii="Arial" w:hAnsi="Arial" w:cs="Arial"/>
-          <w:sz w:val="20"/>
-        </w:rPr>
-        <w:t>with</w:t>
-      </w:r>
-      <w:r>
-        <w:rPr>
-          <w:rFonts w:ascii="Arial" w:hAnsi="Arial" w:cs="Arial"/>
-          <w:sz w:val="20"/>
-        </w:rPr>
-        <w:t xml:space="preserve"> 3</w:t>
-      </w:r>
-      <w:r>
-        <w:rPr>
-          <w:rFonts w:ascii="Arial" w:hAnsi="Arial" w:cs="Arial"/>
-          <w:sz w:val="20"/>
-          <w:vertAlign w:val="superscript"/>
-        </w:rPr>
-        <w:t>rd</w:t>
-      </w:r>
-      <w:r>
-        <w:rPr>
-          <w:rFonts w:ascii="Arial" w:hAnsi="Arial" w:cs="Arial"/>
-          <w:sz w:val="20"/>
-        </w:rPr>
-        <w:t xml:space="preserve"> parties (Unit-T).</w:t>
-      </w:r>
-      <w:r>
-        <w:rPr>
-          <w:rFonts w:ascii="Arial" w:hAnsi="Arial" w:cs="Arial"/>
-          <w:sz w:val="20"/>
-        </w:rPr>
-        <w:t xml:space="preserve"> </w:t>
-      </w:r>
-    </w:p>
-    <w:p>
-      <w:pPr>
-        <w:pStyle w:val="Lijstalinea"/>
-        <w:numPr>
-          <w:ilvl w:val="1"/>
-          <w:numId w:val="5"/>
-        </w:numPr>
-        <w:spacing w:after="60" w:line="312" w:lineRule="auto"/>
-        <w:contextualSpacing w:val="0"/>
-        <w:jc w:val="both"/>
-        <w:rPr>
-          <w:rFonts w:ascii="Arial" w:hAnsi="Arial" w:cs="Arial"/>
-          <w:sz w:val="20"/>
-        </w:rPr>
-      </w:pPr>
-      <w:r>
-        <w:rPr>
-          <w:rFonts w:ascii="Arial" w:hAnsi="Arial" w:cs="Arial"/>
-          <w:sz w:val="20"/>
-        </w:rPr>
-        <w:t>Introduction of new Telenet product</w:t>
-      </w:r>
-      <w:r>
-        <w:rPr>
-          <w:rFonts w:ascii="Arial" w:hAnsi="Arial" w:cs="Arial"/>
-          <w:sz w:val="20"/>
-        </w:rPr>
-        <w:t xml:space="preserve"> offerings</w:t>
-      </w:r>
-      <w:r>
-        <w:rPr>
-          <w:rFonts w:ascii="Arial" w:hAnsi="Arial" w:cs="Arial"/>
-          <w:sz w:val="20"/>
-        </w:rPr>
-        <w:t xml:space="preserve"> to the market – In Home Connectivity 2.0 </w:t>
-      </w:r>
-      <w:r>
-        <w:rPr>
-          <w:rFonts w:ascii="Arial" w:hAnsi="Arial" w:cs="Arial"/>
-          <w:sz w:val="20"/>
-        </w:rPr>
-        <w:t xml:space="preserve">(use of Plume pods iso Power Boosters) </w:t>
-      </w:r>
-      <w:r>
-        <w:rPr>
-          <w:rFonts w:ascii="Arial" w:hAnsi="Arial" w:cs="Arial"/>
-          <w:sz w:val="20"/>
-        </w:rPr>
-        <w:t xml:space="preserve">and introduction of </w:t>
-      </w:r>
-      <w:r>
-        <w:rPr>
-          <w:rFonts w:ascii="Arial" w:hAnsi="Arial" w:cs="Arial"/>
-          <w:sz w:val="20"/>
-        </w:rPr>
-        <w:t xml:space="preserve">a </w:t>
-      </w:r>
-      <w:r>
-        <w:rPr>
-          <w:rFonts w:ascii="Arial" w:hAnsi="Arial" w:cs="Arial"/>
-          <w:sz w:val="20"/>
-        </w:rPr>
-        <w:t>new All Internet + DTV prod</w:t>
-      </w:r>
-      <w:r>
-        <w:rPr>
-          <w:rFonts w:ascii="Arial" w:hAnsi="Arial" w:cs="Arial"/>
-          <w:sz w:val="20"/>
-        </w:rPr>
-        <w:t>uct.</w:t>
-      </w:r>
-    </w:p>
-    <w:p>
-      <w:pPr>
-        <w:pStyle w:val="Lijstalinea"/>
-        <w:numPr>
-          <w:ilvl w:val="1"/>
-          <w:numId w:val="5"/>
-        </w:numPr>
-        <w:spacing w:after="60" w:line="312" w:lineRule="auto"/>
-        <w:contextualSpacing w:val="0"/>
-        <w:jc w:val="both"/>
-        <w:rPr>
-          <w:rFonts w:ascii="Arial" w:hAnsi="Arial" w:cs="Arial"/>
-          <w:sz w:val="20"/>
-        </w:rPr>
-      </w:pPr>
-      <w:r>
-        <w:rPr>
-          <w:rFonts w:ascii="Arial" w:hAnsi="Arial" w:cs="Arial"/>
-          <w:sz w:val="20"/>
-        </w:rPr>
-        <w:t xml:space="preserve">Replacement of </w:t>
-      </w:r>
-      <w:r>
-        <w:rPr>
-          <w:rFonts w:ascii="Arial" w:hAnsi="Arial" w:cs="Arial"/>
-          <w:sz w:val="20"/>
-        </w:rPr>
-        <w:t xml:space="preserve">End Of Life / Out Of Support </w:t>
-      </w:r>
-      <w:r>
-        <w:rPr>
-          <w:rFonts w:ascii="Arial" w:hAnsi="Arial" w:cs="Arial"/>
-          <w:sz w:val="20"/>
-        </w:rPr>
-        <w:t xml:space="preserve">servers and operating systems thus reducing </w:t>
-      </w:r>
-      <w:r>
-        <w:rPr>
-          <w:rFonts w:ascii="Arial" w:hAnsi="Arial" w:cs="Arial"/>
-          <w:sz w:val="20"/>
-        </w:rPr>
-        <w:t>Telenet</w:t>
-      </w:r>
-      <w:r>
-        <w:rPr>
-          <w:rFonts w:ascii="Arial" w:hAnsi="Arial" w:cs="Arial"/>
-          <w:sz w:val="20"/>
-        </w:rPr>
-        <w:t>’s overall exposure to risk</w:t>
-      </w:r>
-      <w:r>
-        <w:rPr>
-          <w:rFonts w:ascii="Arial" w:hAnsi="Arial" w:cs="Arial"/>
-          <w:sz w:val="20"/>
-        </w:rPr>
-        <w:t xml:space="preserve"> and fraud.</w:t>
-      </w:r>
-    </w:p>
-    <w:p>
-      <w:pPr>
-        <w:pStyle w:val="Lijstalinea"/>
-        <w:numPr>
-          <w:ilvl w:val="1"/>
-          <w:numId w:val="5"/>
-        </w:numPr>
-        <w:spacing w:after="60" w:line="312" w:lineRule="auto"/>
-        <w:contextualSpacing w:val="0"/>
-        <w:jc w:val="both"/>
-        <w:rPr>
-          <w:rFonts w:ascii="Arial" w:hAnsi="Arial" w:cs="Arial"/>
-          <w:sz w:val="20"/>
-        </w:rPr>
-      </w:pPr>
-      <w:r>
-        <w:rPr>
-          <w:rFonts w:ascii="Arial" w:hAnsi="Arial" w:cs="Arial"/>
-          <w:sz w:val="20"/>
-        </w:rPr>
-        <w:t>Netcracker 2021 contract – Teamed up with Vendor Management to rework the</w:t>
-      </w:r>
-      <w:r>
-        <w:rPr>
-          <w:rFonts w:ascii="Arial" w:hAnsi="Arial" w:cs="Arial"/>
-          <w:sz w:val="20"/>
-        </w:rPr>
-        <w:t xml:space="preserve"> </w:t>
-      </w:r>
-      <w:r>
-        <w:rPr>
-          <w:rFonts w:ascii="Arial" w:hAnsi="Arial" w:cs="Arial"/>
-          <w:sz w:val="20"/>
-        </w:rPr>
-        <w:t>current Netcracker</w:t>
-      </w:r>
-      <w:r>
-        <w:rPr>
-          <w:rFonts w:ascii="Arial" w:hAnsi="Arial" w:cs="Arial"/>
-          <w:sz w:val="20"/>
-        </w:rPr>
-        <w:t xml:space="preserve"> </w:t>
-      </w:r>
-      <w:r>
-        <w:rPr>
-          <w:rFonts w:ascii="Arial" w:hAnsi="Arial" w:cs="Arial"/>
-          <w:sz w:val="20"/>
-        </w:rPr>
-        <w:t>contracts into a new 'Agile' contract</w:t>
-      </w:r>
-      <w:r>
-        <w:rPr>
-          <w:rFonts w:ascii="Arial" w:hAnsi="Arial" w:cs="Arial"/>
-          <w:sz w:val="20"/>
-        </w:rPr>
-        <w:t xml:space="preserve"> m</w:t>
-      </w:r>
-      <w:r>
-        <w:rPr>
-          <w:rFonts w:ascii="Arial" w:hAnsi="Arial" w:cs="Arial"/>
-          <w:sz w:val="20"/>
-        </w:rPr>
-        <w:t>o</w:t>
-      </w:r>
-      <w:r>
-        <w:rPr>
-          <w:rFonts w:ascii="Arial" w:hAnsi="Arial" w:cs="Arial"/>
-          <w:sz w:val="20"/>
-        </w:rPr>
-        <w:t>ving</w:t>
-      </w:r>
-      <w:r>
-        <w:rPr>
-          <w:rFonts w:ascii="Arial" w:hAnsi="Arial" w:cs="Arial"/>
-          <w:sz w:val="20"/>
-        </w:rPr>
-        <w:t xml:space="preserve"> away from the</w:t>
-      </w:r>
-      <w:r>
-        <w:rPr>
-          <w:rFonts w:ascii="Arial" w:hAnsi="Arial" w:cs="Arial"/>
-          <w:sz w:val="20"/>
-        </w:rPr>
-        <w:t>ir</w:t>
-      </w:r>
-      <w:r>
-        <w:rPr>
-          <w:rFonts w:ascii="Arial" w:hAnsi="Arial" w:cs="Arial"/>
-          <w:sz w:val="20"/>
-        </w:rPr>
-        <w:t xml:space="preserve"> </w:t>
-      </w:r>
-      <w:r>
-        <w:rPr>
-          <w:rFonts w:ascii="Arial" w:hAnsi="Arial" w:cs="Arial"/>
-          <w:sz w:val="20"/>
-        </w:rPr>
-        <w:t>current Waterfall Way of Working</w:t>
+        <w:t>Directed teams of approximately 10 - 15 (internal and external) Architects, TAM’s, Consultants, SW and HW Engineers</w:t>
+      </w:r>
+      <w:r>
+        <w:rPr>
+          <w:rFonts w:ascii="Arial" w:hAnsi="Arial" w:cs="Arial"/>
+          <w:sz w:val="20"/>
+        </w:rPr>
+        <w:t xml:space="preserve"> who were active in the Build and Run phase of major projects of national and international customers across various industries</w:t>
       </w:r>
       <w:r>
         <w:rPr>
@@ -3361,1146 +4575,6 @@
           <w:sz w:val="20"/>
         </w:rPr>
         <w:t>.</w:t>
-      </w:r>
-    </w:p>
-    <w:p>
-      <w:pPr>
-        <w:pStyle w:val="Lijstalinea"/>
-        <w:numPr>
-          <w:ilvl w:val="1"/>
-          <w:numId w:val="5"/>
-        </w:numPr>
-        <w:spacing w:after="60" w:line="312" w:lineRule="auto"/>
-        <w:contextualSpacing w:val="0"/>
-        <w:jc w:val="both"/>
-        <w:rPr>
-          <w:rFonts w:ascii="Arial" w:hAnsi="Arial" w:cs="Arial"/>
-          <w:sz w:val="20"/>
-        </w:rPr>
-      </w:pPr>
-      <w:r>
-        <w:rPr>
-          <w:rFonts w:ascii="Arial" w:hAnsi="Arial" w:cs="Arial"/>
-          <w:sz w:val="20"/>
-        </w:rPr>
-        <w:t>IC2N programme – Manage all activities needed to make our strategic partners</w:t>
-      </w:r>
-      <w:r>
-        <w:rPr>
-          <w:rFonts w:ascii="Arial" w:hAnsi="Arial" w:cs="Arial"/>
-          <w:sz w:val="20"/>
-        </w:rPr>
-        <w:t xml:space="preserve"> </w:t>
-      </w:r>
-      <w:r>
-        <w:rPr>
-          <w:rFonts w:ascii="Arial" w:hAnsi="Arial" w:cs="Arial"/>
-          <w:sz w:val="20"/>
-        </w:rPr>
-        <w:t>Infosys and</w:t>
-      </w:r>
-      <w:r>
-        <w:rPr>
-          <w:rFonts w:ascii="Arial" w:hAnsi="Arial" w:cs="Arial"/>
-          <w:sz w:val="20"/>
-        </w:rPr>
-        <w:t xml:space="preserve"> </w:t>
-      </w:r>
-      <w:r>
-        <w:rPr>
-          <w:rFonts w:ascii="Arial" w:hAnsi="Arial" w:cs="Arial"/>
-          <w:sz w:val="20"/>
-        </w:rPr>
-        <w:t xml:space="preserve">Cognizant land in the new Telenet Agile Way of Working </w:t>
-      </w:r>
-      <w:r>
-        <w:rPr>
-          <w:rFonts w:ascii="Arial" w:hAnsi="Arial" w:cs="Arial"/>
-          <w:sz w:val="20"/>
-        </w:rPr>
-        <w:t xml:space="preserve">(‘TAWOW’) </w:t>
-      </w:r>
-      <w:r>
-        <w:rPr>
-          <w:rFonts w:ascii="Arial" w:hAnsi="Arial" w:cs="Arial"/>
-          <w:sz w:val="20"/>
-        </w:rPr>
-        <w:t>moving away</w:t>
-      </w:r>
-      <w:r>
-        <w:rPr>
-          <w:rFonts w:ascii="Arial" w:hAnsi="Arial" w:cs="Arial"/>
-          <w:sz w:val="20"/>
-        </w:rPr>
-        <w:t xml:space="preserve"> </w:t>
-      </w:r>
-      <w:r>
-        <w:rPr>
-          <w:rFonts w:ascii="Arial" w:hAnsi="Arial" w:cs="Arial"/>
-          <w:sz w:val="20"/>
-        </w:rPr>
-        <w:t>from the current</w:t>
-      </w:r>
-      <w:r>
-        <w:rPr>
-          <w:rFonts w:ascii="Arial" w:hAnsi="Arial" w:cs="Arial"/>
-          <w:sz w:val="20"/>
-        </w:rPr>
-        <w:t xml:space="preserve"> w</w:t>
-      </w:r>
-      <w:r>
-        <w:rPr>
-          <w:rFonts w:ascii="Arial" w:hAnsi="Arial" w:cs="Arial"/>
-          <w:sz w:val="20"/>
-        </w:rPr>
-        <w:t>aterfall</w:t>
-      </w:r>
-      <w:r>
-        <w:rPr>
-          <w:rFonts w:ascii="Arial" w:hAnsi="Arial" w:cs="Arial"/>
-          <w:sz w:val="20"/>
-        </w:rPr>
-        <w:t xml:space="preserve"> </w:t>
-      </w:r>
-      <w:r>
-        <w:rPr>
-          <w:rFonts w:ascii="Arial" w:hAnsi="Arial" w:cs="Arial"/>
-          <w:sz w:val="20"/>
-        </w:rPr>
-        <w:t>WoW.</w:t>
-      </w:r>
-    </w:p>
-    <w:p>
-      <w:pPr>
-        <w:pStyle w:val="Lijstalinea"/>
-        <w:numPr>
-          <w:ilvl w:val="1"/>
-          <w:numId w:val="5"/>
-        </w:numPr>
-        <w:spacing w:after="60" w:line="312" w:lineRule="auto"/>
-        <w:contextualSpacing w:val="0"/>
-        <w:jc w:val="both"/>
-        <w:rPr>
-          <w:rFonts w:ascii="Arial" w:hAnsi="Arial" w:cs="Arial"/>
-          <w:sz w:val="20"/>
-        </w:rPr>
-      </w:pPr>
-      <w:r>
-        <w:rPr>
-          <w:rFonts w:ascii="Arial" w:hAnsi="Arial" w:cs="Arial"/>
-          <w:sz w:val="20"/>
-        </w:rPr>
-        <w:t>Popeye program</w:t>
-      </w:r>
-      <w:r>
-        <w:rPr>
-          <w:rFonts w:ascii="Arial" w:hAnsi="Arial" w:cs="Arial"/>
-          <w:sz w:val="20"/>
-        </w:rPr>
-        <w:t>me</w:t>
-      </w:r>
-      <w:r>
-        <w:rPr>
-          <w:rFonts w:ascii="Arial" w:hAnsi="Arial" w:cs="Arial"/>
-          <w:sz w:val="20"/>
-        </w:rPr>
-        <w:t xml:space="preserve"> – Managed the transition of 85+ Digital and Data resources and </w:t>
-      </w:r>
-      <w:r>
-        <w:rPr>
-          <w:rFonts w:ascii="Arial" w:hAnsi="Arial" w:cs="Arial"/>
-          <w:sz w:val="20"/>
-        </w:rPr>
-        <w:br/>
-        <w:t>3</w:t>
-      </w:r>
-      <w:r>
-        <w:rPr>
-          <w:rFonts w:ascii="Arial" w:hAnsi="Arial" w:cs="Arial"/>
-          <w:sz w:val="20"/>
-        </w:rPr>
-        <w:t xml:space="preserve">5+ legacy BSS / OSS applications of several incumbent partners to two main future partners Infosys </w:t>
-      </w:r>
-      <w:r>
-        <w:rPr>
-          <w:rFonts w:ascii="Arial" w:hAnsi="Arial" w:cs="Arial"/>
-          <w:sz w:val="20"/>
-        </w:rPr>
-        <w:t xml:space="preserve">(for Development and Support) </w:t>
-      </w:r>
-      <w:r>
-        <w:rPr>
-          <w:rFonts w:ascii="Arial" w:hAnsi="Arial" w:cs="Arial"/>
-          <w:sz w:val="20"/>
-        </w:rPr>
-        <w:t>and Cognizant</w:t>
-      </w:r>
-      <w:r>
-        <w:rPr>
-          <w:rFonts w:ascii="Arial" w:hAnsi="Arial" w:cs="Arial"/>
-          <w:sz w:val="20"/>
-        </w:rPr>
-        <w:t xml:space="preserve"> (for </w:t>
-      </w:r>
-      <w:r>
-        <w:rPr>
-          <w:rFonts w:ascii="Arial" w:hAnsi="Arial" w:cs="Arial"/>
-          <w:sz w:val="20"/>
-        </w:rPr>
-        <w:t>T</w:t>
-      </w:r>
-      <w:r>
-        <w:rPr>
-          <w:rFonts w:ascii="Arial" w:hAnsi="Arial" w:cs="Arial"/>
-          <w:sz w:val="20"/>
-        </w:rPr>
-        <w:t>esting)</w:t>
-      </w:r>
-      <w:r>
-        <w:rPr>
-          <w:rFonts w:ascii="Arial" w:hAnsi="Arial" w:cs="Arial"/>
-          <w:sz w:val="20"/>
-        </w:rPr>
-        <w:t>. The program</w:t>
-      </w:r>
-      <w:r>
-        <w:rPr>
-          <w:rFonts w:ascii="Arial" w:hAnsi="Arial" w:cs="Arial"/>
-          <w:sz w:val="20"/>
-        </w:rPr>
-        <w:t>me</w:t>
-      </w:r>
-      <w:r>
-        <w:rPr>
-          <w:rFonts w:ascii="Arial" w:hAnsi="Arial" w:cs="Arial"/>
-          <w:sz w:val="20"/>
-        </w:rPr>
-        <w:t xml:space="preserve"> also included the management of the University track, the Employee Value Proposition track, Communications to Key Stakeholders and </w:t>
-      </w:r>
-      <w:r>
-        <w:rPr>
-          <w:rFonts w:ascii="Arial" w:hAnsi="Arial" w:cs="Arial"/>
-          <w:sz w:val="20"/>
-        </w:rPr>
-        <w:t xml:space="preserve">setup of the </w:t>
-      </w:r>
-      <w:r>
-        <w:rPr>
-          <w:rFonts w:ascii="Arial" w:hAnsi="Arial" w:cs="Arial"/>
-          <w:sz w:val="20"/>
-        </w:rPr>
-        <w:t>Contract Governance. This program</w:t>
-      </w:r>
-      <w:r>
-        <w:rPr>
-          <w:rFonts w:ascii="Arial" w:hAnsi="Arial" w:cs="Arial"/>
-          <w:sz w:val="20"/>
-        </w:rPr>
-        <w:t>me</w:t>
-      </w:r>
-      <w:r>
-        <w:rPr>
-          <w:rFonts w:ascii="Arial" w:hAnsi="Arial" w:cs="Arial"/>
-          <w:sz w:val="20"/>
-        </w:rPr>
-        <w:t xml:space="preserve"> aim</w:t>
-      </w:r>
-      <w:r>
-        <w:rPr>
-          <w:rFonts w:ascii="Arial" w:hAnsi="Arial" w:cs="Arial"/>
-          <w:sz w:val="20"/>
-        </w:rPr>
-        <w:t>ed</w:t>
-      </w:r>
-      <w:r>
-        <w:rPr>
-          <w:rFonts w:ascii="Arial" w:hAnsi="Arial" w:cs="Arial"/>
-          <w:sz w:val="20"/>
-        </w:rPr>
-        <w:t xml:space="preserve"> to save 3</w:t>
-      </w:r>
-      <w:r>
-        <w:rPr>
-          <w:rFonts w:ascii="Arial" w:hAnsi="Arial" w:cs="Arial"/>
-          <w:sz w:val="20"/>
-        </w:rPr>
-        <w:t>3</w:t>
-      </w:r>
-      <w:r>
-        <w:rPr>
-          <w:rFonts w:ascii="Arial" w:hAnsi="Arial" w:cs="Arial"/>
-          <w:sz w:val="20"/>
-        </w:rPr>
-        <w:t>+</w:t>
-      </w:r>
-      <w:r>
-        <w:rPr>
-          <w:rFonts w:ascii="Arial" w:hAnsi="Arial" w:cs="Arial"/>
-          <w:sz w:val="20"/>
-        </w:rPr>
-        <w:t xml:space="preserve"> mio€ CAPEX over 5 years.</w:t>
-      </w:r>
-      <w:r>
-        <w:rPr>
-          <w:rFonts w:ascii="Arial" w:hAnsi="Arial" w:cs="Arial"/>
-          <w:sz w:val="20"/>
-        </w:rPr>
-        <w:t xml:space="preserve"> Reporting to the CTO and occasionally to the SLT of Telenet.</w:t>
-      </w:r>
-    </w:p>
-    <w:p>
-      <w:pPr>
-        <w:pStyle w:val="Lijstalinea"/>
-        <w:numPr>
-          <w:ilvl w:val="1"/>
-          <w:numId w:val="5"/>
-        </w:numPr>
-        <w:spacing w:after="60" w:line="312" w:lineRule="auto"/>
-        <w:contextualSpacing w:val="0"/>
-        <w:jc w:val="both"/>
-        <w:rPr>
-          <w:rFonts w:ascii="Arial" w:hAnsi="Arial" w:cs="Arial"/>
-          <w:sz w:val="20"/>
-        </w:rPr>
-      </w:pPr>
-      <w:r>
-        <w:rPr>
-          <w:rFonts w:ascii="Arial" w:hAnsi="Arial" w:cs="Arial"/>
-          <w:sz w:val="20"/>
-        </w:rPr>
-        <w:t xml:space="preserve">Dependencies on Commercial WholeSale </w:t>
-      </w:r>
-      <w:r>
-        <w:rPr>
-          <w:rFonts w:ascii="Arial" w:hAnsi="Arial" w:cs="Arial"/>
-          <w:sz w:val="20"/>
-        </w:rPr>
-        <w:t>(‘DoC WHS’)</w:t>
-      </w:r>
-      <w:r>
-        <w:rPr>
-          <w:rFonts w:ascii="Arial" w:hAnsi="Arial" w:cs="Arial"/>
-          <w:sz w:val="20"/>
-        </w:rPr>
-        <w:t xml:space="preserve"> </w:t>
-      </w:r>
-      <w:r>
-        <w:rPr>
-          <w:rFonts w:ascii="Arial" w:hAnsi="Arial" w:cs="Arial"/>
-          <w:sz w:val="20"/>
-        </w:rPr>
-        <w:t>programme</w:t>
-      </w:r>
-    </w:p>
-    <w:p>
-      <w:pPr>
-        <w:pStyle w:val="Lijstalinea"/>
-        <w:numPr>
-          <w:ilvl w:val="2"/>
-          <w:numId w:val="5"/>
-        </w:numPr>
-        <w:spacing w:after="60" w:line="312" w:lineRule="auto"/>
-        <w:contextualSpacing w:val="0"/>
-        <w:jc w:val="both"/>
-        <w:rPr>
-          <w:rFonts w:ascii="Arial" w:hAnsi="Arial" w:cs="Arial"/>
-          <w:sz w:val="20"/>
-        </w:rPr>
-      </w:pPr>
-      <w:r>
-        <w:rPr>
-          <w:rFonts w:ascii="Arial" w:hAnsi="Arial" w:cs="Arial"/>
-          <w:sz w:val="20"/>
-        </w:rPr>
-        <w:t>B</w:t>
-      </w:r>
-      <w:r>
-        <w:rPr>
-          <w:rFonts w:ascii="Arial" w:hAnsi="Arial" w:cs="Arial"/>
-          <w:sz w:val="20"/>
-        </w:rPr>
-        <w:t>uild</w:t>
-      </w:r>
-      <w:r>
-        <w:rPr>
-          <w:rFonts w:ascii="Arial" w:hAnsi="Arial" w:cs="Arial"/>
-          <w:sz w:val="20"/>
-        </w:rPr>
-        <w:t xml:space="preserve"> part</w:t>
-      </w:r>
-      <w:r>
-        <w:rPr>
-          <w:rFonts w:ascii="Arial" w:hAnsi="Arial" w:cs="Arial"/>
-          <w:sz w:val="20"/>
-        </w:rPr>
-        <w:t xml:space="preserve"> - </w:t>
-      </w:r>
-      <w:r>
-        <w:rPr>
-          <w:rFonts w:ascii="Arial" w:hAnsi="Arial" w:cs="Arial"/>
-          <w:sz w:val="20"/>
-        </w:rPr>
-        <w:t>m</w:t>
-      </w:r>
-      <w:r>
-        <w:rPr>
-          <w:rFonts w:ascii="Arial" w:hAnsi="Arial" w:cs="Arial"/>
-          <w:sz w:val="20"/>
-        </w:rPr>
-        <w:t>ake sure that the historical dependencies of the BASE legacy</w:t>
-      </w:r>
-      <w:r>
-        <w:rPr>
-          <w:rFonts w:ascii="Arial" w:hAnsi="Arial" w:cs="Arial"/>
-          <w:sz w:val="20"/>
-        </w:rPr>
-        <w:t xml:space="preserve"> </w:t>
-      </w:r>
-      <w:r>
-        <w:rPr>
-          <w:rFonts w:ascii="Arial" w:hAnsi="Arial" w:cs="Arial"/>
-          <w:sz w:val="20"/>
-        </w:rPr>
-        <w:t xml:space="preserve">environment (Ericsson components BSCS / BCS / CVAS, Epiphany...) on the </w:t>
-      </w:r>
-      <w:r>
-        <w:rPr>
-          <w:rFonts w:ascii="Arial" w:hAnsi="Arial" w:cs="Arial"/>
-          <w:sz w:val="20"/>
-        </w:rPr>
-        <w:t xml:space="preserve">remaining </w:t>
-      </w:r>
-      <w:r>
-        <w:rPr>
-          <w:rFonts w:ascii="Arial" w:hAnsi="Arial" w:cs="Arial"/>
-          <w:sz w:val="20"/>
-        </w:rPr>
-        <w:t>BASE</w:t>
-      </w:r>
-      <w:r>
-        <w:rPr>
-          <w:rFonts w:ascii="Arial" w:hAnsi="Arial" w:cs="Arial"/>
-          <w:sz w:val="20"/>
-        </w:rPr>
-        <w:t xml:space="preserve"> </w:t>
-      </w:r>
-      <w:r>
-        <w:rPr>
-          <w:rFonts w:ascii="Arial" w:hAnsi="Arial" w:cs="Arial"/>
-          <w:sz w:val="20"/>
-        </w:rPr>
-        <w:t>Retail environment are cleared and that a 'Chinese Wall' on the new inventories</w:t>
-      </w:r>
-      <w:r>
-        <w:rPr>
-          <w:rFonts w:ascii="Arial" w:hAnsi="Arial" w:cs="Arial"/>
-          <w:sz w:val="20"/>
-        </w:rPr>
-        <w:t xml:space="preserve"> </w:t>
-      </w:r>
-      <w:r>
-        <w:rPr>
-          <w:rFonts w:ascii="Arial" w:hAnsi="Arial" w:cs="Arial"/>
-          <w:sz w:val="20"/>
-        </w:rPr>
-        <w:t>(Ninas / Dinoman) was implemented. Automation of the SIM Ordering process</w:t>
-      </w:r>
-      <w:r>
-        <w:rPr>
-          <w:rFonts w:ascii="Arial" w:hAnsi="Arial" w:cs="Arial"/>
-          <w:sz w:val="20"/>
-        </w:rPr>
-        <w:t xml:space="preserve"> </w:t>
-      </w:r>
-      <w:r>
-        <w:rPr>
-          <w:rFonts w:ascii="Arial" w:hAnsi="Arial" w:cs="Arial"/>
-          <w:sz w:val="20"/>
-        </w:rPr>
-        <w:t>(towards and from Gemalto / Idemia). Migration of about 7 million IMSI's and</w:t>
-      </w:r>
-      <w:r>
-        <w:rPr>
-          <w:rFonts w:ascii="Arial" w:hAnsi="Arial" w:cs="Arial"/>
-          <w:sz w:val="20"/>
-        </w:rPr>
-        <w:t xml:space="preserve"> </w:t>
-      </w:r>
-      <w:r>
-        <w:rPr>
-          <w:rFonts w:ascii="Arial" w:hAnsi="Arial" w:cs="Arial"/>
-          <w:sz w:val="20"/>
-        </w:rPr>
-        <w:t>MSISDN's to the new</w:t>
-      </w:r>
-      <w:r>
-        <w:rPr>
-          <w:rFonts w:ascii="Arial" w:hAnsi="Arial" w:cs="Arial"/>
-          <w:sz w:val="20"/>
-        </w:rPr>
-        <w:t xml:space="preserve"> </w:t>
-      </w:r>
-      <w:r>
-        <w:rPr>
-          <w:rFonts w:ascii="Arial" w:hAnsi="Arial" w:cs="Arial"/>
-          <w:sz w:val="20"/>
-        </w:rPr>
-        <w:t>inventories. Java development on an Oracle WebLogic</w:t>
-      </w:r>
-      <w:r>
-        <w:rPr>
-          <w:rFonts w:ascii="Arial" w:hAnsi="Arial" w:cs="Arial"/>
-          <w:sz w:val="20"/>
-        </w:rPr>
-        <w:t xml:space="preserve"> </w:t>
-      </w:r>
-      <w:r>
-        <w:rPr>
-          <w:rFonts w:ascii="Arial" w:hAnsi="Arial" w:cs="Arial"/>
-          <w:sz w:val="20"/>
-        </w:rPr>
-        <w:t>environment.</w:t>
-      </w:r>
-    </w:p>
-    <w:p>
-      <w:pPr>
-        <w:pStyle w:val="Lijstalinea"/>
-        <w:numPr>
-          <w:ilvl w:val="2"/>
-          <w:numId w:val="5"/>
-        </w:numPr>
-        <w:spacing w:after="60" w:line="312" w:lineRule="auto"/>
-        <w:contextualSpacing w:val="0"/>
-        <w:jc w:val="both"/>
-        <w:rPr>
-          <w:rFonts w:ascii="Arial" w:hAnsi="Arial" w:cs="Arial"/>
-          <w:sz w:val="20"/>
-        </w:rPr>
-      </w:pPr>
-      <w:r>
-        <w:rPr>
-          <w:rFonts w:ascii="Arial" w:hAnsi="Arial" w:cs="Arial"/>
-          <w:sz w:val="20"/>
-        </w:rPr>
-        <w:t>D</w:t>
-      </w:r>
-      <w:r>
-        <w:rPr>
-          <w:rFonts w:ascii="Arial" w:hAnsi="Arial" w:cs="Arial"/>
-          <w:sz w:val="20"/>
-        </w:rPr>
-        <w:t>ecommissioning</w:t>
-      </w:r>
-      <w:r>
-        <w:rPr>
-          <w:rFonts w:ascii="Arial" w:hAnsi="Arial" w:cs="Arial"/>
-          <w:sz w:val="20"/>
-        </w:rPr>
-        <w:t xml:space="preserve"> part - </w:t>
-      </w:r>
-      <w:r>
-        <w:rPr>
-          <w:rFonts w:ascii="Arial" w:hAnsi="Arial" w:cs="Arial"/>
-          <w:sz w:val="20"/>
-        </w:rPr>
-        <w:t>r</w:t>
-      </w:r>
-      <w:r>
-        <w:rPr>
-          <w:rFonts w:ascii="Arial" w:hAnsi="Arial" w:cs="Arial"/>
-          <w:sz w:val="20"/>
-        </w:rPr>
-        <w:t xml:space="preserve">ealizing synergies for about </w:t>
-      </w:r>
-      <w:r>
-        <w:rPr>
-          <w:rFonts w:ascii="Arial" w:hAnsi="Arial" w:cs="Arial"/>
-          <w:sz w:val="20"/>
-        </w:rPr>
-        <w:t>7</w:t>
-      </w:r>
-      <w:r>
-        <w:rPr>
-          <w:rFonts w:ascii="Arial" w:hAnsi="Arial" w:cs="Arial"/>
-          <w:sz w:val="20"/>
-        </w:rPr>
-        <w:t>0 (mostly) BASE legacy</w:t>
-      </w:r>
-      <w:r>
-        <w:rPr>
-          <w:rFonts w:ascii="Arial" w:hAnsi="Arial" w:cs="Arial"/>
-          <w:sz w:val="20"/>
-        </w:rPr>
-        <w:t xml:space="preserve"> </w:t>
-      </w:r>
-      <w:r>
-        <w:rPr>
-          <w:rFonts w:ascii="Arial" w:hAnsi="Arial" w:cs="Arial"/>
-          <w:sz w:val="20"/>
-        </w:rPr>
-        <w:t>CSS, BSS and OSS applications that are not needed anymore during and after the</w:t>
-      </w:r>
-      <w:r>
-        <w:rPr>
-          <w:rFonts w:ascii="Arial" w:hAnsi="Arial" w:cs="Arial"/>
-          <w:sz w:val="20"/>
-        </w:rPr>
-        <w:t xml:space="preserve"> </w:t>
-      </w:r>
-      <w:r>
-        <w:rPr>
-          <w:rFonts w:ascii="Arial" w:hAnsi="Arial" w:cs="Arial"/>
-          <w:sz w:val="20"/>
-        </w:rPr>
-        <w:t>migration of Base Pre Paid, Post Paid and B2B customers to the new integrated</w:t>
-      </w:r>
-      <w:r>
-        <w:rPr>
-          <w:rFonts w:ascii="Arial" w:hAnsi="Arial" w:cs="Arial"/>
-          <w:sz w:val="20"/>
-        </w:rPr>
-        <w:t xml:space="preserve"> </w:t>
-      </w:r>
-      <w:r>
-        <w:rPr>
-          <w:rFonts w:ascii="Arial" w:hAnsi="Arial" w:cs="Arial"/>
-          <w:sz w:val="20"/>
-        </w:rPr>
-        <w:t xml:space="preserve">Telenet / BASE IT stack </w:t>
-      </w:r>
-      <w:r>
-        <w:rPr>
-          <w:rFonts w:ascii="Arial" w:hAnsi="Arial" w:cs="Arial"/>
-          <w:sz w:val="20"/>
-        </w:rPr>
-        <w:lastRenderedPageBreak/>
-        <w:t xml:space="preserve">(‘Origin’). This programme </w:t>
-      </w:r>
-      <w:r>
-        <w:rPr>
-          <w:rFonts w:ascii="Arial" w:hAnsi="Arial" w:cs="Arial"/>
-          <w:sz w:val="20"/>
-        </w:rPr>
-        <w:t xml:space="preserve">realized </w:t>
-      </w:r>
-      <w:r>
-        <w:rPr>
-          <w:rFonts w:ascii="Arial" w:hAnsi="Arial" w:cs="Arial"/>
-          <w:sz w:val="20"/>
-        </w:rPr>
-        <w:t>1</w:t>
-      </w:r>
-      <w:r>
-        <w:rPr>
-          <w:rFonts w:ascii="Arial" w:hAnsi="Arial" w:cs="Arial"/>
-          <w:sz w:val="20"/>
-        </w:rPr>
-        <w:t>2</w:t>
-      </w:r>
-      <w:r>
-        <w:rPr>
-          <w:rFonts w:ascii="Arial" w:hAnsi="Arial" w:cs="Arial"/>
-          <w:sz w:val="20"/>
-        </w:rPr>
-        <w:t xml:space="preserve"> mio€ </w:t>
-      </w:r>
-      <w:r>
-        <w:rPr>
-          <w:rFonts w:ascii="Arial" w:hAnsi="Arial" w:cs="Arial"/>
-          <w:sz w:val="20"/>
-        </w:rPr>
-        <w:t>savin</w:t>
-      </w:r>
-      <w:r>
-        <w:rPr>
-          <w:rFonts w:ascii="Arial" w:hAnsi="Arial" w:cs="Arial"/>
-          <w:sz w:val="20"/>
-        </w:rPr>
-        <w:t xml:space="preserve">gs </w:t>
-      </w:r>
-      <w:r>
-        <w:rPr>
-          <w:rFonts w:ascii="Arial" w:hAnsi="Arial" w:cs="Arial"/>
-          <w:sz w:val="20"/>
-        </w:rPr>
-        <w:t>in TCO</w:t>
-      </w:r>
-      <w:r>
-        <w:rPr>
-          <w:rFonts w:ascii="Arial" w:hAnsi="Arial" w:cs="Arial"/>
-          <w:sz w:val="20"/>
-        </w:rPr>
-        <w:t xml:space="preserve"> </w:t>
-      </w:r>
-      <w:r>
-        <w:rPr>
-          <w:rFonts w:ascii="Arial" w:hAnsi="Arial" w:cs="Arial"/>
-          <w:sz w:val="20"/>
-        </w:rPr>
-        <w:t>for the IT Transformation &amp; Integration BU. Total CAPEX investment of 1.85 mio€.</w:t>
-      </w:r>
-    </w:p>
-    <w:p>
-      <w:pPr>
-        <w:pStyle w:val="Lijstalinea"/>
-        <w:numPr>
-          <w:ilvl w:val="0"/>
-          <w:numId w:val="5"/>
-        </w:numPr>
-        <w:spacing w:after="60" w:line="312" w:lineRule="auto"/>
-        <w:contextualSpacing w:val="0"/>
-        <w:jc w:val="both"/>
-        <w:rPr>
-          <w:rFonts w:ascii="Arial" w:hAnsi="Arial" w:cs="Arial"/>
-          <w:sz w:val="20"/>
-        </w:rPr>
-      </w:pPr>
-      <w:r>
-        <w:rPr>
-          <w:rFonts w:ascii="Arial" w:hAnsi="Arial" w:cs="Arial"/>
-          <w:sz w:val="20"/>
-        </w:rPr>
-        <w:t>Other</w:t>
-      </w:r>
-      <w:r>
-        <w:rPr>
-          <w:rFonts w:ascii="Arial" w:hAnsi="Arial" w:cs="Arial"/>
-          <w:sz w:val="20"/>
-        </w:rPr>
-        <w:t xml:space="preserve"> projects managed </w:t>
-      </w:r>
-      <w:r>
-        <w:rPr>
-          <w:rFonts w:ascii="Arial" w:hAnsi="Arial" w:cs="Arial"/>
-          <w:sz w:val="20"/>
-        </w:rPr>
-        <w:t xml:space="preserve">include </w:t>
-      </w:r>
-      <w:r>
-        <w:rPr>
-          <w:rFonts w:ascii="Arial" w:hAnsi="Arial" w:cs="Arial"/>
-          <w:sz w:val="20"/>
-        </w:rPr>
-        <w:t xml:space="preserve">Telenet </w:t>
-      </w:r>
-      <w:r>
-        <w:rPr>
-          <w:rFonts w:ascii="Arial" w:hAnsi="Arial" w:cs="Arial"/>
-          <w:sz w:val="20"/>
-        </w:rPr>
-        <w:t>–</w:t>
-      </w:r>
-      <w:r>
-        <w:rPr>
-          <w:rFonts w:ascii="Arial" w:hAnsi="Arial" w:cs="Arial"/>
-          <w:sz w:val="20"/>
-        </w:rPr>
-        <w:t xml:space="preserve"> </w:t>
-      </w:r>
-      <w:r>
-        <w:rPr>
-          <w:rFonts w:ascii="Arial" w:hAnsi="Arial" w:cs="Arial"/>
-          <w:sz w:val="20"/>
-        </w:rPr>
-        <w:t xml:space="preserve">delivery of missing promo’s on the Origin platform, </w:t>
-      </w:r>
-      <w:r>
-        <w:rPr>
-          <w:rFonts w:ascii="Arial" w:hAnsi="Arial" w:cs="Arial"/>
-          <w:sz w:val="20"/>
-        </w:rPr>
-        <w:t>Telenet – introduc</w:t>
-      </w:r>
-      <w:r>
-        <w:rPr>
-          <w:rFonts w:ascii="Arial" w:hAnsi="Arial" w:cs="Arial"/>
-          <w:sz w:val="20"/>
-        </w:rPr>
-        <w:t xml:space="preserve">tion of </w:t>
-      </w:r>
-      <w:r>
-        <w:rPr>
-          <w:rFonts w:ascii="Arial" w:hAnsi="Arial" w:cs="Arial"/>
-          <w:sz w:val="20"/>
-        </w:rPr>
-        <w:t xml:space="preserve">new EECC regulatory requirements for Card Stop and Number Portability, </w:t>
-      </w:r>
-      <w:r>
-        <w:rPr>
-          <w:rFonts w:ascii="Arial" w:hAnsi="Arial" w:cs="Arial"/>
-          <w:sz w:val="20"/>
-        </w:rPr>
-        <w:t>Telenet</w:t>
-      </w:r>
-      <w:r>
-        <w:rPr>
-          <w:rFonts w:ascii="Arial" w:hAnsi="Arial" w:cs="Arial"/>
-          <w:sz w:val="20"/>
-        </w:rPr>
-        <w:t xml:space="preserve"> – GDPR project to </w:t>
-      </w:r>
-      <w:r>
-        <w:rPr>
-          <w:rFonts w:ascii="Arial" w:hAnsi="Arial" w:cs="Arial"/>
-          <w:sz w:val="20"/>
-        </w:rPr>
-        <w:t>introduc</w:t>
-      </w:r>
-      <w:r>
-        <w:rPr>
-          <w:rFonts w:ascii="Arial" w:hAnsi="Arial" w:cs="Arial"/>
-          <w:sz w:val="20"/>
-        </w:rPr>
-        <w:t>e</w:t>
-      </w:r>
-      <w:r>
-        <w:rPr>
-          <w:rFonts w:ascii="Arial" w:hAnsi="Arial" w:cs="Arial"/>
-          <w:sz w:val="20"/>
-        </w:rPr>
-        <w:t xml:space="preserve"> a Test Data Management (‘TDM’) system for </w:t>
-      </w:r>
-      <w:r>
-        <w:rPr>
-          <w:rFonts w:ascii="Arial" w:hAnsi="Arial" w:cs="Arial"/>
-          <w:sz w:val="20"/>
-        </w:rPr>
-        <w:t xml:space="preserve">the new </w:t>
-      </w:r>
-      <w:r>
-        <w:rPr>
-          <w:rFonts w:ascii="Arial" w:hAnsi="Arial" w:cs="Arial"/>
-          <w:sz w:val="20"/>
-        </w:rPr>
-        <w:t>O</w:t>
-      </w:r>
-      <w:r>
-        <w:rPr>
-          <w:rFonts w:ascii="Arial" w:hAnsi="Arial" w:cs="Arial"/>
-          <w:sz w:val="20"/>
-        </w:rPr>
-        <w:t>rigin platform</w:t>
-      </w:r>
-      <w:r>
-        <w:rPr>
-          <w:rFonts w:ascii="Arial" w:hAnsi="Arial" w:cs="Arial"/>
-          <w:sz w:val="20"/>
-        </w:rPr>
-        <w:t>,</w:t>
-      </w:r>
-      <w:r>
-        <w:rPr>
-          <w:rFonts w:ascii="Arial" w:hAnsi="Arial" w:cs="Arial"/>
-          <w:sz w:val="20"/>
-        </w:rPr>
-        <w:t xml:space="preserve"> </w:t>
-      </w:r>
-      <w:r>
-        <w:rPr>
-          <w:rFonts w:ascii="Arial" w:hAnsi="Arial" w:cs="Arial"/>
-          <w:sz w:val="20"/>
-        </w:rPr>
-        <w:t xml:space="preserve">Econocom – Introduction of EconoCloud platform using Nutanix </w:t>
-      </w:r>
-      <w:r>
-        <w:rPr>
-          <w:rFonts w:ascii="Arial" w:hAnsi="Arial" w:cs="Arial"/>
-          <w:sz w:val="20"/>
-        </w:rPr>
-        <w:t xml:space="preserve">hyperconverged </w:t>
-      </w:r>
-      <w:r>
-        <w:rPr>
-          <w:rFonts w:ascii="Arial" w:hAnsi="Arial" w:cs="Arial"/>
-          <w:sz w:val="20"/>
-        </w:rPr>
-        <w:t xml:space="preserve">technology, </w:t>
-      </w:r>
-      <w:r>
-        <w:rPr>
-          <w:rFonts w:ascii="Arial" w:hAnsi="Arial" w:cs="Arial"/>
-          <w:sz w:val="20"/>
-        </w:rPr>
-        <w:t>BNP Fortis Paribas – Asse</w:t>
-      </w:r>
-      <w:r>
-        <w:rPr>
-          <w:rFonts w:ascii="Arial" w:hAnsi="Arial" w:cs="Arial"/>
-          <w:sz w:val="20"/>
-        </w:rPr>
-        <w:t>t</w:t>
-      </w:r>
-      <w:r>
-        <w:rPr>
-          <w:rFonts w:ascii="Arial" w:hAnsi="Arial" w:cs="Arial"/>
-          <w:sz w:val="20"/>
-        </w:rPr>
-        <w:t xml:space="preserve"> management</w:t>
-      </w:r>
-      <w:r>
-        <w:rPr>
-          <w:rFonts w:ascii="Arial" w:hAnsi="Arial" w:cs="Arial"/>
-          <w:sz w:val="20"/>
-        </w:rPr>
-        <w:t xml:space="preserve"> / </w:t>
-      </w:r>
-      <w:r>
-        <w:rPr>
-          <w:rFonts w:ascii="Arial" w:hAnsi="Arial" w:cs="Arial"/>
-          <w:sz w:val="20"/>
-        </w:rPr>
-        <w:t>s</w:t>
-      </w:r>
-      <w:r>
-        <w:rPr>
-          <w:rFonts w:ascii="Arial" w:hAnsi="Arial" w:cs="Arial"/>
-          <w:sz w:val="20"/>
-        </w:rPr>
-        <w:t xml:space="preserve">ervice </w:t>
-      </w:r>
-      <w:r>
-        <w:rPr>
-          <w:rFonts w:ascii="Arial" w:hAnsi="Arial" w:cs="Arial"/>
-          <w:sz w:val="20"/>
-        </w:rPr>
-        <w:t>d</w:t>
-      </w:r>
-      <w:r>
-        <w:rPr>
-          <w:rFonts w:ascii="Arial" w:hAnsi="Arial" w:cs="Arial"/>
-          <w:sz w:val="20"/>
-        </w:rPr>
-        <w:t>e</w:t>
-      </w:r>
-      <w:r>
-        <w:rPr>
-          <w:rFonts w:ascii="Arial" w:hAnsi="Arial" w:cs="Arial"/>
-          <w:sz w:val="20"/>
-        </w:rPr>
-        <w:t xml:space="preserve">sk / interface with SAP, </w:t>
-      </w:r>
-      <w:r>
-        <w:rPr>
-          <w:rFonts w:ascii="Arial" w:hAnsi="Arial" w:cs="Arial"/>
-          <w:sz w:val="20"/>
-        </w:rPr>
-        <w:t xml:space="preserve">ABX Logistics – </w:t>
-      </w:r>
-      <w:r>
-        <w:rPr>
-          <w:rFonts w:ascii="Arial" w:hAnsi="Arial" w:cs="Arial"/>
-          <w:sz w:val="20"/>
-        </w:rPr>
-        <w:t xml:space="preserve">setup of </w:t>
-      </w:r>
-      <w:r>
-        <w:rPr>
-          <w:rFonts w:ascii="Arial" w:hAnsi="Arial" w:cs="Arial"/>
-          <w:sz w:val="20"/>
-        </w:rPr>
-        <w:t xml:space="preserve">2 IBM iSeries servers </w:t>
-      </w:r>
-      <w:r>
-        <w:rPr>
-          <w:rFonts w:ascii="Arial" w:hAnsi="Arial" w:cs="Arial"/>
-          <w:sz w:val="20"/>
-        </w:rPr>
-        <w:t xml:space="preserve">/ </w:t>
-      </w:r>
-      <w:r>
-        <w:rPr>
-          <w:rFonts w:ascii="Arial" w:hAnsi="Arial" w:cs="Arial"/>
-          <w:sz w:val="20"/>
-        </w:rPr>
-        <w:t>t</w:t>
-      </w:r>
-      <w:r>
-        <w:rPr>
-          <w:rFonts w:ascii="Arial" w:hAnsi="Arial" w:cs="Arial"/>
-          <w:sz w:val="20"/>
-        </w:rPr>
-        <w:t xml:space="preserve">ape robot / Mimix Software, </w:t>
-      </w:r>
-      <w:r>
-        <w:rPr>
-          <w:rFonts w:ascii="Arial" w:hAnsi="Arial" w:cs="Arial"/>
-          <w:sz w:val="20"/>
-        </w:rPr>
-        <w:t xml:space="preserve">Alken Maes – Infrastructure consolidation </w:t>
-      </w:r>
-      <w:r>
-        <w:rPr>
-          <w:rFonts w:ascii="Arial" w:hAnsi="Arial" w:cs="Arial"/>
-          <w:sz w:val="20"/>
-        </w:rPr>
-        <w:t>program</w:t>
-      </w:r>
-      <w:r>
-        <w:rPr>
-          <w:rFonts w:ascii="Arial" w:hAnsi="Arial" w:cs="Arial"/>
-          <w:sz w:val="20"/>
-        </w:rPr>
-        <w:t>me</w:t>
-      </w:r>
-      <w:r>
-        <w:rPr>
-          <w:rFonts w:ascii="Arial" w:hAnsi="Arial" w:cs="Arial"/>
-          <w:sz w:val="20"/>
-        </w:rPr>
-        <w:t xml:space="preserve"> </w:t>
-      </w:r>
-      <w:r>
-        <w:rPr>
-          <w:rFonts w:ascii="Arial" w:hAnsi="Arial" w:cs="Arial"/>
-          <w:sz w:val="20"/>
-        </w:rPr>
-        <w:t>(</w:t>
-      </w:r>
-      <w:r>
-        <w:rPr>
-          <w:rFonts w:ascii="Arial" w:hAnsi="Arial" w:cs="Arial"/>
-          <w:sz w:val="20"/>
-        </w:rPr>
-        <w:t xml:space="preserve">Navision, W2K, Citrix, AS400 upgrade, </w:t>
-      </w:r>
-      <w:r>
-        <w:rPr>
-          <w:rFonts w:ascii="Arial" w:hAnsi="Arial" w:cs="Arial"/>
-          <w:sz w:val="20"/>
-        </w:rPr>
-        <w:t>BU and monitoring</w:t>
-      </w:r>
-      <w:r>
-        <w:rPr>
-          <w:rFonts w:ascii="Arial" w:hAnsi="Arial" w:cs="Arial"/>
-          <w:sz w:val="20"/>
-        </w:rPr>
-        <w:t>)</w:t>
-      </w:r>
-      <w:r>
-        <w:rPr>
-          <w:rFonts w:ascii="Arial" w:hAnsi="Arial" w:cs="Arial"/>
-          <w:sz w:val="20"/>
-        </w:rPr>
-        <w:t xml:space="preserve">, </w:t>
-      </w:r>
-      <w:r>
-        <w:rPr>
-          <w:rFonts w:ascii="Arial" w:hAnsi="Arial" w:cs="Arial"/>
-          <w:sz w:val="20"/>
-        </w:rPr>
-        <w:t xml:space="preserve">EMC – CentraStar ‘D’ release and Service packs, </w:t>
-      </w:r>
-      <w:r>
-        <w:rPr>
-          <w:rFonts w:ascii="Arial" w:hAnsi="Arial" w:cs="Arial"/>
-          <w:sz w:val="20"/>
-        </w:rPr>
-        <w:t xml:space="preserve">EMC – Introduction of MS Project platform, EMC </w:t>
-      </w:r>
-      <w:r>
-        <w:rPr>
-          <w:rFonts w:ascii="Arial" w:hAnsi="Arial" w:cs="Arial"/>
-          <w:sz w:val="20"/>
-        </w:rPr>
-        <w:t>–</w:t>
-      </w:r>
-      <w:r>
-        <w:rPr>
-          <w:rFonts w:ascii="Arial" w:hAnsi="Arial" w:cs="Arial"/>
-          <w:sz w:val="20"/>
-        </w:rPr>
-        <w:t xml:space="preserve"> </w:t>
-      </w:r>
-      <w:r>
-        <w:rPr>
-          <w:rFonts w:ascii="Arial" w:hAnsi="Arial" w:cs="Arial"/>
-          <w:sz w:val="20"/>
-        </w:rPr>
-        <w:t>C</w:t>
-      </w:r>
-      <w:r>
-        <w:rPr>
-          <w:rFonts w:ascii="Arial" w:hAnsi="Arial" w:cs="Arial"/>
-          <w:sz w:val="20"/>
-        </w:rPr>
-        <w:t xml:space="preserve">oordination </w:t>
-      </w:r>
-      <w:r>
-        <w:rPr>
-          <w:rFonts w:ascii="Arial" w:hAnsi="Arial" w:cs="Arial"/>
-          <w:sz w:val="20"/>
-        </w:rPr>
-        <w:t xml:space="preserve">of 2 datacenters for QA department </w:t>
-      </w:r>
-      <w:r>
-        <w:rPr>
-          <w:rFonts w:ascii="Arial" w:hAnsi="Arial" w:cs="Arial"/>
-          <w:sz w:val="20"/>
-        </w:rPr>
-        <w:t>(</w:t>
-      </w:r>
-      <w:r>
-        <w:rPr>
-          <w:rFonts w:ascii="Arial" w:hAnsi="Arial" w:cs="Arial"/>
-          <w:sz w:val="20"/>
-        </w:rPr>
-        <w:t>200 racks, 3PB</w:t>
-      </w:r>
-      <w:r>
-        <w:rPr>
-          <w:rFonts w:ascii="Arial" w:hAnsi="Arial" w:cs="Arial"/>
-          <w:sz w:val="20"/>
-        </w:rPr>
-        <w:t>)</w:t>
-      </w:r>
-      <w:r>
-        <w:rPr>
-          <w:rFonts w:ascii="Arial" w:hAnsi="Arial" w:cs="Arial"/>
-          <w:sz w:val="20"/>
-        </w:rPr>
-        <w:t xml:space="preserve">, </w:t>
-      </w:r>
-      <w:r>
-        <w:rPr>
-          <w:rFonts w:ascii="Arial" w:hAnsi="Arial" w:cs="Arial"/>
-          <w:sz w:val="20"/>
-        </w:rPr>
-        <w:t>KBC Bank - DBO/2 Dragers- &amp; Bestandsopvolging, BLOSO – W2K migration, Toyota – Extra Care Application, Kluwer – Intranet Site CED Samsom, Xircom N.V. - MIS Department, VRT - Conversion of ‘Kost Prijs Systeem’, Pinguin - Binnendienst aankoop verse groenten, RVS - Development of a Marketing Support Environment Information System</w:t>
-      </w:r>
-    </w:p>
-    <w:p/>
-    <w:p>
-      <w:pPr>
-        <w:pStyle w:val="DefaultText"/>
-        <w:spacing w:after="60"/>
-        <w:rPr>
-          <w:rFonts w:ascii="Arial" w:hAnsi="Arial" w:cs="Arial"/>
-          <w:b/>
-          <w:i/>
-          <w:sz w:val="20"/>
-          <w:szCs w:val="19"/>
-        </w:rPr>
-      </w:pPr>
-      <w:r>
-        <w:rPr>
-          <w:rFonts w:ascii="Arial" w:hAnsi="Arial" w:cs="Arial"/>
-          <w:b/>
-          <w:i/>
-          <w:sz w:val="20"/>
-          <w:szCs w:val="19"/>
-        </w:rPr>
-        <w:t xml:space="preserve">PEOPLE MANAGER / </w:t>
-      </w:r>
-      <w:r>
-        <w:rPr>
-          <w:rFonts w:ascii="Arial" w:hAnsi="Arial" w:cs="Arial"/>
-          <w:b/>
-          <w:i/>
-          <w:sz w:val="20"/>
-          <w:szCs w:val="19"/>
-        </w:rPr>
-        <w:t>TEAM LEADER / PROFESSIONAL SERVICES MANAGER</w:t>
       </w:r>
     </w:p>
     <w:p>
@@ -4524,14 +4598,21 @@
           <w:rFonts w:ascii="Arial" w:hAnsi="Arial" w:cs="Arial"/>
           <w:sz w:val="20"/>
         </w:rPr>
-        <w:t>Directed teams of approximately 10 - 15 (internal and external) Architects, TAM’s, Consultants, SW and HW Engineers</w:t>
-      </w:r>
-      <w:r>
-        <w:rPr>
-          <w:rFonts w:ascii="Arial" w:hAnsi="Arial" w:cs="Arial"/>
-          <w:sz w:val="20"/>
-        </w:rPr>
-        <w:t xml:space="preserve"> who were active in the Build and Run phase of major projects of national and international customers across various industries</w:t>
+        <w:t>Supervised a team of 3 – 5 (internal and external) Project Managers who were engaged in various large new and ongoing I</w:t>
+      </w:r>
+      <w:r>
+        <w:rPr>
+          <w:rFonts w:ascii="Arial" w:hAnsi="Arial" w:cs="Arial"/>
+          <w:sz w:val="20"/>
+        </w:rPr>
+        <w:t>C</w:t>
+      </w:r>
+      <w:r>
+        <w:rPr>
+          <w:rFonts w:ascii="Arial" w:hAnsi="Arial" w:cs="Arial"/>
+          <w:sz w:val="20"/>
+        </w:rPr>
+        <w:t>T infrastructure projects for national and international customers</w:t>
       </w:r>
       <w:r>
         <w:rPr>
@@ -4562,28 +4643,7 @@
           <w:rFonts w:ascii="Arial" w:hAnsi="Arial" w:cs="Arial"/>
           <w:sz w:val="20"/>
         </w:rPr>
-        <w:t>Supervised a team of 3 – 5 (internal and external) Project Managers who were engaged in various large new and ongoing I</w:t>
-      </w:r>
-      <w:r>
-        <w:rPr>
-          <w:rFonts w:ascii="Arial" w:hAnsi="Arial" w:cs="Arial"/>
-          <w:sz w:val="20"/>
-        </w:rPr>
-        <w:t>C</w:t>
-      </w:r>
-      <w:r>
-        <w:rPr>
-          <w:rFonts w:ascii="Arial" w:hAnsi="Arial" w:cs="Arial"/>
-          <w:sz w:val="20"/>
-        </w:rPr>
-        <w:t>T infrastructure projects for national and international customers</w:t>
-      </w:r>
-      <w:r>
-        <w:rPr>
-          <w:rFonts w:ascii="Arial" w:hAnsi="Arial" w:cs="Arial"/>
-          <w:sz w:val="20"/>
-        </w:rPr>
-        <w:t>.</w:t>
+        <w:t>Evaluated operations for Professional Services team and drove annual strategic planning through gathering and analyzing feedback from staff, clients, partners and colleagues.</w:t>
       </w:r>
     </w:p>
     <w:p>
@@ -4607,7 +4667,14 @@
           <w:rFonts w:ascii="Arial" w:hAnsi="Arial" w:cs="Arial"/>
           <w:sz w:val="20"/>
         </w:rPr>
-        <w:t>Evaluated operations for Professional Services team and drove annual strategic planning through gathering and analyzing feedback from staff, clients, partners and colleagues.</w:t>
+        <w:t>Responsible for Hiring, Training, Firing, Communicating, Organizing, Controlling, Planning and Evaluating of above teams</w:t>
+      </w:r>
+      <w:r>
+        <w:rPr>
+          <w:rFonts w:ascii="Arial" w:hAnsi="Arial" w:cs="Arial"/>
+          <w:sz w:val="20"/>
+        </w:rPr>
+        <w:t>.</w:t>
       </w:r>
     </w:p>
     <w:p>
@@ -4631,14 +4698,49 @@
           <w:rFonts w:ascii="Arial" w:hAnsi="Arial" w:cs="Arial"/>
           <w:sz w:val="20"/>
         </w:rPr>
-        <w:t>Responsible for Hiring, Training, Firing, Communicating, Organizing, Controlling, Planning and Evaluating of above teams</w:t>
-      </w:r>
-      <w:r>
-        <w:rPr>
-          <w:rFonts w:ascii="Arial" w:hAnsi="Arial" w:cs="Arial"/>
-          <w:sz w:val="20"/>
-        </w:rPr>
-        <w:t>.</w:t>
+        <w:t>Technologies covered by the teams</w:t>
+      </w:r>
+      <w:r>
+        <w:rPr>
+          <w:rFonts w:ascii="Arial" w:hAnsi="Arial" w:cs="Arial"/>
+          <w:sz w:val="20"/>
+        </w:rPr>
+        <w:t xml:space="preserve"> were</w:t>
+      </w:r>
+      <w:r>
+        <w:rPr>
+          <w:rFonts w:ascii="Arial" w:hAnsi="Arial" w:cs="Arial"/>
+          <w:sz w:val="20"/>
+        </w:rPr>
+        <w:t xml:space="preserve"> (amongst others): Wintel, AD, Unix / Linux, Solaris, AS400, Oracle, </w:t>
+      </w:r>
+      <w:r>
+        <w:rPr>
+          <w:rFonts w:ascii="Arial" w:hAnsi="Arial" w:cs="Arial"/>
+          <w:sz w:val="20"/>
+        </w:rPr>
+        <w:t xml:space="preserve">SQL Server, </w:t>
+      </w:r>
+      <w:r>
+        <w:rPr>
+          <w:rFonts w:ascii="Arial" w:hAnsi="Arial" w:cs="Arial"/>
+          <w:sz w:val="20"/>
+        </w:rPr>
+        <w:t>NetApp, EMC, Nutan</w:t>
+      </w:r>
+      <w:r>
+        <w:rPr>
+          <w:rFonts w:ascii="Arial" w:hAnsi="Arial" w:cs="Arial"/>
+          <w:sz w:val="20"/>
+        </w:rPr>
+        <w:t>ix, SCCM, CloudStack, CheckPoint, FortiGate, SilverPeak</w:t>
+      </w:r>
+      <w:r>
+        <w:rPr>
+          <w:rFonts w:ascii="Arial" w:hAnsi="Arial" w:cs="Arial"/>
+          <w:sz w:val="20"/>
+        </w:rPr>
+        <w:t xml:space="preserve">…   </w:t>
       </w:r>
     </w:p>
     <w:p>
@@ -4662,49 +4764,77 @@
           <w:rFonts w:ascii="Arial" w:hAnsi="Arial" w:cs="Arial"/>
           <w:sz w:val="20"/>
         </w:rPr>
-        <w:t>Technologies covered by the teams</w:t>
-      </w:r>
-      <w:r>
-        <w:rPr>
-          <w:rFonts w:ascii="Arial" w:hAnsi="Arial" w:cs="Arial"/>
-          <w:sz w:val="20"/>
-        </w:rPr>
-        <w:t xml:space="preserve"> were</w:t>
-      </w:r>
-      <w:r>
-        <w:rPr>
-          <w:rFonts w:ascii="Arial" w:hAnsi="Arial" w:cs="Arial"/>
-          <w:sz w:val="20"/>
-        </w:rPr>
-        <w:t xml:space="preserve"> (amongst others): Wintel, AD, Unix / Linux, Solaris, AS400, Oracle, </w:t>
-      </w:r>
-      <w:r>
-        <w:rPr>
-          <w:rFonts w:ascii="Arial" w:hAnsi="Arial" w:cs="Arial"/>
-          <w:sz w:val="20"/>
-        </w:rPr>
-        <w:t xml:space="preserve">SQL Server, </w:t>
-      </w:r>
-      <w:r>
-        <w:rPr>
-          <w:rFonts w:ascii="Arial" w:hAnsi="Arial" w:cs="Arial"/>
-          <w:sz w:val="20"/>
-        </w:rPr>
-        <w:t>NetApp, EMC, Nutan</w:t>
-      </w:r>
-      <w:r>
-        <w:rPr>
-          <w:rFonts w:ascii="Arial" w:hAnsi="Arial" w:cs="Arial"/>
-          <w:sz w:val="20"/>
-        </w:rPr>
-        <w:t>ix, SCCM, CloudStack, CheckPoint, FortiGate, SilverPeak</w:t>
-      </w:r>
-      <w:r>
-        <w:rPr>
-          <w:rFonts w:ascii="Arial" w:hAnsi="Arial" w:cs="Arial"/>
-          <w:sz w:val="20"/>
-        </w:rPr>
-        <w:t xml:space="preserve">…   </w:t>
+        <w:t xml:space="preserve">Work in close relationships with the </w:t>
+      </w:r>
+      <w:r>
+        <w:rPr>
+          <w:rFonts w:ascii="Arial" w:hAnsi="Arial" w:cs="Arial"/>
+          <w:sz w:val="20"/>
+        </w:rPr>
+        <w:t xml:space="preserve">Enterprise Sales District Managers, </w:t>
+      </w:r>
+      <w:r>
+        <w:rPr>
+          <w:rFonts w:ascii="Arial" w:hAnsi="Arial" w:cs="Arial"/>
+          <w:sz w:val="20"/>
+        </w:rPr>
+        <w:t xml:space="preserve">BU managers, </w:t>
+      </w:r>
+      <w:r>
+        <w:rPr>
+          <w:rFonts w:ascii="Arial" w:hAnsi="Arial" w:cs="Arial"/>
+          <w:sz w:val="20"/>
+        </w:rPr>
+        <w:t xml:space="preserve">Service </w:t>
+      </w:r>
+      <w:r>
+        <w:rPr>
+          <w:rFonts w:ascii="Arial" w:hAnsi="Arial" w:cs="Arial"/>
+          <w:sz w:val="20"/>
+        </w:rPr>
+        <w:t>Delivery Managers</w:t>
+      </w:r>
+      <w:r>
+        <w:rPr>
+          <w:rFonts w:ascii="Arial" w:hAnsi="Arial" w:cs="Arial"/>
+          <w:sz w:val="20"/>
+        </w:rPr>
+        <w:t>, Incident Managers and Change Managers</w:t>
+      </w:r>
+      <w:r>
+        <w:rPr>
+          <w:rFonts w:ascii="Arial" w:hAnsi="Arial" w:cs="Arial"/>
+          <w:sz w:val="20"/>
+        </w:rPr>
+        <w:t xml:space="preserve"> to </w:t>
+      </w:r>
+      <w:r>
+        <w:rPr>
+          <w:rFonts w:ascii="Arial" w:hAnsi="Arial" w:cs="Arial"/>
+          <w:sz w:val="20"/>
+        </w:rPr>
+        <w:t xml:space="preserve">understand the current business needs </w:t>
+      </w:r>
+      <w:r>
+        <w:rPr>
+          <w:rFonts w:ascii="Arial" w:hAnsi="Arial" w:cs="Arial"/>
+          <w:sz w:val="20"/>
+        </w:rPr>
+        <w:t xml:space="preserve">/ issues </w:t>
+      </w:r>
+      <w:r>
+        <w:rPr>
+          <w:rFonts w:ascii="Arial" w:hAnsi="Arial" w:cs="Arial"/>
+          <w:sz w:val="20"/>
+        </w:rPr>
+        <w:t>and pipeline</w:t>
+      </w:r>
+      <w:r>
+        <w:rPr>
+          <w:rFonts w:ascii="Arial" w:hAnsi="Arial" w:cs="Arial"/>
+          <w:sz w:val="20"/>
+        </w:rPr>
+        <w:t>.</w:t>
       </w:r>
     </w:p>
     <w:p>
@@ -4728,70 +4858,14 @@
           <w:rFonts w:ascii="Arial" w:hAnsi="Arial" w:cs="Arial"/>
           <w:sz w:val="20"/>
         </w:rPr>
-        <w:t xml:space="preserve">Work in close relationships with the </w:t>
-      </w:r>
-      <w:r>
-        <w:rPr>
-          <w:rFonts w:ascii="Arial" w:hAnsi="Arial" w:cs="Arial"/>
-          <w:sz w:val="20"/>
-        </w:rPr>
-        <w:t xml:space="preserve">Enterprise Sales District Managers, </w:t>
-      </w:r>
-      <w:r>
-        <w:rPr>
-          <w:rFonts w:ascii="Arial" w:hAnsi="Arial" w:cs="Arial"/>
-          <w:sz w:val="20"/>
-        </w:rPr>
-        <w:t xml:space="preserve">BU managers, </w:t>
-      </w:r>
-      <w:r>
-        <w:rPr>
-          <w:rFonts w:ascii="Arial" w:hAnsi="Arial" w:cs="Arial"/>
-          <w:sz w:val="20"/>
-        </w:rPr>
-        <w:t xml:space="preserve">Service </w:t>
-      </w:r>
-      <w:r>
-        <w:rPr>
-          <w:rFonts w:ascii="Arial" w:hAnsi="Arial" w:cs="Arial"/>
-          <w:sz w:val="20"/>
-        </w:rPr>
-        <w:t>Delivery Managers</w:t>
-      </w:r>
-      <w:r>
-        <w:rPr>
-          <w:rFonts w:ascii="Arial" w:hAnsi="Arial" w:cs="Arial"/>
-          <w:sz w:val="20"/>
-        </w:rPr>
-        <w:t>, Incident Managers and Change Managers</w:t>
-      </w:r>
-      <w:r>
-        <w:rPr>
-          <w:rFonts w:ascii="Arial" w:hAnsi="Arial" w:cs="Arial"/>
-          <w:sz w:val="20"/>
-        </w:rPr>
-        <w:t xml:space="preserve"> to </w:t>
-      </w:r>
-      <w:r>
-        <w:rPr>
-          <w:rFonts w:ascii="Arial" w:hAnsi="Arial" w:cs="Arial"/>
-          <w:sz w:val="20"/>
-        </w:rPr>
-        <w:t xml:space="preserve">understand the current business needs </w:t>
-      </w:r>
-      <w:r>
-        <w:rPr>
-          <w:rFonts w:ascii="Arial" w:hAnsi="Arial" w:cs="Arial"/>
-          <w:sz w:val="20"/>
-        </w:rPr>
-        <w:t xml:space="preserve">/ issues </w:t>
-      </w:r>
-      <w:r>
-        <w:rPr>
-          <w:rFonts w:ascii="Arial" w:hAnsi="Arial" w:cs="Arial"/>
-          <w:sz w:val="20"/>
-        </w:rPr>
-        <w:t>and pipeline</w:t>
+        <w:t>Manage technical escalations</w:t>
+      </w:r>
+      <w:r>
+        <w:rPr>
+          <w:rFonts w:ascii="Arial" w:hAnsi="Arial" w:cs="Arial"/>
+          <w:sz w:val="20"/>
+        </w:rPr>
+        <w:t>, provide shadowing opportunities, ensured backlog was controlled</w:t>
       </w:r>
       <w:r>
         <w:rPr>
@@ -4822,14 +4896,21 @@
           <w:rFonts w:ascii="Arial" w:hAnsi="Arial" w:cs="Arial"/>
           <w:sz w:val="20"/>
         </w:rPr>
-        <w:t>Manage technical escalations</w:t>
-      </w:r>
-      <w:r>
-        <w:rPr>
-          <w:rFonts w:ascii="Arial" w:hAnsi="Arial" w:cs="Arial"/>
-          <w:sz w:val="20"/>
-        </w:rPr>
-        <w:t>, provide shadowing opportunities, ensured backlog was controlled</w:t>
+        <w:t xml:space="preserve">Key customers included </w:t>
+      </w:r>
+      <w:r>
+        <w:rPr>
+          <w:rFonts w:ascii="Arial" w:hAnsi="Arial" w:cs="Arial"/>
+          <w:sz w:val="20"/>
+        </w:rPr>
+        <w:t xml:space="preserve">were </w:t>
+      </w:r>
+      <w:r>
+        <w:rPr>
+          <w:rFonts w:ascii="Arial" w:hAnsi="Arial" w:cs="Arial"/>
+          <w:sz w:val="20"/>
+        </w:rPr>
+        <w:t>Fabricom, ISS, Base, Daikin, Goodyear, VMM, Magotteaux, Toyota, ING, Ministry of Defense, European Commission, European Parliament, European Court of Auditors, KBC Bank, UCB Pharmaceutical, RBS, Rossel, UZ Gent, ASML and ABN AMRO</w:t>
       </w:r>
       <w:r>
         <w:rPr>
@@ -4860,21 +4941,21 @@
           <w:rFonts w:ascii="Arial" w:hAnsi="Arial" w:cs="Arial"/>
           <w:sz w:val="20"/>
         </w:rPr>
-        <w:t xml:space="preserve">Key customers included </w:t>
-      </w:r>
-      <w:r>
-        <w:rPr>
-          <w:rFonts w:ascii="Arial" w:hAnsi="Arial" w:cs="Arial"/>
-          <w:sz w:val="20"/>
-        </w:rPr>
-        <w:t xml:space="preserve">were </w:t>
-      </w:r>
-      <w:r>
-        <w:rPr>
-          <w:rFonts w:ascii="Arial" w:hAnsi="Arial" w:cs="Arial"/>
-          <w:sz w:val="20"/>
-        </w:rPr>
-        <w:t>Fabricom, ISS, Base, Daikin, Goodyear, VMM, Magotteaux, Toyota, ING, Ministry of Defense, European Commission, European Parliament, European Court of Auditors, KBC Bank, UCB Pharmaceutical, RBS, Rossel, UZ Gent, ASML and ABN AMRO</w:t>
+        <w:t>Met or exceeded targets of $2.5 million in annual service booking and $3</w:t>
+      </w:r>
+      <w:r>
+        <w:rPr>
+          <w:rFonts w:ascii="Arial" w:hAnsi="Arial" w:cs="Arial"/>
+          <w:sz w:val="20"/>
+        </w:rPr>
+        <w:t>.0</w:t>
+      </w:r>
+      <w:r>
+        <w:rPr>
+          <w:rFonts w:ascii="Arial" w:hAnsi="Arial" w:cs="Arial"/>
+          <w:sz w:val="20"/>
+        </w:rPr>
+        <w:t xml:space="preserve"> million in revenue during tenure</w:t>
       </w:r>
       <w:r>
         <w:rPr>
@@ -4905,21 +4986,14 @@
           <w:rFonts w:ascii="Arial" w:hAnsi="Arial" w:cs="Arial"/>
           <w:sz w:val="20"/>
         </w:rPr>
-        <w:t>Met or exceeded targets of $2.5 million in annual service booking and $3</w:t>
-      </w:r>
-      <w:r>
-        <w:rPr>
-          <w:rFonts w:ascii="Arial" w:hAnsi="Arial" w:cs="Arial"/>
-          <w:sz w:val="20"/>
-        </w:rPr>
-        <w:t>.0</w:t>
-      </w:r>
-      <w:r>
-        <w:rPr>
-          <w:rFonts w:ascii="Arial" w:hAnsi="Arial" w:cs="Arial"/>
-          <w:sz w:val="20"/>
-        </w:rPr>
-        <w:t xml:space="preserve"> million in revenue during tenure</w:t>
+        <w:t xml:space="preserve">Worked with NetApp </w:t>
+      </w:r>
+      <w:r>
+        <w:rPr>
+          <w:rFonts w:ascii="Arial" w:hAnsi="Arial" w:cs="Arial"/>
+          <w:sz w:val="20"/>
+        </w:rPr>
+        <w:t>partners to ensure joined customer successes, organized Partner Academies to uplift knowledge of their technical resources</w:t>
       </w:r>
       <w:r>
         <w:rPr>
@@ -4927,6 +5001,41 @@
           <w:sz w:val="20"/>
         </w:rPr>
         <w:t>.</w:t>
+      </w:r>
+    </w:p>
+    <w:p/>
+    <w:p>
+      <w:pPr>
+        <w:pStyle w:val="DefaultText"/>
+        <w:keepNext/>
+        <w:spacing w:after="60"/>
+        <w:rPr>
+          <w:rFonts w:ascii="Arial" w:hAnsi="Arial" w:cs="Arial"/>
+          <w:b/>
+          <w:i/>
+          <w:sz w:val="20"/>
+          <w:szCs w:val="19"/>
+        </w:rPr>
+      </w:pPr>
+      <w:r>
+        <w:rPr>
+          <w:rFonts w:ascii="Arial" w:hAnsi="Arial" w:cs="Arial"/>
+          <w:b/>
+          <w:i/>
+          <w:sz w:val="20"/>
+          <w:szCs w:val="19"/>
+        </w:rPr>
+        <w:t>BUSINESS DEVELOPMENT</w:t>
+      </w:r>
+      <w:r>
+        <w:rPr>
+          <w:rFonts w:ascii="Arial" w:hAnsi="Arial" w:cs="Arial"/>
+          <w:b/>
+          <w:i/>
+          <w:sz w:val="20"/>
+          <w:szCs w:val="19"/>
+        </w:rPr>
+        <w:t xml:space="preserve"> MANAGER / ENGAGEMENT MANAGER</w:t>
       </w:r>
     </w:p>
     <w:p>
@@ -4950,14 +5059,7 @@
           <w:rFonts w:ascii="Arial" w:hAnsi="Arial" w:cs="Arial"/>
           <w:sz w:val="20"/>
         </w:rPr>
-        <w:t xml:space="preserve">Worked with NetApp </w:t>
-      </w:r>
-      <w:r>
-        <w:rPr>
-          <w:rFonts w:ascii="Arial" w:hAnsi="Arial" w:cs="Arial"/>
-          <w:sz w:val="20"/>
-        </w:rPr>
-        <w:t>partners to ensure joined customer successes, organized Partner Academies to uplift knowledge of their technical resources</w:t>
+        <w:t>Collaborated with Enterprise Account Managers to drive positioning of NetApp Professional Services to major accounts throughout Benelux</w:t>
       </w:r>
       <w:r>
         <w:rPr>
@@ -4965,41 +5067,6 @@
           <w:sz w:val="20"/>
         </w:rPr>
         <w:t>.</w:t>
-      </w:r>
-    </w:p>
-    <w:p/>
-    <w:p>
-      <w:pPr>
-        <w:pStyle w:val="DefaultText"/>
-        <w:keepNext/>
-        <w:spacing w:after="60"/>
-        <w:rPr>
-          <w:rFonts w:ascii="Arial" w:hAnsi="Arial" w:cs="Arial"/>
-          <w:b/>
-          <w:i/>
-          <w:sz w:val="20"/>
-          <w:szCs w:val="19"/>
-        </w:rPr>
-      </w:pPr>
-      <w:r>
-        <w:rPr>
-          <w:rFonts w:ascii="Arial" w:hAnsi="Arial" w:cs="Arial"/>
-          <w:b/>
-          <w:i/>
-          <w:sz w:val="20"/>
-          <w:szCs w:val="19"/>
-        </w:rPr>
-        <w:t>BUSINESS DEVELOPMENT</w:t>
-      </w:r>
-      <w:r>
-        <w:rPr>
-          <w:rFonts w:ascii="Arial" w:hAnsi="Arial" w:cs="Arial"/>
-          <w:b/>
-          <w:i/>
-          <w:sz w:val="20"/>
-          <w:szCs w:val="19"/>
-        </w:rPr>
-        <w:t xml:space="preserve"> MANAGER / ENGAGEMENT MANAGER</w:t>
       </w:r>
     </w:p>
     <w:p>
@@ -5023,7 +5090,7 @@
           <w:rFonts w:ascii="Arial" w:hAnsi="Arial" w:cs="Arial"/>
           <w:sz w:val="20"/>
         </w:rPr>
-        <w:t>Collaborated with Enterprise Account Managers to drive positioning of NetApp Professional Services to major accounts throughout Benelux</w:t>
+        <w:t>Designed brand positioning strategy for corporate packages to enterprise clients, as well as created Benelux customized packages</w:t>
       </w:r>
       <w:r>
         <w:rPr>
@@ -5054,7 +5121,8 @@
           <w:rFonts w:ascii="Arial" w:hAnsi="Arial" w:cs="Arial"/>
           <w:sz w:val="20"/>
         </w:rPr>
-        <w:t>Designed brand positioning strategy for corporate packages to enterprise clients, as well as created Benelux customized packages</w:t>
+        <w:lastRenderedPageBreak/>
+        <w:t>Facilitated creation and presentations of Statement of Works, including prerequisites, tasks, timelines, deliverables, and acceptance criteria</w:t>
       </w:r>
       <w:r>
         <w:rPr>
@@ -5085,7 +5153,7 @@
           <w:rFonts w:ascii="Arial" w:hAnsi="Arial" w:cs="Arial"/>
           <w:sz w:val="20"/>
         </w:rPr>
-        <w:t>Facilitated creation and presentations of Statement of Works, including prerequisites, tasks, timelines, deliverables, and acceptance criteria</w:t>
+        <w:t>Worked with NetApp partners to ensure joined customer successes through common engagements (‘Design - Execute - Verify’ methodology)</w:t>
       </w:r>
       <w:r>
         <w:rPr>
@@ -5116,38 +5184,6 @@
           <w:rFonts w:ascii="Arial" w:hAnsi="Arial" w:cs="Arial"/>
           <w:sz w:val="20"/>
         </w:rPr>
-        <w:t>Worked with NetApp partners to ensure joined customer successes through common engagements (‘Design - Execute - Verify’ methodology)</w:t>
-      </w:r>
-      <w:r>
-        <w:rPr>
-          <w:rFonts w:ascii="Arial" w:hAnsi="Arial" w:cs="Arial"/>
-          <w:sz w:val="20"/>
-        </w:rPr>
-        <w:t>.</w:t>
-      </w:r>
-    </w:p>
-    <w:p>
-      <w:pPr>
-        <w:pStyle w:val="Lijstalinea"/>
-        <w:numPr>
-          <w:ilvl w:val="0"/>
-          <w:numId w:val="5"/>
-        </w:numPr>
-        <w:spacing w:after="60" w:line="312" w:lineRule="auto"/>
-        <w:ind w:left="714" w:hanging="357"/>
-        <w:contextualSpacing w:val="0"/>
-        <w:jc w:val="both"/>
-        <w:rPr>
-          <w:rFonts w:ascii="Arial" w:hAnsi="Arial" w:cs="Arial"/>
-          <w:sz w:val="20"/>
-        </w:rPr>
-      </w:pPr>
-      <w:r>
-        <w:rPr>
-          <w:rFonts w:ascii="Arial" w:hAnsi="Arial" w:cs="Arial"/>
-          <w:sz w:val="20"/>
-        </w:rPr>
-        <w:lastRenderedPageBreak/>
         <w:t>Provided coaching for Project Managers and Professional Services teams during rollouts</w:t>
       </w:r>
       <w:r>
@@ -7097,7 +7133,7 @@
           <w:szCs w:val="19"/>
           <w:lang w:eastAsia="en-GB"/>
         </w:rPr>
-        <w:t>Flask / Jinja / pyTest</w:t>
+        <w:t>Flask / Jinja</w:t>
       </w:r>
     </w:p>
     <w:sectPr>
@@ -7116,7 +7152,7 @@
 </file>
 
 <file path=word/endnotes.xml><?xml version="1.0" encoding="utf-8"?>
-<w:endnotes xmlns:wpc="http://schemas.microsoft.com/office/word/2010/wordprocessingCanvas" xmlns:cx="http://schemas.microsoft.com/office/drawing/2014/chartex" xmlns:cx1="http://schemas.microsoft.com/office/drawing/2015/9/8/chartex" xmlns:cx2="http://schemas.microsoft.com/office/drawing/2015/10/21/chartex" xmlns:cx3="http://schemas.microsoft.com/office/drawing/2016/5/9/chartex" xmlns:cx4="http://schemas.microsoft.com/office/drawing/2016/5/10/chartex" xmlns:cx5="http://schemas.microsoft.com/office/drawing/2016/5/11/chartex" xmlns:cx6="http://schemas.microsoft.com/office/drawing/2016/5/12/chartex" xmlns:cx7="http://schemas.microsoft.com/office/drawing/2016/5/13/chartex" xmlns:cx8="http://schemas.microsoft.com/office/drawing/2016/5/14/chartex" xmlns:mc="http://schemas.openxmlformats.org/markup-compatibility/2006" xmlns:aink="http://schemas.microsoft.com/office/drawing/2016/ink" xmlns:am3d="http://schemas.microsoft.com/office/drawing/2017/model3d" xmlns:o="urn:schemas-microsoft-com:office:office" xmlns:oel="http://schemas.microsoft.com/office/2019/extlst" xmlns:r="http://schemas.openxmlformats.org/officeDocument/2006/relationships" xmlns:m="http://schemas.openxmlformats.org/officeDocument/2006/math" xmlns:v="urn:schemas-microsoft-com:vml" xmlns:wp14="http://schemas.microsoft.com/office/word/2010/wordprocessingDrawing" xmlns:wp="http://schemas.openxmlformats.org/drawingml/2006/wordprocessingDrawing" xmlns:w10="urn:schemas-microsoft-com:office:word" xmlns:w="http://schemas.openxmlformats.org/wordprocessingml/2006/main" xmlns:w14="http://schemas.microsoft.com/office/word/2010/wordml" xmlns:w15="http://schemas.microsoft.com/office/word/2012/wordml" xmlns:w16cex="http://schemas.microsoft.com/office/word/2018/wordml/cex" xmlns:w16cid="http://schemas.microsoft.com/office/word/2016/wordml/cid" xmlns:w16="http://schemas.microsoft.com/office/word/2018/wordml" xmlns:w16du="http://schemas.microsoft.com/office/word/2023/wordml/word16du" xmlns:w16sdtdh="http://schemas.microsoft.com/office/word/2020/wordml/sdtdatahash" xmlns:w16se="http://schemas.microsoft.com/office/word/2015/wordml/symex" xmlns:wpg="http://schemas.microsoft.com/office/word/2010/wordprocessingGroup" xmlns:wpi="http://schemas.microsoft.com/office/word/2010/wordprocessingInk" xmlns:wne="http://schemas.microsoft.com/office/word/2006/wordml" xmlns:wps="http://schemas.microsoft.com/office/word/2010/wordprocessingShape" mc:Ignorable="w14 w15 w16se w16cid w16 w16cex w16sdtdh wp14">
+<w:endnotes xmlns:wpc="http://schemas.microsoft.com/office/word/2010/wordprocessingCanvas" xmlns:cx="http://schemas.microsoft.com/office/drawing/2014/chartex" xmlns:cx1="http://schemas.microsoft.com/office/drawing/2015/9/8/chartex" xmlns:cx2="http://schemas.microsoft.com/office/drawing/2015/10/21/chartex" xmlns:cx3="http://schemas.microsoft.com/office/drawing/2016/5/9/chartex" xmlns:cx4="http://schemas.microsoft.com/office/drawing/2016/5/10/chartex" xmlns:cx5="http://schemas.microsoft.com/office/drawing/2016/5/11/chartex" xmlns:cx6="http://schemas.microsoft.com/office/drawing/2016/5/12/chartex" xmlns:cx7="http://schemas.microsoft.com/office/drawing/2016/5/13/chartex" xmlns:cx8="http://schemas.microsoft.com/office/drawing/2016/5/14/chartex" xmlns:mc="http://schemas.openxmlformats.org/markup-compatibility/2006" xmlns:aink="http://schemas.microsoft.com/office/drawing/2016/ink" xmlns:am3d="http://schemas.microsoft.com/office/drawing/2017/model3d" xmlns:o="urn:schemas-microsoft-com:office:office" xmlns:oel="http://schemas.microsoft.com/office/2019/extlst" xmlns:r="http://schemas.openxmlformats.org/officeDocument/2006/relationships" xmlns:m="http://schemas.openxmlformats.org/officeDocument/2006/math" xmlns:v="urn:schemas-microsoft-com:vml" xmlns:wp14="http://schemas.microsoft.com/office/word/2010/wordprocessingDrawing" xmlns:wp="http://schemas.openxmlformats.org/drawingml/2006/wordprocessingDrawing" xmlns:w10="urn:schemas-microsoft-com:office:word" xmlns:w="http://schemas.openxmlformats.org/wordprocessingml/2006/main" xmlns:w14="http://schemas.microsoft.com/office/word/2010/wordml" xmlns:w15="http://schemas.microsoft.com/office/word/2012/wordml" xmlns:w16cex="http://schemas.microsoft.com/office/word/2018/wordml/cex" xmlns:w16cid="http://schemas.microsoft.com/office/word/2016/wordml/cid" xmlns:w16="http://schemas.microsoft.com/office/word/2018/wordml" xmlns:w16sdtdh="http://schemas.microsoft.com/office/word/2020/wordml/sdtdatahash" xmlns:w16se="http://schemas.microsoft.com/office/word/2015/wordml/symex" xmlns:wpg="http://schemas.microsoft.com/office/word/2010/wordprocessingGroup" xmlns:wpi="http://schemas.microsoft.com/office/word/2010/wordprocessingInk" xmlns:wne="http://schemas.microsoft.com/office/word/2006/wordml" xmlns:wps="http://schemas.microsoft.com/office/word/2010/wordprocessingShape" mc:Ignorable="w14 w15 w16se w16cid w16 w16cex w16sdtdh wp14">
   <w:endnote w:type="separator" w:id="-1">
     <w:p>
       <w:r>
@@ -7135,7 +7171,7 @@
 </file>
 
 <file path=word/footer1.xml><?xml version="1.0" encoding="utf-8"?>
-<w:ftr xmlns:wpc="http://schemas.microsoft.com/office/word/2010/wordprocessingCanvas" xmlns:cx="http://schemas.microsoft.com/office/drawing/2014/chartex" xmlns:cx1="http://schemas.microsoft.com/office/drawing/2015/9/8/chartex" xmlns:cx2="http://schemas.microsoft.com/office/drawing/2015/10/21/chartex" xmlns:cx3="http://schemas.microsoft.com/office/drawing/2016/5/9/chartex" xmlns:cx4="http://schemas.microsoft.com/office/drawing/2016/5/10/chartex" xmlns:cx5="http://schemas.microsoft.com/office/drawing/2016/5/11/chartex" xmlns:cx6="http://schemas.microsoft.com/office/drawing/2016/5/12/chartex" xmlns:cx7="http://schemas.microsoft.com/office/drawing/2016/5/13/chartex" xmlns:cx8="http://schemas.microsoft.com/office/drawing/2016/5/14/chartex" xmlns:mc="http://schemas.openxmlformats.org/markup-compatibility/2006" xmlns:aink="http://schemas.microsoft.com/office/drawing/2016/ink" xmlns:am3d="http://schemas.microsoft.com/office/drawing/2017/model3d" xmlns:o="urn:schemas-microsoft-com:office:office" xmlns:oel="http://schemas.microsoft.com/office/2019/extlst" xmlns:r="http://schemas.openxmlformats.org/officeDocument/2006/relationships" xmlns:m="http://schemas.openxmlformats.org/officeDocument/2006/math" xmlns:v="urn:schemas-microsoft-com:vml" xmlns:wp14="http://schemas.microsoft.com/office/word/2010/wordprocessingDrawing" xmlns:wp="http://schemas.openxmlformats.org/drawingml/2006/wordprocessingDrawing" xmlns:w10="urn:schemas-microsoft-com:office:word" xmlns:w="http://schemas.openxmlformats.org/wordprocessingml/2006/main" xmlns:w14="http://schemas.microsoft.com/office/word/2010/wordml" xmlns:w15="http://schemas.microsoft.com/office/word/2012/wordml" xmlns:w16cex="http://schemas.microsoft.com/office/word/2018/wordml/cex" xmlns:w16cid="http://schemas.microsoft.com/office/word/2016/wordml/cid" xmlns:w16="http://schemas.microsoft.com/office/word/2018/wordml" xmlns:w16du="http://schemas.microsoft.com/office/word/2023/wordml/word16du" xmlns:w16sdtdh="http://schemas.microsoft.com/office/word/2020/wordml/sdtdatahash" xmlns:w16se="http://schemas.microsoft.com/office/word/2015/wordml/symex" xmlns:wpg="http://schemas.microsoft.com/office/word/2010/wordprocessingGroup" xmlns:wpi="http://schemas.microsoft.com/office/word/2010/wordprocessingInk" xmlns:wne="http://schemas.microsoft.com/office/word/2006/wordml" xmlns:wps="http://schemas.microsoft.com/office/word/2010/wordprocessingShape" mc:Ignorable="w14 w15 w16se w16cid w16 w16cex w16sdtdh wp14">
+<w:ftr xmlns:wpc="http://schemas.microsoft.com/office/word/2010/wordprocessingCanvas" xmlns:cx="http://schemas.microsoft.com/office/drawing/2014/chartex" xmlns:cx1="http://schemas.microsoft.com/office/drawing/2015/9/8/chartex" xmlns:cx2="http://schemas.microsoft.com/office/drawing/2015/10/21/chartex" xmlns:cx3="http://schemas.microsoft.com/office/drawing/2016/5/9/chartex" xmlns:cx4="http://schemas.microsoft.com/office/drawing/2016/5/10/chartex" xmlns:cx5="http://schemas.microsoft.com/office/drawing/2016/5/11/chartex" xmlns:cx6="http://schemas.microsoft.com/office/drawing/2016/5/12/chartex" xmlns:cx7="http://schemas.microsoft.com/office/drawing/2016/5/13/chartex" xmlns:cx8="http://schemas.microsoft.com/office/drawing/2016/5/14/chartex" xmlns:mc="http://schemas.openxmlformats.org/markup-compatibility/2006" xmlns:aink="http://schemas.microsoft.com/office/drawing/2016/ink" xmlns:am3d="http://schemas.microsoft.com/office/drawing/2017/model3d" xmlns:o="urn:schemas-microsoft-com:office:office" xmlns:oel="http://schemas.microsoft.com/office/2019/extlst" xmlns:r="http://schemas.openxmlformats.org/officeDocument/2006/relationships" xmlns:m="http://schemas.openxmlformats.org/officeDocument/2006/math" xmlns:v="urn:schemas-microsoft-com:vml" xmlns:wp14="http://schemas.microsoft.com/office/word/2010/wordprocessingDrawing" xmlns:wp="http://schemas.openxmlformats.org/drawingml/2006/wordprocessingDrawing" xmlns:w10="urn:schemas-microsoft-com:office:word" xmlns:w="http://schemas.openxmlformats.org/wordprocessingml/2006/main" xmlns:w14="http://schemas.microsoft.com/office/word/2010/wordml" xmlns:w15="http://schemas.microsoft.com/office/word/2012/wordml" xmlns:w16cex="http://schemas.microsoft.com/office/word/2018/wordml/cex" xmlns:w16cid="http://schemas.microsoft.com/office/word/2016/wordml/cid" xmlns:w16="http://schemas.microsoft.com/office/word/2018/wordml" xmlns:w16sdtdh="http://schemas.microsoft.com/office/word/2020/wordml/sdtdatahash" xmlns:w16se="http://schemas.microsoft.com/office/word/2015/wordml/symex" xmlns:wpg="http://schemas.microsoft.com/office/word/2010/wordprocessingGroup" xmlns:wpi="http://schemas.microsoft.com/office/word/2010/wordprocessingInk" xmlns:wne="http://schemas.microsoft.com/office/word/2006/wordml" xmlns:wps="http://schemas.microsoft.com/office/word/2010/wordprocessingShape" mc:Ignorable="w14 w15 w16se w16cid w16 w16cex w16sdtdh wp14">
   <w:p>
     <w:pPr>
       <w:pStyle w:val="Voettekst"/>
@@ -7229,7 +7265,7 @@
         <w:sz w:val="12"/>
         <w:lang w:val="nl-BE"/>
       </w:rPr>
-      <w:t>4</w:t>
+      <w:t>5</w:t>
     </w:r>
     <w:r>
       <w:rPr>
@@ -7355,7 +7391,7 @@
 </file>
 
 <file path=word/footer2.xml><?xml version="1.0" encoding="utf-8"?>
-<w:ftr xmlns:wpc="http://schemas.microsoft.com/office/word/2010/wordprocessingCanvas" xmlns:cx="http://schemas.microsoft.com/office/drawing/2014/chartex" xmlns:cx1="http://schemas.microsoft.com/office/drawing/2015/9/8/chartex" xmlns:cx2="http://schemas.microsoft.com/office/drawing/2015/10/21/chartex" xmlns:cx3="http://schemas.microsoft.com/office/drawing/2016/5/9/chartex" xmlns:cx4="http://schemas.microsoft.com/office/drawing/2016/5/10/chartex" xmlns:cx5="http://schemas.microsoft.com/office/drawing/2016/5/11/chartex" xmlns:cx6="http://schemas.microsoft.com/office/drawing/2016/5/12/chartex" xmlns:cx7="http://schemas.microsoft.com/office/drawing/2016/5/13/chartex" xmlns:cx8="http://schemas.microsoft.com/office/drawing/2016/5/14/chartex" xmlns:mc="http://schemas.openxmlformats.org/markup-compatibility/2006" xmlns:aink="http://schemas.microsoft.com/office/drawing/2016/ink" xmlns:am3d="http://schemas.microsoft.com/office/drawing/2017/model3d" xmlns:o="urn:schemas-microsoft-com:office:office" xmlns:oel="http://schemas.microsoft.com/office/2019/extlst" xmlns:r="http://schemas.openxmlformats.org/officeDocument/2006/relationships" xmlns:m="http://schemas.openxmlformats.org/officeDocument/2006/math" xmlns:v="urn:schemas-microsoft-com:vml" xmlns:wp14="http://schemas.microsoft.com/office/word/2010/wordprocessingDrawing" xmlns:wp="http://schemas.openxmlformats.org/drawingml/2006/wordprocessingDrawing" xmlns:w10="urn:schemas-microsoft-com:office:word" xmlns:w="http://schemas.openxmlformats.org/wordprocessingml/2006/main" xmlns:w14="http://schemas.microsoft.com/office/word/2010/wordml" xmlns:w15="http://schemas.microsoft.com/office/word/2012/wordml" xmlns:w16cex="http://schemas.microsoft.com/office/word/2018/wordml/cex" xmlns:w16cid="http://schemas.microsoft.com/office/word/2016/wordml/cid" xmlns:w16="http://schemas.microsoft.com/office/word/2018/wordml" xmlns:w16du="http://schemas.microsoft.com/office/word/2023/wordml/word16du" xmlns:w16sdtdh="http://schemas.microsoft.com/office/word/2020/wordml/sdtdatahash" xmlns:w16se="http://schemas.microsoft.com/office/word/2015/wordml/symex" xmlns:wpg="http://schemas.microsoft.com/office/word/2010/wordprocessingGroup" xmlns:wpi="http://schemas.microsoft.com/office/word/2010/wordprocessingInk" xmlns:wne="http://schemas.microsoft.com/office/word/2006/wordml" xmlns:wps="http://schemas.microsoft.com/office/word/2010/wordprocessingShape" mc:Ignorable="w14 w15 w16se w16cid w16 w16cex w16sdtdh wp14">
+<w:ftr xmlns:wpc="http://schemas.microsoft.com/office/word/2010/wordprocessingCanvas" xmlns:cx="http://schemas.microsoft.com/office/drawing/2014/chartex" xmlns:cx1="http://schemas.microsoft.com/office/drawing/2015/9/8/chartex" xmlns:cx2="http://schemas.microsoft.com/office/drawing/2015/10/21/chartex" xmlns:cx3="http://schemas.microsoft.com/office/drawing/2016/5/9/chartex" xmlns:cx4="http://schemas.microsoft.com/office/drawing/2016/5/10/chartex" xmlns:cx5="http://schemas.microsoft.com/office/drawing/2016/5/11/chartex" xmlns:cx6="http://schemas.microsoft.com/office/drawing/2016/5/12/chartex" xmlns:cx7="http://schemas.microsoft.com/office/drawing/2016/5/13/chartex" xmlns:cx8="http://schemas.microsoft.com/office/drawing/2016/5/14/chartex" xmlns:mc="http://schemas.openxmlformats.org/markup-compatibility/2006" xmlns:aink="http://schemas.microsoft.com/office/drawing/2016/ink" xmlns:am3d="http://schemas.microsoft.com/office/drawing/2017/model3d" xmlns:o="urn:schemas-microsoft-com:office:office" xmlns:oel="http://schemas.microsoft.com/office/2019/extlst" xmlns:r="http://schemas.openxmlformats.org/officeDocument/2006/relationships" xmlns:m="http://schemas.openxmlformats.org/officeDocument/2006/math" xmlns:v="urn:schemas-microsoft-com:vml" xmlns:wp14="http://schemas.microsoft.com/office/word/2010/wordprocessingDrawing" xmlns:wp="http://schemas.openxmlformats.org/drawingml/2006/wordprocessingDrawing" xmlns:w10="urn:schemas-microsoft-com:office:word" xmlns:w="http://schemas.openxmlformats.org/wordprocessingml/2006/main" xmlns:w14="http://schemas.microsoft.com/office/word/2010/wordml" xmlns:w15="http://schemas.microsoft.com/office/word/2012/wordml" xmlns:w16cex="http://schemas.microsoft.com/office/word/2018/wordml/cex" xmlns:w16cid="http://schemas.microsoft.com/office/word/2016/wordml/cid" xmlns:w16="http://schemas.microsoft.com/office/word/2018/wordml" xmlns:w16sdtdh="http://schemas.microsoft.com/office/word/2020/wordml/sdtdatahash" xmlns:w16se="http://schemas.microsoft.com/office/word/2015/wordml/symex" xmlns:wpg="http://schemas.microsoft.com/office/word/2010/wordprocessingGroup" xmlns:wpi="http://schemas.microsoft.com/office/word/2010/wordprocessingInk" xmlns:wne="http://schemas.microsoft.com/office/word/2006/wordml" xmlns:wps="http://schemas.microsoft.com/office/word/2010/wordprocessingShape" mc:Ignorable="w14 w15 w16se w16cid w16 w16cex w16sdtdh wp14">
   <w:p>
     <w:pPr>
       <w:pStyle w:val="Voettekst"/>
@@ -7402,7 +7438,7 @@
         <w:sz w:val="12"/>
         <w:lang w:val="nl-BE"/>
       </w:rPr>
-      <w:t>4</w:t>
+      <w:t>5</w:t>
     </w:r>
     <w:r>
       <w:rPr>
@@ -7535,7 +7571,7 @@
 </file>
 
 <file path=word/footnotes.xml><?xml version="1.0" encoding="utf-8"?>
-<w:footnotes xmlns:wpc="http://schemas.microsoft.com/office/word/2010/wordprocessingCanvas" xmlns:cx="http://schemas.microsoft.com/office/drawing/2014/chartex" xmlns:cx1="http://schemas.microsoft.com/office/drawing/2015/9/8/chartex" xmlns:cx2="http://schemas.microsoft.com/office/drawing/2015/10/21/chartex" xmlns:cx3="http://schemas.microsoft.com/office/drawing/2016/5/9/chartex" xmlns:cx4="http://schemas.microsoft.com/office/drawing/2016/5/10/chartex" xmlns:cx5="http://schemas.microsoft.com/office/drawing/2016/5/11/chartex" xmlns:cx6="http://schemas.microsoft.com/office/drawing/2016/5/12/chartex" xmlns:cx7="http://schemas.microsoft.com/office/drawing/2016/5/13/chartex" xmlns:cx8="http://schemas.microsoft.com/office/drawing/2016/5/14/chartex" xmlns:mc="http://schemas.openxmlformats.org/markup-compatibility/2006" xmlns:aink="http://schemas.microsoft.com/office/drawing/2016/ink" xmlns:am3d="http://schemas.microsoft.com/office/drawing/2017/model3d" xmlns:o="urn:schemas-microsoft-com:office:office" xmlns:oel="http://schemas.microsoft.com/office/2019/extlst" xmlns:r="http://schemas.openxmlformats.org/officeDocument/2006/relationships" xmlns:m="http://schemas.openxmlformats.org/officeDocument/2006/math" xmlns:v="urn:schemas-microsoft-com:vml" xmlns:wp14="http://schemas.microsoft.com/office/word/2010/wordprocessingDrawing" xmlns:wp="http://schemas.openxmlformats.org/drawingml/2006/wordprocessingDrawing" xmlns:w10="urn:schemas-microsoft-com:office:word" xmlns:w="http://schemas.openxmlformats.org/wordprocessingml/2006/main" xmlns:w14="http://schemas.microsoft.com/office/word/2010/wordml" xmlns:w15="http://schemas.microsoft.com/office/word/2012/wordml" xmlns:w16cex="http://schemas.microsoft.com/office/word/2018/wordml/cex" xmlns:w16cid="http://schemas.microsoft.com/office/word/2016/wordml/cid" xmlns:w16="http://schemas.microsoft.com/office/word/2018/wordml" xmlns:w16du="http://schemas.microsoft.com/office/word/2023/wordml/word16du" xmlns:w16sdtdh="http://schemas.microsoft.com/office/word/2020/wordml/sdtdatahash" xmlns:w16se="http://schemas.microsoft.com/office/word/2015/wordml/symex" xmlns:wpg="http://schemas.microsoft.com/office/word/2010/wordprocessingGroup" xmlns:wpi="http://schemas.microsoft.com/office/word/2010/wordprocessingInk" xmlns:wne="http://schemas.microsoft.com/office/word/2006/wordml" xmlns:wps="http://schemas.microsoft.com/office/word/2010/wordprocessingShape" mc:Ignorable="w14 w15 w16se w16cid w16 w16cex w16sdtdh wp14">
+<w:footnotes xmlns:wpc="http://schemas.microsoft.com/office/word/2010/wordprocessingCanvas" xmlns:cx="http://schemas.microsoft.com/office/drawing/2014/chartex" xmlns:cx1="http://schemas.microsoft.com/office/drawing/2015/9/8/chartex" xmlns:cx2="http://schemas.microsoft.com/office/drawing/2015/10/21/chartex" xmlns:cx3="http://schemas.microsoft.com/office/drawing/2016/5/9/chartex" xmlns:cx4="http://schemas.microsoft.com/office/drawing/2016/5/10/chartex" xmlns:cx5="http://schemas.microsoft.com/office/drawing/2016/5/11/chartex" xmlns:cx6="http://schemas.microsoft.com/office/drawing/2016/5/12/chartex" xmlns:cx7="http://schemas.microsoft.com/office/drawing/2016/5/13/chartex" xmlns:cx8="http://schemas.microsoft.com/office/drawing/2016/5/14/chartex" xmlns:mc="http://schemas.openxmlformats.org/markup-compatibility/2006" xmlns:aink="http://schemas.microsoft.com/office/drawing/2016/ink" xmlns:am3d="http://schemas.microsoft.com/office/drawing/2017/model3d" xmlns:o="urn:schemas-microsoft-com:office:office" xmlns:oel="http://schemas.microsoft.com/office/2019/extlst" xmlns:r="http://schemas.openxmlformats.org/officeDocument/2006/relationships" xmlns:m="http://schemas.openxmlformats.org/officeDocument/2006/math" xmlns:v="urn:schemas-microsoft-com:vml" xmlns:wp14="http://schemas.microsoft.com/office/word/2010/wordprocessingDrawing" xmlns:wp="http://schemas.openxmlformats.org/drawingml/2006/wordprocessingDrawing" xmlns:w10="urn:schemas-microsoft-com:office:word" xmlns:w="http://schemas.openxmlformats.org/wordprocessingml/2006/main" xmlns:w14="http://schemas.microsoft.com/office/word/2010/wordml" xmlns:w15="http://schemas.microsoft.com/office/word/2012/wordml" xmlns:w16cex="http://schemas.microsoft.com/office/word/2018/wordml/cex" xmlns:w16cid="http://schemas.microsoft.com/office/word/2016/wordml/cid" xmlns:w16="http://schemas.microsoft.com/office/word/2018/wordml" xmlns:w16sdtdh="http://schemas.microsoft.com/office/word/2020/wordml/sdtdatahash" xmlns:w16se="http://schemas.microsoft.com/office/word/2015/wordml/symex" xmlns:wpg="http://schemas.microsoft.com/office/word/2010/wordprocessingGroup" xmlns:wpi="http://schemas.microsoft.com/office/word/2010/wordprocessingInk" xmlns:wne="http://schemas.microsoft.com/office/word/2006/wordml" xmlns:wps="http://schemas.microsoft.com/office/word/2010/wordprocessingShape" mc:Ignorable="w14 w15 w16se w16cid w16 w16cex w16sdtdh wp14">
   <w:footnote w:type="separator" w:id="-1">
     <w:p>
       <w:r>
@@ -7554,7 +7590,7 @@
 </file>
 
 <file path=word/header1.xml><?xml version="1.0" encoding="utf-8"?>
-<w:hdr xmlns:wpc="http://schemas.microsoft.com/office/word/2010/wordprocessingCanvas" xmlns:cx="http://schemas.microsoft.com/office/drawing/2014/chartex" xmlns:cx1="http://schemas.microsoft.com/office/drawing/2015/9/8/chartex" xmlns:cx2="http://schemas.microsoft.com/office/drawing/2015/10/21/chartex" xmlns:cx3="http://schemas.microsoft.com/office/drawing/2016/5/9/chartex" xmlns:cx4="http://schemas.microsoft.com/office/drawing/2016/5/10/chartex" xmlns:cx5="http://schemas.microsoft.com/office/drawing/2016/5/11/chartex" xmlns:cx6="http://schemas.microsoft.com/office/drawing/2016/5/12/chartex" xmlns:cx7="http://schemas.microsoft.com/office/drawing/2016/5/13/chartex" xmlns:cx8="http://schemas.microsoft.com/office/drawing/2016/5/14/chartex" xmlns:mc="http://schemas.openxmlformats.org/markup-compatibility/2006" xmlns:aink="http://schemas.microsoft.com/office/drawing/2016/ink" xmlns:am3d="http://schemas.microsoft.com/office/drawing/2017/model3d" xmlns:o="urn:schemas-microsoft-com:office:office" xmlns:oel="http://schemas.microsoft.com/office/2019/extlst" xmlns:r="http://schemas.openxmlformats.org/officeDocument/2006/relationships" xmlns:m="http://schemas.openxmlformats.org/officeDocument/2006/math" xmlns:v="urn:schemas-microsoft-com:vml" xmlns:wp14="http://schemas.microsoft.com/office/word/2010/wordprocessingDrawing" xmlns:wp="http://schemas.openxmlformats.org/drawingml/2006/wordprocessingDrawing" xmlns:w10="urn:schemas-microsoft-com:office:word" xmlns:w="http://schemas.openxmlformats.org/wordprocessingml/2006/main" xmlns:w14="http://schemas.microsoft.com/office/word/2010/wordml" xmlns:w15="http://schemas.microsoft.com/office/word/2012/wordml" xmlns:w16cex="http://schemas.microsoft.com/office/word/2018/wordml/cex" xmlns:w16cid="http://schemas.microsoft.com/office/word/2016/wordml/cid" xmlns:w16="http://schemas.microsoft.com/office/word/2018/wordml" xmlns:w16du="http://schemas.microsoft.com/office/word/2023/wordml/word16du" xmlns:w16sdtdh="http://schemas.microsoft.com/office/word/2020/wordml/sdtdatahash" xmlns:w16se="http://schemas.microsoft.com/office/word/2015/wordml/symex" xmlns:wpg="http://schemas.microsoft.com/office/word/2010/wordprocessingGroup" xmlns:wpi="http://schemas.microsoft.com/office/word/2010/wordprocessingInk" xmlns:wne="http://schemas.microsoft.com/office/word/2006/wordml" xmlns:wps="http://schemas.microsoft.com/office/word/2010/wordprocessingShape" mc:Ignorable="w14 w15 w16se w16cid w16 w16cex w16sdtdh wp14">
+<w:hdr xmlns:wpc="http://schemas.microsoft.com/office/word/2010/wordprocessingCanvas" xmlns:cx="http://schemas.microsoft.com/office/drawing/2014/chartex" xmlns:cx1="http://schemas.microsoft.com/office/drawing/2015/9/8/chartex" xmlns:cx2="http://schemas.microsoft.com/office/drawing/2015/10/21/chartex" xmlns:cx3="http://schemas.microsoft.com/office/drawing/2016/5/9/chartex" xmlns:cx4="http://schemas.microsoft.com/office/drawing/2016/5/10/chartex" xmlns:cx5="http://schemas.microsoft.com/office/drawing/2016/5/11/chartex" xmlns:cx6="http://schemas.microsoft.com/office/drawing/2016/5/12/chartex" xmlns:cx7="http://schemas.microsoft.com/office/drawing/2016/5/13/chartex" xmlns:cx8="http://schemas.microsoft.com/office/drawing/2016/5/14/chartex" xmlns:mc="http://schemas.openxmlformats.org/markup-compatibility/2006" xmlns:aink="http://schemas.microsoft.com/office/drawing/2016/ink" xmlns:am3d="http://schemas.microsoft.com/office/drawing/2017/model3d" xmlns:o="urn:schemas-microsoft-com:office:office" xmlns:oel="http://schemas.microsoft.com/office/2019/extlst" xmlns:r="http://schemas.openxmlformats.org/officeDocument/2006/relationships" xmlns:m="http://schemas.openxmlformats.org/officeDocument/2006/math" xmlns:v="urn:schemas-microsoft-com:vml" xmlns:wp14="http://schemas.microsoft.com/office/word/2010/wordprocessingDrawing" xmlns:wp="http://schemas.openxmlformats.org/drawingml/2006/wordprocessingDrawing" xmlns:w10="urn:schemas-microsoft-com:office:word" xmlns:w="http://schemas.openxmlformats.org/wordprocessingml/2006/main" xmlns:w14="http://schemas.microsoft.com/office/word/2010/wordml" xmlns:w15="http://schemas.microsoft.com/office/word/2012/wordml" xmlns:w16cex="http://schemas.microsoft.com/office/word/2018/wordml/cex" xmlns:w16cid="http://schemas.microsoft.com/office/word/2016/wordml/cid" xmlns:w16="http://schemas.microsoft.com/office/word/2018/wordml" xmlns:w16sdtdh="http://schemas.microsoft.com/office/word/2020/wordml/sdtdatahash" xmlns:w16se="http://schemas.microsoft.com/office/word/2015/wordml/symex" xmlns:wpg="http://schemas.microsoft.com/office/word/2010/wordprocessingGroup" xmlns:wpi="http://schemas.microsoft.com/office/word/2010/wordprocessingInk" xmlns:wne="http://schemas.microsoft.com/office/word/2006/wordml" xmlns:wps="http://schemas.microsoft.com/office/word/2010/wordprocessingShape" mc:Ignorable="w14 w15 w16se w16cid w16 w16cex w16sdtdh wp14">
   <w:p>
     <w:pPr>
       <w:pStyle w:val="Koptekst"/>
@@ -7572,7 +7608,7 @@
 </file>
 
 <file path=word/header2.xml><?xml version="1.0" encoding="utf-8"?>
-<w:hdr xmlns:wpc="http://schemas.microsoft.com/office/word/2010/wordprocessingCanvas" xmlns:cx="http://schemas.microsoft.com/office/drawing/2014/chartex" xmlns:cx1="http://schemas.microsoft.com/office/drawing/2015/9/8/chartex" xmlns:cx2="http://schemas.microsoft.com/office/drawing/2015/10/21/chartex" xmlns:cx3="http://schemas.microsoft.com/office/drawing/2016/5/9/chartex" xmlns:cx4="http://schemas.microsoft.com/office/drawing/2016/5/10/chartex" xmlns:cx5="http://schemas.microsoft.com/office/drawing/2016/5/11/chartex" xmlns:cx6="http://schemas.microsoft.com/office/drawing/2016/5/12/chartex" xmlns:cx7="http://schemas.microsoft.com/office/drawing/2016/5/13/chartex" xmlns:cx8="http://schemas.microsoft.com/office/drawing/2016/5/14/chartex" xmlns:mc="http://schemas.openxmlformats.org/markup-compatibility/2006" xmlns:aink="http://schemas.microsoft.com/office/drawing/2016/ink" xmlns:am3d="http://schemas.microsoft.com/office/drawing/2017/model3d" xmlns:o="urn:schemas-microsoft-com:office:office" xmlns:oel="http://schemas.microsoft.com/office/2019/extlst" xmlns:r="http://schemas.openxmlformats.org/officeDocument/2006/relationships" xmlns:m="http://schemas.openxmlformats.org/officeDocument/2006/math" xmlns:v="urn:schemas-microsoft-com:vml" xmlns:wp14="http://schemas.microsoft.com/office/word/2010/wordprocessingDrawing" xmlns:wp="http://schemas.openxmlformats.org/drawingml/2006/wordprocessingDrawing" xmlns:w10="urn:schemas-microsoft-com:office:word" xmlns:w="http://schemas.openxmlformats.org/wordprocessingml/2006/main" xmlns:w14="http://schemas.microsoft.com/office/word/2010/wordml" xmlns:w15="http://schemas.microsoft.com/office/word/2012/wordml" xmlns:w16cex="http://schemas.microsoft.com/office/word/2018/wordml/cex" xmlns:w16cid="http://schemas.microsoft.com/office/word/2016/wordml/cid" xmlns:w16="http://schemas.microsoft.com/office/word/2018/wordml" xmlns:w16du="http://schemas.microsoft.com/office/word/2023/wordml/word16du" xmlns:w16sdtdh="http://schemas.microsoft.com/office/word/2020/wordml/sdtdatahash" xmlns:w16se="http://schemas.microsoft.com/office/word/2015/wordml/symex" xmlns:wpg="http://schemas.microsoft.com/office/word/2010/wordprocessingGroup" xmlns:wpi="http://schemas.microsoft.com/office/word/2010/wordprocessingInk" xmlns:wne="http://schemas.microsoft.com/office/word/2006/wordml" xmlns:wps="http://schemas.microsoft.com/office/word/2010/wordprocessingShape" mc:Ignorable="w14 w15 w16se w16cid w16 w16cex w16sdtdh wp14">
+<w:hdr xmlns:wpc="http://schemas.microsoft.com/office/word/2010/wordprocessingCanvas" xmlns:cx="http://schemas.microsoft.com/office/drawing/2014/chartex" xmlns:cx1="http://schemas.microsoft.com/office/drawing/2015/9/8/chartex" xmlns:cx2="http://schemas.microsoft.com/office/drawing/2015/10/21/chartex" xmlns:cx3="http://schemas.microsoft.com/office/drawing/2016/5/9/chartex" xmlns:cx4="http://schemas.microsoft.com/office/drawing/2016/5/10/chartex" xmlns:cx5="http://schemas.microsoft.com/office/drawing/2016/5/11/chartex" xmlns:cx6="http://schemas.microsoft.com/office/drawing/2016/5/12/chartex" xmlns:cx7="http://schemas.microsoft.com/office/drawing/2016/5/13/chartex" xmlns:cx8="http://schemas.microsoft.com/office/drawing/2016/5/14/chartex" xmlns:mc="http://schemas.openxmlformats.org/markup-compatibility/2006" xmlns:aink="http://schemas.microsoft.com/office/drawing/2016/ink" xmlns:am3d="http://schemas.microsoft.com/office/drawing/2017/model3d" xmlns:o="urn:schemas-microsoft-com:office:office" xmlns:oel="http://schemas.microsoft.com/office/2019/extlst" xmlns:r="http://schemas.openxmlformats.org/officeDocument/2006/relationships" xmlns:m="http://schemas.openxmlformats.org/officeDocument/2006/math" xmlns:v="urn:schemas-microsoft-com:vml" xmlns:wp14="http://schemas.microsoft.com/office/word/2010/wordprocessingDrawing" xmlns:wp="http://schemas.openxmlformats.org/drawingml/2006/wordprocessingDrawing" xmlns:w10="urn:schemas-microsoft-com:office:word" xmlns:w="http://schemas.openxmlformats.org/wordprocessingml/2006/main" xmlns:w14="http://schemas.microsoft.com/office/word/2010/wordml" xmlns:w15="http://schemas.microsoft.com/office/word/2012/wordml" xmlns:w16cex="http://schemas.microsoft.com/office/word/2018/wordml/cex" xmlns:w16cid="http://schemas.microsoft.com/office/word/2016/wordml/cid" xmlns:w16="http://schemas.microsoft.com/office/word/2018/wordml" xmlns:w16sdtdh="http://schemas.microsoft.com/office/word/2020/wordml/sdtdatahash" xmlns:w16se="http://schemas.microsoft.com/office/word/2015/wordml/symex" xmlns:wpg="http://schemas.microsoft.com/office/word/2010/wordprocessingGroup" xmlns:wpi="http://schemas.microsoft.com/office/word/2010/wordprocessingInk" xmlns:wne="http://schemas.microsoft.com/office/word/2006/wordml" xmlns:wps="http://schemas.microsoft.com/office/word/2010/wordprocessingShape" mc:Ignorable="w14 w15 w16se w16cid w16 w16cex w16sdtdh wp14">
   <w:p>
     <w:pPr>
       <w:pStyle w:val="Koptekst"/>
@@ -7589,7 +7625,7 @@
 </file>
 
 <file path=word/numbering.xml><?xml version="1.0" encoding="utf-8"?>
-<w:numbering xmlns:wpc="http://schemas.microsoft.com/office/word/2010/wordprocessingCanvas" xmlns:cx="http://schemas.microsoft.com/office/drawing/2014/chartex" xmlns:cx1="http://schemas.microsoft.com/office/drawing/2015/9/8/chartex" xmlns:cx2="http://schemas.microsoft.com/office/drawing/2015/10/21/chartex" xmlns:cx3="http://schemas.microsoft.com/office/drawing/2016/5/9/chartex" xmlns:cx4="http://schemas.microsoft.com/office/drawing/2016/5/10/chartex" xmlns:cx5="http://schemas.microsoft.com/office/drawing/2016/5/11/chartex" xmlns:cx6="http://schemas.microsoft.com/office/drawing/2016/5/12/chartex" xmlns:cx7="http://schemas.microsoft.com/office/drawing/2016/5/13/chartex" xmlns:cx8="http://schemas.microsoft.com/office/drawing/2016/5/14/chartex" xmlns:mc="http://schemas.openxmlformats.org/markup-compatibility/2006" xmlns:aink="http://schemas.microsoft.com/office/drawing/2016/ink" xmlns:am3d="http://schemas.microsoft.com/office/drawing/2017/model3d" xmlns:o="urn:schemas-microsoft-com:office:office" xmlns:oel="http://schemas.microsoft.com/office/2019/extlst" xmlns:r="http://schemas.openxmlformats.org/officeDocument/2006/relationships" xmlns:m="http://schemas.openxmlformats.org/officeDocument/2006/math" xmlns:v="urn:schemas-microsoft-com:vml" xmlns:wp14="http://schemas.microsoft.com/office/word/2010/wordprocessingDrawing" xmlns:wp="http://schemas.openxmlformats.org/drawingml/2006/wordprocessingDrawing" xmlns:w10="urn:schemas-microsoft-com:office:word" xmlns:w="http://schemas.openxmlformats.org/wordprocessingml/2006/main" xmlns:w14="http://schemas.microsoft.com/office/word/2010/wordml" xmlns:w15="http://schemas.microsoft.com/office/word/2012/wordml" xmlns:w16cex="http://schemas.microsoft.com/office/word/2018/wordml/cex" xmlns:w16cid="http://schemas.microsoft.com/office/word/2016/wordml/cid" xmlns:w16="http://schemas.microsoft.com/office/word/2018/wordml" xmlns:w16du="http://schemas.microsoft.com/office/word/2023/wordml/word16du" xmlns:w16sdtdh="http://schemas.microsoft.com/office/word/2020/wordml/sdtdatahash" xmlns:w16se="http://schemas.microsoft.com/office/word/2015/wordml/symex" xmlns:wpg="http://schemas.microsoft.com/office/word/2010/wordprocessingGroup" xmlns:wpi="http://schemas.microsoft.com/office/word/2010/wordprocessingInk" xmlns:wne="http://schemas.microsoft.com/office/word/2006/wordml" xmlns:wps="http://schemas.microsoft.com/office/word/2010/wordprocessingShape" mc:Ignorable="w14 w15 w16se w16cid w16 w16cex w16sdtdh wp14">
+<w:numbering xmlns:wpc="http://schemas.microsoft.com/office/word/2010/wordprocessingCanvas" xmlns:cx="http://schemas.microsoft.com/office/drawing/2014/chartex" xmlns:cx1="http://schemas.microsoft.com/office/drawing/2015/9/8/chartex" xmlns:cx2="http://schemas.microsoft.com/office/drawing/2015/10/21/chartex" xmlns:cx3="http://schemas.microsoft.com/office/drawing/2016/5/9/chartex" xmlns:cx4="http://schemas.microsoft.com/office/drawing/2016/5/10/chartex" xmlns:cx5="http://schemas.microsoft.com/office/drawing/2016/5/11/chartex" xmlns:cx6="http://schemas.microsoft.com/office/drawing/2016/5/12/chartex" xmlns:cx7="http://schemas.microsoft.com/office/drawing/2016/5/13/chartex" xmlns:cx8="http://schemas.microsoft.com/office/drawing/2016/5/14/chartex" xmlns:mc="http://schemas.openxmlformats.org/markup-compatibility/2006" xmlns:aink="http://schemas.microsoft.com/office/drawing/2016/ink" xmlns:am3d="http://schemas.microsoft.com/office/drawing/2017/model3d" xmlns:o="urn:schemas-microsoft-com:office:office" xmlns:oel="http://schemas.microsoft.com/office/2019/extlst" xmlns:r="http://schemas.openxmlformats.org/officeDocument/2006/relationships" xmlns:m="http://schemas.openxmlformats.org/officeDocument/2006/math" xmlns:v="urn:schemas-microsoft-com:vml" xmlns:wp14="http://schemas.microsoft.com/office/word/2010/wordprocessingDrawing" xmlns:wp="http://schemas.openxmlformats.org/drawingml/2006/wordprocessingDrawing" xmlns:w10="urn:schemas-microsoft-com:office:word" xmlns:w="http://schemas.openxmlformats.org/wordprocessingml/2006/main" xmlns:w14="http://schemas.microsoft.com/office/word/2010/wordml" xmlns:w15="http://schemas.microsoft.com/office/word/2012/wordml" xmlns:w16cex="http://schemas.microsoft.com/office/word/2018/wordml/cex" xmlns:w16cid="http://schemas.microsoft.com/office/word/2016/wordml/cid" xmlns:w16="http://schemas.microsoft.com/office/word/2018/wordml" xmlns:w16sdtdh="http://schemas.microsoft.com/office/word/2020/wordml/sdtdatahash" xmlns:w16se="http://schemas.microsoft.com/office/word/2015/wordml/symex" xmlns:wpg="http://schemas.microsoft.com/office/word/2010/wordprocessingGroup" xmlns:wpi="http://schemas.microsoft.com/office/word/2010/wordprocessingInk" xmlns:wne="http://schemas.microsoft.com/office/word/2006/wordml" xmlns:wps="http://schemas.microsoft.com/office/word/2010/wordprocessingShape" mc:Ignorable="w14 w15 w16se w16cid w16 w16cex w16sdtdh wp14">
   <w:abstractNum w:abstractNumId="0" w15:restartNumberingAfterBreak="0">
     <w:nsid w:val="025F336E"/>
     <w:multiLevelType w:val="hybridMultilevel"/>

</xml_diff>